<commit_message>
major edits to manuscript
</commit_message>
<xml_diff>
--- a/manuscript/manuscript.docx
+++ b/manuscript/manuscript.docx
@@ -200,7 +200,7 @@
         <w:pStyle w:val="Textkrper"/>
       </w:pPr>
       <w:r>
-        <w:t xml:space="preserve">A recent movement towards crowd science has emerged in the behavioral sciences. Crowd science aims to increase the rigor, reliability, and credibility of scientific research. Does it meet its promises in reality? We report the results of an experiment in which we explore whether scientific findings emerging from a crowd of researchers (vs. a typical research collaboration) are more likely to sway the prior beliefs of research consumers, increase ratings of credibility and confidence, and decrease ratings of bias and error. We focus on crowdsourced data analysis (also known as the</w:t>
+        <w:t xml:space="preserve">A recent movement towards crowd science has emerged in the behavioral sciences. Crowd science aims to increase the rigor, reliability, and credibility of scientific research. Does it meet its promises in reality? We report the results of an experiment in which we explore whether scientific findings emerging from a crowd of researchers (vs. a typical research collaboration) are more likely to sway the prior beliefs of research consumers, increase ratings of credibility and confidence, and decrease ratings of bias and error. We focus on crowdsourced data analysis, also known as the</w:t>
       </w:r>
       <w:r>
         <w:t xml:space="preserve"> </w:t>
@@ -236,13 +236,13 @@
         <w:t xml:space="preserve"> </w:t>
       </w:r>
       <w:r>
-        <w:t xml:space="preserve">approach): giving the same dataset to different teams of scientists, who independently analyze it to answer the same research question.</w:t>
+        <w:t xml:space="preserve">approach: giving the same dataset to different teams of scientists, who independently analyze it to answer the same research question.</w:t>
       </w:r>
       <w:r>
         <w:br/>
       </w:r>
       <w:r>
-        <w:t xml:space="preserve">In line with our hypotheses, we find that lay consumers of multi-analyst studies with inconsistent results (compared to single-analyst studies) are less likely to be swayed, have less confidence in the average effect size estimate, find the results less credible, and believe the results are more likely to stem from bias and error. Contrary to our hypotheses, we do not find that multi-analyst studies with consistent results (compared to single-analyst studies) increase the sway and credibility of scientific research.</w:t>
+        <w:t xml:space="preserve">In line with our hypotheses, we find that lay consumers of multi-analyst studies with inconsistent results (compared to single-analyst studies) are less likely to be swayed, find the results less credible, have less confidence in the average effect size estimate, and believe the results are more likely to stem from bias and error. Contrary to our hypotheses, we do not find that multi-analyst studies with consistent results (compared to single-analyst studies) increase the sway and credibility of scientific research to lay consumer.</w:t>
       </w:r>
     </w:p>
     <w:p>
@@ -260,7 +260,7 @@
         <w:t xml:space="preserve"> </w:t>
       </w:r>
       <w:r>
-        <w:t xml:space="preserve">Meta-science, Crowd science, Many analysts, Multi-analyst, Research credibility</w:t>
+        <w:t xml:space="preserve">Meta-science, Crowd science, Many analysts, Multi-analyst, Research credibility, Science skepticism</w:t>
       </w:r>
     </w:p>
     <w:p>
@@ -294,34 +294,34 @@
         <w:pStyle w:val="Textkrper"/>
       </w:pPr>
       <w:r>
-        <w:t xml:space="preserve">The credibility of scientific research is in doubt, among lay consumer and scientist alike. From man-made climate change to the safety and effectiveness of Covid-19 vaccinations, important scientific findings are rejected at large</w:t>
-      </w:r>
-      <w:r>
-        <w:t xml:space="preserve"> </w:t>
-      </w:r>
-      <w:r>
-        <w:t xml:space="preserve">(Hornsey &amp; Fielding, 2017)</w:t>
-      </w:r>
-      <w:r>
-        <w:t xml:space="preserve">. In addition to widespread science skepticism among the general public, doubts about the credibility of scientific research have emerged from within the scientific community itself. Reliance on widely followed research practices, some scientists have come to realize, can generate impossible results, such as the ability of humans to feel what’s in the future</w:t>
-      </w:r>
-      <w:r>
-        <w:t xml:space="preserve"> </w:t>
-      </w:r>
-      <w:r>
-        <w:t xml:space="preserve">(Bem, 2011)</w:t>
-      </w:r>
-      <w:r>
-        <w:t xml:space="preserve"> </w:t>
-      </w:r>
-      <w:r>
-        <w:t xml:space="preserve">or to become younger in age from listening to certain music</w:t>
-      </w:r>
-      <w:r>
-        <w:t xml:space="preserve"> </w:t>
-      </w:r>
-      <w:r>
-        <w:t xml:space="preserve">(Simmons, Nelson, &amp; Simonsohn, 2011: p. 1360)</w:t>
+        <w:t xml:space="preserve">The credibility of scientific research is in doubt, among lay consumer and scientist alike. What can be done about this</w:t>
+      </w:r>
+      <w:r>
+        <w:t xml:space="preserve"> </w:t>
+      </w:r>
+      <w:r>
+        <w:t xml:space="preserve">“</w:t>
+      </w:r>
+      <w:r>
+        <w:t xml:space="preserve">crisis of confidence</w:t>
+      </w:r>
+      <w:r>
+        <w:t xml:space="preserve">”</w:t>
+      </w:r>
+      <w:r>
+        <w:t xml:space="preserve"> </w:t>
+      </w:r>
+      <w:r>
+        <w:t xml:space="preserve">(Pashler &amp; Wagenmakers, 2012: p. 528)</w:t>
+      </w:r>
+      <w:r>
+        <w:t xml:space="preserve">? Several tools have been proposed to improve the reliability of scientific research and combat the crisis of confidence. One such tool is the crowd science approach, which leverages a large number of individuals or teams at specific stages of the research process</w:t>
+      </w:r>
+      <w:r>
+        <w:t xml:space="preserve"> </w:t>
+      </w:r>
+      <w:r>
+        <w:t xml:space="preserve">(Uhlmann et al., 2019)</w:t>
       </w:r>
       <w:r>
         <w:t xml:space="preserve">.</w:t>
@@ -330,43 +330,7 @@
         <w:br/>
       </w:r>
       <w:r>
-        <w:t xml:space="preserve">What can be done about this</w:t>
-      </w:r>
-      <w:r>
-        <w:t xml:space="preserve"> </w:t>
-      </w:r>
-      <w:r>
-        <w:t xml:space="preserve">“</w:t>
-      </w:r>
-      <w:r>
-        <w:t xml:space="preserve">crisis of confidence</w:t>
-      </w:r>
-      <w:r>
-        <w:t xml:space="preserve">”</w:t>
-      </w:r>
-      <w:r>
-        <w:t xml:space="preserve"> </w:t>
-      </w:r>
-      <w:r>
-        <w:t xml:space="preserve">(Pashler &amp; Wagenmakers, 2012: p. 528)</w:t>
-      </w:r>
-      <w:r>
-        <w:t xml:space="preserve">? Several tools have been proposed to improve the rigor and reliability of scientific research and, consequently, combat the crisis of confidence. One such tool is the crowd or big team science approach, which leverages a large number of individuals or teams at specific stages of the research process</w:t>
-      </w:r>
-      <w:r>
-        <w:t xml:space="preserve"> </w:t>
-      </w:r>
-      <w:r>
-        <w:t xml:space="preserve">(Uhlmann et al., 2019)</w:t>
-      </w:r>
-      <w:r>
-        <w:t xml:space="preserve">.</w:t>
-      </w:r>
-      <w:r>
-        <w:br/>
-      </w:r>
-      <w:r>
-        <w:t xml:space="preserve">Crowd science aims to improve the rigor, reliability, and credibility of scientific research. Does it meet its promises in reality? In this commentary, we focus on crowdsourced data analysis (also known as the</w:t>
+        <w:t xml:space="preserve">Crowd science aims to improve the rigor, reliability, and credibility of scientific research. Does it meet its promises in reality? Here, we focus on crowdsourced data analysis, also known as the</w:t>
       </w:r>
       <w:r>
         <w:t xml:space="preserve"> </w:t>
@@ -402,7 +366,7 @@
         <w:t xml:space="preserve"> </w:t>
       </w:r>
       <w:r>
-        <w:t xml:space="preserve">approach): giving the same dataset to different teams of scientists, who independently analyze it to answer the same research question. We explore whether multi-analyst studies increase the sway and credibility of scientific research. That is, are scientific findings emerging from a crowd of researchers (vs. a typical science collaboration) more likely to sway the prior beliefs of research consumers, increase ratings of credibility and confidence, and decrease ratings of bias and error?</w:t>
+        <w:t xml:space="preserve">approach: giving the same dataset to different teams of scientists, who independently analyze it to answer the same research question. We explore whether multi-analyst studies increase the sway and credibility of scientific research to lay consumers. That is, are scientific findings emerging from a crowd of researchers (vs. a typical science collaboration) more likely to sway the prior beliefs of research consumers, increase ratings of credibility and confidence, and decrease ratings of bias and error?</w:t>
       </w:r>
     </w:p>
     <w:bookmarkStart w:id="28" w:name="methods"/>
@@ -481,13 +445,7 @@
         <w:pStyle w:val="FirstParagraph"/>
       </w:pPr>
       <w:r>
-        <w:t xml:space="preserve">We sampled participants from the Prolific participant pool. We included participants from the United States or the United Kingdom who were at least 18 years old and spoke English as a first language. Participants were paid $2 for 8-12 minutes of their time.</w:t>
-      </w:r>
-      <w:r>
-        <w:br/>
-      </w:r>
-      <w:r>
-        <w:t xml:space="preserve">Our target sample size was 1500 participants after exclusions due to failing the attention check, not completing the attention check, or attempting to take the survey more than once. We aimed to sample until reaching the desired number of valid participants or until 2 weeks passed (whichever came first). We expected relatively small effect sizes and decided on an upper limit on the number of participants based on monetary constraints.</w:t>
+        <w:t xml:space="preserve">We sampled participants from the Prolific participant pool. We included participants from the United States or the United Kingdom who were at least 18 years old and spoke English as a first language. We excluded participants who failed the attention check or attempted to take the survey more than once. Our target sample size was 1500 participants after exclusions. We aimed to keep sampling until reaching the desired number of valid participants or until 2 weeks passed (whichever came first). We expected relatively small effect sizes and decided on an upper limit on the number of participants based on monetary constraints.</w:t>
       </w:r>
     </w:p>
     <w:bookmarkEnd w:id="24"/>
@@ -505,7 +463,7 @@
         <w:pStyle w:val="FirstParagraph"/>
       </w:pPr>
       <w:r>
-        <w:t xml:space="preserve">The Survey Materials can be found on the OSF at</w:t>
+        <w:t xml:space="preserve">All survey materials can be found on the OSF at</w:t>
       </w:r>
       <w:r>
         <w:t xml:space="preserve"> </w:t>
@@ -531,7 +489,7 @@
         <w:t xml:space="preserve">”</w:t>
       </w:r>
       <w:r>
-        <w:t xml:space="preserve">), participants were first asked to report their prior beliefs (</w:t>
+        <w:t xml:space="preserve">), participants were asked to report their prior beliefs (</w:t>
       </w:r>
       <w:r>
         <w:t xml:space="preserve">“</w:t>
@@ -549,61 +507,7 @@
         <w:br/>
       </w:r>
       <w:r>
-        <w:t xml:space="preserve">After reporting their prior beliefs, participants were randomly allocated to one of three experimental conditions in which they learned about the approach and findings of a single-analyst study (the</w:t>
-      </w:r>
-      <w:r>
-        <w:t xml:space="preserve"> </w:t>
-      </w:r>
-      <w:r>
-        <w:t xml:space="preserve">“</w:t>
-      </w:r>
-      <w:r>
-        <w:t xml:space="preserve">single-analyst</w:t>
-      </w:r>
-      <w:r>
-        <w:t xml:space="preserve">”</w:t>
-      </w:r>
-      <w:r>
-        <w:t xml:space="preserve"> </w:t>
-      </w:r>
-      <w:r>
-        <w:t xml:space="preserve">condition); a multi-analyst study with consistent results (the</w:t>
-      </w:r>
-      <w:r>
-        <w:t xml:space="preserve"> </w:t>
-      </w:r>
-      <w:r>
-        <w:t xml:space="preserve">“</w:t>
-      </w:r>
-      <w:r>
-        <w:t xml:space="preserve">multi-analyst: consistent</w:t>
-      </w:r>
-      <w:r>
-        <w:t xml:space="preserve">”</w:t>
-      </w:r>
-      <w:r>
-        <w:t xml:space="preserve"> </w:t>
-      </w:r>
-      <w:r>
-        <w:t xml:space="preserve">condition); or a multi-analyst study with inconsistent results (the</w:t>
-      </w:r>
-      <w:r>
-        <w:t xml:space="preserve"> </w:t>
-      </w:r>
-      <w:r>
-        <w:t xml:space="preserve">“</w:t>
-      </w:r>
-      <w:r>
-        <w:t xml:space="preserve">multi-analyst: inconsistent</w:t>
-      </w:r>
-      <w:r>
-        <w:t xml:space="preserve">”</w:t>
-      </w:r>
-      <w:r>
-        <w:t xml:space="preserve"> </w:t>
-      </w:r>
-      <w:r>
-        <w:t xml:space="preserve">condition).</w:t>
+        <w:t xml:space="preserve">After reporting their prior beliefs, participants were randomly allocated to one of three experimental conditions in which they learned about the approach and findings of a scientific study. In the single-analyst condition, a single team of six researchers reports a 5% increase in well-being among religious people; in the multi-consistent condition, six independent researchers report six consistent estimates (2%, 4%, 5%, 5%, and 6%, respectively) that average to 5%; and in the multi-inconsistent condition, six independent researchers report six inconsistent estimates (-6%, -2%, 5%, 5%, 12%, and 16%, respectively) that average to 5%.</w:t>
       </w:r>
       <w:r>
         <w:br/>
@@ -627,7 +531,7 @@
         <w:pStyle w:val="FirstParagraph"/>
       </w:pPr>
       <w:r>
-        <w:t xml:space="preserve">For all six dependent variables, we ran linear regression models with condition as the independent variable (with the single-analyst condition as the reference category) and prior beliefs as a covariate. All statistical models and code were preregistered at</w:t>
+        <w:t xml:space="preserve">For all six measures, we run linear regression models with condition as the independent variable (with the single-analyst condition as the reference category) and prior beliefs as a covariate. All hypotheses, statistical models, and code were preregistered at</w:t>
       </w:r>
       <w:r>
         <w:t xml:space="preserve"> </w:t>
@@ -641,19 +545,2519 @@
         </w:r>
       </w:hyperlink>
       <w:r>
-        <w:t xml:space="preserve">. An overview of our preregistered, directional hypotheses can be found in Table 1. We did not preregister any hypotheses for the last measure (</w:t>
-      </w:r>
-      <w:r>
-        <w:t xml:space="preserve">“</w:t>
-      </w:r>
-      <w:r>
-        <w:t xml:space="preserve">degrees of freedom</w:t>
-      </w:r>
-      <w:r>
-        <w:t xml:space="preserve">”</w:t>
-      </w:r>
-      <w:r>
-        <w:t xml:space="preserve">). Thus, the findingds concerning the impact of experimental condition on ratings of degrees of freedom are exploratory, and should be treated as such.</w:t>
+        <w:t xml:space="preserve">. An overview of our preregistered, directional hypotheses can be found in Table 1. We did not preregister any hypotheses for the last measure; the findings concerning the impact of experimental condition on ratings of degrees of freedom are exploratory, and should be treated as such. Because we test five separate hypotheses using two comparisons each (one comparison of the single-analyst vs. the multi-consistent condition, and one comparison of the single-analyst vs. the multi-inconsistent condition), we use the Bonferroni method to correct for multiple comparisons. Thus, our preregistered threshold for statistical significance is</w:t>
+      </w:r>
+      <w:r>
+        <w:t xml:space="preserve"> </w:t>
+      </w:r>
+      <m:oMath>
+        <m:r>
+          <m:t>α</m:t>
+        </m:r>
+        <m:r>
+          <m:rPr>
+            <m:sty m:val="p"/>
+          </m:rPr>
+          <m:t>=</m:t>
+        </m:r>
+        <m:f>
+          <m:fPr>
+            <m:type m:val="bar"/>
+          </m:fPr>
+          <m:num>
+            <m:r>
+              <m:t>.05</m:t>
+            </m:r>
+          </m:num>
+          <m:den>
+            <m:r>
+              <m:t>2</m:t>
+            </m:r>
+          </m:den>
+        </m:f>
+        <m:r>
+          <m:rPr>
+            <m:sty m:val="p"/>
+          </m:rPr>
+          <m:t>=</m:t>
+        </m:r>
+        <m:r>
+          <m:t>.025</m:t>
+        </m:r>
+      </m:oMath>
+      <w:r>
+        <w:t xml:space="preserve">.</w:t>
+      </w:r>
+    </w:p>
+    <w:bookmarkEnd w:id="27"/>
+    <w:bookmarkEnd w:id="28"/>
+    <w:bookmarkStart w:id="29" w:name="results"/>
+    <w:p>
+      <w:pPr>
+        <w:pStyle w:val="berschrift1"/>
+      </w:pPr>
+      <w:r>
+        <w:t xml:space="preserve">Results</w:t>
+      </w:r>
+    </w:p>
+    <w:p>
+      <w:pPr>
+        <w:pStyle w:val="FirstParagraph"/>
+      </w:pPr>
+      <w:r>
+        <w:t xml:space="preserve">We recorded 2016 responses in Qualtrics. We excluded 116 observations from participants who attempted to take the survey more than once, 73 participants who were screened out prior to starting the survey or did not consent, and 327 participants who failed the attention check. This left us with a total sample of 1500 participants (500 per condition).</w:t>
+      </w:r>
+    </w:p>
+    <w:p>
+      <w:pPr>
+        <w:pStyle w:val="Textkrper"/>
+      </w:pPr>
+      <w:r>
+        <w:t xml:space="preserve">Our main findings are displayed in Figure 1. Controlling for prior beliefs and comparing to the single-analyst condition, we found that (1) reported final beliefs were significantly lower in both the multi-consistent condition,</w:t>
+      </w:r>
+      <w:r>
+        <w:t xml:space="preserve"> </w:t>
+      </w:r>
+      <m:oMath>
+        <m:r>
+          <m:t>b</m:t>
+        </m:r>
+        <m:r>
+          <m:rPr>
+            <m:sty m:val="p"/>
+          </m:rPr>
+          <m:t>=</m:t>
+        </m:r>
+        <m:r>
+          <m:rPr>
+            <m:sty m:val="p"/>
+          </m:rPr>
+          <m:t>−</m:t>
+        </m:r>
+        <m:r>
+          <m:t>5.74</m:t>
+        </m:r>
+      </m:oMath>
+      <w:r>
+        <w:t xml:space="preserve">, 95% CI</w:t>
+      </w:r>
+      <w:r>
+        <w:t xml:space="preserve"> </w:t>
+      </w:r>
+      <m:oMath>
+        <m:r>
+          <m:rPr>
+            <m:sty m:val="p"/>
+          </m:rPr>
+          <m:t>[</m:t>
+        </m:r>
+        <m:r>
+          <m:rPr>
+            <m:sty m:val="p"/>
+          </m:rPr>
+          <m:t>−</m:t>
+        </m:r>
+        <m:r>
+          <m:t>8.53</m:t>
+        </m:r>
+        <m:r>
+          <m:rPr>
+            <m:sty m:val="p"/>
+          </m:rPr>
+          <m:t>,</m:t>
+        </m:r>
+        <m:r>
+          <m:rPr>
+            <m:sty m:val="p"/>
+          </m:rPr>
+          <m:t>−</m:t>
+        </m:r>
+        <m:r>
+          <m:t>2.94</m:t>
+        </m:r>
+        <m:r>
+          <m:rPr>
+            <m:sty m:val="p"/>
+          </m:rPr>
+          <m:t>]</m:t>
+        </m:r>
+      </m:oMath>
+      <w:r>
+        <w:t xml:space="preserve">,</w:t>
+      </w:r>
+      <w:r>
+        <w:t xml:space="preserve"> </w:t>
+      </w:r>
+      <m:oMath>
+        <m:r>
+          <m:t>t</m:t>
+        </m:r>
+        <m:r>
+          <m:rPr>
+            <m:sty m:val="p"/>
+          </m:rPr>
+          <m:t>(</m:t>
+        </m:r>
+        <m:r>
+          <m:t>1496</m:t>
+        </m:r>
+        <m:r>
+          <m:rPr>
+            <m:sty m:val="p"/>
+          </m:rPr>
+          <m:t>)</m:t>
+        </m:r>
+        <m:r>
+          <m:rPr>
+            <m:sty m:val="p"/>
+          </m:rPr>
+          <m:t>=</m:t>
+        </m:r>
+        <m:r>
+          <m:rPr>
+            <m:sty m:val="p"/>
+          </m:rPr>
+          <m:t>−</m:t>
+        </m:r>
+        <m:r>
+          <m:t>4.03</m:t>
+        </m:r>
+      </m:oMath>
+      <w:r>
+        <w:t xml:space="preserve">,</w:t>
+      </w:r>
+      <w:r>
+        <w:t xml:space="preserve"> </w:t>
+      </w:r>
+      <m:oMath>
+        <m:r>
+          <m:t>p</m:t>
+        </m:r>
+        <m:r>
+          <m:rPr>
+            <m:sty m:val="p"/>
+          </m:rPr>
+          <m:t>&lt;</m:t>
+        </m:r>
+        <m:r>
+          <m:t>.001</m:t>
+        </m:r>
+      </m:oMath>
+      <w:r>
+        <w:t xml:space="preserve">, and the multi-inconsistent condition,</w:t>
+      </w:r>
+      <w:r>
+        <w:t xml:space="preserve"> </w:t>
+      </w:r>
+      <m:oMath>
+        <m:r>
+          <m:t>b</m:t>
+        </m:r>
+        <m:r>
+          <m:rPr>
+            <m:sty m:val="p"/>
+          </m:rPr>
+          <m:t>=</m:t>
+        </m:r>
+        <m:r>
+          <m:rPr>
+            <m:sty m:val="p"/>
+          </m:rPr>
+          <m:t>−</m:t>
+        </m:r>
+        <m:r>
+          <m:t>22.81</m:t>
+        </m:r>
+      </m:oMath>
+      <w:r>
+        <w:t xml:space="preserve">, 95% CI</w:t>
+      </w:r>
+      <w:r>
+        <w:t xml:space="preserve"> </w:t>
+      </w:r>
+      <m:oMath>
+        <m:r>
+          <m:rPr>
+            <m:sty m:val="p"/>
+          </m:rPr>
+          <m:t>[</m:t>
+        </m:r>
+        <m:r>
+          <m:rPr>
+            <m:sty m:val="p"/>
+          </m:rPr>
+          <m:t>−</m:t>
+        </m:r>
+        <m:r>
+          <m:t>25.60</m:t>
+        </m:r>
+        <m:r>
+          <m:rPr>
+            <m:sty m:val="p"/>
+          </m:rPr>
+          <m:t>,</m:t>
+        </m:r>
+        <m:r>
+          <m:rPr>
+            <m:sty m:val="p"/>
+          </m:rPr>
+          <m:t>−</m:t>
+        </m:r>
+        <m:r>
+          <m:t>20.01</m:t>
+        </m:r>
+        <m:r>
+          <m:rPr>
+            <m:sty m:val="p"/>
+          </m:rPr>
+          <m:t>]</m:t>
+        </m:r>
+      </m:oMath>
+      <w:r>
+        <w:t xml:space="preserve">,</w:t>
+      </w:r>
+      <w:r>
+        <w:t xml:space="preserve"> </w:t>
+      </w:r>
+      <m:oMath>
+        <m:r>
+          <m:t>t</m:t>
+        </m:r>
+        <m:r>
+          <m:rPr>
+            <m:sty m:val="p"/>
+          </m:rPr>
+          <m:t>(</m:t>
+        </m:r>
+        <m:r>
+          <m:t>1496</m:t>
+        </m:r>
+        <m:r>
+          <m:rPr>
+            <m:sty m:val="p"/>
+          </m:rPr>
+          <m:t>)</m:t>
+        </m:r>
+        <m:r>
+          <m:rPr>
+            <m:sty m:val="p"/>
+          </m:rPr>
+          <m:t>=</m:t>
+        </m:r>
+        <m:r>
+          <m:rPr>
+            <m:sty m:val="p"/>
+          </m:rPr>
+          <m:t>−</m:t>
+        </m:r>
+        <m:r>
+          <m:t>16.02</m:t>
+        </m:r>
+      </m:oMath>
+      <w:r>
+        <w:t xml:space="preserve">,</w:t>
+      </w:r>
+      <w:r>
+        <w:t xml:space="preserve"> </w:t>
+      </w:r>
+      <m:oMath>
+        <m:r>
+          <m:t>p</m:t>
+        </m:r>
+        <m:r>
+          <m:rPr>
+            <m:sty m:val="p"/>
+          </m:rPr>
+          <m:t>&lt;</m:t>
+        </m:r>
+        <m:r>
+          <m:t>.001</m:t>
+        </m:r>
+      </m:oMath>
+      <w:r>
+        <w:t xml:space="preserve">; (2) ratings of credibility were significantly lower in the multi-inconsistent condition,</w:t>
+      </w:r>
+      <w:r>
+        <w:t xml:space="preserve"> </w:t>
+      </w:r>
+      <m:oMath>
+        <m:r>
+          <m:t>b</m:t>
+        </m:r>
+        <m:r>
+          <m:rPr>
+            <m:sty m:val="p"/>
+          </m:rPr>
+          <m:t>=</m:t>
+        </m:r>
+        <m:r>
+          <m:rPr>
+            <m:sty m:val="p"/>
+          </m:rPr>
+          <m:t>−</m:t>
+        </m:r>
+        <m:r>
+          <m:t>6.54</m:t>
+        </m:r>
+      </m:oMath>
+      <w:r>
+        <w:t xml:space="preserve">, 95% CI</w:t>
+      </w:r>
+      <w:r>
+        <w:t xml:space="preserve"> </w:t>
+      </w:r>
+      <m:oMath>
+        <m:r>
+          <m:rPr>
+            <m:sty m:val="p"/>
+          </m:rPr>
+          <m:t>[</m:t>
+        </m:r>
+        <m:r>
+          <m:rPr>
+            <m:sty m:val="p"/>
+          </m:rPr>
+          <m:t>−</m:t>
+        </m:r>
+        <m:r>
+          <m:t>9.31</m:t>
+        </m:r>
+        <m:r>
+          <m:rPr>
+            <m:sty m:val="p"/>
+          </m:rPr>
+          <m:t>,</m:t>
+        </m:r>
+        <m:r>
+          <m:rPr>
+            <m:sty m:val="p"/>
+          </m:rPr>
+          <m:t>−</m:t>
+        </m:r>
+        <m:r>
+          <m:t>3.77</m:t>
+        </m:r>
+        <m:r>
+          <m:rPr>
+            <m:sty m:val="p"/>
+          </m:rPr>
+          <m:t>]</m:t>
+        </m:r>
+      </m:oMath>
+      <w:r>
+        <w:t xml:space="preserve">,</w:t>
+      </w:r>
+      <w:r>
+        <w:t xml:space="preserve"> </w:t>
+      </w:r>
+      <m:oMath>
+        <m:r>
+          <m:t>t</m:t>
+        </m:r>
+        <m:r>
+          <m:rPr>
+            <m:sty m:val="p"/>
+          </m:rPr>
+          <m:t>(</m:t>
+        </m:r>
+        <m:r>
+          <m:t>1496</m:t>
+        </m:r>
+        <m:r>
+          <m:rPr>
+            <m:sty m:val="p"/>
+          </m:rPr>
+          <m:t>)</m:t>
+        </m:r>
+        <m:r>
+          <m:rPr>
+            <m:sty m:val="p"/>
+          </m:rPr>
+          <m:t>=</m:t>
+        </m:r>
+        <m:r>
+          <m:rPr>
+            <m:sty m:val="p"/>
+          </m:rPr>
+          <m:t>−</m:t>
+        </m:r>
+        <m:r>
+          <m:t>4.63</m:t>
+        </m:r>
+      </m:oMath>
+      <w:r>
+        <w:t xml:space="preserve">,</w:t>
+      </w:r>
+      <w:r>
+        <w:t xml:space="preserve"> </w:t>
+      </w:r>
+      <m:oMath>
+        <m:r>
+          <m:t>p</m:t>
+        </m:r>
+        <m:r>
+          <m:rPr>
+            <m:sty m:val="p"/>
+          </m:rPr>
+          <m:t>&lt;</m:t>
+        </m:r>
+        <m:r>
+          <m:t>.001</m:t>
+        </m:r>
+      </m:oMath>
+      <w:r>
+        <w:t xml:space="preserve">, while they were not significantly different in the multi-consistent condition,</w:t>
+      </w:r>
+      <w:r>
+        <w:t xml:space="preserve"> </w:t>
+      </w:r>
+      <m:oMath>
+        <m:r>
+          <m:t>b</m:t>
+        </m:r>
+        <m:r>
+          <m:rPr>
+            <m:sty m:val="p"/>
+          </m:rPr>
+          <m:t>=</m:t>
+        </m:r>
+        <m:r>
+          <m:t>1.27</m:t>
+        </m:r>
+      </m:oMath>
+      <w:r>
+        <w:t xml:space="preserve">, 95% CI</w:t>
+      </w:r>
+      <w:r>
+        <w:t xml:space="preserve"> </w:t>
+      </w:r>
+      <m:oMath>
+        <m:r>
+          <m:rPr>
+            <m:sty m:val="p"/>
+          </m:rPr>
+          <m:t>[</m:t>
+        </m:r>
+        <m:r>
+          <m:rPr>
+            <m:sty m:val="p"/>
+          </m:rPr>
+          <m:t>−</m:t>
+        </m:r>
+        <m:r>
+          <m:t>1.50</m:t>
+        </m:r>
+        <m:r>
+          <m:rPr>
+            <m:sty m:val="p"/>
+          </m:rPr>
+          <m:t>,</m:t>
+        </m:r>
+        <m:r>
+          <m:t>4.04</m:t>
+        </m:r>
+        <m:r>
+          <m:rPr>
+            <m:sty m:val="p"/>
+          </m:rPr>
+          <m:t>]</m:t>
+        </m:r>
+      </m:oMath>
+      <w:r>
+        <w:t xml:space="preserve">,</w:t>
+      </w:r>
+      <w:r>
+        <w:t xml:space="preserve"> </w:t>
+      </w:r>
+      <m:oMath>
+        <m:r>
+          <m:t>t</m:t>
+        </m:r>
+        <m:r>
+          <m:rPr>
+            <m:sty m:val="p"/>
+          </m:rPr>
+          <m:t>(</m:t>
+        </m:r>
+        <m:r>
+          <m:t>1496</m:t>
+        </m:r>
+        <m:r>
+          <m:rPr>
+            <m:sty m:val="p"/>
+          </m:rPr>
+          <m:t>)</m:t>
+        </m:r>
+        <m:r>
+          <m:rPr>
+            <m:sty m:val="p"/>
+          </m:rPr>
+          <m:t>=</m:t>
+        </m:r>
+        <m:r>
+          <m:t>0.90</m:t>
+        </m:r>
+      </m:oMath>
+      <w:r>
+        <w:t xml:space="preserve">,</w:t>
+      </w:r>
+      <w:r>
+        <w:t xml:space="preserve"> </w:t>
+      </w:r>
+      <m:oMath>
+        <m:r>
+          <m:t>p</m:t>
+        </m:r>
+        <m:r>
+          <m:rPr>
+            <m:sty m:val="p"/>
+          </m:rPr>
+          <m:t>=</m:t>
+        </m:r>
+        <m:r>
+          <m:t>.369</m:t>
+        </m:r>
+      </m:oMath>
+      <w:r>
+        <w:t xml:space="preserve">; (3) confidence in the effect size estimate was significantly lower in the multi-inconsistent condition,</w:t>
+      </w:r>
+      <w:r>
+        <w:t xml:space="preserve"> </w:t>
+      </w:r>
+      <m:oMath>
+        <m:r>
+          <m:t>b</m:t>
+        </m:r>
+        <m:r>
+          <m:rPr>
+            <m:sty m:val="p"/>
+          </m:rPr>
+          <m:t>=</m:t>
+        </m:r>
+        <m:r>
+          <m:rPr>
+            <m:sty m:val="p"/>
+          </m:rPr>
+          <m:t>−</m:t>
+        </m:r>
+        <m:r>
+          <m:t>9.07</m:t>
+        </m:r>
+      </m:oMath>
+      <w:r>
+        <w:t xml:space="preserve">, 95% CI</w:t>
+      </w:r>
+      <w:r>
+        <w:t xml:space="preserve"> </w:t>
+      </w:r>
+      <m:oMath>
+        <m:r>
+          <m:rPr>
+            <m:sty m:val="p"/>
+          </m:rPr>
+          <m:t>[</m:t>
+        </m:r>
+        <m:r>
+          <m:rPr>
+            <m:sty m:val="p"/>
+          </m:rPr>
+          <m:t>−</m:t>
+        </m:r>
+        <m:r>
+          <m:t>12.09</m:t>
+        </m:r>
+        <m:r>
+          <m:rPr>
+            <m:sty m:val="p"/>
+          </m:rPr>
+          <m:t>,</m:t>
+        </m:r>
+        <m:r>
+          <m:rPr>
+            <m:sty m:val="p"/>
+          </m:rPr>
+          <m:t>−</m:t>
+        </m:r>
+        <m:r>
+          <m:t>6.05</m:t>
+        </m:r>
+        <m:r>
+          <m:rPr>
+            <m:sty m:val="p"/>
+          </m:rPr>
+          <m:t>]</m:t>
+        </m:r>
+      </m:oMath>
+      <w:r>
+        <w:t xml:space="preserve">,</w:t>
+      </w:r>
+      <w:r>
+        <w:t xml:space="preserve"> </w:t>
+      </w:r>
+      <m:oMath>
+        <m:r>
+          <m:t>t</m:t>
+        </m:r>
+        <m:r>
+          <m:rPr>
+            <m:sty m:val="p"/>
+          </m:rPr>
+          <m:t>(</m:t>
+        </m:r>
+        <m:r>
+          <m:t>1496</m:t>
+        </m:r>
+        <m:r>
+          <m:rPr>
+            <m:sty m:val="p"/>
+          </m:rPr>
+          <m:t>)</m:t>
+        </m:r>
+        <m:r>
+          <m:rPr>
+            <m:sty m:val="p"/>
+          </m:rPr>
+          <m:t>=</m:t>
+        </m:r>
+        <m:r>
+          <m:rPr>
+            <m:sty m:val="p"/>
+          </m:rPr>
+          <m:t>−</m:t>
+        </m:r>
+        <m:r>
+          <m:t>5.89</m:t>
+        </m:r>
+      </m:oMath>
+      <w:r>
+        <w:t xml:space="preserve">,</w:t>
+      </w:r>
+      <w:r>
+        <w:t xml:space="preserve"> </w:t>
+      </w:r>
+      <m:oMath>
+        <m:r>
+          <m:t>p</m:t>
+        </m:r>
+        <m:r>
+          <m:rPr>
+            <m:sty m:val="p"/>
+          </m:rPr>
+          <m:t>&lt;</m:t>
+        </m:r>
+        <m:r>
+          <m:t>.001</m:t>
+        </m:r>
+      </m:oMath>
+      <w:r>
+        <w:t xml:space="preserve">, while it was not significantly different in the multi-consistent condition,</w:t>
+      </w:r>
+      <w:r>
+        <w:t xml:space="preserve"> </w:t>
+      </w:r>
+      <m:oMath>
+        <m:r>
+          <m:t>b</m:t>
+        </m:r>
+        <m:r>
+          <m:rPr>
+            <m:sty m:val="p"/>
+          </m:rPr>
+          <m:t>=</m:t>
+        </m:r>
+        <m:r>
+          <m:t>0.48</m:t>
+        </m:r>
+      </m:oMath>
+      <w:r>
+        <w:t xml:space="preserve">, 95% CI</w:t>
+      </w:r>
+      <w:r>
+        <w:t xml:space="preserve"> </w:t>
+      </w:r>
+      <m:oMath>
+        <m:r>
+          <m:rPr>
+            <m:sty m:val="p"/>
+          </m:rPr>
+          <m:t>[</m:t>
+        </m:r>
+        <m:r>
+          <m:rPr>
+            <m:sty m:val="p"/>
+          </m:rPr>
+          <m:t>−</m:t>
+        </m:r>
+        <m:r>
+          <m:t>2.54</m:t>
+        </m:r>
+        <m:r>
+          <m:rPr>
+            <m:sty m:val="p"/>
+          </m:rPr>
+          <m:t>,</m:t>
+        </m:r>
+        <m:r>
+          <m:t>3.51</m:t>
+        </m:r>
+        <m:r>
+          <m:rPr>
+            <m:sty m:val="p"/>
+          </m:rPr>
+          <m:t>]</m:t>
+        </m:r>
+      </m:oMath>
+      <w:r>
+        <w:t xml:space="preserve">,</w:t>
+      </w:r>
+      <w:r>
+        <w:t xml:space="preserve"> </w:t>
+      </w:r>
+      <m:oMath>
+        <m:r>
+          <m:t>t</m:t>
+        </m:r>
+        <m:r>
+          <m:rPr>
+            <m:sty m:val="p"/>
+          </m:rPr>
+          <m:t>(</m:t>
+        </m:r>
+        <m:r>
+          <m:t>1496</m:t>
+        </m:r>
+        <m:r>
+          <m:rPr>
+            <m:sty m:val="p"/>
+          </m:rPr>
+          <m:t>)</m:t>
+        </m:r>
+        <m:r>
+          <m:rPr>
+            <m:sty m:val="p"/>
+          </m:rPr>
+          <m:t>=</m:t>
+        </m:r>
+        <m:r>
+          <m:t>0.31</m:t>
+        </m:r>
+      </m:oMath>
+      <w:r>
+        <w:t xml:space="preserve">,</w:t>
+      </w:r>
+      <w:r>
+        <w:t xml:space="preserve"> </w:t>
+      </w:r>
+      <m:oMath>
+        <m:r>
+          <m:t>p</m:t>
+        </m:r>
+        <m:r>
+          <m:rPr>
+            <m:sty m:val="p"/>
+          </m:rPr>
+          <m:t>=</m:t>
+        </m:r>
+        <m:r>
+          <m:t>.754</m:t>
+        </m:r>
+      </m:oMath>
+      <w:r>
+        <w:t xml:space="preserve">; (4) ratings of bias were significantly greater in the multi-inconsistent condition,</w:t>
+      </w:r>
+      <w:r>
+        <w:t xml:space="preserve"> </w:t>
+      </w:r>
+      <m:oMath>
+        <m:r>
+          <m:t>b</m:t>
+        </m:r>
+        <m:r>
+          <m:rPr>
+            <m:sty m:val="p"/>
+          </m:rPr>
+          <m:t>=</m:t>
+        </m:r>
+        <m:r>
+          <m:t>6.68</m:t>
+        </m:r>
+      </m:oMath>
+      <w:r>
+        <w:t xml:space="preserve">, 95% CI</w:t>
+      </w:r>
+      <w:r>
+        <w:t xml:space="preserve"> </w:t>
+      </w:r>
+      <m:oMath>
+        <m:r>
+          <m:rPr>
+            <m:sty m:val="p"/>
+          </m:rPr>
+          <m:t>[</m:t>
+        </m:r>
+        <m:r>
+          <m:t>3.47</m:t>
+        </m:r>
+        <m:r>
+          <m:rPr>
+            <m:sty m:val="p"/>
+          </m:rPr>
+          <m:t>,</m:t>
+        </m:r>
+        <m:r>
+          <m:t>9.88</m:t>
+        </m:r>
+        <m:r>
+          <m:rPr>
+            <m:sty m:val="p"/>
+          </m:rPr>
+          <m:t>]</m:t>
+        </m:r>
+      </m:oMath>
+      <w:r>
+        <w:t xml:space="preserve">,</w:t>
+      </w:r>
+      <w:r>
+        <w:t xml:space="preserve"> </w:t>
+      </w:r>
+      <m:oMath>
+        <m:r>
+          <m:t>t</m:t>
+        </m:r>
+        <m:r>
+          <m:rPr>
+            <m:sty m:val="p"/>
+          </m:rPr>
+          <m:t>(</m:t>
+        </m:r>
+        <m:r>
+          <m:t>1496</m:t>
+        </m:r>
+        <m:r>
+          <m:rPr>
+            <m:sty m:val="p"/>
+          </m:rPr>
+          <m:t>)</m:t>
+        </m:r>
+        <m:r>
+          <m:rPr>
+            <m:sty m:val="p"/>
+          </m:rPr>
+          <m:t>=</m:t>
+        </m:r>
+        <m:r>
+          <m:t>4.09</m:t>
+        </m:r>
+      </m:oMath>
+      <w:r>
+        <w:t xml:space="preserve">,</w:t>
+      </w:r>
+      <w:r>
+        <w:t xml:space="preserve"> </w:t>
+      </w:r>
+      <m:oMath>
+        <m:r>
+          <m:t>p</m:t>
+        </m:r>
+        <m:r>
+          <m:rPr>
+            <m:sty m:val="p"/>
+          </m:rPr>
+          <m:t>&lt;</m:t>
+        </m:r>
+        <m:r>
+          <m:t>.001</m:t>
+        </m:r>
+      </m:oMath>
+      <w:r>
+        <w:t xml:space="preserve">, while they were not significantly different in the multi-consistent condition,</w:t>
+      </w:r>
+      <w:r>
+        <w:t xml:space="preserve"> </w:t>
+      </w:r>
+      <m:oMath>
+        <m:r>
+          <m:t>b</m:t>
+        </m:r>
+        <m:r>
+          <m:rPr>
+            <m:sty m:val="p"/>
+          </m:rPr>
+          <m:t>=</m:t>
+        </m:r>
+        <m:r>
+          <m:t>2.13</m:t>
+        </m:r>
+      </m:oMath>
+      <w:r>
+        <w:t xml:space="preserve">, 95% CI</w:t>
+      </w:r>
+      <w:r>
+        <w:t xml:space="preserve"> </w:t>
+      </w:r>
+      <m:oMath>
+        <m:r>
+          <m:rPr>
+            <m:sty m:val="p"/>
+          </m:rPr>
+          <m:t>[</m:t>
+        </m:r>
+        <m:r>
+          <m:rPr>
+            <m:sty m:val="p"/>
+          </m:rPr>
+          <m:t>−</m:t>
+        </m:r>
+        <m:r>
+          <m:t>1.07</m:t>
+        </m:r>
+        <m:r>
+          <m:rPr>
+            <m:sty m:val="p"/>
+          </m:rPr>
+          <m:t>,</m:t>
+        </m:r>
+        <m:r>
+          <m:t>5.34</m:t>
+        </m:r>
+        <m:r>
+          <m:rPr>
+            <m:sty m:val="p"/>
+          </m:rPr>
+          <m:t>]</m:t>
+        </m:r>
+      </m:oMath>
+      <w:r>
+        <w:t xml:space="preserve">,</w:t>
+      </w:r>
+      <w:r>
+        <w:t xml:space="preserve"> </w:t>
+      </w:r>
+      <m:oMath>
+        <m:r>
+          <m:t>t</m:t>
+        </m:r>
+        <m:r>
+          <m:rPr>
+            <m:sty m:val="p"/>
+          </m:rPr>
+          <m:t>(</m:t>
+        </m:r>
+        <m:r>
+          <m:t>1496</m:t>
+        </m:r>
+        <m:r>
+          <m:rPr>
+            <m:sty m:val="p"/>
+          </m:rPr>
+          <m:t>)</m:t>
+        </m:r>
+        <m:r>
+          <m:rPr>
+            <m:sty m:val="p"/>
+          </m:rPr>
+          <m:t>=</m:t>
+        </m:r>
+        <m:r>
+          <m:t>1.30</m:t>
+        </m:r>
+      </m:oMath>
+      <w:r>
+        <w:t xml:space="preserve">,</w:t>
+      </w:r>
+      <w:r>
+        <w:t xml:space="preserve"> </w:t>
+      </w:r>
+      <m:oMath>
+        <m:r>
+          <m:t>p</m:t>
+        </m:r>
+        <m:r>
+          <m:rPr>
+            <m:sty m:val="p"/>
+          </m:rPr>
+          <m:t>=</m:t>
+        </m:r>
+        <m:r>
+          <m:t>.192</m:t>
+        </m:r>
+      </m:oMath>
+      <w:r>
+        <w:t xml:space="preserve">; and (5) ratings of error were significantly greater in both the multi-consistent condition,</w:t>
+      </w:r>
+      <w:r>
+        <w:t xml:space="preserve"> </w:t>
+      </w:r>
+      <m:oMath>
+        <m:r>
+          <m:t>b</m:t>
+        </m:r>
+        <m:r>
+          <m:rPr>
+            <m:sty m:val="p"/>
+          </m:rPr>
+          <m:t>=</m:t>
+        </m:r>
+        <m:r>
+          <m:t>3.56</m:t>
+        </m:r>
+      </m:oMath>
+      <w:r>
+        <w:t xml:space="preserve">, 95% CI</w:t>
+      </w:r>
+      <w:r>
+        <w:t xml:space="preserve"> </w:t>
+      </w:r>
+      <m:oMath>
+        <m:r>
+          <m:rPr>
+            <m:sty m:val="p"/>
+          </m:rPr>
+          <m:t>[</m:t>
+        </m:r>
+        <m:r>
+          <m:t>0.65</m:t>
+        </m:r>
+        <m:r>
+          <m:rPr>
+            <m:sty m:val="p"/>
+          </m:rPr>
+          <m:t>,</m:t>
+        </m:r>
+        <m:r>
+          <m:t>6.47</m:t>
+        </m:r>
+        <m:r>
+          <m:rPr>
+            <m:sty m:val="p"/>
+          </m:rPr>
+          <m:t>]</m:t>
+        </m:r>
+      </m:oMath>
+      <w:r>
+        <w:t xml:space="preserve">,</w:t>
+      </w:r>
+      <w:r>
+        <w:t xml:space="preserve"> </w:t>
+      </w:r>
+      <m:oMath>
+        <m:r>
+          <m:t>t</m:t>
+        </m:r>
+        <m:r>
+          <m:rPr>
+            <m:sty m:val="p"/>
+          </m:rPr>
+          <m:t>(</m:t>
+        </m:r>
+        <m:r>
+          <m:t>1496</m:t>
+        </m:r>
+        <m:r>
+          <m:rPr>
+            <m:sty m:val="p"/>
+          </m:rPr>
+          <m:t>)</m:t>
+        </m:r>
+        <m:r>
+          <m:rPr>
+            <m:sty m:val="p"/>
+          </m:rPr>
+          <m:t>=</m:t>
+        </m:r>
+        <m:r>
+          <m:t>2.40</m:t>
+        </m:r>
+      </m:oMath>
+      <w:r>
+        <w:t xml:space="preserve">,</w:t>
+      </w:r>
+      <w:r>
+        <w:t xml:space="preserve"> </w:t>
+      </w:r>
+      <m:oMath>
+        <m:r>
+          <m:t>p</m:t>
+        </m:r>
+        <m:r>
+          <m:rPr>
+            <m:sty m:val="p"/>
+          </m:rPr>
+          <m:t>=</m:t>
+        </m:r>
+        <m:r>
+          <m:t>.016</m:t>
+        </m:r>
+      </m:oMath>
+      <w:r>
+        <w:t xml:space="preserve">, and the multi-inconsistent condition,</w:t>
+      </w:r>
+      <w:r>
+        <w:t xml:space="preserve"> </w:t>
+      </w:r>
+      <m:oMath>
+        <m:r>
+          <m:t>b</m:t>
+        </m:r>
+        <m:r>
+          <m:rPr>
+            <m:sty m:val="p"/>
+          </m:rPr>
+          <m:t>=</m:t>
+        </m:r>
+        <m:r>
+          <m:t>5.86</m:t>
+        </m:r>
+      </m:oMath>
+      <w:r>
+        <w:t xml:space="preserve">, 95% CI</w:t>
+      </w:r>
+      <w:r>
+        <w:t xml:space="preserve"> </w:t>
+      </w:r>
+      <m:oMath>
+        <m:r>
+          <m:rPr>
+            <m:sty m:val="p"/>
+          </m:rPr>
+          <m:t>[</m:t>
+        </m:r>
+        <m:r>
+          <m:t>2.96</m:t>
+        </m:r>
+        <m:r>
+          <m:rPr>
+            <m:sty m:val="p"/>
+          </m:rPr>
+          <m:t>,</m:t>
+        </m:r>
+        <m:r>
+          <m:t>8.77</m:t>
+        </m:r>
+        <m:r>
+          <m:rPr>
+            <m:sty m:val="p"/>
+          </m:rPr>
+          <m:t>]</m:t>
+        </m:r>
+      </m:oMath>
+      <w:r>
+        <w:t xml:space="preserve">,</w:t>
+      </w:r>
+      <w:r>
+        <w:t xml:space="preserve"> </w:t>
+      </w:r>
+      <m:oMath>
+        <m:r>
+          <m:t>t</m:t>
+        </m:r>
+        <m:r>
+          <m:rPr>
+            <m:sty m:val="p"/>
+          </m:rPr>
+          <m:t>(</m:t>
+        </m:r>
+        <m:r>
+          <m:t>1496</m:t>
+        </m:r>
+        <m:r>
+          <m:rPr>
+            <m:sty m:val="p"/>
+          </m:rPr>
+          <m:t>)</m:t>
+        </m:r>
+        <m:r>
+          <m:rPr>
+            <m:sty m:val="p"/>
+          </m:rPr>
+          <m:t>=</m:t>
+        </m:r>
+        <m:r>
+          <m:t>3.96</m:t>
+        </m:r>
+      </m:oMath>
+      <w:r>
+        <w:t xml:space="preserve">,</w:t>
+      </w:r>
+      <w:r>
+        <w:t xml:space="preserve"> </w:t>
+      </w:r>
+      <m:oMath>
+        <m:r>
+          <m:t>p</m:t>
+        </m:r>
+        <m:r>
+          <m:rPr>
+            <m:sty m:val="p"/>
+          </m:rPr>
+          <m:t>&lt;</m:t>
+        </m:r>
+        <m:r>
+          <m:t>.001</m:t>
+        </m:r>
+      </m:oMath>
+      <w:r>
+        <w:t xml:space="preserve">. For our exploratory measure of discretion, we found that ratings of degrees of freedom were significantly greater in both the multi-consistent condition,</w:t>
+      </w:r>
+      <w:r>
+        <w:t xml:space="preserve"> </w:t>
+      </w:r>
+      <m:oMath>
+        <m:r>
+          <m:t>b</m:t>
+        </m:r>
+        <m:r>
+          <m:rPr>
+            <m:sty m:val="p"/>
+          </m:rPr>
+          <m:t>=</m:t>
+        </m:r>
+        <m:r>
+          <m:t>5.09</m:t>
+        </m:r>
+      </m:oMath>
+      <w:r>
+        <w:t xml:space="preserve">, 95% CI</w:t>
+      </w:r>
+      <w:r>
+        <w:t xml:space="preserve"> </w:t>
+      </w:r>
+      <m:oMath>
+        <m:r>
+          <m:rPr>
+            <m:sty m:val="p"/>
+          </m:rPr>
+          <m:t>[</m:t>
+        </m:r>
+        <m:r>
+          <m:t>2.33</m:t>
+        </m:r>
+        <m:r>
+          <m:rPr>
+            <m:sty m:val="p"/>
+          </m:rPr>
+          <m:t>,</m:t>
+        </m:r>
+        <m:r>
+          <m:t>7.86</m:t>
+        </m:r>
+        <m:r>
+          <m:rPr>
+            <m:sty m:val="p"/>
+          </m:rPr>
+          <m:t>]</m:t>
+        </m:r>
+      </m:oMath>
+      <w:r>
+        <w:t xml:space="preserve">,</w:t>
+      </w:r>
+      <w:r>
+        <w:t xml:space="preserve"> </w:t>
+      </w:r>
+      <m:oMath>
+        <m:r>
+          <m:t>t</m:t>
+        </m:r>
+        <m:r>
+          <m:rPr>
+            <m:sty m:val="p"/>
+          </m:rPr>
+          <m:t>(</m:t>
+        </m:r>
+        <m:r>
+          <m:t>1496</m:t>
+        </m:r>
+        <m:r>
+          <m:rPr>
+            <m:sty m:val="p"/>
+          </m:rPr>
+          <m:t>)</m:t>
+        </m:r>
+        <m:r>
+          <m:rPr>
+            <m:sty m:val="p"/>
+          </m:rPr>
+          <m:t>=</m:t>
+        </m:r>
+        <m:r>
+          <m:t>3.61</m:t>
+        </m:r>
+      </m:oMath>
+      <w:r>
+        <w:t xml:space="preserve">,</w:t>
+      </w:r>
+      <w:r>
+        <w:t xml:space="preserve"> </w:t>
+      </w:r>
+      <m:oMath>
+        <m:r>
+          <m:t>p</m:t>
+        </m:r>
+        <m:r>
+          <m:rPr>
+            <m:sty m:val="p"/>
+          </m:rPr>
+          <m:t>&lt;</m:t>
+        </m:r>
+        <m:r>
+          <m:t>.001</m:t>
+        </m:r>
+      </m:oMath>
+      <w:r>
+        <w:t xml:space="preserve">, and the multi-inconsistent condition,</w:t>
+      </w:r>
+      <w:r>
+        <w:t xml:space="preserve"> </w:t>
+      </w:r>
+      <m:oMath>
+        <m:r>
+          <m:t>b</m:t>
+        </m:r>
+        <m:r>
+          <m:rPr>
+            <m:sty m:val="p"/>
+          </m:rPr>
+          <m:t>=</m:t>
+        </m:r>
+        <m:r>
+          <m:t>9.20</m:t>
+        </m:r>
+      </m:oMath>
+      <w:r>
+        <w:t xml:space="preserve">, 95% CI</w:t>
+      </w:r>
+      <w:r>
+        <w:t xml:space="preserve"> </w:t>
+      </w:r>
+      <m:oMath>
+        <m:r>
+          <m:rPr>
+            <m:sty m:val="p"/>
+          </m:rPr>
+          <m:t>[</m:t>
+        </m:r>
+        <m:r>
+          <m:t>6.44</m:t>
+        </m:r>
+        <m:r>
+          <m:rPr>
+            <m:sty m:val="p"/>
+          </m:rPr>
+          <m:t>,</m:t>
+        </m:r>
+        <m:r>
+          <m:t>11.97</m:t>
+        </m:r>
+        <m:r>
+          <m:rPr>
+            <m:sty m:val="p"/>
+          </m:rPr>
+          <m:t>]</m:t>
+        </m:r>
+      </m:oMath>
+      <w:r>
+        <w:t xml:space="preserve">,</w:t>
+      </w:r>
+      <w:r>
+        <w:t xml:space="preserve"> </w:t>
+      </w:r>
+      <m:oMath>
+        <m:r>
+          <m:t>t</m:t>
+        </m:r>
+        <m:r>
+          <m:rPr>
+            <m:sty m:val="p"/>
+          </m:rPr>
+          <m:t>(</m:t>
+        </m:r>
+        <m:r>
+          <m:t>1496</m:t>
+        </m:r>
+        <m:r>
+          <m:rPr>
+            <m:sty m:val="p"/>
+          </m:rPr>
+          <m:t>)</m:t>
+        </m:r>
+        <m:r>
+          <m:rPr>
+            <m:sty m:val="p"/>
+          </m:rPr>
+          <m:t>=</m:t>
+        </m:r>
+        <m:r>
+          <m:t>6.54</m:t>
+        </m:r>
+      </m:oMath>
+      <w:r>
+        <w:t xml:space="preserve">,</w:t>
+      </w:r>
+      <w:r>
+        <w:t xml:space="preserve"> </w:t>
+      </w:r>
+      <m:oMath>
+        <m:r>
+          <m:t>p</m:t>
+        </m:r>
+        <m:r>
+          <m:rPr>
+            <m:sty m:val="p"/>
+          </m:rPr>
+          <m:t>&lt;</m:t>
+        </m:r>
+        <m:r>
+          <m:t>.001</m:t>
+        </m:r>
+      </m:oMath>
+      <w:r>
+        <w:t xml:space="preserve">.</w:t>
+      </w:r>
+      <w:r>
+        <w:br/>
+      </w:r>
+      <w:r>
+        <w:t xml:space="preserve">In sum, all preregistered hypotheses (see Table 1) related to the multi-consistent condition were not corroborated; all preregistered hypotheses related to the multi-inconsistent condition were corroborated. In line with our hypotheses, multi-analyst studies with inconsistent results decrease the sway and credibility of scientific research to lay consumers. Contrary to our hypotheses, multi-analyst studies with consistent result do not increase the sway and credibility of scientific research to lay consumers. Figure 2 further clarifies the sway of multi-analyst vs. single-analyst studies, by displaying the distribution of prior and final beliefs across the three conditions.</w:t>
+      </w:r>
+    </w:p>
+    <w:bookmarkEnd w:id="29"/>
+    <w:bookmarkStart w:id="32" w:name="discussion"/>
+    <w:p>
+      <w:pPr>
+        <w:pStyle w:val="berschrift1"/>
+      </w:pPr>
+      <w:r>
+        <w:t xml:space="preserve">Discussion</w:t>
+      </w:r>
+    </w:p>
+    <w:p>
+      <w:pPr>
+        <w:pStyle w:val="FirstParagraph"/>
+      </w:pPr>
+      <w:r>
+        <w:t xml:space="preserve">From the proliferation of big team science and large-scale replication initiatives to preregistration and registered reports, several scientific fields have undergone significant reform with the well-intended goal of improving the rigor and reliability of scientific research. However, as with any real-world intervention, scientific reform can have unintended consequences. Here, we focused on the effects of crowdsourcing data analysis, and find that the multi-analyst approach may have an unintended consequence. While instituted with the goal of improving the credibility of scientific research, lay consumers appear to resist the inherent uncertainty that comes with inconsistent estimates. As a result, they are less likely to believe in the reported phenomenon, rate the scientific finding as less credible, have less confidence in the reported effect size estimate, and are more likely to think that the findings stem from bias and error.</w:t>
+      </w:r>
+    </w:p>
+    <w:bookmarkStart w:id="30" w:name="acknowledgements"/>
+    <w:p>
+      <w:pPr>
+        <w:pStyle w:val="berschrift2"/>
+      </w:pPr>
+      <w:r>
+        <w:t xml:space="preserve">Acknowledgements</w:t>
+      </w:r>
+    </w:p>
+    <w:p>
+      <w:pPr>
+        <w:pStyle w:val="FirstParagraph"/>
+      </w:pPr>
+      <w:r>
+        <w:t xml:space="preserve">This manuscript was created using R</w:t>
+      </w:r>
+      <w:r>
+        <w:t xml:space="preserve"> </w:t>
+      </w:r>
+      <w:r>
+        <w:t xml:space="preserve">(Version 4.0.5; R Core Team, 2021)</w:t>
+      </w:r>
+      <w:r>
+        <w:t xml:space="preserve"> </w:t>
+      </w:r>
+      <w:r>
+        <w:t xml:space="preserve">and the R-packages</w:t>
+      </w:r>
+      <w:r>
+        <w:t xml:space="preserve"> </w:t>
+      </w:r>
+      <w:r>
+        <w:rPr>
+          <w:iCs/>
+          <w:i/>
+        </w:rPr>
+        <w:t xml:space="preserve">broom</w:t>
+      </w:r>
+      <w:r>
+        <w:t xml:space="preserve"> </w:t>
+      </w:r>
+      <w:r>
+        <w:t xml:space="preserve">(Version 0.7.9.9000; Robinson, Hayes, &amp; Couch, 2021)</w:t>
+      </w:r>
+      <w:r>
+        <w:t xml:space="preserve">,</w:t>
+      </w:r>
+      <w:r>
+        <w:t xml:space="preserve"> </w:t>
+      </w:r>
+      <w:r>
+        <w:rPr>
+          <w:iCs/>
+          <w:i/>
+        </w:rPr>
+        <w:t xml:space="preserve">dplyr</w:t>
+      </w:r>
+      <w:r>
+        <w:t xml:space="preserve"> </w:t>
+      </w:r>
+      <w:r>
+        <w:t xml:space="preserve">(Version 1.0.7; Wickham, François, Henry, &amp; Müller, 2021)</w:t>
+      </w:r>
+      <w:r>
+        <w:t xml:space="preserve">,</w:t>
+      </w:r>
+      <w:r>
+        <w:t xml:space="preserve"> </w:t>
+      </w:r>
+      <w:r>
+        <w:rPr>
+          <w:iCs/>
+          <w:i/>
+        </w:rPr>
+        <w:t xml:space="preserve">ggplot2</w:t>
+      </w:r>
+      <w:r>
+        <w:t xml:space="preserve"> </w:t>
+      </w:r>
+      <w:r>
+        <w:t xml:space="preserve">(Version 3.3.5; Wickham, 2016)</w:t>
+      </w:r>
+      <w:r>
+        <w:t xml:space="preserve">,</w:t>
+      </w:r>
+      <w:r>
+        <w:t xml:space="preserve"> </w:t>
+      </w:r>
+      <w:r>
+        <w:rPr>
+          <w:iCs/>
+          <w:i/>
+        </w:rPr>
+        <w:t xml:space="preserve">glue</w:t>
+      </w:r>
+      <w:r>
+        <w:t xml:space="preserve"> </w:t>
+      </w:r>
+      <w:r>
+        <w:t xml:space="preserve">(Version 1.4.2; Hester, 2020)</w:t>
+      </w:r>
+      <w:r>
+        <w:t xml:space="preserve">,</w:t>
+      </w:r>
+      <w:r>
+        <w:t xml:space="preserve"> </w:t>
+      </w:r>
+      <w:r>
+        <w:rPr>
+          <w:iCs/>
+          <w:i/>
+        </w:rPr>
+        <w:t xml:space="preserve">here</w:t>
+      </w:r>
+      <w:r>
+        <w:t xml:space="preserve"> </w:t>
+      </w:r>
+      <w:r>
+        <w:t xml:space="preserve">(Version 1.0.1; Müller, 2020)</w:t>
+      </w:r>
+      <w:r>
+        <w:t xml:space="preserve">,</w:t>
+      </w:r>
+      <w:r>
+        <w:t xml:space="preserve"> </w:t>
+      </w:r>
+      <w:r>
+        <w:rPr>
+          <w:iCs/>
+          <w:i/>
+        </w:rPr>
+        <w:t xml:space="preserve">papaja</w:t>
+      </w:r>
+      <w:r>
+        <w:t xml:space="preserve"> </w:t>
+      </w:r>
+      <w:r>
+        <w:t xml:space="preserve">(Version 0.1.0.9997; Aust &amp; Barth, 2020)</w:t>
+      </w:r>
+      <w:r>
+        <w:t xml:space="preserve">,</w:t>
+      </w:r>
+      <w:r>
+        <w:t xml:space="preserve"> </w:t>
+      </w:r>
+      <w:r>
+        <w:rPr>
+          <w:iCs/>
+          <w:i/>
+        </w:rPr>
+        <w:t xml:space="preserve">purrr</w:t>
+      </w:r>
+      <w:r>
+        <w:t xml:space="preserve"> </w:t>
+      </w:r>
+      <w:r>
+        <w:t xml:space="preserve">(Version 0.3.4; Henry &amp; Wickham, 2020)</w:t>
+      </w:r>
+      <w:r>
+        <w:t xml:space="preserve">,</w:t>
+      </w:r>
+      <w:r>
+        <w:t xml:space="preserve"> </w:t>
+      </w:r>
+      <w:r>
+        <w:rPr>
+          <w:iCs/>
+          <w:i/>
+        </w:rPr>
+        <w:t xml:space="preserve">raincloudplots</w:t>
+      </w:r>
+      <w:r>
+        <w:t xml:space="preserve"> </w:t>
+      </w:r>
+      <w:r>
+        <w:t xml:space="preserve">(Version 0.2.0; person), 2021)</w:t>
+      </w:r>
+      <w:r>
+        <w:t xml:space="preserve">,</w:t>
+      </w:r>
+      <w:r>
+        <w:t xml:space="preserve"> </w:t>
+      </w:r>
+      <w:r>
+        <w:rPr>
+          <w:iCs/>
+          <w:i/>
+        </w:rPr>
+        <w:t xml:space="preserve">readr</w:t>
+      </w:r>
+      <w:r>
+        <w:t xml:space="preserve"> </w:t>
+      </w:r>
+      <w:r>
+        <w:t xml:space="preserve">(Version 1.4.0; Wickham &amp; Hester, 2020)</w:t>
+      </w:r>
+      <w:r>
+        <w:t xml:space="preserve">,</w:t>
+      </w:r>
+      <w:r>
+        <w:t xml:space="preserve"> </w:t>
+      </w:r>
+      <w:r>
+        <w:rPr>
+          <w:iCs/>
+          <w:i/>
+        </w:rPr>
+        <w:t xml:space="preserve">rmarkdown</w:t>
+      </w:r>
+      <w:r>
+        <w:t xml:space="preserve"> </w:t>
+      </w:r>
+      <w:r>
+        <w:t xml:space="preserve">(Version 2.10; Xie, Allaire, &amp; Grolemund, 2018; Xie, Dervieux, &amp; Riederer, 2020)</w:t>
+      </w:r>
+      <w:r>
+        <w:t xml:space="preserve">, and</w:t>
+      </w:r>
+      <w:r>
+        <w:t xml:space="preserve"> </w:t>
+      </w:r>
+      <w:r>
+        <w:rPr>
+          <w:iCs/>
+          <w:i/>
+        </w:rPr>
+        <w:t xml:space="preserve">tinylabels</w:t>
+      </w:r>
+      <w:r>
+        <w:t xml:space="preserve"> </w:t>
+      </w:r>
+      <w:r>
+        <w:t xml:space="preserve">(Version 0.2.1; Barth, 2021)</w:t>
+      </w:r>
+      <w:r>
+        <w:t xml:space="preserve">. We thank Nicole Clare Kolmstetter for valuable assistance in the data collection.</w:t>
+      </w:r>
+    </w:p>
+    <w:bookmarkEnd w:id="30"/>
+    <w:bookmarkStart w:id="31" w:name="data-availability-statement"/>
+    <w:p>
+      <w:pPr>
+        <w:pStyle w:val="berschrift2"/>
+      </w:pPr>
+      <w:r>
+        <w:t xml:space="preserve">Data availability statement</w:t>
+      </w:r>
+    </w:p>
+    <w:p>
+      <w:pPr>
+        <w:pStyle w:val="FirstParagraph"/>
+      </w:pPr>
+      <w:r>
+        <w:t xml:space="preserve">The data that support the findings of this study are openly available on GitHub at</w:t>
+      </w:r>
+      <w:r>
+        <w:t xml:space="preserve"> </w:t>
+      </w:r>
+      <w:hyperlink r:id="rId22">
+        <w:r>
+          <w:rPr>
+            <w:rStyle w:val="Hyperlink"/>
+          </w:rPr>
+          <w:t xml:space="preserve">https://github.com/shilaan/many-analysts</w:t>
+        </w:r>
+      </w:hyperlink>
+      <w:r>
+        <w:t xml:space="preserve"> </w:t>
+      </w:r>
+      <w:r>
+        <w:t xml:space="preserve">and the OSF at</w:t>
+      </w:r>
+      <w:r>
+        <w:t xml:space="preserve"> </w:t>
+      </w:r>
+      <w:hyperlink r:id="rId23">
+        <w:r>
+          <w:rPr>
+            <w:rStyle w:val="Hyperlink"/>
+          </w:rPr>
+          <w:t xml:space="preserve">https://osf.io/vedb4/</w:t>
+        </w:r>
+      </w:hyperlink>
+      <w:r>
+        <w:t xml:space="preserve">.</w:t>
+      </w:r>
+    </w:p>
+    <w:p>
+      <w:r>
+        <w:br w:type="page"/>
+      </w:r>
+    </w:p>
+    <w:bookmarkEnd w:id="31"/>
+    <w:bookmarkEnd w:id="32"/>
+    <w:bookmarkStart w:id="63" w:name="references"/>
+    <w:p>
+      <w:pPr>
+        <w:pStyle w:val="berschrift1"/>
+      </w:pPr>
+      <w:r>
+        <w:t xml:space="preserve">References</w:t>
+      </w:r>
+    </w:p>
+    <w:bookmarkStart w:id="62" w:name="refs"/>
+    <w:bookmarkStart w:id="34" w:name="ref-R-papaja"/>
+    <w:p>
+      <w:pPr>
+        <w:pStyle w:val="Literaturverzeichnis"/>
+      </w:pPr>
+      <w:r>
+        <w:t xml:space="preserve">Aust, F., &amp; Barth, M. (2020).</w:t>
+      </w:r>
+      <w:r>
+        <w:t xml:space="preserve"> </w:t>
+      </w:r>
+      <w:r>
+        <w:rPr>
+          <w:iCs/>
+          <w:i/>
+        </w:rPr>
+        <w:t xml:space="preserve">papaja</w:t>
+      </w:r>
+      <w:r>
+        <w:rPr>
+          <w:iCs/>
+          <w:i/>
+        </w:rPr>
+        <w:t xml:space="preserve">:</w:t>
+      </w:r>
+      <w:r>
+        <w:rPr>
+          <w:iCs/>
+          <w:i/>
+        </w:rPr>
+        <w:t xml:space="preserve"> </w:t>
+      </w:r>
+      <w:r>
+        <w:rPr>
+          <w:iCs/>
+          <w:i/>
+        </w:rPr>
+        <w:t xml:space="preserve">Prepare</w:t>
+      </w:r>
+      <w:r>
+        <w:rPr>
+          <w:iCs/>
+          <w:i/>
+        </w:rPr>
+        <w:t xml:space="preserve"> </w:t>
+      </w:r>
+      <w:r>
+        <w:rPr>
+          <w:iCs/>
+          <w:i/>
+        </w:rPr>
+        <w:t xml:space="preserve">reproducible</w:t>
+      </w:r>
+      <w:r>
+        <w:rPr>
+          <w:iCs/>
+          <w:i/>
+        </w:rPr>
+        <w:t xml:space="preserve"> </w:t>
+      </w:r>
+      <w:r>
+        <w:rPr>
+          <w:iCs/>
+          <w:i/>
+        </w:rPr>
+        <w:t xml:space="preserve">APA</w:t>
+      </w:r>
+      <w:r>
+        <w:rPr>
+          <w:iCs/>
+          <w:i/>
+        </w:rPr>
+        <w:t xml:space="preserve"> </w:t>
+      </w:r>
+      <w:r>
+        <w:rPr>
+          <w:iCs/>
+          <w:i/>
+        </w:rPr>
+        <w:t xml:space="preserve">journal articles with</w:t>
+      </w:r>
+      <w:r>
+        <w:rPr>
+          <w:iCs/>
+          <w:i/>
+        </w:rPr>
+        <w:t xml:space="preserve"> </w:t>
+      </w:r>
+      <w:r>
+        <w:rPr>
+          <w:iCs/>
+          <w:i/>
+        </w:rPr>
+        <w:t xml:space="preserve">R Markdown</w:t>
+      </w:r>
+      <w:r>
+        <w:t xml:space="preserve">. Retrieved from</w:t>
+      </w:r>
+      <w:r>
+        <w:t xml:space="preserve"> </w:t>
+      </w:r>
+      <w:hyperlink r:id="rId33">
+        <w:r>
+          <w:rPr>
+            <w:rStyle w:val="Hyperlink"/>
+          </w:rPr>
+          <w:t xml:space="preserve">https://github.com/crsh/papaja</w:t>
+        </w:r>
+      </w:hyperlink>
+    </w:p>
+    <w:bookmarkEnd w:id="34"/>
+    <w:bookmarkStart w:id="36" w:name="ref-R-tinylabels"/>
+    <w:p>
+      <w:pPr>
+        <w:pStyle w:val="Literaturverzeichnis"/>
+      </w:pPr>
+      <w:r>
+        <w:t xml:space="preserve">Barth, M. (2021).</w:t>
+      </w:r>
+      <w:r>
+        <w:t xml:space="preserve"> </w:t>
+      </w:r>
+      <w:r>
+        <w:rPr>
+          <w:iCs/>
+          <w:i/>
+        </w:rPr>
+        <w:t xml:space="preserve">tinylabels</w:t>
+      </w:r>
+      <w:r>
+        <w:rPr>
+          <w:iCs/>
+          <w:i/>
+        </w:rPr>
+        <w:t xml:space="preserve">: Lightweight variable labels</w:t>
+      </w:r>
+      <w:r>
+        <w:t xml:space="preserve">. Retrieved from</w:t>
+      </w:r>
+      <w:r>
+        <w:t xml:space="preserve"> </w:t>
+      </w:r>
+      <w:hyperlink r:id="rId35">
+        <w:r>
+          <w:rPr>
+            <w:rStyle w:val="Hyperlink"/>
+          </w:rPr>
+          <w:t xml:space="preserve">https://github.com/mariusbarth/tinylabels</w:t>
+        </w:r>
+      </w:hyperlink>
+    </w:p>
+    <w:bookmarkEnd w:id="36"/>
+    <w:bookmarkStart w:id="38" w:name="ref-R-purrr"/>
+    <w:p>
+      <w:pPr>
+        <w:pStyle w:val="Literaturverzeichnis"/>
+      </w:pPr>
+      <w:r>
+        <w:t xml:space="preserve">Henry, L., &amp; Wickham, H. (2020).</w:t>
+      </w:r>
+      <w:r>
+        <w:t xml:space="preserve"> </w:t>
+      </w:r>
+      <w:r>
+        <w:rPr>
+          <w:iCs/>
+          <w:i/>
+        </w:rPr>
+        <w:t xml:space="preserve">Purrr: Functional programming tools</w:t>
+      </w:r>
+      <w:r>
+        <w:t xml:space="preserve">. Retrieved from</w:t>
+      </w:r>
+      <w:r>
+        <w:t xml:space="preserve"> </w:t>
+      </w:r>
+      <w:hyperlink r:id="rId37">
+        <w:r>
+          <w:rPr>
+            <w:rStyle w:val="Hyperlink"/>
+          </w:rPr>
+          <w:t xml:space="preserve">https://CRAN.R-project.org/package=purrr</w:t>
+        </w:r>
+      </w:hyperlink>
+    </w:p>
+    <w:bookmarkEnd w:id="38"/>
+    <w:bookmarkStart w:id="40" w:name="ref-R-glue"/>
+    <w:p>
+      <w:pPr>
+        <w:pStyle w:val="Literaturverzeichnis"/>
+      </w:pPr>
+      <w:r>
+        <w:t xml:space="preserve">Hester, J. (2020).</w:t>
+      </w:r>
+      <w:r>
+        <w:t xml:space="preserve"> </w:t>
+      </w:r>
+      <w:r>
+        <w:rPr>
+          <w:iCs/>
+          <w:i/>
+        </w:rPr>
+        <w:t xml:space="preserve">Glue: Interpreted string literals</w:t>
+      </w:r>
+      <w:r>
+        <w:t xml:space="preserve">. Retrieved from</w:t>
+      </w:r>
+      <w:r>
+        <w:t xml:space="preserve"> </w:t>
+      </w:r>
+      <w:hyperlink r:id="rId39">
+        <w:r>
+          <w:rPr>
+            <w:rStyle w:val="Hyperlink"/>
+          </w:rPr>
+          <w:t xml:space="preserve">https://CRAN.R-project.org/package=glue</w:t>
+        </w:r>
+      </w:hyperlink>
+    </w:p>
+    <w:bookmarkEnd w:id="40"/>
+    <w:bookmarkStart w:id="42" w:name="ref-R-here"/>
+    <w:p>
+      <w:pPr>
+        <w:pStyle w:val="Literaturverzeichnis"/>
+      </w:pPr>
+      <w:r>
+        <w:t xml:space="preserve">Müller, K. (2020).</w:t>
+      </w:r>
+      <w:r>
+        <w:t xml:space="preserve"> </w:t>
+      </w:r>
+      <w:r>
+        <w:rPr>
+          <w:iCs/>
+          <w:i/>
+        </w:rPr>
+        <w:t xml:space="preserve">Here: A simpler way to find your files</w:t>
+      </w:r>
+      <w:r>
+        <w:t xml:space="preserve">. Retrieved from</w:t>
+      </w:r>
+      <w:r>
+        <w:t xml:space="preserve"> </w:t>
+      </w:r>
+      <w:hyperlink r:id="rId41">
+        <w:r>
+          <w:rPr>
+            <w:rStyle w:val="Hyperlink"/>
+          </w:rPr>
+          <w:t xml:space="preserve">https://CRAN.R-project.org/package=here</w:t>
+        </w:r>
+      </w:hyperlink>
+    </w:p>
+    <w:bookmarkEnd w:id="42"/>
+    <w:bookmarkStart w:id="44" w:name="ref-pashler2012"/>
+    <w:p>
+      <w:pPr>
+        <w:pStyle w:val="Literaturverzeichnis"/>
+      </w:pPr>
+      <w:r>
+        <w:t xml:space="preserve">Pashler, H., &amp; Wagenmakers, E. (2012). Editors’</w:t>
+      </w:r>
+      <w:r>
+        <w:t xml:space="preserve"> </w:t>
+      </w:r>
+      <w:r>
+        <w:t xml:space="preserve">Introduction</w:t>
+      </w:r>
+      <w:r>
+        <w:t xml:space="preserve"> </w:t>
+      </w:r>
+      <w:r>
+        <w:t xml:space="preserve">to the</w:t>
+      </w:r>
+      <w:r>
+        <w:t xml:space="preserve"> </w:t>
+      </w:r>
+      <w:r>
+        <w:t xml:space="preserve">Special Section</w:t>
+      </w:r>
+      <w:r>
+        <w:t xml:space="preserve"> </w:t>
+      </w:r>
+      <w:r>
+        <w:t xml:space="preserve">on</w:t>
+      </w:r>
+      <w:r>
+        <w:t xml:space="preserve"> </w:t>
+      </w:r>
+      <w:r>
+        <w:t xml:space="preserve">Replicability</w:t>
+      </w:r>
+      <w:r>
+        <w:t xml:space="preserve"> </w:t>
+      </w:r>
+      <w:r>
+        <w:t xml:space="preserve">in</w:t>
+      </w:r>
+      <w:r>
+        <w:t xml:space="preserve"> </w:t>
+      </w:r>
+      <w:r>
+        <w:t xml:space="preserve">Psychological Science</w:t>
+      </w:r>
+      <w:r>
+        <w:t xml:space="preserve">:</w:t>
+      </w:r>
+      <w:r>
+        <w:t xml:space="preserve"> </w:t>
+      </w:r>
+      <w:r>
+        <w:t xml:space="preserve">A Crisis</w:t>
+      </w:r>
+      <w:r>
+        <w:t xml:space="preserve"> </w:t>
+      </w:r>
+      <w:r>
+        <w:t xml:space="preserve">of</w:t>
+      </w:r>
+      <w:r>
+        <w:t xml:space="preserve"> </w:t>
+      </w:r>
+      <w:r>
+        <w:t xml:space="preserve">Confidence</w:t>
+      </w:r>
+      <w:r>
+        <w:t xml:space="preserve">?</w:t>
+      </w:r>
+      <w:r>
+        <w:t xml:space="preserve"> </w:t>
+      </w:r>
+      <w:r>
+        <w:rPr>
+          <w:iCs/>
+          <w:i/>
+        </w:rPr>
+        <w:t xml:space="preserve">Perspectives on Psychological Science</w:t>
+      </w:r>
+      <w:r>
+        <w:t xml:space="preserve">,</w:t>
+      </w:r>
+      <w:r>
+        <w:t xml:space="preserve"> </w:t>
+      </w:r>
+      <w:r>
+        <w:rPr>
+          <w:iCs/>
+          <w:i/>
+        </w:rPr>
+        <w:t xml:space="preserve">7</w:t>
+      </w:r>
+      <w:r>
+        <w:t xml:space="preserve">(6), 528–530.</w:t>
+      </w:r>
+      <w:r>
+        <w:t xml:space="preserve"> </w:t>
+      </w:r>
+      <w:hyperlink r:id="rId43">
+        <w:r>
+          <w:rPr>
+            <w:rStyle w:val="Hyperlink"/>
+          </w:rPr>
+          <w:t xml:space="preserve">https://doi.org/10.1177/1745691612465253</w:t>
+        </w:r>
+      </w:hyperlink>
+    </w:p>
+    <w:bookmarkEnd w:id="44"/>
+    <w:bookmarkStart w:id="46" w:name="ref-R-raincloudplots"/>
+    <w:p>
+      <w:pPr>
+        <w:pStyle w:val="Literaturverzeichnis"/>
+      </w:pPr>
+      <w:r>
+        <w:t xml:space="preserve">person). (2021).</w:t>
+      </w:r>
+      <w:r>
+        <w:t xml:space="preserve"> </w:t>
+      </w:r>
+      <w:r>
+        <w:rPr>
+          <w:iCs/>
+          <w:i/>
+        </w:rPr>
+        <w:t xml:space="preserve">Raincloudplots: The easy way to create raincloud plots</w:t>
+      </w:r>
+      <w:r>
+        <w:t xml:space="preserve">. Retrieved from</w:t>
+      </w:r>
+      <w:r>
+        <w:t xml:space="preserve"> </w:t>
+      </w:r>
+      <w:hyperlink r:id="rId45">
+        <w:r>
+          <w:rPr>
+            <w:rStyle w:val="Hyperlink"/>
+          </w:rPr>
+          <w:t xml:space="preserve">https://github.com/jorvlan/raincloudplots</w:t>
+        </w:r>
+      </w:hyperlink>
+    </w:p>
+    <w:bookmarkEnd w:id="46"/>
+    <w:bookmarkStart w:id="48" w:name="ref-R-base"/>
+    <w:p>
+      <w:pPr>
+        <w:pStyle w:val="Literaturverzeichnis"/>
+      </w:pPr>
+      <w:r>
+        <w:t xml:space="preserve">R Core Team. (2021).</w:t>
+      </w:r>
+      <w:r>
+        <w:t xml:space="preserve"> </w:t>
+      </w:r>
+      <w:r>
+        <w:rPr>
+          <w:iCs/>
+          <w:i/>
+        </w:rPr>
+        <w:t xml:space="preserve">R: A language and environment for statistical computing</w:t>
+      </w:r>
+      <w:r>
+        <w:t xml:space="preserve">. Vienna, Austria: R Foundation for Statistical Computing. Retrieved from</w:t>
+      </w:r>
+      <w:r>
+        <w:t xml:space="preserve"> </w:t>
+      </w:r>
+      <w:hyperlink r:id="rId47">
+        <w:r>
+          <w:rPr>
+            <w:rStyle w:val="Hyperlink"/>
+          </w:rPr>
+          <w:t xml:space="preserve">https://www.R-project.org/</w:t>
+        </w:r>
+      </w:hyperlink>
+    </w:p>
+    <w:bookmarkEnd w:id="48"/>
+    <w:bookmarkStart w:id="49" w:name="ref-R-broom"/>
+    <w:p>
+      <w:pPr>
+        <w:pStyle w:val="Literaturverzeichnis"/>
+      </w:pPr>
+      <w:r>
+        <w:t xml:space="preserve">Robinson, D., Hayes, A., &amp; Couch, S. (2021).</w:t>
+      </w:r>
+      <w:r>
+        <w:t xml:space="preserve"> </w:t>
+      </w:r>
+      <w:r>
+        <w:rPr>
+          <w:iCs/>
+          <w:i/>
+        </w:rPr>
+        <w:t xml:space="preserve">Broom: Convert statistical objects into tidy tibbles</w:t>
+      </w:r>
+      <w:r>
+        <w:t xml:space="preserve">.</w:t>
+      </w:r>
+    </w:p>
+    <w:bookmarkEnd w:id="49"/>
+    <w:bookmarkStart w:id="51" w:name="ref-uhlmann2019"/>
+    <w:p>
+      <w:pPr>
+        <w:pStyle w:val="Literaturverzeichnis"/>
+      </w:pPr>
+      <w:r>
+        <w:t xml:space="preserve">Uhlmann, E. L., Ebersole, C. R., Chartier, C. R., Errington, T. M., Kidwell, M. C., Lai, C. K., … Nosek, B. A. (2019). Scientific</w:t>
+      </w:r>
+      <w:r>
+        <w:t xml:space="preserve"> </w:t>
+      </w:r>
+      <w:r>
+        <w:t xml:space="preserve">Utopia III</w:t>
+      </w:r>
+      <w:r>
+        <w:t xml:space="preserve">:</w:t>
+      </w:r>
+      <w:r>
+        <w:t xml:space="preserve"> </w:t>
+      </w:r>
+      <w:r>
+        <w:t xml:space="preserve">Crowdsourcing Science</w:t>
+      </w:r>
+      <w:r>
+        <w:t xml:space="preserve">.</w:t>
+      </w:r>
+      <w:r>
+        <w:t xml:space="preserve"> </w:t>
+      </w:r>
+      <w:r>
+        <w:rPr>
+          <w:iCs/>
+          <w:i/>
+        </w:rPr>
+        <w:t xml:space="preserve">Perspectives on Psychological Science</w:t>
+      </w:r>
+      <w:r>
+        <w:t xml:space="preserve">,</w:t>
+      </w:r>
+      <w:r>
+        <w:t xml:space="preserve"> </w:t>
+      </w:r>
+      <w:r>
+        <w:rPr>
+          <w:iCs/>
+          <w:i/>
+        </w:rPr>
+        <w:t xml:space="preserve">14</w:t>
+      </w:r>
+      <w:r>
+        <w:t xml:space="preserve">(5), 711–733.</w:t>
+      </w:r>
+      <w:r>
+        <w:t xml:space="preserve"> </w:t>
+      </w:r>
+      <w:hyperlink r:id="rId50">
+        <w:r>
+          <w:rPr>
+            <w:rStyle w:val="Hyperlink"/>
+          </w:rPr>
+          <w:t xml:space="preserve">https://doi.org/10.1177/1745691619850561</w:t>
+        </w:r>
+      </w:hyperlink>
+    </w:p>
+    <w:bookmarkEnd w:id="51"/>
+    <w:bookmarkStart w:id="53" w:name="ref-R-ggplot2"/>
+    <w:p>
+      <w:pPr>
+        <w:pStyle w:val="Literaturverzeichnis"/>
+      </w:pPr>
+      <w:r>
+        <w:t xml:space="preserve">Wickham, H. (2016).</w:t>
+      </w:r>
+      <w:r>
+        <w:t xml:space="preserve"> </w:t>
+      </w:r>
+      <w:r>
+        <w:rPr>
+          <w:iCs/>
+          <w:i/>
+        </w:rPr>
+        <w:t xml:space="preserve">ggplot2: Elegant graphics for data analysis</w:t>
+      </w:r>
+      <w:r>
+        <w:t xml:space="preserve">. Springer-Verlag New York. Retrieved from</w:t>
+      </w:r>
+      <w:r>
+        <w:t xml:space="preserve"> </w:t>
+      </w:r>
+      <w:hyperlink r:id="rId52">
+        <w:r>
+          <w:rPr>
+            <w:rStyle w:val="Hyperlink"/>
+          </w:rPr>
+          <w:t xml:space="preserve">https://ggplot2.tidyverse.org</w:t>
+        </w:r>
+      </w:hyperlink>
+    </w:p>
+    <w:bookmarkEnd w:id="53"/>
+    <w:bookmarkStart w:id="55" w:name="ref-R-dplyr"/>
+    <w:p>
+      <w:pPr>
+        <w:pStyle w:val="Literaturverzeichnis"/>
+      </w:pPr>
+      <w:r>
+        <w:t xml:space="preserve">Wickham, H., François, R., Henry, L., &amp; Müller, K. (2021).</w:t>
+      </w:r>
+      <w:r>
+        <w:t xml:space="preserve"> </w:t>
+      </w:r>
+      <w:r>
+        <w:rPr>
+          <w:iCs/>
+          <w:i/>
+        </w:rPr>
+        <w:t xml:space="preserve">Dplyr: A grammar of data manipulation</w:t>
+      </w:r>
+      <w:r>
+        <w:t xml:space="preserve">. Retrieved from</w:t>
+      </w:r>
+      <w:r>
+        <w:t xml:space="preserve"> </w:t>
+      </w:r>
+      <w:hyperlink r:id="rId54">
+        <w:r>
+          <w:rPr>
+            <w:rStyle w:val="Hyperlink"/>
+          </w:rPr>
+          <w:t xml:space="preserve">https://CRAN.R-project.org/package=dplyr</w:t>
+        </w:r>
+      </w:hyperlink>
+    </w:p>
+    <w:bookmarkEnd w:id="55"/>
+    <w:bookmarkStart w:id="57" w:name="ref-R-readr"/>
+    <w:p>
+      <w:pPr>
+        <w:pStyle w:val="Literaturverzeichnis"/>
+      </w:pPr>
+      <w:r>
+        <w:t xml:space="preserve">Wickham, H., &amp; Hester, J. (2020).</w:t>
+      </w:r>
+      <w:r>
+        <w:t xml:space="preserve"> </w:t>
+      </w:r>
+      <w:r>
+        <w:rPr>
+          <w:iCs/>
+          <w:i/>
+        </w:rPr>
+        <w:t xml:space="preserve">Readr: Read rectangular text data</w:t>
+      </w:r>
+      <w:r>
+        <w:t xml:space="preserve">. Retrieved from</w:t>
+      </w:r>
+      <w:r>
+        <w:t xml:space="preserve"> </w:t>
+      </w:r>
+      <w:hyperlink r:id="rId56">
+        <w:r>
+          <w:rPr>
+            <w:rStyle w:val="Hyperlink"/>
+          </w:rPr>
+          <w:t xml:space="preserve">https://CRAN.R-project.org/package=readr</w:t>
+        </w:r>
+      </w:hyperlink>
+    </w:p>
+    <w:bookmarkEnd w:id="57"/>
+    <w:bookmarkStart w:id="59" w:name="ref-R-rmarkdown_a"/>
+    <w:p>
+      <w:pPr>
+        <w:pStyle w:val="Literaturverzeichnis"/>
+      </w:pPr>
+      <w:r>
+        <w:t xml:space="preserve">Xie, Y., Allaire, J. J., &amp; Grolemund, G. (2018).</w:t>
+      </w:r>
+      <w:r>
+        <w:t xml:space="preserve"> </w:t>
+      </w:r>
+      <w:r>
+        <w:rPr>
+          <w:iCs/>
+          <w:i/>
+        </w:rPr>
+        <w:t xml:space="preserve">R markdown: The definitive guide</w:t>
+      </w:r>
+      <w:r>
+        <w:t xml:space="preserve">. Boca Raton, Florida: Chapman; Hall/CRC. Retrieved from</w:t>
+      </w:r>
+      <w:r>
+        <w:t xml:space="preserve"> </w:t>
+      </w:r>
+      <w:hyperlink r:id="rId58">
+        <w:r>
+          <w:rPr>
+            <w:rStyle w:val="Hyperlink"/>
+          </w:rPr>
+          <w:t xml:space="preserve">https://bookdown.org/yihui/rmarkdown</w:t>
+        </w:r>
+      </w:hyperlink>
+    </w:p>
+    <w:bookmarkEnd w:id="59"/>
+    <w:bookmarkStart w:id="61" w:name="ref-R-rmarkdown_b"/>
+    <w:p>
+      <w:pPr>
+        <w:pStyle w:val="Literaturverzeichnis"/>
+      </w:pPr>
+      <w:r>
+        <w:t xml:space="preserve">Xie, Y., Dervieux, C., &amp; Riederer, E. (2020).</w:t>
+      </w:r>
+      <w:r>
+        <w:t xml:space="preserve"> </w:t>
+      </w:r>
+      <w:r>
+        <w:rPr>
+          <w:iCs/>
+          <w:i/>
+        </w:rPr>
+        <w:t xml:space="preserve">R markdown cookbook</w:t>
+      </w:r>
+      <w:r>
+        <w:t xml:space="preserve">. Boca Raton, Florida: Chapman; Hall/CRC. Retrieved from</w:t>
+      </w:r>
+      <w:r>
+        <w:t xml:space="preserve"> </w:t>
+      </w:r>
+      <w:hyperlink r:id="rId60">
+        <w:r>
+          <w:rPr>
+            <w:rStyle w:val="Hyperlink"/>
+          </w:rPr>
+          <w:t xml:space="preserve">https://bookdown.org/yihui/rmarkdown-cookbook</w:t>
+        </w:r>
+      </w:hyperlink>
+    </w:p>
+    <w:bookmarkEnd w:id="61"/>
+    <w:bookmarkEnd w:id="62"/>
+    <w:p>
+      <w:r>
+        <w:br w:type="page"/>
+      </w:r>
+    </w:p>
+    <w:bookmarkEnd w:id="63"/>
+    <w:bookmarkStart w:id="69" w:name="tables-and-figures"/>
+    <w:p>
+      <w:pPr>
+        <w:pStyle w:val="berschrift1"/>
+      </w:pPr>
+      <w:r>
+        <w:t xml:space="preserve">Tables and Figures</w:t>
+      </w:r>
+    </w:p>
+    <w:bookmarkStart w:id="64" w:name="table-1"/>
+    <w:p>
+      <w:pPr>
+        <w:pStyle w:val="berschrift2"/>
+      </w:pPr>
+      <w:r>
+        <w:t xml:space="preserve">Table 1</w:t>
       </w:r>
     </w:p>
     <w:p>
@@ -661,7 +3065,7 @@
         <w:pStyle w:val="TableCaption"/>
       </w:pPr>
       <w:r>
-        <w:t xml:space="preserve">Table 1: Table 1</w:t>
+        <w:t xml:space="preserve">Predicted direction of effects for all dependent variables, compared to the single-analyst condition and controlling for prior beliefs</w:t>
       </w:r>
     </w:p>
     <w:tbl>
@@ -669,7 +3073,7 @@
         <w:tblStyle w:val="Table"/>
         <w:tblW w:type="pct" w:w="0.0"/>
         <w:tblLook w:firstRow="1" w:lastRow="0" w:firstColumn="0" w:lastColumn="0" w:noHBand="0" w:noVBand="0" w:val="0020"/>
-        <w:tblCaption w:val="Table 1: Table 1"/>
+        <w:tblCaption w:val="Predicted direction of effects for all dependent variables, compared to the single-analyst condition and controlling for prior beliefs"/>
       </w:tblPr>
       <w:tblGrid/>
       <w:tr>
@@ -691,7 +3095,7 @@
               <w:jc w:val="center"/>
             </w:pPr>
             <w:r>
-              <w:t xml:space="preserve">Many-analysts: Consistent</w:t>
+              <w:t xml:space="preserve">Many-analyst: Consistent</w:t>
             </w:r>
           </w:p>
         </w:tc>
@@ -702,7 +3106,7 @@
               <w:jc w:val="center"/>
             </w:pPr>
             <w:r>
-              <w:t xml:space="preserve">Many-analysts: Inconsistent</w:t>
+              <w:t xml:space="preserve">Many-analyst: Inconsistent</w:t>
             </w:r>
           </w:p>
         </w:tc>
@@ -883,102 +3287,89 @@
         </w:tc>
       </w:tr>
     </w:tbl>
-    <w:bookmarkEnd w:id="27"/>
-    <w:bookmarkEnd w:id="28"/>
-    <w:bookmarkStart w:id="30" w:name="results"/>
-    <w:p>
-      <w:pPr>
-        <w:pStyle w:val="berschrift1"/>
-      </w:pPr>
-      <w:r>
-        <w:t xml:space="preserve">Results</w:t>
-      </w:r>
-    </w:p>
-    <w:bookmarkStart w:id="29" w:name="participants-1"/>
-    <w:p>
-      <w:pPr>
-        <w:pStyle w:val="berschrift2"/>
-      </w:pPr>
-      <w:r>
-        <w:t xml:space="preserve">Participants</w:t>
-      </w:r>
-    </w:p>
-    <w:bookmarkEnd w:id="29"/>
-    <w:bookmarkEnd w:id="30"/>
-    <w:bookmarkStart w:id="33" w:name="discussion"/>
-    <w:p>
-      <w:pPr>
-        <w:pStyle w:val="berschrift1"/>
-      </w:pPr>
-      <w:r>
-        <w:t xml:space="preserve">Discussion</w:t>
-      </w:r>
-    </w:p>
-    <w:bookmarkStart w:id="31" w:name="acknowledgement"/>
-    <w:p>
-      <w:pPr>
-        <w:pStyle w:val="berschrift2"/>
-      </w:pPr>
-      <w:r>
-        <w:t xml:space="preserve">Acknowledgement</w:t>
-      </w:r>
-    </w:p>
-    <w:p>
-      <w:pPr>
-        <w:pStyle w:val="FirstParagraph"/>
-      </w:pPr>
-      <w:r>
-        <w:t xml:space="preserve">This manuscript was created using R</w:t>
-      </w:r>
-      <w:r>
-        <w:t xml:space="preserve"> </w:t>
-      </w:r>
-      <w:r>
-        <w:t xml:space="preserve">(Version 4.0.5; R Core Team, 2021)</w:t>
-      </w:r>
-      <w:r>
-        <w:t xml:space="preserve"> </w:t>
-      </w:r>
-      <w:r>
-        <w:t xml:space="preserve">and the R-packages</w:t>
-      </w:r>
-      <w:r>
-        <w:t xml:space="preserve"> </w:t>
-      </w:r>
+    <w:p>
+      <w:pPr>
+        <w:pStyle w:val="Textkrper"/>
+      </w:pPr>
       <w:r>
         <w:rPr>
           <w:iCs/>
           <w:i/>
         </w:rPr>
-        <w:t xml:space="preserve">dplyr</w:t>
-      </w:r>
-      <w:r>
-        <w:t xml:space="preserve"> </w:t>
-      </w:r>
-      <w:r>
-        <w:t xml:space="preserve">(Version 1.0.7; Wickham, François, Henry, &amp; Müller, 2021)</w:t>
-      </w:r>
-      <w:r>
-        <w:t xml:space="preserve">,</w:t>
-      </w:r>
-      <w:r>
-        <w:t xml:space="preserve"> </w:t>
-      </w:r>
+        <w:t xml:space="preserve">Note</w:t>
+      </w:r>
+      <w:r>
+        <w:t xml:space="preserve">. Table 1 indicates the predicted direction of the effect for each of the five dependent variables, compared to the single-analyst condition and controlling for prior beliefs. For example, we hypothesized that, compared to a single-analyst study and controlling for prior beliefs, ratings of credibility would be greater in the multi-analyst: consistent condition and lower in the multi-analyst: inconsistent condition.</w:t>
+      </w:r>
+    </w:p>
+    <w:bookmarkEnd w:id="64"/>
+    <w:bookmarkStart w:id="66" w:name="figure-1"/>
+    <w:p>
+      <w:pPr>
+        <w:pStyle w:val="berschrift2"/>
+      </w:pPr>
+      <w:r>
+        <w:t xml:space="preserve">Figure 1</w:t>
+      </w:r>
+    </w:p>
+    <w:p>
+      <w:pPr>
+        <w:pStyle w:val="FirstParagraph"/>
+      </w:pPr>
       <w:r>
         <w:rPr>
           <w:iCs/>
           <w:i/>
         </w:rPr>
-        <w:t xml:space="preserve">forcats</w:t>
-      </w:r>
-      <w:r>
-        <w:t xml:space="preserve"> </w:t>
-      </w:r>
-      <w:r>
-        <w:t xml:space="preserve">(Version 0.5.1; Wickham, 2021a)</w:t>
-      </w:r>
-      <w:r>
-        <w:t xml:space="preserve">,</w:t>
+        <w:t xml:space="preserve">Ratings of Bias, Confidence, Credibility, Discretion, Error, and Final Beliefs</w:t>
+      </w:r>
+      <w:r>
+        <w:t xml:space="preserve"> </w:t>
+      </w:r>
+      <w:r>
+        <w:t xml:space="preserve"> </w:t>
+      </w:r>
+      <w:r>
+        <w:drawing>
+          <wp:inline>
+            <wp:extent cx="5969000" cy="4263571"/>
+            <wp:effectExtent b="0" l="0" r="0" t="0"/>
+            <wp:docPr descr="" title="" id="1" name="Picture"/>
+            <a:graphic>
+              <a:graphicData uri="http://schemas.openxmlformats.org/drawingml/2006/picture">
+                <pic:pic>
+                  <pic:nvPicPr>
+                    <pic:cNvPr descr="Figure1.jpg" id="0" name="Picture"/>
+                    <pic:cNvPicPr>
+                      <a:picLocks noChangeArrowheads="1" noChangeAspect="1"/>
+                    </pic:cNvPicPr>
+                  </pic:nvPicPr>
+                  <pic:blipFill>
+                    <a:blip r:embed="rId65"/>
+                    <a:stretch>
+                      <a:fillRect/>
+                    </a:stretch>
+                  </pic:blipFill>
+                  <pic:spPr bwMode="auto">
+                    <a:xfrm>
+                      <a:off x="0" y="0"/>
+                      <a:ext cx="5969000" cy="4263571"/>
+                    </a:xfrm>
+                    <a:prstGeom prst="rect">
+                      <a:avLst/>
+                    </a:prstGeom>
+                    <a:noFill/>
+                    <a:ln w="9525">
+                      <a:noFill/>
+                      <a:headEnd/>
+                      <a:tailEnd/>
+                    </a:ln>
+                  </pic:spPr>
+                </pic:pic>
+              </a:graphicData>
+            </a:graphic>
+          </wp:inline>
+        </w:drawing>
       </w:r>
       <w:r>
         <w:t xml:space="preserve"> </w:t>
@@ -988,35 +3379,88 @@
           <w:iCs/>
           <w:i/>
         </w:rPr>
-        <w:t xml:space="preserve">ggplot2</w:t>
-      </w:r>
-      <w:r>
-        <w:t xml:space="preserve"> </w:t>
-      </w:r>
-      <w:r>
-        <w:t xml:space="preserve">(Version 3.3.5; Wickham, 2016)</w:t>
-      </w:r>
-      <w:r>
-        <w:t xml:space="preserve">,</w:t>
-      </w:r>
-      <w:r>
-        <w:t xml:space="preserve"> </w:t>
-      </w:r>
+        <w:t xml:space="preserve">Note.</w:t>
+      </w:r>
+      <w:r>
+        <w:t xml:space="preserve"> </w:t>
+      </w:r>
+      <w:r>
+        <w:t xml:space="preserve">Figure 1 displays coefficient estimates (and 95% confidence intervals) of bias, confidence, credibility, discretion, error, and final beliefs in the two multi-analyst conditions, compared to the single-analyst condition (and controlling for prior beliefs).</w:t>
+      </w:r>
+    </w:p>
+    <w:p>
+      <w:r>
+        <w:br w:type="page"/>
+      </w:r>
+    </w:p>
+    <w:bookmarkEnd w:id="66"/>
+    <w:bookmarkStart w:id="68" w:name="figure-2"/>
+    <w:p>
+      <w:pPr>
+        <w:pStyle w:val="berschrift2"/>
+      </w:pPr>
+      <w:r>
+        <w:t xml:space="preserve">Figure 2</w:t>
+      </w:r>
+    </w:p>
+    <w:p>
+      <w:pPr>
+        <w:pStyle w:val="FirstParagraph"/>
+      </w:pPr>
       <w:r>
         <w:rPr>
           <w:iCs/>
           <w:i/>
         </w:rPr>
-        <w:t xml:space="preserve">here</w:t>
-      </w:r>
-      <w:r>
-        <w:t xml:space="preserve"> </w:t>
-      </w:r>
-      <w:r>
-        <w:t xml:space="preserve">(Version 1.0.1; Müller, 2020)</w:t>
-      </w:r>
-      <w:r>
-        <w:t xml:space="preserve">,</w:t>
+        <w:t xml:space="preserve">Individual data points, quartiles, and distributions of prior and final beliefs in the single-analyst, multi-consistent, and multi-inconsistent conditions</w:t>
+      </w:r>
+      <w:r>
+        <w:br/>
+      </w:r>
+      <w:r>
+        <w:t xml:space="preserve"> </w:t>
+      </w:r>
+      <w:r>
+        <w:drawing>
+          <wp:inline>
+            <wp:extent cx="5969000" cy="4263571"/>
+            <wp:effectExtent b="0" l="0" r="0" t="0"/>
+            <wp:docPr descr="" title="" id="1" name="Picture"/>
+            <a:graphic>
+              <a:graphicData uri="http://schemas.openxmlformats.org/drawingml/2006/picture">
+                <pic:pic>
+                  <pic:nvPicPr>
+                    <pic:cNvPr descr="Figure2.jpg" id="0" name="Picture"/>
+                    <pic:cNvPicPr>
+                      <a:picLocks noChangeArrowheads="1" noChangeAspect="1"/>
+                    </pic:cNvPicPr>
+                  </pic:nvPicPr>
+                  <pic:blipFill>
+                    <a:blip r:embed="rId67"/>
+                    <a:stretch>
+                      <a:fillRect/>
+                    </a:stretch>
+                  </pic:blipFill>
+                  <pic:spPr bwMode="auto">
+                    <a:xfrm>
+                      <a:off x="0" y="0"/>
+                      <a:ext cx="5969000" cy="4263571"/>
+                    </a:xfrm>
+                    <a:prstGeom prst="rect">
+                      <a:avLst/>
+                    </a:prstGeom>
+                    <a:noFill/>
+                    <a:ln w="9525">
+                      <a:noFill/>
+                      <a:headEnd/>
+                      <a:tailEnd/>
+                    </a:ln>
+                  </pic:spPr>
+                </pic:pic>
+              </a:graphicData>
+            </a:graphic>
+          </wp:inline>
+        </w:drawing>
       </w:r>
       <w:r>
         <w:t xml:space="preserve"> </w:t>
@@ -1026,1246 +3470,24 @@
           <w:iCs/>
           <w:i/>
         </w:rPr>
-        <w:t xml:space="preserve">papaja</w:t>
-      </w:r>
-      <w:r>
-        <w:t xml:space="preserve"> </w:t>
-      </w:r>
-      <w:r>
-        <w:t xml:space="preserve">(Version 0.1.0.9997; Aust &amp; Barth, 2020)</w:t>
-      </w:r>
-      <w:r>
-        <w:t xml:space="preserve">,</w:t>
-      </w:r>
-      <w:r>
-        <w:t xml:space="preserve"> </w:t>
+        <w:t xml:space="preserve">Note.</w:t>
       </w:r>
       <w:r>
         <w:rPr>
           <w:iCs/>
           <w:i/>
         </w:rPr>
-        <w:t xml:space="preserve">purrr</w:t>
-      </w:r>
-      <w:r>
-        <w:t xml:space="preserve"> </w:t>
-      </w:r>
-      <w:r>
-        <w:t xml:space="preserve">(Version 0.3.4; Henry &amp; Wickham, 2020)</w:t>
-      </w:r>
-      <w:r>
-        <w:t xml:space="preserve">,</w:t>
-      </w:r>
-      <w:r>
-        <w:t xml:space="preserve"> </w:t>
-      </w:r>
-      <w:r>
-        <w:rPr>
-          <w:iCs/>
-          <w:i/>
-        </w:rPr>
-        <w:t xml:space="preserve">readr</w:t>
-      </w:r>
-      <w:r>
-        <w:t xml:space="preserve"> </w:t>
-      </w:r>
-      <w:r>
-        <w:t xml:space="preserve">(Version 1.4.0; Wickham &amp; Hester, 2020)</w:t>
-      </w:r>
-      <w:r>
-        <w:t xml:space="preserve">,</w:t>
-      </w:r>
-      <w:r>
-        <w:t xml:space="preserve"> </w:t>
-      </w:r>
-      <w:r>
-        <w:rPr>
-          <w:iCs/>
-          <w:i/>
-        </w:rPr>
-        <w:t xml:space="preserve">rmarkdown</w:t>
-      </w:r>
-      <w:r>
-        <w:t xml:space="preserve"> </w:t>
-      </w:r>
-      <w:r>
-        <w:t xml:space="preserve">(Version 2.10; Xie, Allaire, &amp; Grolemund, 2018; Xie, Dervieux, &amp; Riederer, 2020)</w:t>
-      </w:r>
-      <w:r>
-        <w:t xml:space="preserve">,</w:t>
-      </w:r>
-      <w:r>
-        <w:t xml:space="preserve"> </w:t>
-      </w:r>
-      <w:r>
-        <w:rPr>
-          <w:iCs/>
-          <w:i/>
-        </w:rPr>
-        <w:t xml:space="preserve">stringr</w:t>
-      </w:r>
-      <w:r>
-        <w:t xml:space="preserve"> </w:t>
-      </w:r>
-      <w:r>
-        <w:t xml:space="preserve">(Version 1.4.0; Wickham, 2019)</w:t>
-      </w:r>
-      <w:r>
-        <w:t xml:space="preserve">,</w:t>
-      </w:r>
-      <w:r>
-        <w:t xml:space="preserve"> </w:t>
-      </w:r>
-      <w:r>
-        <w:rPr>
-          <w:iCs/>
-          <w:i/>
-        </w:rPr>
-        <w:t xml:space="preserve">tibble</w:t>
-      </w:r>
-      <w:r>
-        <w:t xml:space="preserve"> </w:t>
-      </w:r>
-      <w:r>
-        <w:t xml:space="preserve">(Version 3.1.4; Müller &amp; Wickham, 2021)</w:t>
-      </w:r>
-      <w:r>
-        <w:t xml:space="preserve">,</w:t>
-      </w:r>
-      <w:r>
-        <w:t xml:space="preserve"> </w:t>
-      </w:r>
-      <w:r>
-        <w:rPr>
-          <w:iCs/>
-          <w:i/>
-        </w:rPr>
-        <w:t xml:space="preserve">tidyr</w:t>
-      </w:r>
-      <w:r>
-        <w:t xml:space="preserve"> </w:t>
-      </w:r>
-      <w:r>
-        <w:t xml:space="preserve">(Version 1.1.3; Wickham, 2021b)</w:t>
-      </w:r>
-      <w:r>
-        <w:t xml:space="preserve">,</w:t>
-      </w:r>
-      <w:r>
-        <w:t xml:space="preserve"> </w:t>
-      </w:r>
-      <w:r>
-        <w:rPr>
-          <w:iCs/>
-          <w:i/>
-        </w:rPr>
-        <w:t xml:space="preserve">tidyverse</w:t>
-      </w:r>
-      <w:r>
-        <w:t xml:space="preserve"> </w:t>
-      </w:r>
-      <w:r>
-        <w:t xml:space="preserve">(Version 1.3.1; Wickham et al., 2019)</w:t>
-      </w:r>
-      <w:r>
-        <w:t xml:space="preserve">, and</w:t>
-      </w:r>
-      <w:r>
-        <w:t xml:space="preserve"> </w:t>
-      </w:r>
-      <w:r>
-        <w:rPr>
-          <w:iCs/>
-          <w:i/>
-        </w:rPr>
-        <w:t xml:space="preserve">tinylabels</w:t>
-      </w:r>
-      <w:r>
-        <w:t xml:space="preserve"> </w:t>
-      </w:r>
-      <w:r>
-        <w:t xml:space="preserve">(Version 0.2.1; Barth, 2021)</w:t>
-      </w:r>
-      <w:r>
-        <w:t xml:space="preserve">.</w:t>
-      </w:r>
-    </w:p>
-    <w:bookmarkEnd w:id="31"/>
-    <w:bookmarkStart w:id="32" w:name="data-availability-statement"/>
-    <w:p>
-      <w:pPr>
-        <w:pStyle w:val="berschrift2"/>
-      </w:pPr>
-      <w:r>
-        <w:t xml:space="preserve">Data availability statement</w:t>
-      </w:r>
-    </w:p>
-    <w:p>
-      <w:pPr>
-        <w:pStyle w:val="FirstParagraph"/>
-      </w:pPr>
-      <w:r>
-        <w:t xml:space="preserve">The data that support the findings of this study are openly available on GitHub at</w:t>
-      </w:r>
-      <w:r>
-        <w:t xml:space="preserve"> </w:t>
-      </w:r>
-      <w:hyperlink r:id="rId22">
-        <w:r>
-          <w:rPr>
-            <w:rStyle w:val="Hyperlink"/>
-          </w:rPr>
-          <w:t xml:space="preserve">https://github.com/shilaan/many-analysts</w:t>
-        </w:r>
-      </w:hyperlink>
-      <w:r>
-        <w:t xml:space="preserve"> </w:t>
-      </w:r>
-      <w:r>
-        <w:t xml:space="preserve">and the OSF at</w:t>
-      </w:r>
-      <w:r>
-        <w:t xml:space="preserve"> </w:t>
-      </w:r>
-      <w:hyperlink r:id="rId23">
-        <w:r>
-          <w:rPr>
-            <w:rStyle w:val="Hyperlink"/>
-          </w:rPr>
-          <w:t xml:space="preserve">https://osf.io/vedb4/</w:t>
-        </w:r>
-      </w:hyperlink>
-      <w:r>
-        <w:t xml:space="preserve">.</w:t>
-      </w:r>
-    </w:p>
-    <w:p>
-      <w:r>
-        <w:br w:type="page"/>
-      </w:r>
-    </w:p>
-    <w:bookmarkEnd w:id="32"/>
-    <w:bookmarkEnd w:id="33"/>
-    <w:bookmarkStart w:id="75" w:name="references"/>
-    <w:p>
-      <w:pPr>
-        <w:pStyle w:val="berschrift1"/>
-      </w:pPr>
-      <w:r>
-        <w:t xml:space="preserve">References</w:t>
-      </w:r>
-    </w:p>
-    <w:bookmarkStart w:id="74" w:name="refs"/>
-    <w:bookmarkStart w:id="35" w:name="ref-R-papaja"/>
-    <w:p>
-      <w:pPr>
-        <w:pStyle w:val="Literaturverzeichnis"/>
-      </w:pPr>
-      <w:r>
-        <w:t xml:space="preserve">Aust, F., &amp; Barth, M. (2020).</w:t>
-      </w:r>
-      <w:r>
-        <w:t xml:space="preserve"> </w:t>
-      </w:r>
-      <w:r>
-        <w:rPr>
-          <w:iCs/>
-          <w:i/>
-        </w:rPr>
-        <w:t xml:space="preserve">papaja</w:t>
-      </w:r>
-      <w:r>
-        <w:rPr>
-          <w:iCs/>
-          <w:i/>
-        </w:rPr>
-        <w:t xml:space="preserve">:</w:t>
-      </w:r>
-      <w:r>
-        <w:rPr>
-          <w:iCs/>
-          <w:i/>
-        </w:rPr>
-        <w:t xml:space="preserve"> </w:t>
-      </w:r>
-      <w:r>
-        <w:rPr>
-          <w:iCs/>
-          <w:i/>
-        </w:rPr>
-        <w:t xml:space="preserve">Create</w:t>
-      </w:r>
-      <w:r>
-        <w:rPr>
-          <w:iCs/>
-          <w:i/>
-        </w:rPr>
-        <w:t xml:space="preserve"> </w:t>
-      </w:r>
-      <w:r>
-        <w:rPr>
-          <w:iCs/>
-          <w:i/>
-        </w:rPr>
-        <w:t xml:space="preserve">APA</w:t>
-      </w:r>
-      <w:r>
-        <w:rPr>
-          <w:iCs/>
-          <w:i/>
-        </w:rPr>
-        <w:t xml:space="preserve"> </w:t>
-      </w:r>
-      <w:r>
-        <w:rPr>
-          <w:iCs/>
-          <w:i/>
-        </w:rPr>
-        <w:t xml:space="preserve">manuscripts with</w:t>
-      </w:r>
-      <w:r>
-        <w:rPr>
-          <w:iCs/>
-          <w:i/>
-        </w:rPr>
-        <w:t xml:space="preserve"> </w:t>
-      </w:r>
-      <w:r>
-        <w:rPr>
-          <w:iCs/>
-          <w:i/>
-        </w:rPr>
-        <w:t xml:space="preserve">R Markdown</w:t>
-      </w:r>
-      <w:r>
-        <w:t xml:space="preserve">. Retrieved from</w:t>
-      </w:r>
-      <w:r>
-        <w:t xml:space="preserve"> </w:t>
-      </w:r>
-      <w:hyperlink r:id="rId34">
-        <w:r>
-          <w:rPr>
-            <w:rStyle w:val="Hyperlink"/>
-          </w:rPr>
-          <w:t xml:space="preserve">https://github.com/crsh/papaja</w:t>
-        </w:r>
-      </w:hyperlink>
-    </w:p>
-    <w:bookmarkEnd w:id="35"/>
-    <w:bookmarkStart w:id="37" w:name="ref-R-tinylabels"/>
-    <w:p>
-      <w:pPr>
-        <w:pStyle w:val="Literaturverzeichnis"/>
-      </w:pPr>
-      <w:r>
-        <w:t xml:space="preserve">Barth, M. (2021).</w:t>
-      </w:r>
-      <w:r>
-        <w:t xml:space="preserve"> </w:t>
-      </w:r>
-      <w:r>
-        <w:rPr>
-          <w:iCs/>
-          <w:i/>
-        </w:rPr>
-        <w:t xml:space="preserve">tinylabels</w:t>
-      </w:r>
-      <w:r>
-        <w:rPr>
-          <w:iCs/>
-          <w:i/>
-        </w:rPr>
-        <w:t xml:space="preserve">: Lightweight variable labels</w:t>
-      </w:r>
-      <w:r>
-        <w:t xml:space="preserve">. Retrieved from</w:t>
-      </w:r>
-      <w:r>
-        <w:t xml:space="preserve"> </w:t>
-      </w:r>
-      <w:hyperlink r:id="rId36">
-        <w:r>
-          <w:rPr>
-            <w:rStyle w:val="Hyperlink"/>
-          </w:rPr>
-          <w:t xml:space="preserve">https://github.com/mariusbarth/tinylabels</w:t>
-        </w:r>
-      </w:hyperlink>
-    </w:p>
-    <w:bookmarkEnd w:id="37"/>
-    <w:bookmarkStart w:id="39" w:name="ref-bem2011"/>
-    <w:p>
-      <w:pPr>
-        <w:pStyle w:val="Literaturverzeichnis"/>
-      </w:pPr>
-      <w:r>
-        <w:t xml:space="preserve">Bem, D. J. (2011). Feeling the future:</w:t>
-      </w:r>
-      <w:r>
-        <w:t xml:space="preserve"> </w:t>
-      </w:r>
-      <w:r>
-        <w:t xml:space="preserve">Experimental</w:t>
-      </w:r>
-      <w:r>
-        <w:t xml:space="preserve"> </w:t>
-      </w:r>
-      <w:r>
-        <w:t xml:space="preserve">evidence for anomalous retroactive influences on cognition and affect.</w:t>
-      </w:r>
-      <w:r>
-        <w:t xml:space="preserve"> </w:t>
-      </w:r>
-      <w:r>
-        <w:rPr>
-          <w:iCs/>
-          <w:i/>
-        </w:rPr>
-        <w:t xml:space="preserve">Journal of Personality and Social Psychology</w:t>
-      </w:r>
-      <w:r>
-        <w:t xml:space="preserve">,</w:t>
-      </w:r>
-      <w:r>
-        <w:t xml:space="preserve"> </w:t>
-      </w:r>
-      <w:r>
-        <w:rPr>
-          <w:iCs/>
-          <w:i/>
-        </w:rPr>
-        <w:t xml:space="preserve">100</w:t>
-      </w:r>
-      <w:r>
-        <w:t xml:space="preserve">(3), 407–425.</w:t>
-      </w:r>
-      <w:r>
-        <w:t xml:space="preserve"> </w:t>
-      </w:r>
-      <w:hyperlink r:id="rId38">
-        <w:r>
-          <w:rPr>
-            <w:rStyle w:val="Hyperlink"/>
-          </w:rPr>
-          <w:t xml:space="preserve">https://doi.org/10.1037/a0021524</w:t>
-        </w:r>
-      </w:hyperlink>
-    </w:p>
-    <w:bookmarkEnd w:id="39"/>
-    <w:bookmarkStart w:id="41" w:name="ref-R-purrr"/>
-    <w:p>
-      <w:pPr>
-        <w:pStyle w:val="Literaturverzeichnis"/>
-      </w:pPr>
-      <w:r>
-        <w:t xml:space="preserve">Henry, L., &amp; Wickham, H. (2020).</w:t>
-      </w:r>
-      <w:r>
-        <w:t xml:space="preserve"> </w:t>
-      </w:r>
-      <w:r>
-        <w:rPr>
-          <w:iCs/>
-          <w:i/>
-        </w:rPr>
-        <w:t xml:space="preserve">Purrr: Functional programming tools</w:t>
-      </w:r>
-      <w:r>
-        <w:t xml:space="preserve">. Retrieved from</w:t>
-      </w:r>
-      <w:r>
-        <w:t xml:space="preserve"> </w:t>
-      </w:r>
-      <w:hyperlink r:id="rId40">
-        <w:r>
-          <w:rPr>
-            <w:rStyle w:val="Hyperlink"/>
-          </w:rPr>
-          <w:t xml:space="preserve">https://CRAN.R-project.org/package=purrr</w:t>
-        </w:r>
-      </w:hyperlink>
-    </w:p>
-    <w:bookmarkEnd w:id="41"/>
-    <w:bookmarkStart w:id="43" w:name="ref-hornsey2017"/>
-    <w:p>
-      <w:pPr>
-        <w:pStyle w:val="Literaturverzeichnis"/>
-      </w:pPr>
-      <w:r>
-        <w:t xml:space="preserve">Hornsey, M. J., &amp; Fielding, K. S. (2017). Attitude roots and</w:t>
-      </w:r>
-      <w:r>
-        <w:t xml:space="preserve"> </w:t>
-      </w:r>
-      <w:r>
-        <w:t xml:space="preserve">Jiu Jitsu</w:t>
-      </w:r>
-      <w:r>
-        <w:t xml:space="preserve"> </w:t>
-      </w:r>
-      <w:r>
-        <w:t xml:space="preserve">persuasion:</w:t>
-      </w:r>
-      <w:r>
-        <w:t xml:space="preserve"> </w:t>
-      </w:r>
-      <w:r>
-        <w:t xml:space="preserve">Understanding</w:t>
-      </w:r>
-      <w:r>
-        <w:t xml:space="preserve"> </w:t>
-      </w:r>
-      <w:r>
-        <w:t xml:space="preserve">and overcoming the motivated rejection of science.</w:t>
-      </w:r>
-      <w:r>
-        <w:t xml:space="preserve"> </w:t>
-      </w:r>
-      <w:r>
-        <w:rPr>
-          <w:iCs/>
-          <w:i/>
-        </w:rPr>
-        <w:t xml:space="preserve">The American Psychologist</w:t>
-      </w:r>
-      <w:r>
-        <w:t xml:space="preserve">,</w:t>
-      </w:r>
-      <w:r>
-        <w:t xml:space="preserve"> </w:t>
-      </w:r>
-      <w:r>
-        <w:rPr>
-          <w:iCs/>
-          <w:i/>
-        </w:rPr>
-        <w:t xml:space="preserve">72</w:t>
-      </w:r>
-      <w:r>
-        <w:t xml:space="preserve">(5), 459–473.</w:t>
-      </w:r>
-      <w:r>
-        <w:t xml:space="preserve"> </w:t>
-      </w:r>
-      <w:hyperlink r:id="rId42">
-        <w:r>
-          <w:rPr>
-            <w:rStyle w:val="Hyperlink"/>
-          </w:rPr>
-          <w:t xml:space="preserve">https://doi.org/10.1037/a0040437</w:t>
-        </w:r>
-      </w:hyperlink>
-    </w:p>
-    <w:bookmarkEnd w:id="43"/>
-    <w:bookmarkStart w:id="45" w:name="ref-R-here"/>
-    <w:p>
-      <w:pPr>
-        <w:pStyle w:val="Literaturverzeichnis"/>
-      </w:pPr>
-      <w:r>
-        <w:t xml:space="preserve">Müller, K. (2020).</w:t>
-      </w:r>
-      <w:r>
-        <w:t xml:space="preserve"> </w:t>
-      </w:r>
-      <w:r>
-        <w:rPr>
-          <w:iCs/>
-          <w:i/>
-        </w:rPr>
-        <w:t xml:space="preserve">Here: A simpler way to find your files</w:t>
-      </w:r>
-      <w:r>
-        <w:t xml:space="preserve">. Retrieved from</w:t>
-      </w:r>
-      <w:r>
-        <w:t xml:space="preserve"> </w:t>
-      </w:r>
-      <w:hyperlink r:id="rId44">
-        <w:r>
-          <w:rPr>
-            <w:rStyle w:val="Hyperlink"/>
-          </w:rPr>
-          <w:t xml:space="preserve">https://CRAN.R-project.org/package=here</w:t>
-        </w:r>
-      </w:hyperlink>
-    </w:p>
-    <w:bookmarkEnd w:id="45"/>
-    <w:bookmarkStart w:id="47" w:name="ref-R-tibble"/>
-    <w:p>
-      <w:pPr>
-        <w:pStyle w:val="Literaturverzeichnis"/>
-      </w:pPr>
-      <w:r>
-        <w:t xml:space="preserve">Müller, K., &amp; Wickham, H. (2021).</w:t>
-      </w:r>
-      <w:r>
-        <w:t xml:space="preserve"> </w:t>
-      </w:r>
-      <w:r>
-        <w:rPr>
-          <w:iCs/>
-          <w:i/>
-        </w:rPr>
-        <w:t xml:space="preserve">Tibble: Simple data frames</w:t>
-      </w:r>
-      <w:r>
-        <w:t xml:space="preserve">. Retrieved from</w:t>
-      </w:r>
-      <w:r>
-        <w:t xml:space="preserve"> </w:t>
-      </w:r>
-      <w:hyperlink r:id="rId46">
-        <w:r>
-          <w:rPr>
-            <w:rStyle w:val="Hyperlink"/>
-          </w:rPr>
-          <w:t xml:space="preserve">https://CRAN.R-project.org/package=tibble</w:t>
-        </w:r>
-      </w:hyperlink>
-    </w:p>
-    <w:bookmarkEnd w:id="47"/>
-    <w:bookmarkStart w:id="49" w:name="ref-pashler2012"/>
-    <w:p>
-      <w:pPr>
-        <w:pStyle w:val="Literaturverzeichnis"/>
-      </w:pPr>
-      <w:r>
-        <w:t xml:space="preserve">Pashler, H., &amp; Wagenmakers, E. (2012). Editors’</w:t>
-      </w:r>
-      <w:r>
-        <w:t xml:space="preserve"> </w:t>
-      </w:r>
-      <w:r>
-        <w:t xml:space="preserve">Introduction</w:t>
-      </w:r>
-      <w:r>
-        <w:t xml:space="preserve"> </w:t>
-      </w:r>
-      <w:r>
-        <w:t xml:space="preserve">to the</w:t>
-      </w:r>
-      <w:r>
-        <w:t xml:space="preserve"> </w:t>
-      </w:r>
-      <w:r>
-        <w:t xml:space="preserve">Special Section</w:t>
-      </w:r>
-      <w:r>
-        <w:t xml:space="preserve"> </w:t>
-      </w:r>
-      <w:r>
-        <w:t xml:space="preserve">on</w:t>
-      </w:r>
-      <w:r>
-        <w:t xml:space="preserve"> </w:t>
-      </w:r>
-      <w:r>
-        <w:t xml:space="preserve">Replicability</w:t>
-      </w:r>
-      <w:r>
-        <w:t xml:space="preserve"> </w:t>
-      </w:r>
-      <w:r>
-        <w:t xml:space="preserve">in</w:t>
-      </w:r>
-      <w:r>
-        <w:t xml:space="preserve"> </w:t>
-      </w:r>
-      <w:r>
-        <w:t xml:space="preserve">Psychological Science</w:t>
-      </w:r>
-      <w:r>
-        <w:t xml:space="preserve">:</w:t>
-      </w:r>
-      <w:r>
-        <w:t xml:space="preserve"> </w:t>
-      </w:r>
-      <w:r>
-        <w:t xml:space="preserve">A Crisis</w:t>
-      </w:r>
-      <w:r>
-        <w:t xml:space="preserve"> </w:t>
-      </w:r>
-      <w:r>
-        <w:t xml:space="preserve">of</w:t>
-      </w:r>
-      <w:r>
-        <w:t xml:space="preserve"> </w:t>
-      </w:r>
-      <w:r>
-        <w:t xml:space="preserve">Confidence</w:t>
-      </w:r>
-      <w:r>
-        <w:t xml:space="preserve">?</w:t>
-      </w:r>
-      <w:r>
-        <w:t xml:space="preserve"> </w:t>
-      </w:r>
-      <w:r>
-        <w:rPr>
-          <w:iCs/>
-          <w:i/>
-        </w:rPr>
-        <w:t xml:space="preserve">Perspectives on Psychological Science</w:t>
-      </w:r>
-      <w:r>
-        <w:t xml:space="preserve">,</w:t>
-      </w:r>
-      <w:r>
-        <w:t xml:space="preserve"> </w:t>
-      </w:r>
-      <w:r>
-        <w:rPr>
-          <w:iCs/>
-          <w:i/>
-        </w:rPr>
-        <w:t xml:space="preserve">7</w:t>
-      </w:r>
-      <w:r>
-        <w:t xml:space="preserve">(6), 528–530.</w:t>
-      </w:r>
-      <w:r>
-        <w:t xml:space="preserve"> </w:t>
-      </w:r>
-      <w:hyperlink r:id="rId48">
-        <w:r>
-          <w:rPr>
-            <w:rStyle w:val="Hyperlink"/>
-          </w:rPr>
-          <w:t xml:space="preserve">https://doi.org/10.1177/1745691612465253</w:t>
-        </w:r>
-      </w:hyperlink>
-    </w:p>
-    <w:bookmarkEnd w:id="49"/>
-    <w:bookmarkStart w:id="51" w:name="ref-R-base"/>
-    <w:p>
-      <w:pPr>
-        <w:pStyle w:val="Literaturverzeichnis"/>
-      </w:pPr>
-      <w:r>
-        <w:t xml:space="preserve">R Core Team. (2021).</w:t>
-      </w:r>
-      <w:r>
-        <w:t xml:space="preserve"> </w:t>
-      </w:r>
-      <w:r>
-        <w:rPr>
-          <w:iCs/>
-          <w:i/>
-        </w:rPr>
-        <w:t xml:space="preserve">R: A language and environment for statistical computing</w:t>
-      </w:r>
-      <w:r>
-        <w:t xml:space="preserve">. Vienna, Austria: R Foundation for Statistical Computing. Retrieved from</w:t>
-      </w:r>
-      <w:r>
-        <w:t xml:space="preserve"> </w:t>
-      </w:r>
-      <w:hyperlink r:id="rId50">
-        <w:r>
-          <w:rPr>
-            <w:rStyle w:val="Hyperlink"/>
-          </w:rPr>
-          <w:t xml:space="preserve">https://www.R-project.org/</w:t>
-        </w:r>
-      </w:hyperlink>
-    </w:p>
-    <w:bookmarkEnd w:id="51"/>
-    <w:bookmarkStart w:id="53" w:name="ref-simmons2011"/>
-    <w:p>
-      <w:pPr>
-        <w:pStyle w:val="Literaturverzeichnis"/>
-      </w:pPr>
-      <w:r>
-        <w:t xml:space="preserve">Simmons, J. P., Nelson, L. D., &amp; Simonsohn, U. (2011). False-</w:t>
-      </w:r>
-      <w:r>
-        <w:t xml:space="preserve">Positive Psychology</w:t>
-      </w:r>
-      <w:r>
-        <w:t xml:space="preserve">:</w:t>
-      </w:r>
-      <w:r>
-        <w:t xml:space="preserve"> </w:t>
-      </w:r>
-      <w:r>
-        <w:t xml:space="preserve">Undisclosed Flexibility</w:t>
-      </w:r>
-      <w:r>
-        <w:t xml:space="preserve"> </w:t>
-      </w:r>
-      <w:r>
-        <w:t xml:space="preserve">in</w:t>
-      </w:r>
-      <w:r>
-        <w:t xml:space="preserve"> </w:t>
-      </w:r>
-      <w:r>
-        <w:t xml:space="preserve">Data Collection</w:t>
-      </w:r>
-      <w:r>
-        <w:t xml:space="preserve"> </w:t>
-      </w:r>
-      <w:r>
-        <w:t xml:space="preserve">and</w:t>
-      </w:r>
-      <w:r>
-        <w:t xml:space="preserve"> </w:t>
-      </w:r>
-      <w:r>
-        <w:t xml:space="preserve">Analysis Allows Presenting Anything</w:t>
-      </w:r>
-      <w:r>
-        <w:t xml:space="preserve"> </w:t>
-      </w:r>
-      <w:r>
-        <w:t xml:space="preserve">as</w:t>
-      </w:r>
-      <w:r>
-        <w:t xml:space="preserve"> </w:t>
-      </w:r>
-      <w:r>
-        <w:t xml:space="preserve">Significant</w:t>
-      </w:r>
-      <w:r>
-        <w:t xml:space="preserve">.</w:t>
-      </w:r>
-      <w:r>
-        <w:t xml:space="preserve"> </w:t>
-      </w:r>
-      <w:r>
-        <w:rPr>
-          <w:iCs/>
-          <w:i/>
-        </w:rPr>
-        <w:t xml:space="preserve">Psychological Science</w:t>
-      </w:r>
-      <w:r>
-        <w:t xml:space="preserve">,</w:t>
-      </w:r>
-      <w:r>
-        <w:t xml:space="preserve"> </w:t>
-      </w:r>
-      <w:r>
-        <w:rPr>
-          <w:iCs/>
-          <w:i/>
-        </w:rPr>
-        <w:t xml:space="preserve">22</w:t>
-      </w:r>
-      <w:r>
-        <w:t xml:space="preserve">(11), 1359–1366.</w:t>
-      </w:r>
-      <w:r>
-        <w:t xml:space="preserve"> </w:t>
-      </w:r>
-      <w:hyperlink r:id="rId52">
-        <w:r>
-          <w:rPr>
-            <w:rStyle w:val="Hyperlink"/>
-          </w:rPr>
-          <w:t xml:space="preserve">https://doi.org/10.1177/0956797611417632</w:t>
-        </w:r>
-      </w:hyperlink>
-    </w:p>
-    <w:bookmarkEnd w:id="53"/>
-    <w:bookmarkStart w:id="55" w:name="ref-uhlmann2019"/>
-    <w:p>
-      <w:pPr>
-        <w:pStyle w:val="Literaturverzeichnis"/>
-      </w:pPr>
-      <w:r>
-        <w:t xml:space="preserve">Uhlmann, E. L., Ebersole, C. R., Chartier, C. R., Errington, T. M., Kidwell, M. C., Lai, C. K., … Nosek, B. A. (2019). Scientific</w:t>
-      </w:r>
-      <w:r>
-        <w:t xml:space="preserve"> </w:t>
-      </w:r>
-      <w:r>
-        <w:t xml:space="preserve">Utopia III</w:t>
-      </w:r>
-      <w:r>
-        <w:t xml:space="preserve">:</w:t>
-      </w:r>
-      <w:r>
-        <w:t xml:space="preserve"> </w:t>
-      </w:r>
-      <w:r>
-        <w:t xml:space="preserve">Crowdsourcing Science</w:t>
-      </w:r>
-      <w:r>
-        <w:t xml:space="preserve">.</w:t>
-      </w:r>
-      <w:r>
-        <w:t xml:space="preserve"> </w:t>
-      </w:r>
-      <w:r>
-        <w:rPr>
-          <w:iCs/>
-          <w:i/>
-        </w:rPr>
-        <w:t xml:space="preserve">Perspectives on Psychological Science</w:t>
-      </w:r>
-      <w:r>
-        <w:t xml:space="preserve">,</w:t>
-      </w:r>
-      <w:r>
-        <w:t xml:space="preserve"> </w:t>
-      </w:r>
-      <w:r>
-        <w:rPr>
-          <w:iCs/>
-          <w:i/>
-        </w:rPr>
-        <w:t xml:space="preserve">14</w:t>
-      </w:r>
-      <w:r>
-        <w:t xml:space="preserve">(5), 711–733.</w:t>
-      </w:r>
-      <w:r>
-        <w:t xml:space="preserve"> </w:t>
-      </w:r>
-      <w:hyperlink r:id="rId54">
-        <w:r>
-          <w:rPr>
-            <w:rStyle w:val="Hyperlink"/>
-          </w:rPr>
-          <w:t xml:space="preserve">https://doi.org/10.1177/1745691619850561</w:t>
-        </w:r>
-      </w:hyperlink>
-    </w:p>
-    <w:bookmarkEnd w:id="55"/>
-    <w:bookmarkStart w:id="57" w:name="ref-R-ggplot2"/>
-    <w:p>
-      <w:pPr>
-        <w:pStyle w:val="Literaturverzeichnis"/>
-      </w:pPr>
-      <w:r>
-        <w:t xml:space="preserve">Wickham, H. (2016).</w:t>
-      </w:r>
-      <w:r>
-        <w:t xml:space="preserve"> </w:t>
-      </w:r>
-      <w:r>
-        <w:rPr>
-          <w:iCs/>
-          <w:i/>
-        </w:rPr>
-        <w:t xml:space="preserve">ggplot2: Elegant graphics for data analysis</w:t>
-      </w:r>
-      <w:r>
-        <w:t xml:space="preserve">. Springer-Verlag New York. Retrieved from</w:t>
-      </w:r>
-      <w:r>
-        <w:t xml:space="preserve"> </w:t>
-      </w:r>
-      <w:hyperlink r:id="rId56">
-        <w:r>
-          <w:rPr>
-            <w:rStyle w:val="Hyperlink"/>
-          </w:rPr>
-          <w:t xml:space="preserve">https://ggplot2.tidyverse.org</w:t>
-        </w:r>
-      </w:hyperlink>
-    </w:p>
-    <w:bookmarkEnd w:id="57"/>
-    <w:bookmarkStart w:id="59" w:name="ref-R-stringr"/>
-    <w:p>
-      <w:pPr>
-        <w:pStyle w:val="Literaturverzeichnis"/>
-      </w:pPr>
-      <w:r>
-        <w:t xml:space="preserve">Wickham, H. (2019).</w:t>
-      </w:r>
-      <w:r>
-        <w:t xml:space="preserve"> </w:t>
-      </w:r>
-      <w:r>
-        <w:rPr>
-          <w:iCs/>
-          <w:i/>
-        </w:rPr>
-        <w:t xml:space="preserve">Stringr: Simple, consistent wrappers for common string operations</w:t>
-      </w:r>
-      <w:r>
-        <w:t xml:space="preserve">. Retrieved from</w:t>
-      </w:r>
-      <w:r>
-        <w:t xml:space="preserve"> </w:t>
-      </w:r>
-      <w:hyperlink r:id="rId58">
-        <w:r>
-          <w:rPr>
-            <w:rStyle w:val="Hyperlink"/>
-          </w:rPr>
-          <w:t xml:space="preserve">https://CRAN.R-project.org/package=stringr</w:t>
-        </w:r>
-      </w:hyperlink>
-    </w:p>
-    <w:bookmarkEnd w:id="59"/>
-    <w:bookmarkStart w:id="61" w:name="ref-R-forcats"/>
-    <w:p>
-      <w:pPr>
-        <w:pStyle w:val="Literaturverzeichnis"/>
-      </w:pPr>
-      <w:r>
-        <w:t xml:space="preserve">Wickham, H. (2021a).</w:t>
-      </w:r>
-      <w:r>
-        <w:t xml:space="preserve"> </w:t>
-      </w:r>
-      <w:r>
-        <w:rPr>
-          <w:iCs/>
-          <w:i/>
-        </w:rPr>
-        <w:t xml:space="preserve">Forcats: Tools for working with categorical variables (factors)</w:t>
-      </w:r>
-      <w:r>
-        <w:t xml:space="preserve">. Retrieved from</w:t>
-      </w:r>
-      <w:r>
-        <w:t xml:space="preserve"> </w:t>
-      </w:r>
-      <w:hyperlink r:id="rId60">
-        <w:r>
-          <w:rPr>
-            <w:rStyle w:val="Hyperlink"/>
-          </w:rPr>
-          <w:t xml:space="preserve">https://CRAN.R-project.org/package=forcats</w:t>
-        </w:r>
-      </w:hyperlink>
-    </w:p>
-    <w:bookmarkEnd w:id="61"/>
-    <w:bookmarkStart w:id="63" w:name="ref-R-tidyr"/>
-    <w:p>
-      <w:pPr>
-        <w:pStyle w:val="Literaturverzeichnis"/>
-      </w:pPr>
-      <w:r>
-        <w:t xml:space="preserve">Wickham, H. (2021b).</w:t>
-      </w:r>
-      <w:r>
-        <w:t xml:space="preserve"> </w:t>
-      </w:r>
-      <w:r>
-        <w:rPr>
-          <w:iCs/>
-          <w:i/>
-        </w:rPr>
-        <w:t xml:space="preserve">Tidyr: Tidy messy data</w:t>
-      </w:r>
-      <w:r>
-        <w:t xml:space="preserve">. Retrieved from</w:t>
-      </w:r>
-      <w:r>
-        <w:t xml:space="preserve"> </w:t>
-      </w:r>
-      <w:hyperlink r:id="rId62">
-        <w:r>
-          <w:rPr>
-            <w:rStyle w:val="Hyperlink"/>
-          </w:rPr>
-          <w:t xml:space="preserve">https://CRAN.R-project.org/package=tidyr</w:t>
-        </w:r>
-      </w:hyperlink>
-    </w:p>
-    <w:bookmarkEnd w:id="63"/>
-    <w:bookmarkStart w:id="65" w:name="ref-R-tidyverse"/>
-    <w:p>
-      <w:pPr>
-        <w:pStyle w:val="Literaturverzeichnis"/>
-      </w:pPr>
-      <w:r>
-        <w:t xml:space="preserve">Wickham, H., Averick, M., Bryan, J., Chang, W., McGowan, L. D., François, R., … Yutani, H. (2019). Welcome to the</w:t>
-      </w:r>
-      <w:r>
-        <w:t xml:space="preserve"> </w:t>
-      </w:r>
-      <w:r>
-        <w:t xml:space="preserve">tidyverse</w:t>
-      </w:r>
-      <w:r>
-        <w:t xml:space="preserve">.</w:t>
-      </w:r>
-      <w:r>
-        <w:t xml:space="preserve"> </w:t>
-      </w:r>
-      <w:r>
-        <w:rPr>
-          <w:iCs/>
-          <w:i/>
-        </w:rPr>
-        <w:t xml:space="preserve">Journal of Open Source Software</w:t>
-      </w:r>
-      <w:r>
-        <w:t xml:space="preserve">,</w:t>
-      </w:r>
-      <w:r>
-        <w:t xml:space="preserve"> </w:t>
-      </w:r>
-      <w:r>
-        <w:rPr>
-          <w:iCs/>
-          <w:i/>
-        </w:rPr>
-        <w:t xml:space="preserve">4</w:t>
-      </w:r>
-      <w:r>
-        <w:t xml:space="preserve">(43), 1686.</w:t>
-      </w:r>
-      <w:r>
-        <w:t xml:space="preserve"> </w:t>
-      </w:r>
-      <w:hyperlink r:id="rId64">
-        <w:r>
-          <w:rPr>
-            <w:rStyle w:val="Hyperlink"/>
-          </w:rPr>
-          <w:t xml:space="preserve">https://doi.org/10.21105/joss.01686</w:t>
-        </w:r>
-      </w:hyperlink>
-    </w:p>
-    <w:bookmarkEnd w:id="65"/>
-    <w:bookmarkStart w:id="67" w:name="ref-R-dplyr"/>
-    <w:p>
-      <w:pPr>
-        <w:pStyle w:val="Literaturverzeichnis"/>
-      </w:pPr>
-      <w:r>
-        <w:t xml:space="preserve">Wickham, H., François, R., Henry, L., &amp; Müller, K. (2021).</w:t>
-      </w:r>
-      <w:r>
-        <w:t xml:space="preserve"> </w:t>
-      </w:r>
-      <w:r>
-        <w:rPr>
-          <w:iCs/>
-          <w:i/>
-        </w:rPr>
-        <w:t xml:space="preserve">Dplyr: A grammar of data manipulation</w:t>
-      </w:r>
-      <w:r>
-        <w:t xml:space="preserve">. Retrieved from</w:t>
-      </w:r>
-      <w:r>
-        <w:t xml:space="preserve"> </w:t>
-      </w:r>
-      <w:hyperlink r:id="rId66">
-        <w:r>
-          <w:rPr>
-            <w:rStyle w:val="Hyperlink"/>
-          </w:rPr>
-          <w:t xml:space="preserve">https://CRAN.R-project.org/package=dplyr</w:t>
-        </w:r>
-      </w:hyperlink>
-    </w:p>
-    <w:bookmarkEnd w:id="67"/>
-    <w:bookmarkStart w:id="69" w:name="ref-R-readr"/>
-    <w:p>
-      <w:pPr>
-        <w:pStyle w:val="Literaturverzeichnis"/>
-      </w:pPr>
-      <w:r>
-        <w:t xml:space="preserve">Wickham, H., &amp; Hester, J. (2020).</w:t>
-      </w:r>
-      <w:r>
-        <w:t xml:space="preserve"> </w:t>
-      </w:r>
-      <w:r>
-        <w:rPr>
-          <w:iCs/>
-          <w:i/>
-        </w:rPr>
-        <w:t xml:space="preserve">Readr: Read rectangular text data</w:t>
-      </w:r>
-      <w:r>
-        <w:t xml:space="preserve">. Retrieved from</w:t>
-      </w:r>
-      <w:r>
-        <w:t xml:space="preserve"> </w:t>
-      </w:r>
-      <w:hyperlink r:id="rId68">
-        <w:r>
-          <w:rPr>
-            <w:rStyle w:val="Hyperlink"/>
-          </w:rPr>
-          <w:t xml:space="preserve">https://CRAN.R-project.org/package=readr</w:t>
-        </w:r>
-      </w:hyperlink>
-    </w:p>
+        <w:t xml:space="preserve"> </w:t>
+      </w:r>
+      <w:r>
+        <w:t xml:space="preserve"> </w:t>
+      </w:r>
+      <w:r>
+        <w:t xml:space="preserve">Prior beliefs are displayed in blue; final beliefs are displayed in orange. The respective boxes display the lower quartiles, medians, and upper quartiles of prior and final beliefs by condition.</w:t>
+      </w:r>
+    </w:p>
+    <w:bookmarkEnd w:id="68"/>
     <w:bookmarkEnd w:id="69"/>
-    <w:bookmarkStart w:id="71" w:name="ref-R-rmarkdown_a"/>
-    <w:p>
-      <w:pPr>
-        <w:pStyle w:val="Literaturverzeichnis"/>
-      </w:pPr>
-      <w:r>
-        <w:t xml:space="preserve">Xie, Y., Allaire, J. J., &amp; Grolemund, G. (2018).</w:t>
-      </w:r>
-      <w:r>
-        <w:t xml:space="preserve"> </w:t>
-      </w:r>
-      <w:r>
-        <w:rPr>
-          <w:iCs/>
-          <w:i/>
-        </w:rPr>
-        <w:t xml:space="preserve">R markdown: The definitive guide</w:t>
-      </w:r>
-      <w:r>
-        <w:t xml:space="preserve">. Boca Raton, Florida: Chapman; Hall/CRC. Retrieved from</w:t>
-      </w:r>
-      <w:r>
-        <w:t xml:space="preserve"> </w:t>
-      </w:r>
-      <w:hyperlink r:id="rId70">
-        <w:r>
-          <w:rPr>
-            <w:rStyle w:val="Hyperlink"/>
-          </w:rPr>
-          <w:t xml:space="preserve">https://bookdown.org/yihui/rmarkdown</w:t>
-        </w:r>
-      </w:hyperlink>
-    </w:p>
-    <w:bookmarkEnd w:id="71"/>
-    <w:bookmarkStart w:id="73" w:name="ref-R-rmarkdown_b"/>
-    <w:p>
-      <w:pPr>
-        <w:pStyle w:val="Literaturverzeichnis"/>
-      </w:pPr>
-      <w:r>
-        <w:t xml:space="preserve">Xie, Y., Dervieux, C., &amp; Riederer, E. (2020).</w:t>
-      </w:r>
-      <w:r>
-        <w:t xml:space="preserve"> </w:t>
-      </w:r>
-      <w:r>
-        <w:rPr>
-          <w:iCs/>
-          <w:i/>
-        </w:rPr>
-        <w:t xml:space="preserve">R markdown cookbook</w:t>
-      </w:r>
-      <w:r>
-        <w:t xml:space="preserve">. Boca Raton, Florida: Chapman; Hall/CRC. Retrieved from</w:t>
-      </w:r>
-      <w:r>
-        <w:t xml:space="preserve"> </w:t>
-      </w:r>
-      <w:hyperlink r:id="rId72">
-        <w:r>
-          <w:rPr>
-            <w:rStyle w:val="Hyperlink"/>
-          </w:rPr>
-          <w:t xml:space="preserve">https://bookdown.org/yihui/rmarkdown-cookbook</w:t>
-        </w:r>
-      </w:hyperlink>
-    </w:p>
-    <w:bookmarkEnd w:id="73"/>
-    <w:bookmarkEnd w:id="74"/>
-    <w:bookmarkEnd w:id="75"/>
     <w:sectPr>
       <w:headerReference w:type="even" r:id="rId10"/>
       <w:headerReference w:type="default" r:id="rId9"/>

</xml_diff>

<commit_message>
edited manuscript intro to crowd science, edited talk (title plot, outline, intro to crowd science)
</commit_message>
<xml_diff>
--- a/manuscript/manuscript.docx
+++ b/manuscript/manuscript.docx
@@ -326,7 +326,7 @@
         <w:t xml:space="preserve"> </w:t>
       </w:r>
       <w:r>
-        <w:t xml:space="preserve">3,627</w:t>
+        <w:t xml:space="preserve">3,710</w:t>
       </w:r>
     </w:p>
     <w:p>
@@ -393,13 +393,58 @@
         <w:t xml:space="preserve">(Uhlmann et al., 2019)</w:t>
       </w:r>
       <w:r>
-        <w:t xml:space="preserve">. Does crowd science meet its promise – to improve the credibility of scientific research – in reality?</w:t>
+        <w:t xml:space="preserve">.</w:t>
       </w:r>
       <w:r>
         <w:br/>
       </w:r>
       <w:r>
-        <w:t xml:space="preserve">We explore the effects of scientific findings emerging from a crowd of researchers (vs. a typical research collaboration) on lay consumers’ posterior beliefs, perceptions of credibility, confidence in an aggregate effect size estimate, and ratings of bias and error. We focus on crowdsourced data analysis, also known as the</w:t>
+        <w:t xml:space="preserve">Crowd science is defined as</w:t>
+      </w:r>
+      <w:r>
+        <w:t xml:space="preserve"> </w:t>
+      </w:r>
+      <w:r>
+        <w:t xml:space="preserve">“</w:t>
+      </w:r>
+      <w:r>
+        <w:t xml:space="preserve">the organization of scientific research in open collaborative projects</w:t>
+      </w:r>
+      <w:r>
+        <w:t xml:space="preserve">”</w:t>
+      </w:r>
+      <w:r>
+        <w:t xml:space="preserve"> </w:t>
+      </w:r>
+      <w:r>
+        <w:t xml:space="preserve">(Franzoni &amp; Sauermann, 2014, p. 1)</w:t>
+      </w:r>
+      <w:r>
+        <w:t xml:space="preserve">. Crowd-scientific projects vary in their degree of selectivity: some are open to the general public (such projects are often referred to as</w:t>
+      </w:r>
+      <w:r>
+        <w:t xml:space="preserve"> </w:t>
+      </w:r>
+      <w:r>
+        <w:t xml:space="preserve">“</w:t>
+      </w:r>
+      <w:r>
+        <w:t xml:space="preserve">citizen science</w:t>
+      </w:r>
+      <w:r>
+        <w:t xml:space="preserve">”</w:t>
+      </w:r>
+      <w:r>
+        <w:t xml:space="preserve">), while others require the expertise of specialists</w:t>
+      </w:r>
+      <w:r>
+        <w:t xml:space="preserve"> </w:t>
+      </w:r>
+      <w:r>
+        <w:t xml:space="preserve">(e.g., scientists; Uhlmann et al., 2019, p. 714)</w:t>
+      </w:r>
+      <w:r>
+        <w:t xml:space="preserve">. Here, we focus on crowdsourced data analysis, also known as the</w:t>
       </w:r>
       <w:r>
         <w:t xml:space="preserve"> </w:t>
@@ -435,7 +480,13 @@
         <w:t xml:space="preserve"> </w:t>
       </w:r>
       <w:r>
-        <w:t xml:space="preserve">approach: giving the same dataset to different teams of scientists, who independently analyze it to answer the same research question and/or estimate a parameter of interest. We compare the effects of providing (a) a single, aggregate parameter estimate (the single-analyst condition) vs. multiple parameter estimates that (b) vary slightly and are all positive, leading to the same qualitative conclusion (the</w:t>
+        <w:t xml:space="preserve">approach: giving the same dataset to different teams of scientists, who independently analyze it to answer the same research question and/or estimate a parameter of interest.</w:t>
+      </w:r>
+      <w:r>
+        <w:br/>
+      </w:r>
+      <w:r>
+        <w:t xml:space="preserve">We explore the effects of scientific findings emerging from a crowd of researchers (vs. a typical research collaboration) on lay consumers’ posterior beliefs, perceptions of credibility, confidence in an aggregate effect size estimate, and ratings of bias and error. We compare the effects of providing (a) a single, aggregate parameter estimate (the single-analyst condition) vs. multiple parameter estimates that (b) vary slightly and are all positive, leading to the same qualitative conclusion (the</w:t>
       </w:r>
       <w:r>
         <w:t xml:space="preserve"> </w:t>
@@ -477,7 +528,7 @@
         <w:br/>
       </w:r>
       <w:r>
-        <w:t xml:space="preserve">According to previous work, crowdsourced data analysis should increase the credibility of scientific findings; Table 1 provides an overview of the proposed confidence- and credibility-related benefits of the multi-analyst approach. Normatively, we expect laypeople who observe several scientists independently come to the same qualitative conclusions – compared to a single research team that comes to a single, joint conclusion – to be more swayed by the findings, as it seems to reflect consensus between various approaches. After all, it’s a hallmark of rigorous research to triangulate various methodological approaches and provide converging evidence</w:t>
+        <w:t xml:space="preserve">According to previous work, crowdsourced data analysis should increase the credibility of scientific findings; Table 1 provides an overview of the proposed confidence- and credibility-related benefits of the multi-analyst approach. Does crowd science meet its promise – to improve the credibility of scientific research – in reality? Normatively, we expect laypeople who observe several scientists independently come to the same qualitative conclusions – compared to a single research team that comes to a single, joint conclusion – to be more swayed by the findings, as it seems to reflect consensus between various approaches. After all, it’s a hallmark of rigorous research to triangulate various methodological approaches and provide converging evidence</w:t>
       </w:r>
       <w:r>
         <w:t xml:space="preserve"> </w:t>
@@ -2781,7 +2832,7 @@
     </w:p>
     <w:bookmarkEnd w:id="32"/>
     <w:bookmarkEnd w:id="33"/>
-    <w:bookmarkStart w:id="90" w:name="references"/>
+    <w:bookmarkStart w:id="92" w:name="references"/>
     <w:p>
       <w:pPr>
         <w:pStyle w:val="berschrift1"/>
@@ -2790,7 +2841,7 @@
         <w:t xml:space="preserve">References</w:t>
       </w:r>
     </w:p>
-    <w:bookmarkStart w:id="89" w:name="refs"/>
+    <w:bookmarkStart w:id="91" w:name="refs"/>
     <w:bookmarkStart w:id="35" w:name="ref-aczel2020"/>
     <w:p>
       <w:pPr>
@@ -3564,12 +3615,71 @@
       </w:hyperlink>
     </w:p>
     <w:bookmarkEnd w:id="51"/>
-    <w:bookmarkStart w:id="53" w:name="ref-R-purrr"/>
+    <w:bookmarkStart w:id="53" w:name="ref-franzoni2014"/>
     <w:p>
       <w:pPr>
         <w:pStyle w:val="Literaturverzeichnis"/>
       </w:pPr>
       <w:r>
+        <w:t xml:space="preserve">Franzoni, C., &amp; Sauermann, H. (2014). Crowd science:</w:t>
+      </w:r>
+      <w:r>
+        <w:t xml:space="preserve"> </w:t>
+      </w:r>
+      <w:r>
+        <w:t xml:space="preserve">The</w:t>
+      </w:r>
+      <w:r>
+        <w:t xml:space="preserve"> </w:t>
+      </w:r>
+      <w:r>
+        <w:t xml:space="preserve">organization of scientific research in open collaborative projects.</w:t>
+      </w:r>
+      <w:r>
+        <w:t xml:space="preserve"> </w:t>
+      </w:r>
+      <w:r>
+        <w:rPr>
+          <w:iCs/>
+          <w:i/>
+        </w:rPr>
+        <w:t xml:space="preserve">Research Policy</w:t>
+      </w:r>
+      <w:r>
+        <w:t xml:space="preserve">,</w:t>
+      </w:r>
+      <w:r>
+        <w:t xml:space="preserve"> </w:t>
+      </w:r>
+      <w:r>
+        <w:rPr>
+          <w:iCs/>
+          <w:i/>
+        </w:rPr>
+        <w:t xml:space="preserve">43</w:t>
+      </w:r>
+      <w:r>
+        <w:t xml:space="preserve">(1), 1–20.</w:t>
+      </w:r>
+      <w:r>
+        <w:t xml:space="preserve"> </w:t>
+      </w:r>
+      <w:hyperlink r:id="rId52">
+        <w:r>
+          <w:rPr>
+            <w:rStyle w:val="Hyperlink"/>
+          </w:rPr>
+          <w:t xml:space="preserve">https://doi.org/10.1016/j.respol.2013.07.005</w:t>
+        </w:r>
+      </w:hyperlink>
+    </w:p>
+    <w:bookmarkEnd w:id="53"/>
+    <w:bookmarkStart w:id="55" w:name="ref-R-purrr"/>
+    <w:p>
+      <w:pPr>
+        <w:pStyle w:val="Literaturverzeichnis"/>
+      </w:pPr>
+      <w:r>
         <w:t xml:space="preserve">Henry, L., &amp; Wickham, H. (2020).</w:t>
       </w:r>
       <w:r>
@@ -3588,7 +3698,7 @@
       <w:r>
         <w:t xml:space="preserve"> </w:t>
       </w:r>
-      <w:hyperlink r:id="rId52">
+      <w:hyperlink r:id="rId54">
         <w:r>
           <w:rPr>
             <w:rStyle w:val="Hyperlink"/>
@@ -3597,8 +3707,8 @@
         </w:r>
       </w:hyperlink>
     </w:p>
-    <w:bookmarkEnd w:id="53"/>
-    <w:bookmarkStart w:id="55" w:name="ref-R-glue"/>
+    <w:bookmarkEnd w:id="55"/>
+    <w:bookmarkStart w:id="57" w:name="ref-R-glue"/>
     <w:p>
       <w:pPr>
         <w:pStyle w:val="Literaturverzeichnis"/>
@@ -3622,7 +3732,7 @@
       <w:r>
         <w:t xml:space="preserve"> </w:t>
       </w:r>
-      <w:hyperlink r:id="rId54">
+      <w:hyperlink r:id="rId56">
         <w:r>
           <w:rPr>
             <w:rStyle w:val="Hyperlink"/>
@@ -3631,8 +3741,8 @@
         </w:r>
       </w:hyperlink>
     </w:p>
-    <w:bookmarkEnd w:id="55"/>
-    <w:bookmarkStart w:id="57" w:name="ref-hornsey2017"/>
+    <w:bookmarkEnd w:id="57"/>
+    <w:bookmarkStart w:id="59" w:name="ref-hornsey2017"/>
     <w:p>
       <w:pPr>
         <w:pStyle w:val="Literaturverzeichnis"/>
@@ -3693,7 +3803,7 @@
       <w:r>
         <w:t xml:space="preserve"> </w:t>
       </w:r>
-      <w:hyperlink r:id="rId56">
+      <w:hyperlink r:id="rId58">
         <w:r>
           <w:rPr>
             <w:rStyle w:val="Hyperlink"/>
@@ -3702,8 +3812,8 @@
         </w:r>
       </w:hyperlink>
     </w:p>
-    <w:bookmarkEnd w:id="57"/>
-    <w:bookmarkStart w:id="59" w:name="ref-jick1979"/>
+    <w:bookmarkEnd w:id="59"/>
+    <w:bookmarkStart w:id="61" w:name="ref-jick1979"/>
     <w:p>
       <w:pPr>
         <w:pStyle w:val="Literaturverzeichnis"/>
@@ -3782,7 +3892,7 @@
       <w:r>
         <w:t xml:space="preserve"> </w:t>
       </w:r>
-      <w:hyperlink r:id="rId58">
+      <w:hyperlink r:id="rId60">
         <w:r>
           <w:rPr>
             <w:rStyle w:val="Hyperlink"/>
@@ -3791,8 +3901,8 @@
         </w:r>
       </w:hyperlink>
     </w:p>
-    <w:bookmarkEnd w:id="59"/>
-    <w:bookmarkStart w:id="61" w:name="ref-munoz2018"/>
+    <w:bookmarkEnd w:id="61"/>
+    <w:bookmarkStart w:id="63" w:name="ref-munoz2018"/>
     <w:p>
       <w:pPr>
         <w:pStyle w:val="Literaturverzeichnis"/>
@@ -3871,7 +3981,7 @@
       <w:r>
         <w:t xml:space="preserve"> </w:t>
       </w:r>
-      <w:hyperlink r:id="rId60">
+      <w:hyperlink r:id="rId62">
         <w:r>
           <w:rPr>
             <w:rStyle w:val="Hyperlink"/>
@@ -3880,8 +3990,8 @@
         </w:r>
       </w:hyperlink>
     </w:p>
-    <w:bookmarkEnd w:id="61"/>
-    <w:bookmarkStart w:id="63" w:name="ref-R-here"/>
+    <w:bookmarkEnd w:id="63"/>
+    <w:bookmarkStart w:id="65" w:name="ref-R-here"/>
     <w:p>
       <w:pPr>
         <w:pStyle w:val="Literaturverzeichnis"/>
@@ -3905,7 +4015,7 @@
       <w:r>
         <w:t xml:space="preserve"> </w:t>
       </w:r>
-      <w:hyperlink r:id="rId62">
+      <w:hyperlink r:id="rId64">
         <w:r>
           <w:rPr>
             <w:rStyle w:val="Hyperlink"/>
@@ -3914,8 +4024,8 @@
         </w:r>
       </w:hyperlink>
     </w:p>
-    <w:bookmarkEnd w:id="63"/>
-    <w:bookmarkStart w:id="65" w:name="ref-pashler2012"/>
+    <w:bookmarkEnd w:id="65"/>
+    <w:bookmarkStart w:id="67" w:name="ref-pashler2012"/>
     <w:p>
       <w:pPr>
         <w:pStyle w:val="Literaturverzeichnis"/>
@@ -4018,7 +4128,7 @@
       <w:r>
         <w:t xml:space="preserve"> </w:t>
       </w:r>
-      <w:hyperlink r:id="rId64">
+      <w:hyperlink r:id="rId66">
         <w:r>
           <w:rPr>
             <w:rStyle w:val="Hyperlink"/>
@@ -4027,8 +4137,8 @@
         </w:r>
       </w:hyperlink>
     </w:p>
-    <w:bookmarkEnd w:id="65"/>
-    <w:bookmarkStart w:id="67" w:name="ref-R-base"/>
+    <w:bookmarkEnd w:id="67"/>
+    <w:bookmarkStart w:id="69" w:name="ref-R-base"/>
     <w:p>
       <w:pPr>
         <w:pStyle w:val="Literaturverzeichnis"/>
@@ -4052,7 +4162,7 @@
       <w:r>
         <w:t xml:space="preserve"> </w:t>
       </w:r>
-      <w:hyperlink r:id="rId66">
+      <w:hyperlink r:id="rId68">
         <w:r>
           <w:rPr>
             <w:rStyle w:val="Hyperlink"/>
@@ -4061,8 +4171,8 @@
         </w:r>
       </w:hyperlink>
     </w:p>
-    <w:bookmarkEnd w:id="67"/>
-    <w:bookmarkStart w:id="68" w:name="ref-R-broom"/>
+    <w:bookmarkEnd w:id="69"/>
+    <w:bookmarkStart w:id="70" w:name="ref-R-broom"/>
     <w:p>
       <w:pPr>
         <w:pStyle w:val="Literaturverzeichnis"/>
@@ -4084,8 +4194,8 @@
         <w:t xml:space="preserve">.</w:t>
       </w:r>
     </w:p>
-    <w:bookmarkEnd w:id="68"/>
-    <w:bookmarkStart w:id="70" w:name="ref-silberzahn2015"/>
+    <w:bookmarkEnd w:id="70"/>
+    <w:bookmarkStart w:id="72" w:name="ref-silberzahn2015"/>
     <w:p>
       <w:pPr>
         <w:pStyle w:val="Literaturverzeichnis"/>
@@ -4134,7 +4244,7 @@
       <w:r>
         <w:t xml:space="preserve"> </w:t>
       </w:r>
-      <w:hyperlink r:id="rId69">
+      <w:hyperlink r:id="rId71">
         <w:r>
           <w:rPr>
             <w:rStyle w:val="Hyperlink"/>
@@ -4143,8 +4253,8 @@
         </w:r>
       </w:hyperlink>
     </w:p>
-    <w:bookmarkEnd w:id="70"/>
-    <w:bookmarkStart w:id="72" w:name="ref-silberzahn2018"/>
+    <w:bookmarkEnd w:id="72"/>
+    <w:bookmarkStart w:id="74" w:name="ref-silberzahn2018"/>
     <w:p>
       <w:pPr>
         <w:pStyle w:val="Literaturverzeichnis"/>
@@ -4220,7 +4330,7 @@
       <w:r>
         <w:t xml:space="preserve"> </w:t>
       </w:r>
-      <w:hyperlink r:id="rId71">
+      <w:hyperlink r:id="rId73">
         <w:r>
           <w:rPr>
             <w:rStyle w:val="Hyperlink"/>
@@ -4229,8 +4339,8 @@
         </w:r>
       </w:hyperlink>
     </w:p>
-    <w:bookmarkEnd w:id="72"/>
-    <w:bookmarkStart w:id="74" w:name="ref-steegen2016"/>
+    <w:bookmarkEnd w:id="74"/>
+    <w:bookmarkStart w:id="76" w:name="ref-steegen2016"/>
     <w:p>
       <w:pPr>
         <w:pStyle w:val="Literaturverzeichnis"/>
@@ -4288,7 +4398,7 @@
       <w:r>
         <w:t xml:space="preserve"> </w:t>
       </w:r>
-      <w:hyperlink r:id="rId73">
+      <w:hyperlink r:id="rId75">
         <w:r>
           <w:rPr>
             <w:rStyle w:val="Hyperlink"/>
@@ -4297,8 +4407,8 @@
         </w:r>
       </w:hyperlink>
     </w:p>
-    <w:bookmarkEnd w:id="74"/>
-    <w:bookmarkStart w:id="76" w:name="ref-turner2017"/>
+    <w:bookmarkEnd w:id="76"/>
+    <w:bookmarkStart w:id="78" w:name="ref-turner2017"/>
     <w:p>
       <w:pPr>
         <w:pStyle w:val="Literaturverzeichnis"/>
@@ -4386,7 +4496,7 @@
       <w:r>
         <w:t xml:space="preserve"> </w:t>
       </w:r>
-      <w:hyperlink r:id="rId75">
+      <w:hyperlink r:id="rId77">
         <w:r>
           <w:rPr>
             <w:rStyle w:val="Hyperlink"/>
@@ -4395,8 +4505,8 @@
         </w:r>
       </w:hyperlink>
     </w:p>
-    <w:bookmarkEnd w:id="76"/>
-    <w:bookmarkStart w:id="78" w:name="ref-uhlmann2019"/>
+    <w:bookmarkEnd w:id="78"/>
+    <w:bookmarkStart w:id="80" w:name="ref-uhlmann2019"/>
     <w:p>
       <w:pPr>
         <w:pStyle w:val="Literaturverzeichnis"/>
@@ -4451,7 +4561,7 @@
       <w:r>
         <w:t xml:space="preserve"> </w:t>
       </w:r>
-      <w:hyperlink r:id="rId77">
+      <w:hyperlink r:id="rId79">
         <w:r>
           <w:rPr>
             <w:rStyle w:val="Hyperlink"/>
@@ -4460,8 +4570,8 @@
         </w:r>
       </w:hyperlink>
     </w:p>
-    <w:bookmarkEnd w:id="78"/>
-    <w:bookmarkStart w:id="80" w:name="ref-R-ggplot2"/>
+    <w:bookmarkEnd w:id="80"/>
+    <w:bookmarkStart w:id="82" w:name="ref-R-ggplot2"/>
     <w:p>
       <w:pPr>
         <w:pStyle w:val="Literaturverzeichnis"/>
@@ -4485,7 +4595,7 @@
       <w:r>
         <w:t xml:space="preserve"> </w:t>
       </w:r>
-      <w:hyperlink r:id="rId79">
+      <w:hyperlink r:id="rId81">
         <w:r>
           <w:rPr>
             <w:rStyle w:val="Hyperlink"/>
@@ -4494,8 +4604,8 @@
         </w:r>
       </w:hyperlink>
     </w:p>
-    <w:bookmarkEnd w:id="80"/>
-    <w:bookmarkStart w:id="82" w:name="ref-R-dplyr"/>
+    <w:bookmarkEnd w:id="82"/>
+    <w:bookmarkStart w:id="84" w:name="ref-R-dplyr"/>
     <w:p>
       <w:pPr>
         <w:pStyle w:val="Literaturverzeichnis"/>
@@ -4519,7 +4629,7 @@
       <w:r>
         <w:t xml:space="preserve"> </w:t>
       </w:r>
-      <w:hyperlink r:id="rId81">
+      <w:hyperlink r:id="rId83">
         <w:r>
           <w:rPr>
             <w:rStyle w:val="Hyperlink"/>
@@ -4528,8 +4638,8 @@
         </w:r>
       </w:hyperlink>
     </w:p>
-    <w:bookmarkEnd w:id="82"/>
-    <w:bookmarkStart w:id="84" w:name="ref-R-readr"/>
+    <w:bookmarkEnd w:id="84"/>
+    <w:bookmarkStart w:id="86" w:name="ref-R-readr"/>
     <w:p>
       <w:pPr>
         <w:pStyle w:val="Literaturverzeichnis"/>
@@ -4553,7 +4663,7 @@
       <w:r>
         <w:t xml:space="preserve"> </w:t>
       </w:r>
-      <w:hyperlink r:id="rId83">
+      <w:hyperlink r:id="rId85">
         <w:r>
           <w:rPr>
             <w:rStyle w:val="Hyperlink"/>
@@ -4562,8 +4672,8 @@
         </w:r>
       </w:hyperlink>
     </w:p>
-    <w:bookmarkEnd w:id="84"/>
-    <w:bookmarkStart w:id="86" w:name="ref-R-rmarkdown_a"/>
+    <w:bookmarkEnd w:id="86"/>
+    <w:bookmarkStart w:id="88" w:name="ref-R-rmarkdown_a"/>
     <w:p>
       <w:pPr>
         <w:pStyle w:val="Literaturverzeichnis"/>
@@ -4587,7 +4697,7 @@
       <w:r>
         <w:t xml:space="preserve"> </w:t>
       </w:r>
-      <w:hyperlink r:id="rId85">
+      <w:hyperlink r:id="rId87">
         <w:r>
           <w:rPr>
             <w:rStyle w:val="Hyperlink"/>
@@ -4596,8 +4706,8 @@
         </w:r>
       </w:hyperlink>
     </w:p>
-    <w:bookmarkEnd w:id="86"/>
-    <w:bookmarkStart w:id="88" w:name="ref-R-rmarkdown_b"/>
+    <w:bookmarkEnd w:id="88"/>
+    <w:bookmarkStart w:id="90" w:name="ref-R-rmarkdown_b"/>
     <w:p>
       <w:pPr>
         <w:pStyle w:val="Literaturverzeichnis"/>
@@ -4621,7 +4731,7 @@
       <w:r>
         <w:t xml:space="preserve"> </w:t>
       </w:r>
-      <w:hyperlink r:id="rId87">
+      <w:hyperlink r:id="rId89">
         <w:r>
           <w:rPr>
             <w:rStyle w:val="Hyperlink"/>
@@ -4630,15 +4740,15 @@
         </w:r>
       </w:hyperlink>
     </w:p>
-    <w:bookmarkEnd w:id="88"/>
-    <w:bookmarkEnd w:id="89"/>
+    <w:bookmarkEnd w:id="90"/>
+    <w:bookmarkEnd w:id="91"/>
     <w:p>
       <w:r>
         <w:br w:type="page"/>
       </w:r>
     </w:p>
-    <w:bookmarkEnd w:id="90"/>
-    <w:bookmarkStart w:id="94" w:name="tables"/>
+    <w:bookmarkEnd w:id="92"/>
+    <w:bookmarkStart w:id="96" w:name="tables"/>
     <w:p>
       <w:pPr>
         <w:pStyle w:val="berschrift1"/>
@@ -4647,7 +4757,7 @@
         <w:t xml:space="preserve">Tables</w:t>
       </w:r>
     </w:p>
-    <w:bookmarkStart w:id="91" w:name="table-1"/>
+    <w:bookmarkStart w:id="93" w:name="table-1"/>
     <w:p>
       <w:pPr>
         <w:pStyle w:val="berschrift2"/>
@@ -4656,8 +4766,8 @@
         <w:t xml:space="preserve">Table 1</w:t>
       </w:r>
     </w:p>
-    <w:bookmarkEnd w:id="91"/>
-    <w:bookmarkStart w:id="92" w:name="X6e1ff75dbb55b570977d470923ee93666c6462a"/>
+    <w:bookmarkEnd w:id="93"/>
+    <w:bookmarkStart w:id="94" w:name="X6e1ff75dbb55b570977d470923ee93666c6462a"/>
     <w:p>
       <w:pPr>
         <w:pStyle w:val="berschrift2"/>
@@ -4968,8 +5078,8 @@
         <w:br w:type="page"/>
       </w:r>
     </w:p>
-    <w:bookmarkEnd w:id="92"/>
-    <w:bookmarkStart w:id="93" w:name="table-2"/>
+    <w:bookmarkEnd w:id="94"/>
+    <w:bookmarkStart w:id="95" w:name="table-2"/>
     <w:p>
       <w:pPr>
         <w:pStyle w:val="berschrift2"/>
@@ -5258,9 +5368,9 @@
         <w:br/>
       </w:r>
     </w:p>
-    <w:bookmarkEnd w:id="93"/>
-    <w:bookmarkEnd w:id="94"/>
-    <w:bookmarkStart w:id="99" w:name="figures"/>
+    <w:bookmarkEnd w:id="95"/>
+    <w:bookmarkEnd w:id="96"/>
+    <w:bookmarkStart w:id="101" w:name="figures"/>
     <w:p>
       <w:pPr>
         <w:pStyle w:val="berschrift1"/>
@@ -5269,7 +5379,7 @@
         <w:t xml:space="preserve">Figures</w:t>
       </w:r>
     </w:p>
-    <w:bookmarkStart w:id="96" w:name="figure-1"/>
+    <w:bookmarkStart w:id="98" w:name="figure-1"/>
     <w:p>
       <w:pPr>
         <w:pStyle w:val="berschrift2"/>
@@ -5306,97 +5416,6 @@
                 <pic:pic>
                   <pic:nvPicPr>
                     <pic:cNvPr descr="Figure1.jpg" id="0" name="Picture"/>
-                    <pic:cNvPicPr>
-                      <a:picLocks noChangeArrowheads="1" noChangeAspect="1"/>
-                    </pic:cNvPicPr>
-                  </pic:nvPicPr>
-                  <pic:blipFill>
-                    <a:blip r:embed="rId95"/>
-                    <a:stretch>
-                      <a:fillRect/>
-                    </a:stretch>
-                  </pic:blipFill>
-                  <pic:spPr bwMode="auto">
-                    <a:xfrm>
-                      <a:off x="0" y="0"/>
-                      <a:ext cx="5969000" cy="4263571"/>
-                    </a:xfrm>
-                    <a:prstGeom prst="rect">
-                      <a:avLst/>
-                    </a:prstGeom>
-                    <a:noFill/>
-                    <a:ln w="9525">
-                      <a:noFill/>
-                      <a:headEnd/>
-                      <a:tailEnd/>
-                    </a:ln>
-                  </pic:spPr>
-                </pic:pic>
-              </a:graphicData>
-            </a:graphic>
-          </wp:inline>
-        </w:drawing>
-      </w:r>
-      <w:r>
-        <w:t xml:space="preserve"> </w:t>
-      </w:r>
-      <w:r>
-        <w:rPr>
-          <w:iCs/>
-          <w:i/>
-        </w:rPr>
-        <w:t xml:space="preserve">Note.</w:t>
-      </w:r>
-      <w:r>
-        <w:t xml:space="preserve"> </w:t>
-      </w:r>
-      <w:r>
-        <w:t xml:space="preserve">Figure 1 displays coefficient estimates (and 95% confidence intervals) of posterior beliefs, credibility, confidence, bias, error, and discretion in the two multi-analyst conditions, compared to the single-analyst condition (and controlling for prior beliefs).</w:t>
-      </w:r>
-    </w:p>
-    <w:p>
-      <w:r>
-        <w:br w:type="page"/>
-      </w:r>
-    </w:p>
-    <w:bookmarkEnd w:id="96"/>
-    <w:bookmarkStart w:id="98" w:name="figure-2"/>
-    <w:p>
-      <w:pPr>
-        <w:pStyle w:val="berschrift2"/>
-      </w:pPr>
-      <w:r>
-        <w:t xml:space="preserve">Figure 2</w:t>
-      </w:r>
-    </w:p>
-    <w:p>
-      <w:pPr>
-        <w:pStyle w:val="FirstParagraph"/>
-      </w:pPr>
-      <w:r>
-        <w:rPr>
-          <w:iCs/>
-          <w:i/>
-        </w:rPr>
-        <w:t xml:space="preserve">Individual data points, quartiles, and distributions of prior and posterior beliefs in the single-analyst, multi-consistent, and multi-inconsistent conditions</w:t>
-      </w:r>
-      <w:r>
-        <w:br/>
-      </w:r>
-      <w:r>
-        <w:t xml:space="preserve"> </w:t>
-      </w:r>
-      <w:r>
-        <w:drawing>
-          <wp:inline>
-            <wp:extent cx="5969000" cy="4263571"/>
-            <wp:effectExtent b="0" l="0" r="0" t="0"/>
-            <wp:docPr descr="" title="" id="1" name="Picture"/>
-            <a:graphic>
-              <a:graphicData uri="http://schemas.openxmlformats.org/drawingml/2006/picture">
-                <pic:pic>
-                  <pic:nvPicPr>
-                    <pic:cNvPr descr="Figure2.jpg" id="0" name="Picture"/>
                     <pic:cNvPicPr>
                       <a:picLocks noChangeArrowheads="1" noChangeAspect="1"/>
                     </pic:cNvPicPr>
@@ -5439,21 +5458,112 @@
         <w:t xml:space="preserve">Note.</w:t>
       </w:r>
       <w:r>
-        <w:rPr>
-          <w:iCs/>
-          <w:i/>
-        </w:rPr>
-        <w:t xml:space="preserve"> </w:t>
-      </w:r>
-      <w:r>
-        <w:t xml:space="preserve"> </w:t>
-      </w:r>
-      <w:r>
-        <w:t xml:space="preserve">Prior beliefs are displayed in blue; posterior beliefs are displayed in orange. The respective boxes display the lower quartiles, medians, and upper quartiles of prior and posterior beliefs by condition.</w:t>
+        <w:t xml:space="preserve"> </w:t>
+      </w:r>
+      <w:r>
+        <w:t xml:space="preserve">Figure 1 displays coefficient estimates (and 95% confidence intervals) of posterior beliefs, credibility, confidence, bias, error, and discretion in the two multi-analyst conditions, compared to the single-analyst condition (and controlling for prior beliefs).</w:t>
+      </w:r>
+    </w:p>
+    <w:p>
+      <w:r>
+        <w:br w:type="page"/>
       </w:r>
     </w:p>
     <w:bookmarkEnd w:id="98"/>
-    <w:bookmarkEnd w:id="99"/>
+    <w:bookmarkStart w:id="100" w:name="figure-2"/>
+    <w:p>
+      <w:pPr>
+        <w:pStyle w:val="berschrift2"/>
+      </w:pPr>
+      <w:r>
+        <w:t xml:space="preserve">Figure 2</w:t>
+      </w:r>
+    </w:p>
+    <w:p>
+      <w:pPr>
+        <w:pStyle w:val="FirstParagraph"/>
+      </w:pPr>
+      <w:r>
+        <w:rPr>
+          <w:iCs/>
+          <w:i/>
+        </w:rPr>
+        <w:t xml:space="preserve">Individual data points, quartiles, and distributions of prior and posterior beliefs in the single-analyst, multi-consistent, and multi-inconsistent conditions</w:t>
+      </w:r>
+      <w:r>
+        <w:br/>
+      </w:r>
+      <w:r>
+        <w:t xml:space="preserve"> </w:t>
+      </w:r>
+      <w:r>
+        <w:drawing>
+          <wp:inline>
+            <wp:extent cx="5969000" cy="4263571"/>
+            <wp:effectExtent b="0" l="0" r="0" t="0"/>
+            <wp:docPr descr="" title="" id="1" name="Picture"/>
+            <a:graphic>
+              <a:graphicData uri="http://schemas.openxmlformats.org/drawingml/2006/picture">
+                <pic:pic>
+                  <pic:nvPicPr>
+                    <pic:cNvPr descr="Figure2.jpg" id="0" name="Picture"/>
+                    <pic:cNvPicPr>
+                      <a:picLocks noChangeArrowheads="1" noChangeAspect="1"/>
+                    </pic:cNvPicPr>
+                  </pic:nvPicPr>
+                  <pic:blipFill>
+                    <a:blip r:embed="rId99"/>
+                    <a:stretch>
+                      <a:fillRect/>
+                    </a:stretch>
+                  </pic:blipFill>
+                  <pic:spPr bwMode="auto">
+                    <a:xfrm>
+                      <a:off x="0" y="0"/>
+                      <a:ext cx="5969000" cy="4263571"/>
+                    </a:xfrm>
+                    <a:prstGeom prst="rect">
+                      <a:avLst/>
+                    </a:prstGeom>
+                    <a:noFill/>
+                    <a:ln w="9525">
+                      <a:noFill/>
+                      <a:headEnd/>
+                      <a:tailEnd/>
+                    </a:ln>
+                  </pic:spPr>
+                </pic:pic>
+              </a:graphicData>
+            </a:graphic>
+          </wp:inline>
+        </w:drawing>
+      </w:r>
+      <w:r>
+        <w:t xml:space="preserve"> </w:t>
+      </w:r>
+      <w:r>
+        <w:rPr>
+          <w:iCs/>
+          <w:i/>
+        </w:rPr>
+        <w:t xml:space="preserve">Note.</w:t>
+      </w:r>
+      <w:r>
+        <w:rPr>
+          <w:iCs/>
+          <w:i/>
+        </w:rPr>
+        <w:t xml:space="preserve"> </w:t>
+      </w:r>
+      <w:r>
+        <w:t xml:space="preserve"> </w:t>
+      </w:r>
+      <w:r>
+        <w:t xml:space="preserve">Prior beliefs are displayed in blue; posterior beliefs are displayed in orange. The respective boxes display the lower quartiles, medians, and upper quartiles of prior and posterior beliefs by condition.</w:t>
+      </w:r>
+    </w:p>
+    <w:bookmarkEnd w:id="100"/>
+    <w:bookmarkEnd w:id="101"/>
     <w:sectPr>
       <w:headerReference w:type="even" r:id="rId10"/>
       <w:headerReference w:type="default" r:id="rId9"/>

</xml_diff>

<commit_message>
changed hypothesis table in manuscript and talk
</commit_message>
<xml_diff>
--- a/manuscript/manuscript.docx
+++ b/manuscript/manuscript.docx
@@ -408,7 +408,7 @@
         <w:t xml:space="preserve">“</w:t>
       </w:r>
       <w:r>
-        <w:t xml:space="preserve">the organization of scientific research in open collaborative projects</w:t>
+        <w:t xml:space="preserve">the organization of scientific research in open and collaborative projects</w:t>
       </w:r>
       <w:r>
         <w:t xml:space="preserve">”</w:t>
@@ -2651,6 +2651,25 @@
           <w:iCs/>
           <w:i/>
         </w:rPr>
+        <w:t xml:space="preserve">icons</w:t>
+      </w:r>
+      <w:r>
+        <w:t xml:space="preserve"> </w:t>
+      </w:r>
+      <w:r>
+        <w:t xml:space="preserve">(Version 0.2.0; O’Hara-Wild, 2021)</w:t>
+      </w:r>
+      <w:r>
+        <w:t xml:space="preserve">,</w:t>
+      </w:r>
+      <w:r>
+        <w:t xml:space="preserve"> </w:t>
+      </w:r>
+      <w:r>
+        <w:rPr>
+          <w:iCs/>
+          <w:i/>
+        </w:rPr>
         <w:t xml:space="preserve">papaja</w:t>
       </w:r>
       <w:r>
@@ -2734,6 +2753,25 @@
       </w:r>
       <w:r>
         <w:t xml:space="preserve">(Version 2.11; Xie, Allaire, &amp; Grolemund, 2018; Xie, Dervieux, &amp; Riederer, 2020)</w:t>
+      </w:r>
+      <w:r>
+        <w:t xml:space="preserve">,</w:t>
+      </w:r>
+      <w:r>
+        <w:t xml:space="preserve"> </w:t>
+      </w:r>
+      <w:r>
+        <w:rPr>
+          <w:iCs/>
+          <w:i/>
+        </w:rPr>
+        <w:t xml:space="preserve">rsvg</w:t>
+      </w:r>
+      <w:r>
+        <w:t xml:space="preserve"> </w:t>
+      </w:r>
+      <w:r>
+        <w:t xml:space="preserve">(Version 2.1.2; Ooms, 2021)</w:t>
       </w:r>
       <w:r>
         <w:t xml:space="preserve">, and</w:t>
@@ -2832,7 +2870,7 @@
     </w:p>
     <w:bookmarkEnd w:id="32"/>
     <w:bookmarkEnd w:id="33"/>
-    <w:bookmarkStart w:id="92" w:name="references"/>
+    <w:bookmarkStart w:id="95" w:name="references"/>
     <w:p>
       <w:pPr>
         <w:pStyle w:val="berschrift1"/>
@@ -2841,7 +2879,7 @@
         <w:t xml:space="preserve">References</w:t>
       </w:r>
     </w:p>
-    <w:bookmarkStart w:id="91" w:name="refs"/>
+    <w:bookmarkStart w:id="94" w:name="refs"/>
     <w:bookmarkStart w:id="35" w:name="ref-aczel2020"/>
     <w:p>
       <w:pPr>
@@ -4025,12 +4063,69 @@
       </w:hyperlink>
     </w:p>
     <w:bookmarkEnd w:id="65"/>
-    <w:bookmarkStart w:id="67" w:name="ref-pashler2012"/>
+    <w:bookmarkStart w:id="66" w:name="ref-R-icons"/>
     <w:p>
       <w:pPr>
         <w:pStyle w:val="Literaturverzeichnis"/>
       </w:pPr>
       <w:r>
+        <w:t xml:space="preserve">O’Hara-Wild, M. (2021).</w:t>
+      </w:r>
+      <w:r>
+        <w:t xml:space="preserve"> </w:t>
+      </w:r>
+      <w:r>
+        <w:rPr>
+          <w:iCs/>
+          <w:i/>
+        </w:rPr>
+        <w:t xml:space="preserve">Icons: SVG icons for r documents and apps</w:t>
+      </w:r>
+      <w:r>
+        <w:t xml:space="preserve">.</w:t>
+      </w:r>
+    </w:p>
+    <w:bookmarkEnd w:id="66"/>
+    <w:bookmarkStart w:id="68" w:name="ref-R-rsvg"/>
+    <w:p>
+      <w:pPr>
+        <w:pStyle w:val="Literaturverzeichnis"/>
+      </w:pPr>
+      <w:r>
+        <w:t xml:space="preserve">Ooms, J. (2021).</w:t>
+      </w:r>
+      <w:r>
+        <w:t xml:space="preserve"> </w:t>
+      </w:r>
+      <w:r>
+        <w:rPr>
+          <w:iCs/>
+          <w:i/>
+        </w:rPr>
+        <w:t xml:space="preserve">Rsvg: Render SVG images into PDF, PNG, PostScript, or bitmap arrays</w:t>
+      </w:r>
+      <w:r>
+        <w:t xml:space="preserve">. Retrieved from</w:t>
+      </w:r>
+      <w:r>
+        <w:t xml:space="preserve"> </w:t>
+      </w:r>
+      <w:hyperlink r:id="rId67">
+        <w:r>
+          <w:rPr>
+            <w:rStyle w:val="Hyperlink"/>
+          </w:rPr>
+          <w:t xml:space="preserve">https://CRAN.R-project.org/package=rsvg</w:t>
+        </w:r>
+      </w:hyperlink>
+    </w:p>
+    <w:bookmarkEnd w:id="68"/>
+    <w:bookmarkStart w:id="70" w:name="ref-pashler2012"/>
+    <w:p>
+      <w:pPr>
+        <w:pStyle w:val="Literaturverzeichnis"/>
+      </w:pPr>
+      <w:r>
         <w:t xml:space="preserve">Pashler, H., &amp; Wagenmakers, E. (2012). Editors’</w:t>
       </w:r>
       <w:r>
@@ -4128,7 +4223,7 @@
       <w:r>
         <w:t xml:space="preserve"> </w:t>
       </w:r>
-      <w:hyperlink r:id="rId66">
+      <w:hyperlink r:id="rId69">
         <w:r>
           <w:rPr>
             <w:rStyle w:val="Hyperlink"/>
@@ -4137,8 +4232,8 @@
         </w:r>
       </w:hyperlink>
     </w:p>
-    <w:bookmarkEnd w:id="67"/>
-    <w:bookmarkStart w:id="69" w:name="ref-R-base"/>
+    <w:bookmarkEnd w:id="70"/>
+    <w:bookmarkStart w:id="72" w:name="ref-R-base"/>
     <w:p>
       <w:pPr>
         <w:pStyle w:val="Literaturverzeichnis"/>
@@ -4162,7 +4257,7 @@
       <w:r>
         <w:t xml:space="preserve"> </w:t>
       </w:r>
-      <w:hyperlink r:id="rId68">
+      <w:hyperlink r:id="rId71">
         <w:r>
           <w:rPr>
             <w:rStyle w:val="Hyperlink"/>
@@ -4171,8 +4266,8 @@
         </w:r>
       </w:hyperlink>
     </w:p>
-    <w:bookmarkEnd w:id="69"/>
-    <w:bookmarkStart w:id="70" w:name="ref-R-broom"/>
+    <w:bookmarkEnd w:id="72"/>
+    <w:bookmarkStart w:id="73" w:name="ref-R-broom"/>
     <w:p>
       <w:pPr>
         <w:pStyle w:val="Literaturverzeichnis"/>
@@ -4194,8 +4289,8 @@
         <w:t xml:space="preserve">.</w:t>
       </w:r>
     </w:p>
-    <w:bookmarkEnd w:id="70"/>
-    <w:bookmarkStart w:id="72" w:name="ref-silberzahn2015"/>
+    <w:bookmarkEnd w:id="73"/>
+    <w:bookmarkStart w:id="75" w:name="ref-silberzahn2015"/>
     <w:p>
       <w:pPr>
         <w:pStyle w:val="Literaturverzeichnis"/>
@@ -4244,7 +4339,7 @@
       <w:r>
         <w:t xml:space="preserve"> </w:t>
       </w:r>
-      <w:hyperlink r:id="rId71">
+      <w:hyperlink r:id="rId74">
         <w:r>
           <w:rPr>
             <w:rStyle w:val="Hyperlink"/>
@@ -4253,8 +4348,8 @@
         </w:r>
       </w:hyperlink>
     </w:p>
-    <w:bookmarkEnd w:id="72"/>
-    <w:bookmarkStart w:id="74" w:name="ref-silberzahn2018"/>
+    <w:bookmarkEnd w:id="75"/>
+    <w:bookmarkStart w:id="77" w:name="ref-silberzahn2018"/>
     <w:p>
       <w:pPr>
         <w:pStyle w:val="Literaturverzeichnis"/>
@@ -4330,7 +4425,7 @@
       <w:r>
         <w:t xml:space="preserve"> </w:t>
       </w:r>
-      <w:hyperlink r:id="rId73">
+      <w:hyperlink r:id="rId76">
         <w:r>
           <w:rPr>
             <w:rStyle w:val="Hyperlink"/>
@@ -4339,8 +4434,8 @@
         </w:r>
       </w:hyperlink>
     </w:p>
-    <w:bookmarkEnd w:id="74"/>
-    <w:bookmarkStart w:id="76" w:name="ref-steegen2016"/>
+    <w:bookmarkEnd w:id="77"/>
+    <w:bookmarkStart w:id="79" w:name="ref-steegen2016"/>
     <w:p>
       <w:pPr>
         <w:pStyle w:val="Literaturverzeichnis"/>
@@ -4398,7 +4493,7 @@
       <w:r>
         <w:t xml:space="preserve"> </w:t>
       </w:r>
-      <w:hyperlink r:id="rId75">
+      <w:hyperlink r:id="rId78">
         <w:r>
           <w:rPr>
             <w:rStyle w:val="Hyperlink"/>
@@ -4407,8 +4502,8 @@
         </w:r>
       </w:hyperlink>
     </w:p>
-    <w:bookmarkEnd w:id="76"/>
-    <w:bookmarkStart w:id="78" w:name="ref-turner2017"/>
+    <w:bookmarkEnd w:id="79"/>
+    <w:bookmarkStart w:id="81" w:name="ref-turner2017"/>
     <w:p>
       <w:pPr>
         <w:pStyle w:val="Literaturverzeichnis"/>
@@ -4496,7 +4591,7 @@
       <w:r>
         <w:t xml:space="preserve"> </w:t>
       </w:r>
-      <w:hyperlink r:id="rId77">
+      <w:hyperlink r:id="rId80">
         <w:r>
           <w:rPr>
             <w:rStyle w:val="Hyperlink"/>
@@ -4505,8 +4600,8 @@
         </w:r>
       </w:hyperlink>
     </w:p>
-    <w:bookmarkEnd w:id="78"/>
-    <w:bookmarkStart w:id="80" w:name="ref-uhlmann2019"/>
+    <w:bookmarkEnd w:id="81"/>
+    <w:bookmarkStart w:id="83" w:name="ref-uhlmann2019"/>
     <w:p>
       <w:pPr>
         <w:pStyle w:val="Literaturverzeichnis"/>
@@ -4561,7 +4656,7 @@
       <w:r>
         <w:t xml:space="preserve"> </w:t>
       </w:r>
-      <w:hyperlink r:id="rId79">
+      <w:hyperlink r:id="rId82">
         <w:r>
           <w:rPr>
             <w:rStyle w:val="Hyperlink"/>
@@ -4570,8 +4665,8 @@
         </w:r>
       </w:hyperlink>
     </w:p>
-    <w:bookmarkEnd w:id="80"/>
-    <w:bookmarkStart w:id="82" w:name="ref-R-ggplot2"/>
+    <w:bookmarkEnd w:id="83"/>
+    <w:bookmarkStart w:id="85" w:name="ref-R-ggplot2"/>
     <w:p>
       <w:pPr>
         <w:pStyle w:val="Literaturverzeichnis"/>
@@ -4595,7 +4690,7 @@
       <w:r>
         <w:t xml:space="preserve"> </w:t>
       </w:r>
-      <w:hyperlink r:id="rId81">
+      <w:hyperlink r:id="rId84">
         <w:r>
           <w:rPr>
             <w:rStyle w:val="Hyperlink"/>
@@ -4604,8 +4699,8 @@
         </w:r>
       </w:hyperlink>
     </w:p>
-    <w:bookmarkEnd w:id="82"/>
-    <w:bookmarkStart w:id="84" w:name="ref-R-dplyr"/>
+    <w:bookmarkEnd w:id="85"/>
+    <w:bookmarkStart w:id="87" w:name="ref-R-dplyr"/>
     <w:p>
       <w:pPr>
         <w:pStyle w:val="Literaturverzeichnis"/>
@@ -4629,7 +4724,7 @@
       <w:r>
         <w:t xml:space="preserve"> </w:t>
       </w:r>
-      <w:hyperlink r:id="rId83">
+      <w:hyperlink r:id="rId86">
         <w:r>
           <w:rPr>
             <w:rStyle w:val="Hyperlink"/>
@@ -4638,8 +4733,8 @@
         </w:r>
       </w:hyperlink>
     </w:p>
-    <w:bookmarkEnd w:id="84"/>
-    <w:bookmarkStart w:id="86" w:name="ref-R-readr"/>
+    <w:bookmarkEnd w:id="87"/>
+    <w:bookmarkStart w:id="89" w:name="ref-R-readr"/>
     <w:p>
       <w:pPr>
         <w:pStyle w:val="Literaturverzeichnis"/>
@@ -4663,7 +4758,7 @@
       <w:r>
         <w:t xml:space="preserve"> </w:t>
       </w:r>
-      <w:hyperlink r:id="rId85">
+      <w:hyperlink r:id="rId88">
         <w:r>
           <w:rPr>
             <w:rStyle w:val="Hyperlink"/>
@@ -4672,8 +4767,8 @@
         </w:r>
       </w:hyperlink>
     </w:p>
-    <w:bookmarkEnd w:id="86"/>
-    <w:bookmarkStart w:id="88" w:name="ref-R-rmarkdown_a"/>
+    <w:bookmarkEnd w:id="89"/>
+    <w:bookmarkStart w:id="91" w:name="ref-R-rmarkdown_a"/>
     <w:p>
       <w:pPr>
         <w:pStyle w:val="Literaturverzeichnis"/>
@@ -4697,7 +4792,7 @@
       <w:r>
         <w:t xml:space="preserve"> </w:t>
       </w:r>
-      <w:hyperlink r:id="rId87">
+      <w:hyperlink r:id="rId90">
         <w:r>
           <w:rPr>
             <w:rStyle w:val="Hyperlink"/>
@@ -4706,8 +4801,8 @@
         </w:r>
       </w:hyperlink>
     </w:p>
-    <w:bookmarkEnd w:id="88"/>
-    <w:bookmarkStart w:id="90" w:name="ref-R-rmarkdown_b"/>
+    <w:bookmarkEnd w:id="91"/>
+    <w:bookmarkStart w:id="93" w:name="ref-R-rmarkdown_b"/>
     <w:p>
       <w:pPr>
         <w:pStyle w:val="Literaturverzeichnis"/>
@@ -4731,7 +4826,7 @@
       <w:r>
         <w:t xml:space="preserve"> </w:t>
       </w:r>
-      <w:hyperlink r:id="rId89">
+      <w:hyperlink r:id="rId92">
         <w:r>
           <w:rPr>
             <w:rStyle w:val="Hyperlink"/>
@@ -4740,15 +4835,15 @@
         </w:r>
       </w:hyperlink>
     </w:p>
-    <w:bookmarkEnd w:id="90"/>
-    <w:bookmarkEnd w:id="91"/>
+    <w:bookmarkEnd w:id="93"/>
+    <w:bookmarkEnd w:id="94"/>
     <w:p>
       <w:r>
         <w:br w:type="page"/>
       </w:r>
     </w:p>
-    <w:bookmarkEnd w:id="92"/>
-    <w:bookmarkStart w:id="96" w:name="tables"/>
+    <w:bookmarkEnd w:id="95"/>
+    <w:bookmarkStart w:id="109" w:name="tables"/>
     <w:p>
       <w:pPr>
         <w:pStyle w:val="berschrift1"/>
@@ -4757,7 +4852,7 @@
         <w:t xml:space="preserve">Tables</w:t>
       </w:r>
     </w:p>
-    <w:bookmarkStart w:id="93" w:name="table-1"/>
+    <w:bookmarkStart w:id="96" w:name="table-1"/>
     <w:p>
       <w:pPr>
         <w:pStyle w:val="berschrift2"/>
@@ -4766,8 +4861,8 @@
         <w:t xml:space="preserve">Table 1</w:t>
       </w:r>
     </w:p>
-    <w:bookmarkEnd w:id="93"/>
-    <w:bookmarkStart w:id="94" w:name="X6e1ff75dbb55b570977d470923ee93666c6462a"/>
+    <w:bookmarkEnd w:id="96"/>
+    <w:bookmarkStart w:id="97" w:name="X6e1ff75dbb55b570977d470923ee93666c6462a"/>
     <w:p>
       <w:pPr>
         <w:pStyle w:val="berschrift2"/>
@@ -5078,22 +5173,14 @@
         <w:br w:type="page"/>
       </w:r>
     </w:p>
-    <w:bookmarkEnd w:id="94"/>
-    <w:bookmarkStart w:id="95" w:name="table-2"/>
+    <w:bookmarkEnd w:id="97"/>
+    <w:bookmarkStart w:id="108" w:name="table-2"/>
     <w:p>
       <w:pPr>
         <w:pStyle w:val="berschrift2"/>
       </w:pPr>
       <w:r>
         <w:t xml:space="preserve">Table 2</w:t>
-      </w:r>
-    </w:p>
-    <w:p>
-      <w:pPr>
-        <w:pStyle w:val="TableCaption"/>
-      </w:pPr>
-      <w:r>
-        <w:t xml:space="preserve">Predicted direction of effects for all dependent variables, compared to the single-analyst condition and controlling for prior beliefs</w:t>
       </w:r>
     </w:p>
     <w:tbl>
@@ -5101,7 +5188,6 @@
         <w:tblStyle w:val="Table"/>
         <w:tblW w:type="pct" w:w="0.0"/>
         <w:tblLook w:firstRow="1" w:lastRow="0" w:firstColumn="0" w:lastColumn="0" w:noHBand="0" w:noVBand="0" w:val="0020"/>
-        <w:tblCaption w:val="Predicted direction of effects for all dependent variables, compared to the single-analyst condition and controlling for prior beliefs"/>
       </w:tblPr>
       <w:tblGrid/>
       <w:tr>
@@ -5120,10 +5206,10 @@
           <w:p>
             <w:pPr>
               <w:pStyle w:val="Compact"/>
-              <w:jc w:val="center"/>
+              <w:jc w:val="left"/>
             </w:pPr>
             <w:r>
-              <w:t xml:space="preserve">Many-analyst: Consistent</w:t>
+              <w:t xml:space="preserve">Multi-consistent</w:t>
             </w:r>
           </w:p>
         </w:tc>
@@ -5131,10 +5217,10 @@
           <w:p>
             <w:pPr>
               <w:pStyle w:val="Compact"/>
-              <w:jc w:val="center"/>
+              <w:jc w:val="left"/>
             </w:pPr>
             <w:r>
-              <w:t xml:space="preserve">Many-analyst: Inconsistent</w:t>
+              <w:t xml:space="preserve">Multi-inconsistent</w:t>
             </w:r>
           </w:p>
         </w:tc>
@@ -5147,7 +5233,7 @@
               <w:jc w:val="left"/>
             </w:pPr>
             <w:r>
-              <w:t xml:space="preserve">1. Final beliefs</w:t>
+              <w:t xml:space="preserve">1. Posterior beliefs</w:t>
             </w:r>
           </w:p>
         </w:tc>
@@ -5155,10 +5241,49 @@
           <w:p>
             <w:pPr>
               <w:pStyle w:val="Compact"/>
-              <w:jc w:val="center"/>
+              <w:jc w:val="left"/>
             </w:pPr>
             <w:r>
-              <w:t xml:space="preserve">+</w:t>
+              <w:drawing>
+                <wp:inline>
+                  <wp:extent cx="206275" cy="165020"/>
+                  <wp:effectExtent b="0" l="0" r="0" t="0"/>
+                  <wp:docPr descr="" title="" id="1" name="Picture"/>
+                  <a:graphic>
+                    <a:graphicData uri="http://schemas.openxmlformats.org/drawingml/2006/picture">
+                      <pic:pic>
+                        <pic:nvPicPr>
+                          <pic:cNvPr descr="/var/folders/rg/8wh58gn94ks8gt4z05j3xx3w0000gn/T//RtmpJLyx3Y/filec0fa670586a3.png" id="0" name="Picture"/>
+                          <pic:cNvPicPr>
+                            <a:picLocks noChangeArrowheads="1" noChangeAspect="1"/>
+                          </pic:cNvPicPr>
+                        </pic:nvPicPr>
+                        <pic:blipFill>
+                          <a:blip r:embed="rId98"/>
+                          <a:stretch>
+                            <a:fillRect/>
+                          </a:stretch>
+                        </pic:blipFill>
+                        <pic:spPr bwMode="auto">
+                          <a:xfrm>
+                            <a:off x="0" y="0"/>
+                            <a:ext cx="206275" cy="165020"/>
+                          </a:xfrm>
+                          <a:prstGeom prst="rect">
+                            <a:avLst/>
+                          </a:prstGeom>
+                          <a:noFill/>
+                          <a:ln w="9525">
+                            <a:noFill/>
+                            <a:headEnd/>
+                            <a:tailEnd/>
+                          </a:ln>
+                        </pic:spPr>
+                      </pic:pic>
+                    </a:graphicData>
+                  </a:graphic>
+                </wp:inline>
+              </w:drawing>
             </w:r>
           </w:p>
         </w:tc>
@@ -5166,10 +5291,49 @@
           <w:p>
             <w:pPr>
               <w:pStyle w:val="Compact"/>
-              <w:jc w:val="center"/>
+              <w:jc w:val="left"/>
             </w:pPr>
             <w:r>
-              <w:t xml:space="preserve">-</w:t>
+              <w:drawing>
+                <wp:inline>
+                  <wp:extent cx="206275" cy="165020"/>
+                  <wp:effectExtent b="0" l="0" r="0" t="0"/>
+                  <wp:docPr descr="" title="" id="1" name="Picture"/>
+                  <a:graphic>
+                    <a:graphicData uri="http://schemas.openxmlformats.org/drawingml/2006/picture">
+                      <pic:pic>
+                        <pic:nvPicPr>
+                          <pic:cNvPr descr="/var/folders/rg/8wh58gn94ks8gt4z05j3xx3w0000gn/T//RtmpJLyx3Y/filec0fa1bca6c2c.png" id="0" name="Picture"/>
+                          <pic:cNvPicPr>
+                            <a:picLocks noChangeArrowheads="1" noChangeAspect="1"/>
+                          </pic:cNvPicPr>
+                        </pic:nvPicPr>
+                        <pic:blipFill>
+                          <a:blip r:embed="rId99"/>
+                          <a:stretch>
+                            <a:fillRect/>
+                          </a:stretch>
+                        </pic:blipFill>
+                        <pic:spPr bwMode="auto">
+                          <a:xfrm>
+                            <a:off x="0" y="0"/>
+                            <a:ext cx="206275" cy="165020"/>
+                          </a:xfrm>
+                          <a:prstGeom prst="rect">
+                            <a:avLst/>
+                          </a:prstGeom>
+                          <a:noFill/>
+                          <a:ln w="9525">
+                            <a:noFill/>
+                            <a:headEnd/>
+                            <a:tailEnd/>
+                          </a:ln>
+                        </pic:spPr>
+                      </pic:pic>
+                    </a:graphicData>
+                  </a:graphic>
+                </wp:inline>
+              </w:drawing>
             </w:r>
           </w:p>
         </w:tc>
@@ -5190,10 +5354,49 @@
           <w:p>
             <w:pPr>
               <w:pStyle w:val="Compact"/>
-              <w:jc w:val="center"/>
+              <w:jc w:val="left"/>
             </w:pPr>
             <w:r>
-              <w:t xml:space="preserve">+</w:t>
+              <w:drawing>
+                <wp:inline>
+                  <wp:extent cx="206275" cy="165020"/>
+                  <wp:effectExtent b="0" l="0" r="0" t="0"/>
+                  <wp:docPr descr="" title="" id="1" name="Picture"/>
+                  <a:graphic>
+                    <a:graphicData uri="http://schemas.openxmlformats.org/drawingml/2006/picture">
+                      <pic:pic>
+                        <pic:nvPicPr>
+                          <pic:cNvPr descr="/var/folders/rg/8wh58gn94ks8gt4z05j3xx3w0000gn/T//RtmpJLyx3Y/filec0fa683caf5.png" id="0" name="Picture"/>
+                          <pic:cNvPicPr>
+                            <a:picLocks noChangeArrowheads="1" noChangeAspect="1"/>
+                          </pic:cNvPicPr>
+                        </pic:nvPicPr>
+                        <pic:blipFill>
+                          <a:blip r:embed="rId100"/>
+                          <a:stretch>
+                            <a:fillRect/>
+                          </a:stretch>
+                        </pic:blipFill>
+                        <pic:spPr bwMode="auto">
+                          <a:xfrm>
+                            <a:off x="0" y="0"/>
+                            <a:ext cx="206275" cy="165020"/>
+                          </a:xfrm>
+                          <a:prstGeom prst="rect">
+                            <a:avLst/>
+                          </a:prstGeom>
+                          <a:noFill/>
+                          <a:ln w="9525">
+                            <a:noFill/>
+                            <a:headEnd/>
+                            <a:tailEnd/>
+                          </a:ln>
+                        </pic:spPr>
+                      </pic:pic>
+                    </a:graphicData>
+                  </a:graphic>
+                </wp:inline>
+              </w:drawing>
             </w:r>
           </w:p>
         </w:tc>
@@ -5201,10 +5404,49 @@
           <w:p>
             <w:pPr>
               <w:pStyle w:val="Compact"/>
-              <w:jc w:val="center"/>
+              <w:jc w:val="left"/>
             </w:pPr>
             <w:r>
-              <w:t xml:space="preserve">-</w:t>
+              <w:drawing>
+                <wp:inline>
+                  <wp:extent cx="206275" cy="165020"/>
+                  <wp:effectExtent b="0" l="0" r="0" t="0"/>
+                  <wp:docPr descr="" title="" id="1" name="Picture"/>
+                  <a:graphic>
+                    <a:graphicData uri="http://schemas.openxmlformats.org/drawingml/2006/picture">
+                      <pic:pic>
+                        <pic:nvPicPr>
+                          <pic:cNvPr descr="/var/folders/rg/8wh58gn94ks8gt4z05j3xx3w0000gn/T//RtmpJLyx3Y/filec0fa36819e2a.png" id="0" name="Picture"/>
+                          <pic:cNvPicPr>
+                            <a:picLocks noChangeArrowheads="1" noChangeAspect="1"/>
+                          </pic:cNvPicPr>
+                        </pic:nvPicPr>
+                        <pic:blipFill>
+                          <a:blip r:embed="rId101"/>
+                          <a:stretch>
+                            <a:fillRect/>
+                          </a:stretch>
+                        </pic:blipFill>
+                        <pic:spPr bwMode="auto">
+                          <a:xfrm>
+                            <a:off x="0" y="0"/>
+                            <a:ext cx="206275" cy="165020"/>
+                          </a:xfrm>
+                          <a:prstGeom prst="rect">
+                            <a:avLst/>
+                          </a:prstGeom>
+                          <a:noFill/>
+                          <a:ln w="9525">
+                            <a:noFill/>
+                            <a:headEnd/>
+                            <a:tailEnd/>
+                          </a:ln>
+                        </pic:spPr>
+                      </pic:pic>
+                    </a:graphicData>
+                  </a:graphic>
+                </wp:inline>
+              </w:drawing>
             </w:r>
           </w:p>
         </w:tc>
@@ -5225,10 +5467,49 @@
           <w:p>
             <w:pPr>
               <w:pStyle w:val="Compact"/>
-              <w:jc w:val="center"/>
+              <w:jc w:val="left"/>
             </w:pPr>
             <w:r>
-              <w:t xml:space="preserve">-</w:t>
+              <w:drawing>
+                <wp:inline>
+                  <wp:extent cx="206275" cy="165020"/>
+                  <wp:effectExtent b="0" l="0" r="0" t="0"/>
+                  <wp:docPr descr="" title="" id="1" name="Picture"/>
+                  <a:graphic>
+                    <a:graphicData uri="http://schemas.openxmlformats.org/drawingml/2006/picture">
+                      <pic:pic>
+                        <pic:nvPicPr>
+                          <pic:cNvPr descr="/var/folders/rg/8wh58gn94ks8gt4z05j3xx3w0000gn/T//RtmpJLyx3Y/filec0fa77b6f35a.png" id="0" name="Picture"/>
+                          <pic:cNvPicPr>
+                            <a:picLocks noChangeArrowheads="1" noChangeAspect="1"/>
+                          </pic:cNvPicPr>
+                        </pic:nvPicPr>
+                        <pic:blipFill>
+                          <a:blip r:embed="rId102"/>
+                          <a:stretch>
+                            <a:fillRect/>
+                          </a:stretch>
+                        </pic:blipFill>
+                        <pic:spPr bwMode="auto">
+                          <a:xfrm>
+                            <a:off x="0" y="0"/>
+                            <a:ext cx="206275" cy="165020"/>
+                          </a:xfrm>
+                          <a:prstGeom prst="rect">
+                            <a:avLst/>
+                          </a:prstGeom>
+                          <a:noFill/>
+                          <a:ln w="9525">
+                            <a:noFill/>
+                            <a:headEnd/>
+                            <a:tailEnd/>
+                          </a:ln>
+                        </pic:spPr>
+                      </pic:pic>
+                    </a:graphicData>
+                  </a:graphic>
+                </wp:inline>
+              </w:drawing>
             </w:r>
           </w:p>
         </w:tc>
@@ -5236,10 +5517,49 @@
           <w:p>
             <w:pPr>
               <w:pStyle w:val="Compact"/>
-              <w:jc w:val="center"/>
+              <w:jc w:val="left"/>
             </w:pPr>
             <w:r>
-              <w:t xml:space="preserve">-</w:t>
+              <w:drawing>
+                <wp:inline>
+                  <wp:extent cx="206275" cy="165020"/>
+                  <wp:effectExtent b="0" l="0" r="0" t="0"/>
+                  <wp:docPr descr="" title="" id="1" name="Picture"/>
+                  <a:graphic>
+                    <a:graphicData uri="http://schemas.openxmlformats.org/drawingml/2006/picture">
+                      <pic:pic>
+                        <pic:nvPicPr>
+                          <pic:cNvPr descr="/var/folders/rg/8wh58gn94ks8gt4z05j3xx3w0000gn/T//RtmpJLyx3Y/filec0fac22d71d.png" id="0" name="Picture"/>
+                          <pic:cNvPicPr>
+                            <a:picLocks noChangeArrowheads="1" noChangeAspect="1"/>
+                          </pic:cNvPicPr>
+                        </pic:nvPicPr>
+                        <pic:blipFill>
+                          <a:blip r:embed="rId103"/>
+                          <a:stretch>
+                            <a:fillRect/>
+                          </a:stretch>
+                        </pic:blipFill>
+                        <pic:spPr bwMode="auto">
+                          <a:xfrm>
+                            <a:off x="0" y="0"/>
+                            <a:ext cx="206275" cy="165020"/>
+                          </a:xfrm>
+                          <a:prstGeom prst="rect">
+                            <a:avLst/>
+                          </a:prstGeom>
+                          <a:noFill/>
+                          <a:ln w="9525">
+                            <a:noFill/>
+                            <a:headEnd/>
+                            <a:tailEnd/>
+                          </a:ln>
+                        </pic:spPr>
+                      </pic:pic>
+                    </a:graphicData>
+                  </a:graphic>
+                </wp:inline>
+              </w:drawing>
             </w:r>
           </w:p>
         </w:tc>
@@ -5260,10 +5580,49 @@
           <w:p>
             <w:pPr>
               <w:pStyle w:val="Compact"/>
-              <w:jc w:val="center"/>
+              <w:jc w:val="left"/>
             </w:pPr>
             <w:r>
-              <w:t xml:space="preserve">-</w:t>
+              <w:drawing>
+                <wp:inline>
+                  <wp:extent cx="206275" cy="165020"/>
+                  <wp:effectExtent b="0" l="0" r="0" t="0"/>
+                  <wp:docPr descr="" title="" id="1" name="Picture"/>
+                  <a:graphic>
+                    <a:graphicData uri="http://schemas.openxmlformats.org/drawingml/2006/picture">
+                      <pic:pic>
+                        <pic:nvPicPr>
+                          <pic:cNvPr descr="/var/folders/rg/8wh58gn94ks8gt4z05j3xx3w0000gn/T//RtmpJLyx3Y/filec0fa4358b724.png" id="0" name="Picture"/>
+                          <pic:cNvPicPr>
+                            <a:picLocks noChangeArrowheads="1" noChangeAspect="1"/>
+                          </pic:cNvPicPr>
+                        </pic:nvPicPr>
+                        <pic:blipFill>
+                          <a:blip r:embed="rId104"/>
+                          <a:stretch>
+                            <a:fillRect/>
+                          </a:stretch>
+                        </pic:blipFill>
+                        <pic:spPr bwMode="auto">
+                          <a:xfrm>
+                            <a:off x="0" y="0"/>
+                            <a:ext cx="206275" cy="165020"/>
+                          </a:xfrm>
+                          <a:prstGeom prst="rect">
+                            <a:avLst/>
+                          </a:prstGeom>
+                          <a:noFill/>
+                          <a:ln w="9525">
+                            <a:noFill/>
+                            <a:headEnd/>
+                            <a:tailEnd/>
+                          </a:ln>
+                        </pic:spPr>
+                      </pic:pic>
+                    </a:graphicData>
+                  </a:graphic>
+                </wp:inline>
+              </w:drawing>
             </w:r>
           </w:p>
         </w:tc>
@@ -5271,10 +5630,49 @@
           <w:p>
             <w:pPr>
               <w:pStyle w:val="Compact"/>
-              <w:jc w:val="center"/>
+              <w:jc w:val="left"/>
             </w:pPr>
             <w:r>
-              <w:t xml:space="preserve">+</w:t>
+              <w:drawing>
+                <wp:inline>
+                  <wp:extent cx="206275" cy="165020"/>
+                  <wp:effectExtent b="0" l="0" r="0" t="0"/>
+                  <wp:docPr descr="" title="" id="1" name="Picture"/>
+                  <a:graphic>
+                    <a:graphicData uri="http://schemas.openxmlformats.org/drawingml/2006/picture">
+                      <pic:pic>
+                        <pic:nvPicPr>
+                          <pic:cNvPr descr="/var/folders/rg/8wh58gn94ks8gt4z05j3xx3w0000gn/T//RtmpJLyx3Y/filec0fa755fbf06.png" id="0" name="Picture"/>
+                          <pic:cNvPicPr>
+                            <a:picLocks noChangeArrowheads="1" noChangeAspect="1"/>
+                          </pic:cNvPicPr>
+                        </pic:nvPicPr>
+                        <pic:blipFill>
+                          <a:blip r:embed="rId105"/>
+                          <a:stretch>
+                            <a:fillRect/>
+                          </a:stretch>
+                        </pic:blipFill>
+                        <pic:spPr bwMode="auto">
+                          <a:xfrm>
+                            <a:off x="0" y="0"/>
+                            <a:ext cx="206275" cy="165020"/>
+                          </a:xfrm>
+                          <a:prstGeom prst="rect">
+                            <a:avLst/>
+                          </a:prstGeom>
+                          <a:noFill/>
+                          <a:ln w="9525">
+                            <a:noFill/>
+                            <a:headEnd/>
+                            <a:tailEnd/>
+                          </a:ln>
+                        </pic:spPr>
+                      </pic:pic>
+                    </a:graphicData>
+                  </a:graphic>
+                </wp:inline>
+              </w:drawing>
             </w:r>
           </w:p>
         </w:tc>
@@ -5295,10 +5693,49 @@
           <w:p>
             <w:pPr>
               <w:pStyle w:val="Compact"/>
-              <w:jc w:val="center"/>
+              <w:jc w:val="left"/>
             </w:pPr>
             <w:r>
-              <w:t xml:space="preserve">-</w:t>
+              <w:drawing>
+                <wp:inline>
+                  <wp:extent cx="206275" cy="165020"/>
+                  <wp:effectExtent b="0" l="0" r="0" t="0"/>
+                  <wp:docPr descr="" title="" id="1" name="Picture"/>
+                  <a:graphic>
+                    <a:graphicData uri="http://schemas.openxmlformats.org/drawingml/2006/picture">
+                      <pic:pic>
+                        <pic:nvPicPr>
+                          <pic:cNvPr descr="/var/folders/rg/8wh58gn94ks8gt4z05j3xx3w0000gn/T//RtmpJLyx3Y/filec0fa60f65f1d.png" id="0" name="Picture"/>
+                          <pic:cNvPicPr>
+                            <a:picLocks noChangeArrowheads="1" noChangeAspect="1"/>
+                          </pic:cNvPicPr>
+                        </pic:nvPicPr>
+                        <pic:blipFill>
+                          <a:blip r:embed="rId106"/>
+                          <a:stretch>
+                            <a:fillRect/>
+                          </a:stretch>
+                        </pic:blipFill>
+                        <pic:spPr bwMode="auto">
+                          <a:xfrm>
+                            <a:off x="0" y="0"/>
+                            <a:ext cx="206275" cy="165020"/>
+                          </a:xfrm>
+                          <a:prstGeom prst="rect">
+                            <a:avLst/>
+                          </a:prstGeom>
+                          <a:noFill/>
+                          <a:ln w="9525">
+                            <a:noFill/>
+                            <a:headEnd/>
+                            <a:tailEnd/>
+                          </a:ln>
+                        </pic:spPr>
+                      </pic:pic>
+                    </a:graphicData>
+                  </a:graphic>
+                </wp:inline>
+              </w:drawing>
             </w:r>
           </w:p>
         </w:tc>
@@ -5306,10 +5743,49 @@
           <w:p>
             <w:pPr>
               <w:pStyle w:val="Compact"/>
-              <w:jc w:val="center"/>
+              <w:jc w:val="left"/>
             </w:pPr>
             <w:r>
-              <w:t xml:space="preserve">+</w:t>
+              <w:drawing>
+                <wp:inline>
+                  <wp:extent cx="206275" cy="165020"/>
+                  <wp:effectExtent b="0" l="0" r="0" t="0"/>
+                  <wp:docPr descr="" title="" id="1" name="Picture"/>
+                  <a:graphic>
+                    <a:graphicData uri="http://schemas.openxmlformats.org/drawingml/2006/picture">
+                      <pic:pic>
+                        <pic:nvPicPr>
+                          <pic:cNvPr descr="/var/folders/rg/8wh58gn94ks8gt4z05j3xx3w0000gn/T//RtmpJLyx3Y/filec0fa4ede9aa6.png" id="0" name="Picture"/>
+                          <pic:cNvPicPr>
+                            <a:picLocks noChangeArrowheads="1" noChangeAspect="1"/>
+                          </pic:cNvPicPr>
+                        </pic:nvPicPr>
+                        <pic:blipFill>
+                          <a:blip r:embed="rId107"/>
+                          <a:stretch>
+                            <a:fillRect/>
+                          </a:stretch>
+                        </pic:blipFill>
+                        <pic:spPr bwMode="auto">
+                          <a:xfrm>
+                            <a:off x="0" y="0"/>
+                            <a:ext cx="206275" cy="165020"/>
+                          </a:xfrm>
+                          <a:prstGeom prst="rect">
+                            <a:avLst/>
+                          </a:prstGeom>
+                          <a:noFill/>
+                          <a:ln w="9525">
+                            <a:noFill/>
+                            <a:headEnd/>
+                            <a:tailEnd/>
+                          </a:ln>
+                        </pic:spPr>
+                      </pic:pic>
+                    </a:graphicData>
+                  </a:graphic>
+                </wp:inline>
+              </w:drawing>
             </w:r>
           </w:p>
         </w:tc>
@@ -5330,7 +5806,7 @@
           <w:p>
             <w:pPr>
               <w:pStyle w:val="Compact"/>
-              <w:jc w:val="center"/>
+              <w:jc w:val="left"/>
             </w:pPr>
             <w:r>
               <w:t xml:space="preserve">No prediction</w:t>
@@ -5341,7 +5817,7 @@
           <w:p>
             <w:pPr>
               <w:pStyle w:val="Compact"/>
-              <w:jc w:val="center"/>
+              <w:jc w:val="left"/>
             </w:pPr>
             <w:r>
               <w:t xml:space="preserve">No prediction</w:t>
@@ -5362,15 +5838,15 @@
         <w:t xml:space="preserve">Note</w:t>
       </w:r>
       <w:r>
-        <w:t xml:space="preserve">. Table 2 indicates the predicted direction of the effect for each of the five dependent variables, compared to the single-analyst condition and controlling for prior beliefs. For example, we hypothesized that, compared to a single-analyst study and controlling for prior beliefs, ratings of credibility would be greater in the multi-analyst: consistent condition and lower in the multi-analyst: inconsistent condition.</w:t>
+        <w:t xml:space="preserve">. Table 2 indicates the predicted direction of the effect for each of the five dependent variables, compared to the single-analyst condition and controlling for prior beliefs (a green plus stands for a positive prediction, and a red minus stands for a negative prediction). For example, we hypothesized that, compared to a single-analyst study and controlling for prior beliefs, ratings of credibility would be greater in the multi-analyst: consistent condition and lower in the multi-analyst: inconsistent condition.</w:t>
       </w:r>
       <w:r>
         <w:br/>
       </w:r>
     </w:p>
-    <w:bookmarkEnd w:id="95"/>
-    <w:bookmarkEnd w:id="96"/>
-    <w:bookmarkStart w:id="101" w:name="figures"/>
+    <w:bookmarkEnd w:id="108"/>
+    <w:bookmarkEnd w:id="109"/>
+    <w:bookmarkStart w:id="114" w:name="figures"/>
     <w:p>
       <w:pPr>
         <w:pStyle w:val="berschrift1"/>
@@ -5379,7 +5855,7 @@
         <w:t xml:space="preserve">Figures</w:t>
       </w:r>
     </w:p>
-    <w:bookmarkStart w:id="98" w:name="figure-1"/>
+    <w:bookmarkStart w:id="111" w:name="figure-1"/>
     <w:p>
       <w:pPr>
         <w:pStyle w:val="berschrift2"/>
@@ -5421,7 +5897,7 @@
                     </pic:cNvPicPr>
                   </pic:nvPicPr>
                   <pic:blipFill>
-                    <a:blip r:embed="rId97"/>
+                    <a:blip r:embed="rId110"/>
                     <a:stretch>
                       <a:fillRect/>
                     </a:stretch>
@@ -5469,8 +5945,8 @@
         <w:br w:type="page"/>
       </w:r>
     </w:p>
-    <w:bookmarkEnd w:id="98"/>
-    <w:bookmarkStart w:id="100" w:name="figure-2"/>
+    <w:bookmarkEnd w:id="111"/>
+    <w:bookmarkStart w:id="113" w:name="figure-2"/>
     <w:p>
       <w:pPr>
         <w:pStyle w:val="berschrift2"/>
@@ -5512,7 +5988,7 @@
                     </pic:cNvPicPr>
                   </pic:nvPicPr>
                   <pic:blipFill>
-                    <a:blip r:embed="rId99"/>
+                    <a:blip r:embed="rId112"/>
                     <a:stretch>
                       <a:fillRect/>
                     </a:stretch>
@@ -5562,8 +6038,8 @@
         <w:t xml:space="preserve">Prior beliefs are displayed in blue; posterior beliefs are displayed in orange. The respective boxes display the lower quartiles, medians, and upper quartiles of prior and posterior beliefs by condition.</w:t>
       </w:r>
     </w:p>
-    <w:bookmarkEnd w:id="100"/>
-    <w:bookmarkEnd w:id="101"/>
+    <w:bookmarkEnd w:id="113"/>
+    <w:bookmarkEnd w:id="114"/>
     <w:sectPr>
       <w:headerReference w:type="even" r:id="rId10"/>
       <w:headerReference w:type="default" r:id="rId9"/>

</xml_diff>

<commit_message>
poster: first draft, manuscript+talk: improved figures (greater fonts, color for results), small changes in text
</commit_message>
<xml_diff>
--- a/manuscript/manuscript.docx
+++ b/manuscript/manuscript.docx
@@ -254,7 +254,7 @@
         <w:t xml:space="preserve"> </w:t>
       </w:r>
       <w:r>
-        <w:t xml:space="preserve">approach: giving the same dataset to different teams of scientists, who independently analyze the data to answer a research question and/or estimate a parameter of interest. We compare the effects of providing (a) a single, aggregate parameter estimate (the single-analyst condition) vs. multiple parameter estimates that (b) vary slightly and are all positive, leading to the same qualitative conclusion (the</w:t>
+        <w:t xml:space="preserve">approach: giving the same dataset to different teams of scientists, who independently analyze the data to answer a research question and/or estimate a parameter of interest. We compare the effects of providing a single, aggregate parameter estimate (the single-analyst condition) vs. multiple parameter estimates that (a) vary slightly and are all positive, leading to the same qualitative conclusion (the</w:t>
       </w:r>
       <w:r>
         <w:t xml:space="preserve"> </w:t>
@@ -272,7 +272,7 @@
         <w:t xml:space="preserve"> </w:t>
       </w:r>
       <w:r>
-        <w:t xml:space="preserve">condition) or (c) vary widely and are of both signs, leading to differing qualitative conclusions (the</w:t>
+        <w:t xml:space="preserve">condition) or (b) vary widely and are of both signs, leading to differing qualitative conclusions (the</w:t>
       </w:r>
       <w:r>
         <w:t xml:space="preserve"> </w:t>
@@ -486,7 +486,7 @@
         <w:br/>
       </w:r>
       <w:r>
-        <w:t xml:space="preserve">We explore the effects of scientific findings emerging from a crowd of researchers (vs. a typical research collaboration) on lay consumers’ posterior beliefs, perceptions of credibility, confidence in an aggregate effect size estimate, and ratings of bias and error. We compare the effects of providing (a) a single, aggregate parameter estimate (the single-analyst condition) vs. multiple parameter estimates that (b) vary slightly and are all positive, leading to the same qualitative conclusion (the</w:t>
+        <w:t xml:space="preserve">We explore the effects of scientific findings emerging from a crowd of researchers (vs. a typical research collaboration) on lay consumers’ posterior beliefs, perceptions of credibility, confidence in an aggregate effect size estimate, and ratings of bias and error. We compare the effects of providing a single, aggregate parameter estimate (the single-analyst condition) vs. multiple parameter estimates that (a) vary slightly and are all positive, leading to the same qualitative conclusion (the</w:t>
       </w:r>
       <w:r>
         <w:t xml:space="preserve"> </w:t>
@@ -504,7 +504,7 @@
         <w:t xml:space="preserve"> </w:t>
       </w:r>
       <w:r>
-        <w:t xml:space="preserve">condition) or (c) vary widely and are of both signs, leading to differing qualitative conclusions (the</w:t>
+        <w:t xml:space="preserve">condition) or (b) vary widely and are of both signs, leading to differing qualitative conclusions (the</w:t>
       </w:r>
       <w:r>
         <w:t xml:space="preserve"> </w:t>
@@ -5183,6 +5183,18 @@
         <w:t xml:space="preserve">Table 2</w:t>
       </w:r>
     </w:p>
+    <w:p>
+      <w:pPr>
+        <w:pStyle w:val="FirstParagraph"/>
+      </w:pPr>
+      <w:r>
+        <w:rPr>
+          <w:iCs/>
+          <w:i/>
+        </w:rPr>
+        <w:t xml:space="preserve">Predicted direction of effects compared to the single-analyst condition</w:t>
+      </w:r>
+    </w:p>
     <w:tbl>
       <w:tblPr>
         <w:tblStyle w:val="Table"/>
@@ -5253,7 +5265,7 @@
                     <a:graphicData uri="http://schemas.openxmlformats.org/drawingml/2006/picture">
                       <pic:pic>
                         <pic:nvPicPr>
-                          <pic:cNvPr descr="/var/folders/rg/8wh58gn94ks8gt4z05j3xx3w0000gn/T//RtmpJLyx3Y/filec0fa670586a3.png" id="0" name="Picture"/>
+                          <pic:cNvPr descr="/var/folders/rg/8wh58gn94ks8gt4z05j3xx3w0000gn/T//RtmpHkHe13/file7fd44dce81ad.png" id="0" name="Picture"/>
                           <pic:cNvPicPr>
                             <a:picLocks noChangeArrowheads="1" noChangeAspect="1"/>
                           </pic:cNvPicPr>
@@ -5303,7 +5315,7 @@
                     <a:graphicData uri="http://schemas.openxmlformats.org/drawingml/2006/picture">
                       <pic:pic>
                         <pic:nvPicPr>
-                          <pic:cNvPr descr="/var/folders/rg/8wh58gn94ks8gt4z05j3xx3w0000gn/T//RtmpJLyx3Y/filec0fa1bca6c2c.png" id="0" name="Picture"/>
+                          <pic:cNvPr descr="/var/folders/rg/8wh58gn94ks8gt4z05j3xx3w0000gn/T//RtmpHkHe13/file7fd430a3acc3.png" id="0" name="Picture"/>
                           <pic:cNvPicPr>
                             <a:picLocks noChangeArrowheads="1" noChangeAspect="1"/>
                           </pic:cNvPicPr>
@@ -5366,7 +5378,7 @@
                     <a:graphicData uri="http://schemas.openxmlformats.org/drawingml/2006/picture">
                       <pic:pic>
                         <pic:nvPicPr>
-                          <pic:cNvPr descr="/var/folders/rg/8wh58gn94ks8gt4z05j3xx3w0000gn/T//RtmpJLyx3Y/filec0fa683caf5.png" id="0" name="Picture"/>
+                          <pic:cNvPr descr="/var/folders/rg/8wh58gn94ks8gt4z05j3xx3w0000gn/T//RtmpHkHe13/file7fd449a34f27.png" id="0" name="Picture"/>
                           <pic:cNvPicPr>
                             <a:picLocks noChangeArrowheads="1" noChangeAspect="1"/>
                           </pic:cNvPicPr>
@@ -5416,7 +5428,7 @@
                     <a:graphicData uri="http://schemas.openxmlformats.org/drawingml/2006/picture">
                       <pic:pic>
                         <pic:nvPicPr>
-                          <pic:cNvPr descr="/var/folders/rg/8wh58gn94ks8gt4z05j3xx3w0000gn/T//RtmpJLyx3Y/filec0fa36819e2a.png" id="0" name="Picture"/>
+                          <pic:cNvPr descr="/var/folders/rg/8wh58gn94ks8gt4z05j3xx3w0000gn/T//RtmpHkHe13/file7fd4a1af36.png" id="0" name="Picture"/>
                           <pic:cNvPicPr>
                             <a:picLocks noChangeArrowheads="1" noChangeAspect="1"/>
                           </pic:cNvPicPr>
@@ -5479,7 +5491,7 @@
                     <a:graphicData uri="http://schemas.openxmlformats.org/drawingml/2006/picture">
                       <pic:pic>
                         <pic:nvPicPr>
-                          <pic:cNvPr descr="/var/folders/rg/8wh58gn94ks8gt4z05j3xx3w0000gn/T//RtmpJLyx3Y/filec0fa77b6f35a.png" id="0" name="Picture"/>
+                          <pic:cNvPr descr="/var/folders/rg/8wh58gn94ks8gt4z05j3xx3w0000gn/T//RtmpHkHe13/file7fd476f6028c.png" id="0" name="Picture"/>
                           <pic:cNvPicPr>
                             <a:picLocks noChangeArrowheads="1" noChangeAspect="1"/>
                           </pic:cNvPicPr>
@@ -5529,7 +5541,7 @@
                     <a:graphicData uri="http://schemas.openxmlformats.org/drawingml/2006/picture">
                       <pic:pic>
                         <pic:nvPicPr>
-                          <pic:cNvPr descr="/var/folders/rg/8wh58gn94ks8gt4z05j3xx3w0000gn/T//RtmpJLyx3Y/filec0fac22d71d.png" id="0" name="Picture"/>
+                          <pic:cNvPr descr="/var/folders/rg/8wh58gn94ks8gt4z05j3xx3w0000gn/T//RtmpHkHe13/file7fd411217258.png" id="0" name="Picture"/>
                           <pic:cNvPicPr>
                             <a:picLocks noChangeArrowheads="1" noChangeAspect="1"/>
                           </pic:cNvPicPr>
@@ -5592,7 +5604,7 @@
                     <a:graphicData uri="http://schemas.openxmlformats.org/drawingml/2006/picture">
                       <pic:pic>
                         <pic:nvPicPr>
-                          <pic:cNvPr descr="/var/folders/rg/8wh58gn94ks8gt4z05j3xx3w0000gn/T//RtmpJLyx3Y/filec0fa4358b724.png" id="0" name="Picture"/>
+                          <pic:cNvPr descr="/var/folders/rg/8wh58gn94ks8gt4z05j3xx3w0000gn/T//RtmpHkHe13/file7fd42ad9f831.png" id="0" name="Picture"/>
                           <pic:cNvPicPr>
                             <a:picLocks noChangeArrowheads="1" noChangeAspect="1"/>
                           </pic:cNvPicPr>
@@ -5642,7 +5654,7 @@
                     <a:graphicData uri="http://schemas.openxmlformats.org/drawingml/2006/picture">
                       <pic:pic>
                         <pic:nvPicPr>
-                          <pic:cNvPr descr="/var/folders/rg/8wh58gn94ks8gt4z05j3xx3w0000gn/T//RtmpJLyx3Y/filec0fa755fbf06.png" id="0" name="Picture"/>
+                          <pic:cNvPr descr="/var/folders/rg/8wh58gn94ks8gt4z05j3xx3w0000gn/T//RtmpHkHe13/file7fd44c356ef1.png" id="0" name="Picture"/>
                           <pic:cNvPicPr>
                             <a:picLocks noChangeArrowheads="1" noChangeAspect="1"/>
                           </pic:cNvPicPr>
@@ -5705,7 +5717,7 @@
                     <a:graphicData uri="http://schemas.openxmlformats.org/drawingml/2006/picture">
                       <pic:pic>
                         <pic:nvPicPr>
-                          <pic:cNvPr descr="/var/folders/rg/8wh58gn94ks8gt4z05j3xx3w0000gn/T//RtmpJLyx3Y/filec0fa60f65f1d.png" id="0" name="Picture"/>
+                          <pic:cNvPr descr="/var/folders/rg/8wh58gn94ks8gt4z05j3xx3w0000gn/T//RtmpHkHe13/file7fd44806b74d.png" id="0" name="Picture"/>
                           <pic:cNvPicPr>
                             <a:picLocks noChangeArrowheads="1" noChangeAspect="1"/>
                           </pic:cNvPicPr>
@@ -5755,7 +5767,7 @@
                     <a:graphicData uri="http://schemas.openxmlformats.org/drawingml/2006/picture">
                       <pic:pic>
                         <pic:nvPicPr>
-                          <pic:cNvPr descr="/var/folders/rg/8wh58gn94ks8gt4z05j3xx3w0000gn/T//RtmpJLyx3Y/filec0fa4ede9aa6.png" id="0" name="Picture"/>
+                          <pic:cNvPr descr="/var/folders/rg/8wh58gn94ks8gt4z05j3xx3w0000gn/T//RtmpHkHe13/file7fd430ec452c.png" id="0" name="Picture"/>
                           <pic:cNvPicPr>
                             <a:picLocks noChangeArrowheads="1" noChangeAspect="1"/>
                           </pic:cNvPicPr>
@@ -5838,10 +5850,12 @@
         <w:t xml:space="preserve">Note</w:t>
       </w:r>
       <w:r>
-        <w:t xml:space="preserve">. Table 2 indicates the predicted direction of the effect for each of the five dependent variables, compared to the single-analyst condition and controlling for prior beliefs (a green plus stands for a positive prediction, and a red minus stands for a negative prediction). For example, we hypothesized that, compared to a single-analyst study and controlling for prior beliefs, ratings of credibility would be greater in the multi-analyst: consistent condition and lower in the multi-analyst: inconsistent condition.</w:t>
-      </w:r>
-      <w:r>
-        <w:br/>
+        <w:t xml:space="preserve">. Table 2 indicates the predicted direction of the effect for all dependent variables, compared to the single-analyst condition and controlling for prior beliefs (a green plus stands for a positive prediction, and a red minus stands for a negative prediction). For example, we hypothesized that, compared to a single-analyst study and controlling for prior beliefs, ratings of credibility would be greater in the multi-consistent condition and lower in the multi-inconsistent condition.</w:t>
+      </w:r>
+    </w:p>
+    <w:p>
+      <w:r>
+        <w:br w:type="page"/>
       </w:r>
     </w:p>
     <w:bookmarkEnd w:id="108"/>
@@ -5873,7 +5887,7 @@
           <w:iCs/>
           <w:i/>
         </w:rPr>
-        <w:t xml:space="preserve">Ratings of Bias, Confidence, Credibility, Discretion, Error, and Posterior Beliefs</w:t>
+        <w:t xml:space="preserve">Estimates and 95% Confidence Intervals for all outcomes</w:t>
       </w:r>
       <w:r>
         <w:t xml:space="preserve"> </w:t>
@@ -5937,7 +5951,7 @@
         <w:t xml:space="preserve"> </w:t>
       </w:r>
       <w:r>
-        <w:t xml:space="preserve">Figure 1 displays coefficient estimates (and 95% confidence intervals) of posterior beliefs, credibility, confidence, bias, error, and discretion in the two multi-analyst conditions, compared to the single-analyst condition (and controlling for prior beliefs).</w:t>
+        <w:t xml:space="preserve">Figure 1 displays coefficient estimates (and 95% confidence intervals) of posterior beliefs, credibility, confidence, bias, error, and discretion in the two multi-analyst conditions, compared to the single-analyst condition (and controlling for prior beliefs). Green/red/gray error bars indicate positive/negative/insignificant findings, respectively.</w:t>
       </w:r>
     </w:p>
     <w:p>

</xml_diff>

<commit_message>
improvements figures (fonts, sizes), small edits talk+poster
</commit_message>
<xml_diff>
--- a/manuscript/manuscript.docx
+++ b/manuscript/manuscript.docx
@@ -5265,7 +5265,7 @@
                     <a:graphicData uri="http://schemas.openxmlformats.org/drawingml/2006/picture">
                       <pic:pic>
                         <pic:nvPicPr>
-                          <pic:cNvPr descr="/var/folders/rg/8wh58gn94ks8gt4z05j3xx3w0000gn/T//RtmpHkHe13/file7fd44dce81ad.png" id="0" name="Picture"/>
+                          <pic:cNvPr descr="/var/folders/rg/8wh58gn94ks8gt4z05j3xx3w0000gn/T//RtmpOR7Eu1/file1a09233df336.png" id="0" name="Picture"/>
                           <pic:cNvPicPr>
                             <a:picLocks noChangeArrowheads="1" noChangeAspect="1"/>
                           </pic:cNvPicPr>
@@ -5315,7 +5315,7 @@
                     <a:graphicData uri="http://schemas.openxmlformats.org/drawingml/2006/picture">
                       <pic:pic>
                         <pic:nvPicPr>
-                          <pic:cNvPr descr="/var/folders/rg/8wh58gn94ks8gt4z05j3xx3w0000gn/T//RtmpHkHe13/file7fd430a3acc3.png" id="0" name="Picture"/>
+                          <pic:cNvPr descr="/var/folders/rg/8wh58gn94ks8gt4z05j3xx3w0000gn/T//RtmpOR7Eu1/file1a09382a704d.png" id="0" name="Picture"/>
                           <pic:cNvPicPr>
                             <a:picLocks noChangeArrowheads="1" noChangeAspect="1"/>
                           </pic:cNvPicPr>
@@ -5378,7 +5378,7 @@
                     <a:graphicData uri="http://schemas.openxmlformats.org/drawingml/2006/picture">
                       <pic:pic>
                         <pic:nvPicPr>
-                          <pic:cNvPr descr="/var/folders/rg/8wh58gn94ks8gt4z05j3xx3w0000gn/T//RtmpHkHe13/file7fd449a34f27.png" id="0" name="Picture"/>
+                          <pic:cNvPr descr="/var/folders/rg/8wh58gn94ks8gt4z05j3xx3w0000gn/T//RtmpOR7Eu1/file1a096a32ec09.png" id="0" name="Picture"/>
                           <pic:cNvPicPr>
                             <a:picLocks noChangeArrowheads="1" noChangeAspect="1"/>
                           </pic:cNvPicPr>
@@ -5428,7 +5428,7 @@
                     <a:graphicData uri="http://schemas.openxmlformats.org/drawingml/2006/picture">
                       <pic:pic>
                         <pic:nvPicPr>
-                          <pic:cNvPr descr="/var/folders/rg/8wh58gn94ks8gt4z05j3xx3w0000gn/T//RtmpHkHe13/file7fd4a1af36.png" id="0" name="Picture"/>
+                          <pic:cNvPr descr="/var/folders/rg/8wh58gn94ks8gt4z05j3xx3w0000gn/T//RtmpOR7Eu1/file1a0935267957.png" id="0" name="Picture"/>
                           <pic:cNvPicPr>
                             <a:picLocks noChangeArrowheads="1" noChangeAspect="1"/>
                           </pic:cNvPicPr>
@@ -5491,7 +5491,7 @@
                     <a:graphicData uri="http://schemas.openxmlformats.org/drawingml/2006/picture">
                       <pic:pic>
                         <pic:nvPicPr>
-                          <pic:cNvPr descr="/var/folders/rg/8wh58gn94ks8gt4z05j3xx3w0000gn/T//RtmpHkHe13/file7fd476f6028c.png" id="0" name="Picture"/>
+                          <pic:cNvPr descr="/var/folders/rg/8wh58gn94ks8gt4z05j3xx3w0000gn/T//RtmpOR7Eu1/file1a0970e85a03.png" id="0" name="Picture"/>
                           <pic:cNvPicPr>
                             <a:picLocks noChangeArrowheads="1" noChangeAspect="1"/>
                           </pic:cNvPicPr>
@@ -5541,7 +5541,7 @@
                     <a:graphicData uri="http://schemas.openxmlformats.org/drawingml/2006/picture">
                       <pic:pic>
                         <pic:nvPicPr>
-                          <pic:cNvPr descr="/var/folders/rg/8wh58gn94ks8gt4z05j3xx3w0000gn/T//RtmpHkHe13/file7fd411217258.png" id="0" name="Picture"/>
+                          <pic:cNvPr descr="/var/folders/rg/8wh58gn94ks8gt4z05j3xx3w0000gn/T//RtmpOR7Eu1/file1a09266db4de.png" id="0" name="Picture"/>
                           <pic:cNvPicPr>
                             <a:picLocks noChangeArrowheads="1" noChangeAspect="1"/>
                           </pic:cNvPicPr>
@@ -5604,7 +5604,7 @@
                     <a:graphicData uri="http://schemas.openxmlformats.org/drawingml/2006/picture">
                       <pic:pic>
                         <pic:nvPicPr>
-                          <pic:cNvPr descr="/var/folders/rg/8wh58gn94ks8gt4z05j3xx3w0000gn/T//RtmpHkHe13/file7fd42ad9f831.png" id="0" name="Picture"/>
+                          <pic:cNvPr descr="/var/folders/rg/8wh58gn94ks8gt4z05j3xx3w0000gn/T//RtmpOR7Eu1/file1a096c7d6e87.png" id="0" name="Picture"/>
                           <pic:cNvPicPr>
                             <a:picLocks noChangeArrowheads="1" noChangeAspect="1"/>
                           </pic:cNvPicPr>
@@ -5654,7 +5654,7 @@
                     <a:graphicData uri="http://schemas.openxmlformats.org/drawingml/2006/picture">
                       <pic:pic>
                         <pic:nvPicPr>
-                          <pic:cNvPr descr="/var/folders/rg/8wh58gn94ks8gt4z05j3xx3w0000gn/T//RtmpHkHe13/file7fd44c356ef1.png" id="0" name="Picture"/>
+                          <pic:cNvPr descr="/var/folders/rg/8wh58gn94ks8gt4z05j3xx3w0000gn/T//RtmpOR7Eu1/file1a091ee398b6.png" id="0" name="Picture"/>
                           <pic:cNvPicPr>
                             <a:picLocks noChangeArrowheads="1" noChangeAspect="1"/>
                           </pic:cNvPicPr>
@@ -5717,7 +5717,7 @@
                     <a:graphicData uri="http://schemas.openxmlformats.org/drawingml/2006/picture">
                       <pic:pic>
                         <pic:nvPicPr>
-                          <pic:cNvPr descr="/var/folders/rg/8wh58gn94ks8gt4z05j3xx3w0000gn/T//RtmpHkHe13/file7fd44806b74d.png" id="0" name="Picture"/>
+                          <pic:cNvPr descr="/var/folders/rg/8wh58gn94ks8gt4z05j3xx3w0000gn/T//RtmpOR7Eu1/file1a09703ee491.png" id="0" name="Picture"/>
                           <pic:cNvPicPr>
                             <a:picLocks noChangeArrowheads="1" noChangeAspect="1"/>
                           </pic:cNvPicPr>
@@ -5767,7 +5767,7 @@
                     <a:graphicData uri="http://schemas.openxmlformats.org/drawingml/2006/picture">
                       <pic:pic>
                         <pic:nvPicPr>
-                          <pic:cNvPr descr="/var/folders/rg/8wh58gn94ks8gt4z05j3xx3w0000gn/T//RtmpHkHe13/file7fd430ec452c.png" id="0" name="Picture"/>
+                          <pic:cNvPr descr="/var/folders/rg/8wh58gn94ks8gt4z05j3xx3w0000gn/T//RtmpOR7Eu1/file1a0931102529.png" id="0" name="Picture"/>
                           <pic:cNvPicPr>
                             <a:picLocks noChangeArrowheads="1" noChangeAspect="1"/>
                           </pic:cNvPicPr>

</xml_diff>

<commit_message>
first draft GSPA abstract
</commit_message>
<xml_diff>
--- a/manuscript/manuscript.docx
+++ b/manuscript/manuscript.docx
@@ -486,7 +486,7 @@
         <w:br/>
       </w:r>
       <w:r>
-        <w:t xml:space="preserve">We explore the effects of scientific findings emerging from a crowd of researchers (vs. a typical research collaboration) on lay consumers’ posterior beliefs, perceptions of credibility, confidence in an aggregate effect size estimate, and ratings of bias and error. We compare the effects of providing a single, aggregate parameter estimate (the single-analyst condition) vs. multiple parameter estimates that (a) vary slightly and are all positive, leading to the same qualitative conclusion (the</w:t>
+        <w:t xml:space="preserve">We explore the effects of scientific findings emerging from a crowd of researchers (vs. a typical research collaboration) on lay consumers’ posterior beliefs, perceptions of credibility, confidence in an aggregate effect size estimate, and ratings of bias and error. We compare the effects of providing lay consumers with a single, aggregate parameter estimate (the single-analyst condition) vs. multiple parameter estimates that (a) vary slightly and are all positive, leading to the same qualitative conclusion (the</w:t>
       </w:r>
       <w:r>
         <w:t xml:space="preserve"> </w:t>
@@ -820,7 +820,7 @@
         <w:br/>
       </w:r>
       <w:r>
-        <w:t xml:space="preserve">Afterwards, participants rated (1) their posterior beliefs, (2) the credibility of the results, (3) their confidence in the effect size estimate, and how likely it is that the estimate was influenced by (4) bias, (5) error, and (6) experimenter degrees of freedom. All questions were answered on a slider from 0% (not likely/credible/confident at all) to 100% (extremely likely/credible/confident).</w:t>
+        <w:t xml:space="preserve">Afterwards, participants rated (1) their posterior beliefs, (2) the credibility of the results, (3) their confidence in the effect size estimate, and how likely it is that the estimate was influenced by (4) bias, (5) error, and (6) researcher degrees of freedom. All questions were answered on a slider from 0% (not likely/credible/confident at all) to 100% (extremely likely/credible/confident).</w:t>
       </w:r>
     </w:p>
     <w:bookmarkEnd w:id="26"/>
@@ -852,7 +852,7 @@
         </w:r>
       </w:hyperlink>
       <w:r>
-        <w:t xml:space="preserve">. An overview of our preregistered, directional hypotheses can be found in Table 2. We did not preregister any hypotheses for the last measure; the findings concerning the impact of experimental condition on ratings of experimenter degrees of freedom are exploratory, and should be treated as such. Because we test five separate hypotheses using two comparisons each (one comparison of the single-analyst vs. the multi-consistent condition, and one comparison of the single-analyst vs. the multi-inconsistent condition), we use the Bonferroni method to correct for multiple comparisons. Thus, our preregistered threshold for statistical significance is</w:t>
+        <w:t xml:space="preserve">. An overview of our preregistered, directional hypotheses can be found in Table 2. We did not preregister any hypotheses for the last measure; the findings concerning the impact of experimental condition on ratings of researcher degrees of freedom are exploratory, and should be treated as such. Because we test five separate hypotheses using two comparisons each (one comparison of the single-analyst vs. the multi-consistent condition, and one comparison of the single-analyst vs. the multi-inconsistent condition), we use the Bonferroni method to correct for multiple comparisons. Thus, our preregistered threshold for statistical significance is</w:t>
       </w:r>
       <w:r>
         <w:t xml:space="preserve"> </w:t>
@@ -2102,7 +2102,7 @@
         </m:r>
       </m:oMath>
       <w:r>
-        <w:t xml:space="preserve">. For our exploratory measure of discretion, we found that ratings of experimenter degrees of freedom were significantly greater in both the multi-consistent condition,</w:t>
+        <w:t xml:space="preserve">. For our exploratory measure of discretion, we found that ratings of researcher degrees of freedom were significantly greater in both the multi-consistent condition,</w:t>
       </w:r>
       <w:r>
         <w:t xml:space="preserve"> </w:t>
@@ -2511,13 +2511,13 @@
         <w:pStyle w:val="FirstParagraph"/>
       </w:pPr>
       <w:r>
-        <w:t xml:space="preserve">From the proliferation of big team science and large-scale replication initiatives to preregistration and registered reports, several scientific fields have undergone significant reform with the well-intended goal of improving the reliability of scientific research. The multi-analyst approach comes with many worthy uses, from demonstrating the arbitrariness and impact of individual analytic choices to acknowledging the inherent variability of results and averaging across idiosyncratic analytic choices to obtain more accurate parameter estimates. However, as with any real-world intervention, scientific reform can have unintended consequences. Here, we focus on the effects of crowdsourcing data analysis, and find that the multi-analyst approach may have an unintended consequence.</w:t>
+        <w:t xml:space="preserve">From the proliferation of big team science and large-scale replication initiatives to preregistration and registered reports, several scientific fields have undergone significant reform with the well-intended goal of improving the reliability of scientific research. The multi-analyst approach has many worthy uses, from demonstrating the arbitrariness and impact of individual analytic choices to acknowledging the inherent variability of results and averaging across idiosyncratic analytic choices to obtain more accurate parameter estimates. However, as with any real-world intervention, scientific reform can have unintended consequences. Here, we focus on the effects of crowdsourcing data analysis, and find that the multi-analyst approach may have an unintended consequence.</w:t>
       </w:r>
       <w:r>
         <w:br/>
       </w:r>
       <w:r>
-        <w:t xml:space="preserve">While partly instituted with the goal of improving the credibility of scientific research (as shown in Table 1), lay consumers appear to resist the variability and lack of consensus that often comes with multi-analyst research. To our surprise, even when results generated by independent analysts are largely consistent, lay consumers are less likely to believe in the reported phenomenon and more likely to think that the findings stem from error and experimenter degrees of freedom.</w:t>
+        <w:t xml:space="preserve">While partly instituted with the goal of improving the credibility of scientific research (as shown in Table 1), lay consumers appear to resist the variability and lack of consensus that often comes with multi-analyst research. To our surprise, even when results generated by independent analysts are largely consistent, lay consumers are less likely to believe in the reported phenomenon and more likely to think that the findings stem from error and researcher degrees of freedom.</w:t>
       </w:r>
     </w:p>
     <w:bookmarkStart w:id="30" w:name="acknowledgements"/>
@@ -5265,7 +5265,7 @@
                     <a:graphicData uri="http://schemas.openxmlformats.org/drawingml/2006/picture">
                       <pic:pic>
                         <pic:nvPicPr>
-                          <pic:cNvPr descr="/var/folders/rg/8wh58gn94ks8gt4z05j3xx3w0000gn/T//RtmpOR7Eu1/file1a09233df336.png" id="0" name="Picture"/>
+                          <pic:cNvPr descr="/var/folders/rg/8wh58gn94ks8gt4z05j3xx3w0000gn/T//RtmpQTSgRw/file39557319bd43.png" id="0" name="Picture"/>
                           <pic:cNvPicPr>
                             <a:picLocks noChangeArrowheads="1" noChangeAspect="1"/>
                           </pic:cNvPicPr>
@@ -5315,7 +5315,7 @@
                     <a:graphicData uri="http://schemas.openxmlformats.org/drawingml/2006/picture">
                       <pic:pic>
                         <pic:nvPicPr>
-                          <pic:cNvPr descr="/var/folders/rg/8wh58gn94ks8gt4z05j3xx3w0000gn/T//RtmpOR7Eu1/file1a09382a704d.png" id="0" name="Picture"/>
+                          <pic:cNvPr descr="/var/folders/rg/8wh58gn94ks8gt4z05j3xx3w0000gn/T//RtmpQTSgRw/file39551ed8b4be.png" id="0" name="Picture"/>
                           <pic:cNvPicPr>
                             <a:picLocks noChangeArrowheads="1" noChangeAspect="1"/>
                           </pic:cNvPicPr>
@@ -5378,7 +5378,7 @@
                     <a:graphicData uri="http://schemas.openxmlformats.org/drawingml/2006/picture">
                       <pic:pic>
                         <pic:nvPicPr>
-                          <pic:cNvPr descr="/var/folders/rg/8wh58gn94ks8gt4z05j3xx3w0000gn/T//RtmpOR7Eu1/file1a096a32ec09.png" id="0" name="Picture"/>
+                          <pic:cNvPr descr="/var/folders/rg/8wh58gn94ks8gt4z05j3xx3w0000gn/T//RtmpQTSgRw/file3955254235c4.png" id="0" name="Picture"/>
                           <pic:cNvPicPr>
                             <a:picLocks noChangeArrowheads="1" noChangeAspect="1"/>
                           </pic:cNvPicPr>
@@ -5428,7 +5428,7 @@
                     <a:graphicData uri="http://schemas.openxmlformats.org/drawingml/2006/picture">
                       <pic:pic>
                         <pic:nvPicPr>
-                          <pic:cNvPr descr="/var/folders/rg/8wh58gn94ks8gt4z05j3xx3w0000gn/T//RtmpOR7Eu1/file1a0935267957.png" id="0" name="Picture"/>
+                          <pic:cNvPr descr="/var/folders/rg/8wh58gn94ks8gt4z05j3xx3w0000gn/T//RtmpQTSgRw/file39551dd7e9f8.png" id="0" name="Picture"/>
                           <pic:cNvPicPr>
                             <a:picLocks noChangeArrowheads="1" noChangeAspect="1"/>
                           </pic:cNvPicPr>
@@ -5491,7 +5491,7 @@
                     <a:graphicData uri="http://schemas.openxmlformats.org/drawingml/2006/picture">
                       <pic:pic>
                         <pic:nvPicPr>
-                          <pic:cNvPr descr="/var/folders/rg/8wh58gn94ks8gt4z05j3xx3w0000gn/T//RtmpOR7Eu1/file1a0970e85a03.png" id="0" name="Picture"/>
+                          <pic:cNvPr descr="/var/folders/rg/8wh58gn94ks8gt4z05j3xx3w0000gn/T//RtmpQTSgRw/file39554a41a816.png" id="0" name="Picture"/>
                           <pic:cNvPicPr>
                             <a:picLocks noChangeArrowheads="1" noChangeAspect="1"/>
                           </pic:cNvPicPr>
@@ -5541,7 +5541,7 @@
                     <a:graphicData uri="http://schemas.openxmlformats.org/drawingml/2006/picture">
                       <pic:pic>
                         <pic:nvPicPr>
-                          <pic:cNvPr descr="/var/folders/rg/8wh58gn94ks8gt4z05j3xx3w0000gn/T//RtmpOR7Eu1/file1a09266db4de.png" id="0" name="Picture"/>
+                          <pic:cNvPr descr="/var/folders/rg/8wh58gn94ks8gt4z05j3xx3w0000gn/T//RtmpQTSgRw/file39551c826270.png" id="0" name="Picture"/>
                           <pic:cNvPicPr>
                             <a:picLocks noChangeArrowheads="1" noChangeAspect="1"/>
                           </pic:cNvPicPr>
@@ -5604,7 +5604,7 @@
                     <a:graphicData uri="http://schemas.openxmlformats.org/drawingml/2006/picture">
                       <pic:pic>
                         <pic:nvPicPr>
-                          <pic:cNvPr descr="/var/folders/rg/8wh58gn94ks8gt4z05j3xx3w0000gn/T//RtmpOR7Eu1/file1a096c7d6e87.png" id="0" name="Picture"/>
+                          <pic:cNvPr descr="/var/folders/rg/8wh58gn94ks8gt4z05j3xx3w0000gn/T//RtmpQTSgRw/file3955340cb5af.png" id="0" name="Picture"/>
                           <pic:cNvPicPr>
                             <a:picLocks noChangeArrowheads="1" noChangeAspect="1"/>
                           </pic:cNvPicPr>
@@ -5654,7 +5654,7 @@
                     <a:graphicData uri="http://schemas.openxmlformats.org/drawingml/2006/picture">
                       <pic:pic>
                         <pic:nvPicPr>
-                          <pic:cNvPr descr="/var/folders/rg/8wh58gn94ks8gt4z05j3xx3w0000gn/T//RtmpOR7Eu1/file1a091ee398b6.png" id="0" name="Picture"/>
+                          <pic:cNvPr descr="/var/folders/rg/8wh58gn94ks8gt4z05j3xx3w0000gn/T//RtmpQTSgRw/file39552e6c0edb.png" id="0" name="Picture"/>
                           <pic:cNvPicPr>
                             <a:picLocks noChangeArrowheads="1" noChangeAspect="1"/>
                           </pic:cNvPicPr>
@@ -5717,7 +5717,7 @@
                     <a:graphicData uri="http://schemas.openxmlformats.org/drawingml/2006/picture">
                       <pic:pic>
                         <pic:nvPicPr>
-                          <pic:cNvPr descr="/var/folders/rg/8wh58gn94ks8gt4z05j3xx3w0000gn/T//RtmpOR7Eu1/file1a09703ee491.png" id="0" name="Picture"/>
+                          <pic:cNvPr descr="/var/folders/rg/8wh58gn94ks8gt4z05j3xx3w0000gn/T//RtmpQTSgRw/file3955384363ac.png" id="0" name="Picture"/>
                           <pic:cNvPicPr>
                             <a:picLocks noChangeArrowheads="1" noChangeAspect="1"/>
                           </pic:cNvPicPr>
@@ -5767,7 +5767,7 @@
                     <a:graphicData uri="http://schemas.openxmlformats.org/drawingml/2006/picture">
                       <pic:pic>
                         <pic:nvPicPr>
-                          <pic:cNvPr descr="/var/folders/rg/8wh58gn94ks8gt4z05j3xx3w0000gn/T//RtmpOR7Eu1/file1a0931102529.png" id="0" name="Picture"/>
+                          <pic:cNvPr descr="/var/folders/rg/8wh58gn94ks8gt4z05j3xx3w0000gn/T//RtmpQTSgRw/file39555044ce0f.png" id="0" name="Picture"/>
                           <pic:cNvPicPr>
                             <a:picLocks noChangeArrowheads="1" noChangeAspect="1"/>
                           </pic:cNvPicPr>

</xml_diff>

<commit_message>
restructured repo (index.Rmd in root, to build a site for the slides)
</commit_message>
<xml_diff>
--- a/manuscript/manuscript.docx
+++ b/manuscript/manuscript.docx
@@ -3042,35 +3042,7 @@
           <w:iCs/>
           <w:i/>
         </w:rPr>
-        <w:t xml:space="preserve">:</w:t>
-      </w:r>
-      <w:r>
-        <w:rPr>
-          <w:iCs/>
-          <w:i/>
-        </w:rPr>
-        <w:t xml:space="preserve"> </w:t>
-      </w:r>
-      <w:r>
-        <w:rPr>
-          <w:iCs/>
-          <w:i/>
-        </w:rPr>
-        <w:t xml:space="preserve">Mapping</w:t>
-      </w:r>
-      <w:r>
-        <w:rPr>
-          <w:iCs/>
-          <w:i/>
-        </w:rPr>
-        <w:t xml:space="preserve"> </w:t>
-      </w:r>
-      <w:r>
-        <w:rPr>
-          <w:iCs/>
-          <w:i/>
-        </w:rPr>
-        <w:t xml:space="preserve">the</w:t>
+        <w:t xml:space="preserve">: Mapping the</w:t>
       </w:r>
       <w:r>
         <w:rPr>
@@ -3157,19 +3129,7 @@
         <w:t xml:space="preserve">Social Sciences Been Credibly Destroyed</w:t>
       </w:r>
       <w:r>
-        <w:t xml:space="preserve">?</w:t>
-      </w:r>
-      <w:r>
-        <w:t xml:space="preserve"> </w:t>
-      </w:r>
-      <w:r>
-        <w:t xml:space="preserve">Reanalyzing</w:t>
-      </w:r>
-      <w:r>
-        <w:t xml:space="preserve"> </w:t>
-      </w:r>
-      <w:r>
-        <w:t xml:space="preserve">the</w:t>
+        <w:t xml:space="preserve">? Reanalyzing the</w:t>
       </w:r>
       <w:r>
         <w:t xml:space="preserve"> </w:t>
@@ -3419,16 +3379,7 @@
         <w:t xml:space="preserve">Crowd</w:t>
       </w:r>
       <w:r>
-        <w:t xml:space="preserve">:</w:t>
-      </w:r>
-      <w:r>
-        <w:t xml:space="preserve"> </w:t>
-      </w:r>
-      <w:r>
-        <w:t xml:space="preserve">Credibility</w:t>
-      </w:r>
-      <w:r>
-        <w:t xml:space="preserve">,</w:t>
+        <w:t xml:space="preserve">: Credibility,</w:t>
       </w:r>
       <w:r>
         <w:t xml:space="preserve"> </w:t>
@@ -3643,6 +3594,15 @@
       <w:r>
         <w:t xml:space="preserve"> </w:t>
       </w:r>
+      <w:r>
+        <w:t xml:space="preserve">MetaArXiv</w:t>
+      </w:r>
+      <w:r>
+        <w:t xml:space="preserve">.</w:t>
+      </w:r>
+      <w:r>
+        <w:t xml:space="preserve"> </w:t>
+      </w:r>
       <w:hyperlink r:id="rId50">
         <w:r>
           <w:rPr>
@@ -3659,19 +3619,7 @@
         <w:pStyle w:val="Literaturverzeichnis"/>
       </w:pPr>
       <w:r>
-        <w:t xml:space="preserve">Franzoni, C., &amp; Sauermann, H. (2014). Crowd science:</w:t>
-      </w:r>
-      <w:r>
-        <w:t xml:space="preserve"> </w:t>
-      </w:r>
-      <w:r>
-        <w:t xml:space="preserve">The</w:t>
-      </w:r>
-      <w:r>
-        <w:t xml:space="preserve"> </w:t>
-      </w:r>
-      <w:r>
-        <w:t xml:space="preserve">organization of scientific research in open collaborative projects.</w:t>
+        <w:t xml:space="preserve">Franzoni, C., &amp; Sauermann, H. (2014). Crowd science: The organization of scientific research in open collaborative projects.</w:t>
       </w:r>
       <w:r>
         <w:t xml:space="preserve"> </w:t>
@@ -3798,19 +3746,7 @@
         <w:t xml:space="preserve"> </w:t>
       </w:r>
       <w:r>
-        <w:t xml:space="preserve">persuasion:</w:t>
-      </w:r>
-      <w:r>
-        <w:t xml:space="preserve"> </w:t>
-      </w:r>
-      <w:r>
-        <w:t xml:space="preserve">Understanding</w:t>
-      </w:r>
-      <w:r>
-        <w:t xml:space="preserve"> </w:t>
-      </w:r>
-      <w:r>
-        <w:t xml:space="preserve">and overcoming the motivated rejection of science.</w:t>
+        <w:t xml:space="preserve">persuasion: Understanding and overcoming the motivated rejection of science.</w:t>
       </w:r>
       <w:r>
         <w:t xml:space="preserve"> </w:t>
@@ -3878,19 +3814,7 @@
         <w:t xml:space="preserve">Quantitative Methods</w:t>
       </w:r>
       <w:r>
-        <w:t xml:space="preserve">:</w:t>
-      </w:r>
-      <w:r>
-        <w:t xml:space="preserve"> </w:t>
-      </w:r>
-      <w:r>
-        <w:t xml:space="preserve">Triangulation</w:t>
-      </w:r>
-      <w:r>
-        <w:t xml:space="preserve"> </w:t>
-      </w:r>
-      <w:r>
-        <w:t xml:space="preserve">in</w:t>
+        <w:t xml:space="preserve">: Triangulation in</w:t>
       </w:r>
       <w:r>
         <w:t xml:space="preserve"> </w:t>
@@ -3967,13 +3891,13 @@
         <w:t xml:space="preserve">Billion Regressions</w:t>
       </w:r>
       <w:r>
-        <w:t xml:space="preserve">:</w:t>
-      </w:r>
-      <w:r>
-        <w:t xml:space="preserve"> </w:t>
-      </w:r>
-      <w:r>
-        <w:t xml:space="preserve">Eliminating False Positives</w:t>
+        <w:t xml:space="preserve">: Eliminating</w:t>
+      </w:r>
+      <w:r>
+        <w:t xml:space="preserve"> </w:t>
+      </w:r>
+      <w:r>
+        <w:t xml:space="preserve">False Positives</w:t>
       </w:r>
       <w:r>
         <w:t xml:space="preserve"> </w:t>
@@ -4171,13 +4095,13 @@
         <w:t xml:space="preserve">Psychological Science</w:t>
       </w:r>
       <w:r>
-        <w:t xml:space="preserve">:</w:t>
-      </w:r>
-      <w:r>
-        <w:t xml:space="preserve"> </w:t>
-      </w:r>
-      <w:r>
-        <w:t xml:space="preserve">A Crisis</w:t>
+        <w:t xml:space="preserve">: A</w:t>
+      </w:r>
+      <w:r>
+        <w:t xml:space="preserve"> </w:t>
+      </w:r>
+      <w:r>
+        <w:t xml:space="preserve">Crisis</w:t>
       </w:r>
       <w:r>
         <w:t xml:space="preserve"> </w:t>
@@ -4296,19 +4220,7 @@
         <w:pStyle w:val="Literaturverzeichnis"/>
       </w:pPr>
       <w:r>
-        <w:t xml:space="preserve">Silberzahn, Raphael, &amp; Uhlmann, E. L. (2015). Crowdsourced research:</w:t>
-      </w:r>
-      <w:r>
-        <w:t xml:space="preserve"> </w:t>
-      </w:r>
-      <w:r>
-        <w:t xml:space="preserve">Many</w:t>
-      </w:r>
-      <w:r>
-        <w:t xml:space="preserve"> </w:t>
-      </w:r>
-      <w:r>
-        <w:t xml:space="preserve">hands make tight work.</w:t>
+        <w:t xml:space="preserve">Silberzahn, R., &amp; Uhlmann, E. L. (2015). Crowdsourced research: Many hands make tight work.</w:t>
       </w:r>
       <w:r>
         <w:t xml:space="preserve"> </w:t>
@@ -4373,13 +4285,13 @@
         <w:t xml:space="preserve">One Data Set</w:t>
       </w:r>
       <w:r>
-        <w:t xml:space="preserve">:</w:t>
-      </w:r>
-      <w:r>
-        <w:t xml:space="preserve"> </w:t>
-      </w:r>
-      <w:r>
-        <w:t xml:space="preserve">Making Transparent How Variations</w:t>
+        <w:t xml:space="preserve">: Making</w:t>
+      </w:r>
+      <w:r>
+        <w:t xml:space="preserve"> </w:t>
+      </w:r>
+      <w:r>
+        <w:t xml:space="preserve">Transparent How Variations</w:t>
       </w:r>
       <w:r>
         <w:t xml:space="preserve"> </w:t>
@@ -4530,13 +4442,13 @@
         <w:t xml:space="preserve">Mixed Methods</w:t>
       </w:r>
       <w:r>
-        <w:t xml:space="preserve">:</w:t>
-      </w:r>
-      <w:r>
-        <w:t xml:space="preserve"> </w:t>
-      </w:r>
-      <w:r>
-        <w:t xml:space="preserve">A Triangulation</w:t>
+        <w:t xml:space="preserve">: A</w:t>
+      </w:r>
+      <w:r>
+        <w:t xml:space="preserve"> </w:t>
+      </w:r>
+      <w:r>
+        <w:t xml:space="preserve">Triangulation</w:t>
       </w:r>
       <w:r>
         <w:t xml:space="preserve">-based</w:t>
@@ -4616,13 +4528,13 @@
         <w:t xml:space="preserve">Utopia III</w:t>
       </w:r>
       <w:r>
-        <w:t xml:space="preserve">:</w:t>
-      </w:r>
-      <w:r>
-        <w:t xml:space="preserve"> </w:t>
-      </w:r>
-      <w:r>
-        <w:t xml:space="preserve">Crowdsourcing Science</w:t>
+        <w:t xml:space="preserve">: Crowdsourcing</w:t>
+      </w:r>
+      <w:r>
+        <w:t xml:space="preserve"> </w:t>
+      </w:r>
+      <w:r>
+        <w:t xml:space="preserve">Science</w:t>
       </w:r>
       <w:r>
         <w:t xml:space="preserve">.</w:t>
@@ -5085,7 +4997,7 @@
               <w:jc w:val="left"/>
             </w:pPr>
             <w:r>
-              <w:t xml:space="preserve">(Raphael Silberzahn &amp; Uhlmann, 2015, pp. 190–191)</w:t>
+              <w:t xml:space="preserve">(Silberzahn &amp; Uhlmann, 2015, pp. 190–191)</w:t>
             </w:r>
           </w:p>
         </w:tc>
@@ -5115,7 +5027,7 @@
               <w:jc w:val="left"/>
             </w:pPr>
             <w:r>
-              <w:t xml:space="preserve">(R. Silberzahn et al., 2018, p. 352)</w:t>
+              <w:t xml:space="preserve">(Silberzahn et al., 2018, p. 352)</w:t>
             </w:r>
           </w:p>
         </w:tc>
@@ -5265,7 +5177,7 @@
                     <a:graphicData uri="http://schemas.openxmlformats.org/drawingml/2006/picture">
                       <pic:pic>
                         <pic:nvPicPr>
-                          <pic:cNvPr descr="/var/folders/rg/8wh58gn94ks8gt4z05j3xx3w0000gn/T//RtmpQTSgRw/file39557319bd43.png" id="0" name="Picture"/>
+                          <pic:cNvPr descr="/var/folders/rg/8wh58gn94ks8gt4z05j3xx3w0000gn/T//RtmpZLbEbl/file3dda1731b0f3.png" id="0" name="Picture"/>
                           <pic:cNvPicPr>
                             <a:picLocks noChangeArrowheads="1" noChangeAspect="1"/>
                           </pic:cNvPicPr>
@@ -5315,7 +5227,7 @@
                     <a:graphicData uri="http://schemas.openxmlformats.org/drawingml/2006/picture">
                       <pic:pic>
                         <pic:nvPicPr>
-                          <pic:cNvPr descr="/var/folders/rg/8wh58gn94ks8gt4z05j3xx3w0000gn/T//RtmpQTSgRw/file39551ed8b4be.png" id="0" name="Picture"/>
+                          <pic:cNvPr descr="/var/folders/rg/8wh58gn94ks8gt4z05j3xx3w0000gn/T//RtmpZLbEbl/file3dda3f582d6a.png" id="0" name="Picture"/>
                           <pic:cNvPicPr>
                             <a:picLocks noChangeArrowheads="1" noChangeAspect="1"/>
                           </pic:cNvPicPr>
@@ -5378,7 +5290,7 @@
                     <a:graphicData uri="http://schemas.openxmlformats.org/drawingml/2006/picture">
                       <pic:pic>
                         <pic:nvPicPr>
-                          <pic:cNvPr descr="/var/folders/rg/8wh58gn94ks8gt4z05j3xx3w0000gn/T//RtmpQTSgRw/file3955254235c4.png" id="0" name="Picture"/>
+                          <pic:cNvPr descr="/var/folders/rg/8wh58gn94ks8gt4z05j3xx3w0000gn/T//RtmpZLbEbl/file3dda360daaa3.png" id="0" name="Picture"/>
                           <pic:cNvPicPr>
                             <a:picLocks noChangeArrowheads="1" noChangeAspect="1"/>
                           </pic:cNvPicPr>
@@ -5428,7 +5340,7 @@
                     <a:graphicData uri="http://schemas.openxmlformats.org/drawingml/2006/picture">
                       <pic:pic>
                         <pic:nvPicPr>
-                          <pic:cNvPr descr="/var/folders/rg/8wh58gn94ks8gt4z05j3xx3w0000gn/T//RtmpQTSgRw/file39551dd7e9f8.png" id="0" name="Picture"/>
+                          <pic:cNvPr descr="/var/folders/rg/8wh58gn94ks8gt4z05j3xx3w0000gn/T//RtmpZLbEbl/file3dda3b3dcf0e.png" id="0" name="Picture"/>
                           <pic:cNvPicPr>
                             <a:picLocks noChangeArrowheads="1" noChangeAspect="1"/>
                           </pic:cNvPicPr>
@@ -5491,7 +5403,7 @@
                     <a:graphicData uri="http://schemas.openxmlformats.org/drawingml/2006/picture">
                       <pic:pic>
                         <pic:nvPicPr>
-                          <pic:cNvPr descr="/var/folders/rg/8wh58gn94ks8gt4z05j3xx3w0000gn/T//RtmpQTSgRw/file39554a41a816.png" id="0" name="Picture"/>
+                          <pic:cNvPr descr="/var/folders/rg/8wh58gn94ks8gt4z05j3xx3w0000gn/T//RtmpZLbEbl/file3dda56e4be84.png" id="0" name="Picture"/>
                           <pic:cNvPicPr>
                             <a:picLocks noChangeArrowheads="1" noChangeAspect="1"/>
                           </pic:cNvPicPr>
@@ -5541,7 +5453,7 @@
                     <a:graphicData uri="http://schemas.openxmlformats.org/drawingml/2006/picture">
                       <pic:pic>
                         <pic:nvPicPr>
-                          <pic:cNvPr descr="/var/folders/rg/8wh58gn94ks8gt4z05j3xx3w0000gn/T//RtmpQTSgRw/file39551c826270.png" id="0" name="Picture"/>
+                          <pic:cNvPr descr="/var/folders/rg/8wh58gn94ks8gt4z05j3xx3w0000gn/T//RtmpZLbEbl/file3dda4397f8ad.png" id="0" name="Picture"/>
                           <pic:cNvPicPr>
                             <a:picLocks noChangeArrowheads="1" noChangeAspect="1"/>
                           </pic:cNvPicPr>
@@ -5604,7 +5516,7 @@
                     <a:graphicData uri="http://schemas.openxmlformats.org/drawingml/2006/picture">
                       <pic:pic>
                         <pic:nvPicPr>
-                          <pic:cNvPr descr="/var/folders/rg/8wh58gn94ks8gt4z05j3xx3w0000gn/T//RtmpQTSgRw/file3955340cb5af.png" id="0" name="Picture"/>
+                          <pic:cNvPr descr="/var/folders/rg/8wh58gn94ks8gt4z05j3xx3w0000gn/T//RtmpZLbEbl/file3dda2e474886.png" id="0" name="Picture"/>
                           <pic:cNvPicPr>
                             <a:picLocks noChangeArrowheads="1" noChangeAspect="1"/>
                           </pic:cNvPicPr>
@@ -5654,7 +5566,7 @@
                     <a:graphicData uri="http://schemas.openxmlformats.org/drawingml/2006/picture">
                       <pic:pic>
                         <pic:nvPicPr>
-                          <pic:cNvPr descr="/var/folders/rg/8wh58gn94ks8gt4z05j3xx3w0000gn/T//RtmpQTSgRw/file39552e6c0edb.png" id="0" name="Picture"/>
+                          <pic:cNvPr descr="/var/folders/rg/8wh58gn94ks8gt4z05j3xx3w0000gn/T//RtmpZLbEbl/file3dda49ea6d26.png" id="0" name="Picture"/>
                           <pic:cNvPicPr>
                             <a:picLocks noChangeArrowheads="1" noChangeAspect="1"/>
                           </pic:cNvPicPr>
@@ -5717,7 +5629,7 @@
                     <a:graphicData uri="http://schemas.openxmlformats.org/drawingml/2006/picture">
                       <pic:pic>
                         <pic:nvPicPr>
-                          <pic:cNvPr descr="/var/folders/rg/8wh58gn94ks8gt4z05j3xx3w0000gn/T//RtmpQTSgRw/file3955384363ac.png" id="0" name="Picture"/>
+                          <pic:cNvPr descr="/var/folders/rg/8wh58gn94ks8gt4z05j3xx3w0000gn/T//RtmpZLbEbl/file3dda3da3ffb3.png" id="0" name="Picture"/>
                           <pic:cNvPicPr>
                             <a:picLocks noChangeArrowheads="1" noChangeAspect="1"/>
                           </pic:cNvPicPr>
@@ -5767,7 +5679,7 @@
                     <a:graphicData uri="http://schemas.openxmlformats.org/drawingml/2006/picture">
                       <pic:pic>
                         <pic:nvPicPr>
-                          <pic:cNvPr descr="/var/folders/rg/8wh58gn94ks8gt4z05j3xx3w0000gn/T//RtmpQTSgRw/file39555044ce0f.png" id="0" name="Picture"/>
+                          <pic:cNvPr descr="/var/folders/rg/8wh58gn94ks8gt4z05j3xx3w0000gn/T//RtmpZLbEbl/file3dda59e86062.png" id="0" name="Picture"/>
                           <pic:cNvPicPr>
                             <a:picLocks noChangeArrowheads="1" noChangeAspect="1"/>
                           </pic:cNvPicPr>

</xml_diff>

<commit_message>
restructured/shortened results section, centered hypotheses icons, changed title Fig 1 to clarify reference cat
</commit_message>
<xml_diff>
--- a/manuscript/manuscript.docx
+++ b/manuscript/manuscript.docx
@@ -326,7 +326,7 @@
         <w:t xml:space="preserve"> </w:t>
       </w:r>
       <w:r>
-        <w:t xml:space="preserve">3,710</w:t>
+        <w:t xml:space="preserve">3,692</w:t>
       </w:r>
     </w:p>
     <w:p>
@@ -918,7 +918,7 @@
         <w:br/>
       </w:r>
       <w:r>
-        <w:t xml:space="preserve">Our main findings are displayed in Figure 1. Controlling for prior beliefs and comparing to the single-analyst condition, we found that (1) reported posterior beliefs were significantly lower in both the multi-consistent condition,</w:t>
+        <w:t xml:space="preserve">Figure 1 displays the main findings of our linear regression models, which compare each condition to the single-analyst condition and control for prior beliefs. For the multi-inconsistent condition, we found significantly lower (a) posterior beliefs,</w:t>
       </w:r>
       <w:r>
         <w:t xml:space="preserve"> </w:t>
@@ -940,7 +940,7 @@
           <m:t>−</m:t>
         </m:r>
         <m:r>
-          <m:t>5.71</m:t>
+          <m:t>22.80</m:t>
         </m:r>
       </m:oMath>
       <w:r>
@@ -963,7 +963,7 @@
           <m:t>−</m:t>
         </m:r>
         <m:r>
-          <m:t>8.51</m:t>
+          <m:t>25.59</m:t>
         </m:r>
         <m:r>
           <m:rPr>
@@ -978,7 +978,7 @@
           <m:t>−</m:t>
         </m:r>
         <m:r>
-          <m:t>2.91</m:t>
+          <m:t>20.00</m:t>
         </m:r>
         <m:r>
           <m:rPr>
@@ -995,22 +995,27 @@
       </w:r>
       <m:oMath>
         <m:r>
-          <m:t>t</m:t>
+          <m:t>p</m:t>
         </m:r>
         <m:r>
           <m:rPr>
             <m:sty m:val="p"/>
           </m:rPr>
-          <m:t>(</m:t>
-        </m:r>
-        <m:r>
-          <m:t>1494</m:t>
-        </m:r>
-        <m:r>
-          <m:rPr>
-            <m:sty m:val="p"/>
-          </m:rPr>
-          <m:t>)</m:t>
+          <m:t>&lt;</m:t>
+        </m:r>
+        <m:r>
+          <m:t>.001</m:t>
+        </m:r>
+      </m:oMath>
+      <w:r>
+        <w:t xml:space="preserve">; (b) ratings of credibility,</w:t>
+      </w:r>
+      <w:r>
+        <w:t xml:space="preserve"> </w:t>
+      </w:r>
+      <m:oMath>
+        <m:r>
+          <m:t>b</m:t>
         </m:r>
         <m:r>
           <m:rPr>
@@ -1025,7 +1030,51 @@
           <m:t>−</m:t>
         </m:r>
         <m:r>
-          <m:t>4.00</m:t>
+          <m:t>9.09</m:t>
+        </m:r>
+      </m:oMath>
+      <w:r>
+        <w:t xml:space="preserve">, 95% CI</w:t>
+      </w:r>
+      <w:r>
+        <w:t xml:space="preserve"> </w:t>
+      </w:r>
+      <m:oMath>
+        <m:r>
+          <m:rPr>
+            <m:sty m:val="p"/>
+          </m:rPr>
+          <m:t>[</m:t>
+        </m:r>
+        <m:r>
+          <m:rPr>
+            <m:sty m:val="p"/>
+          </m:rPr>
+          <m:t>−</m:t>
+        </m:r>
+        <m:r>
+          <m:t>12.11</m:t>
+        </m:r>
+        <m:r>
+          <m:rPr>
+            <m:sty m:val="p"/>
+          </m:rPr>
+          <m:t>,</m:t>
+        </m:r>
+        <m:r>
+          <m:rPr>
+            <m:sty m:val="p"/>
+          </m:rPr>
+          <m:t>−</m:t>
+        </m:r>
+        <m:r>
+          <m:t>6.07</m:t>
+        </m:r>
+        <m:r>
+          <m:rPr>
+            <m:sty m:val="p"/>
+          </m:rPr>
+          <m:t>]</m:t>
         </m:r>
       </m:oMath>
       <w:r>
@@ -1049,7 +1098,7 @@
         </m:r>
       </m:oMath>
       <w:r>
-        <w:t xml:space="preserve">, and the multi-inconsistent condition,</w:t>
+        <w:t xml:space="preserve">; and (c) confidence in the effect size estimate,</w:t>
       </w:r>
       <w:r>
         <w:t xml:space="preserve"> </w:t>
@@ -1071,7 +1120,7 @@
           <m:t>−</m:t>
         </m:r>
         <m:r>
-          <m:t>22.80</m:t>
+          <m:t>9.09</m:t>
         </m:r>
       </m:oMath>
       <w:r>
@@ -1094,7 +1143,7 @@
           <m:t>−</m:t>
         </m:r>
         <m:r>
-          <m:t>25.59</m:t>
+          <m:t>12.11</m:t>
         </m:r>
         <m:r>
           <m:rPr>
@@ -1109,7 +1158,7 @@
           <m:t>−</m:t>
         </m:r>
         <m:r>
-          <m:t>20.00</m:t>
+          <m:t>6.07</m:t>
         </m:r>
         <m:r>
           <m:rPr>
@@ -1126,22 +1175,27 @@
       </w:r>
       <m:oMath>
         <m:r>
-          <m:t>t</m:t>
+          <m:t>p</m:t>
         </m:r>
         <m:r>
           <m:rPr>
             <m:sty m:val="p"/>
           </m:rPr>
-          <m:t>(</m:t>
-        </m:r>
-        <m:r>
-          <m:t>1494</m:t>
-        </m:r>
-        <m:r>
-          <m:rPr>
-            <m:sty m:val="p"/>
-          </m:rPr>
-          <m:t>)</m:t>
+          <m:t>&lt;</m:t>
+        </m:r>
+        <m:r>
+          <m:t>.001</m:t>
+        </m:r>
+      </m:oMath>
+      <w:r>
+        <w:t xml:space="preserve">; and significantly higher (d) ratings of bias,</w:t>
+      </w:r>
+      <w:r>
+        <w:t xml:space="preserve"> </w:t>
+      </w:r>
+      <m:oMath>
+        <m:r>
+          <m:t>b</m:t>
         </m:r>
         <m:r>
           <m:rPr>
@@ -1150,13 +1204,279 @@
           <m:t>=</m:t>
         </m:r>
         <m:r>
+          <m:t>6.68</m:t>
+        </m:r>
+      </m:oMath>
+      <w:r>
+        <w:t xml:space="preserve">, 95% CI</w:t>
+      </w:r>
+      <w:r>
+        <w:t xml:space="preserve"> </w:t>
+      </w:r>
+      <m:oMath>
+        <m:r>
+          <m:rPr>
+            <m:sty m:val="p"/>
+          </m:rPr>
+          <m:t>[</m:t>
+        </m:r>
+        <m:r>
+          <m:t>3.48</m:t>
+        </m:r>
+        <m:r>
+          <m:rPr>
+            <m:sty m:val="p"/>
+          </m:rPr>
+          <m:t>,</m:t>
+        </m:r>
+        <m:r>
+          <m:t>9.89</m:t>
+        </m:r>
+        <m:r>
+          <m:rPr>
+            <m:sty m:val="p"/>
+          </m:rPr>
+          <m:t>]</m:t>
+        </m:r>
+      </m:oMath>
+      <w:r>
+        <w:t xml:space="preserve">,</w:t>
+      </w:r>
+      <w:r>
+        <w:t xml:space="preserve"> </w:t>
+      </w:r>
+      <m:oMath>
+        <m:r>
+          <m:t>p</m:t>
+        </m:r>
+        <m:r>
+          <m:rPr>
+            <m:sty m:val="p"/>
+          </m:rPr>
+          <m:t>&lt;</m:t>
+        </m:r>
+        <m:r>
+          <m:t>.001</m:t>
+        </m:r>
+      </m:oMath>
+      <w:r>
+        <w:t xml:space="preserve">; (e) error,</w:t>
+      </w:r>
+      <w:r>
+        <w:t xml:space="preserve"> </w:t>
+      </w:r>
+      <m:oMath>
+        <m:r>
+          <m:t>b</m:t>
+        </m:r>
+        <m:r>
+          <m:rPr>
+            <m:sty m:val="p"/>
+          </m:rPr>
+          <m:t>=</m:t>
+        </m:r>
+        <m:r>
+          <m:t>5.89</m:t>
+        </m:r>
+      </m:oMath>
+      <w:r>
+        <w:t xml:space="preserve">, 95% CI</w:t>
+      </w:r>
+      <w:r>
+        <w:t xml:space="preserve"> </w:t>
+      </w:r>
+      <m:oMath>
+        <m:r>
+          <m:rPr>
+            <m:sty m:val="p"/>
+          </m:rPr>
+          <m:t>[</m:t>
+        </m:r>
+        <m:r>
+          <m:t>2.98</m:t>
+        </m:r>
+        <m:r>
+          <m:rPr>
+            <m:sty m:val="p"/>
+          </m:rPr>
+          <m:t>,</m:t>
+        </m:r>
+        <m:r>
+          <m:t>8.80</m:t>
+        </m:r>
+        <m:r>
+          <m:rPr>
+            <m:sty m:val="p"/>
+          </m:rPr>
+          <m:t>]</m:t>
+        </m:r>
+      </m:oMath>
+      <w:r>
+        <w:t xml:space="preserve">,</w:t>
+      </w:r>
+      <w:r>
+        <w:t xml:space="preserve"> </w:t>
+      </w:r>
+      <m:oMath>
+        <m:r>
+          <m:t>p</m:t>
+        </m:r>
+        <m:r>
+          <m:rPr>
+            <m:sty m:val="p"/>
+          </m:rPr>
+          <m:t>&lt;</m:t>
+        </m:r>
+        <m:r>
+          <m:t>.001</m:t>
+        </m:r>
+      </m:oMath>
+      <w:r>
+        <w:t xml:space="preserve">; and (f) discretion,</w:t>
+      </w:r>
+      <w:r>
+        <w:t xml:space="preserve"> </w:t>
+      </w:r>
+      <m:oMath>
+        <m:r>
+          <m:t>b</m:t>
+        </m:r>
+        <m:r>
+          <m:rPr>
+            <m:sty m:val="p"/>
+          </m:rPr>
+          <m:t>=</m:t>
+        </m:r>
+        <m:r>
+          <m:t>9.22</m:t>
+        </m:r>
+      </m:oMath>
+      <w:r>
+        <w:t xml:space="preserve">, 95% CI</w:t>
+      </w:r>
+      <w:r>
+        <w:t xml:space="preserve"> </w:t>
+      </w:r>
+      <m:oMath>
+        <m:r>
+          <m:rPr>
+            <m:sty m:val="p"/>
+          </m:rPr>
+          <m:t>[</m:t>
+        </m:r>
+        <m:r>
+          <m:t>6.46</m:t>
+        </m:r>
+        <m:r>
+          <m:rPr>
+            <m:sty m:val="p"/>
+          </m:rPr>
+          <m:t>,</m:t>
+        </m:r>
+        <m:r>
+          <m:t>11.98</m:t>
+        </m:r>
+        <m:r>
+          <m:rPr>
+            <m:sty m:val="p"/>
+          </m:rPr>
+          <m:t>]</m:t>
+        </m:r>
+      </m:oMath>
+      <w:r>
+        <w:t xml:space="preserve">,</w:t>
+      </w:r>
+      <w:r>
+        <w:t xml:space="preserve"> </w:t>
+      </w:r>
+      <m:oMath>
+        <m:r>
+          <m:t>p</m:t>
+        </m:r>
+        <m:r>
+          <m:rPr>
+            <m:sty m:val="p"/>
+          </m:rPr>
+          <m:t>&lt;</m:t>
+        </m:r>
+        <m:r>
+          <m:t>.001</m:t>
+        </m:r>
+      </m:oMath>
+      <w:r>
+        <w:t xml:space="preserve">.</w:t>
+      </w:r>
+      <w:r>
+        <w:br/>
+      </w:r>
+      <w:r>
+        <w:t xml:space="preserve">For the multi-consistent condition, we found significantly lower (a) posterior beliefs,</w:t>
+      </w:r>
+      <w:r>
+        <w:t xml:space="preserve"> </w:t>
+      </w:r>
+      <m:oMath>
+        <m:r>
+          <m:t>b</m:t>
+        </m:r>
+        <m:r>
+          <m:rPr>
+            <m:sty m:val="p"/>
+          </m:rPr>
+          <m:t>=</m:t>
+        </m:r>
+        <m:r>
           <m:rPr>
             <m:sty m:val="p"/>
           </m:rPr>
           <m:t>−</m:t>
         </m:r>
         <m:r>
-          <m:t>16.00</m:t>
+          <m:t>5.71</m:t>
+        </m:r>
+      </m:oMath>
+      <w:r>
+        <w:t xml:space="preserve">, 95% CI</w:t>
+      </w:r>
+      <w:r>
+        <w:t xml:space="preserve"> </w:t>
+      </w:r>
+      <m:oMath>
+        <m:r>
+          <m:rPr>
+            <m:sty m:val="p"/>
+          </m:rPr>
+          <m:t>[</m:t>
+        </m:r>
+        <m:r>
+          <m:rPr>
+            <m:sty m:val="p"/>
+          </m:rPr>
+          <m:t>−</m:t>
+        </m:r>
+        <m:r>
+          <m:t>8.51</m:t>
+        </m:r>
+        <m:r>
+          <m:rPr>
+            <m:sty m:val="p"/>
+          </m:rPr>
+          <m:t>,</m:t>
+        </m:r>
+        <m:r>
+          <m:rPr>
+            <m:sty m:val="p"/>
+          </m:rPr>
+          <m:t>−</m:t>
+        </m:r>
+        <m:r>
+          <m:t>2.91</m:t>
+        </m:r>
+        <m:r>
+          <m:rPr>
+            <m:sty m:val="p"/>
+          </m:rPr>
+          <m:t>]</m:t>
         </m:r>
       </m:oMath>
       <w:r>
@@ -1180,7 +1500,7 @@
         </m:r>
       </m:oMath>
       <w:r>
-        <w:t xml:space="preserve">; (2) ratings of credibility were significantly lower in the multi-inconsistent condition,</w:t>
+        <w:t xml:space="preserve">; significantly higher (b) ratings of error,</w:t>
       </w:r>
       <w:r>
         <w:t xml:space="preserve"> </w:t>
@@ -1196,13 +1516,229 @@
           <m:t>=</m:t>
         </m:r>
         <m:r>
+          <m:t>3.59</m:t>
+        </m:r>
+      </m:oMath>
+      <w:r>
+        <w:t xml:space="preserve">, 95% CI</w:t>
+      </w:r>
+      <w:r>
+        <w:t xml:space="preserve"> </w:t>
+      </w:r>
+      <m:oMath>
+        <m:r>
+          <m:rPr>
+            <m:sty m:val="p"/>
+          </m:rPr>
+          <m:t>[</m:t>
+        </m:r>
+        <m:r>
+          <m:t>0.68</m:t>
+        </m:r>
+        <m:r>
+          <m:rPr>
+            <m:sty m:val="p"/>
+          </m:rPr>
+          <m:t>,</m:t>
+        </m:r>
+        <m:r>
+          <m:t>6.51</m:t>
+        </m:r>
+        <m:r>
+          <m:rPr>
+            <m:sty m:val="p"/>
+          </m:rPr>
+          <m:t>]</m:t>
+        </m:r>
+      </m:oMath>
+      <w:r>
+        <w:t xml:space="preserve">,</w:t>
+      </w:r>
+      <w:r>
+        <w:t xml:space="preserve"> </w:t>
+      </w:r>
+      <m:oMath>
+        <m:r>
+          <m:t>p</m:t>
+        </m:r>
+        <m:r>
+          <m:rPr>
+            <m:sty m:val="p"/>
+          </m:rPr>
+          <m:t>=</m:t>
+        </m:r>
+        <m:r>
+          <m:t>.016</m:t>
+        </m:r>
+      </m:oMath>
+      <w:r>
+        <w:t xml:space="preserve">; and (c) discretion,</w:t>
+      </w:r>
+      <w:r>
+        <w:t xml:space="preserve"> </w:t>
+      </w:r>
+      <m:oMath>
+        <m:r>
+          <m:t>b</m:t>
+        </m:r>
+        <m:r>
+          <m:rPr>
+            <m:sty m:val="p"/>
+          </m:rPr>
+          <m:t>=</m:t>
+        </m:r>
+        <m:r>
+          <m:t>5.14</m:t>
+        </m:r>
+      </m:oMath>
+      <w:r>
+        <w:t xml:space="preserve">, 95% CI</w:t>
+      </w:r>
+      <w:r>
+        <w:t xml:space="preserve"> </w:t>
+      </w:r>
+      <m:oMath>
+        <m:r>
+          <m:rPr>
+            <m:sty m:val="p"/>
+          </m:rPr>
+          <m:t>[</m:t>
+        </m:r>
+        <m:r>
+          <m:t>2.37</m:t>
+        </m:r>
+        <m:r>
+          <m:rPr>
+            <m:sty m:val="p"/>
+          </m:rPr>
+          <m:t>,</m:t>
+        </m:r>
+        <m:r>
+          <m:t>7.91</m:t>
+        </m:r>
+        <m:r>
+          <m:rPr>
+            <m:sty m:val="p"/>
+          </m:rPr>
+          <m:t>]</m:t>
+        </m:r>
+      </m:oMath>
+      <w:r>
+        <w:t xml:space="preserve">,</w:t>
+      </w:r>
+      <w:r>
+        <w:t xml:space="preserve"> </w:t>
+      </w:r>
+      <m:oMath>
+        <m:r>
+          <m:t>p</m:t>
+        </m:r>
+        <m:r>
+          <m:rPr>
+            <m:sty m:val="p"/>
+          </m:rPr>
+          <m:t>&lt;</m:t>
+        </m:r>
+        <m:r>
+          <m:t>.001</m:t>
+        </m:r>
+      </m:oMath>
+      <w:r>
+        <w:t xml:space="preserve">, and no significant effects on (d) ratings of credibility,</w:t>
+      </w:r>
+      <w:r>
+        <w:t xml:space="preserve"> </w:t>
+      </w:r>
+      <m:oMath>
+        <m:r>
+          <m:t>b</m:t>
+        </m:r>
+        <m:r>
+          <m:rPr>
+            <m:sty m:val="p"/>
+          </m:rPr>
+          <m:t>=</m:t>
+        </m:r>
+        <m:r>
+          <m:t>1.24</m:t>
+        </m:r>
+      </m:oMath>
+      <w:r>
+        <w:t xml:space="preserve">, 95% CI</w:t>
+      </w:r>
+      <w:r>
+        <w:t xml:space="preserve"> </w:t>
+      </w:r>
+      <m:oMath>
+        <m:r>
+          <m:rPr>
+            <m:sty m:val="p"/>
+          </m:rPr>
+          <m:t>[</m:t>
+        </m:r>
+        <m:r>
           <m:rPr>
             <m:sty m:val="p"/>
           </m:rPr>
           <m:t>−</m:t>
         </m:r>
         <m:r>
-          <m:t>6.54</m:t>
+          <m:t>1.53</m:t>
+        </m:r>
+        <m:r>
+          <m:rPr>
+            <m:sty m:val="p"/>
+          </m:rPr>
+          <m:t>,</m:t>
+        </m:r>
+        <m:r>
+          <m:t>4.02</m:t>
+        </m:r>
+        <m:r>
+          <m:rPr>
+            <m:sty m:val="p"/>
+          </m:rPr>
+          <m:t>]</m:t>
+        </m:r>
+      </m:oMath>
+      <w:r>
+        <w:t xml:space="preserve">,</w:t>
+      </w:r>
+      <w:r>
+        <w:t xml:space="preserve"> </w:t>
+      </w:r>
+      <m:oMath>
+        <m:r>
+          <m:t>p</m:t>
+        </m:r>
+        <m:r>
+          <m:rPr>
+            <m:sty m:val="p"/>
+          </m:rPr>
+          <m:t>=</m:t>
+        </m:r>
+        <m:r>
+          <m:t>.380</m:t>
+        </m:r>
+      </m:oMath>
+      <w:r>
+        <w:t xml:space="preserve">, (e) confidence in the effect size estimate,</w:t>
+      </w:r>
+      <w:r>
+        <w:t xml:space="preserve"> </w:t>
+      </w:r>
+      <m:oMath>
+        <m:r>
+          <m:t>b</m:t>
+        </m:r>
+        <m:r>
+          <m:rPr>
+            <m:sty m:val="p"/>
+          </m:rPr>
+          <m:t>=</m:t>
+        </m:r>
+        <m:r>
+          <m:t>0.49</m:t>
         </m:r>
       </m:oMath>
       <w:r>
@@ -1225,7 +1761,7 @@
           <m:t>−</m:t>
         </m:r>
         <m:r>
-          <m:t>9.31</m:t>
+          <m:t>2.53</m:t>
         </m:r>
         <m:r>
           <m:rPr>
@@ -1234,13 +1770,85 @@
           <m:t>,</m:t>
         </m:r>
         <m:r>
+          <m:t>3.52</m:t>
+        </m:r>
+        <m:r>
+          <m:rPr>
+            <m:sty m:val="p"/>
+          </m:rPr>
+          <m:t>]</m:t>
+        </m:r>
+      </m:oMath>
+      <w:r>
+        <w:t xml:space="preserve">,</w:t>
+      </w:r>
+      <w:r>
+        <w:t xml:space="preserve"> </w:t>
+      </w:r>
+      <m:oMath>
+        <m:r>
+          <m:t>p</m:t>
+        </m:r>
+        <m:r>
+          <m:rPr>
+            <m:sty m:val="p"/>
+          </m:rPr>
+          <m:t>=</m:t>
+        </m:r>
+        <m:r>
+          <m:t>.749</m:t>
+        </m:r>
+      </m:oMath>
+      <w:r>
+        <w:t xml:space="preserve">, or (f) ratings of bias,</w:t>
+      </w:r>
+      <w:r>
+        <w:t xml:space="preserve"> </w:t>
+      </w:r>
+      <m:oMath>
+        <m:r>
+          <m:t>b</m:t>
+        </m:r>
+        <m:r>
+          <m:rPr>
+            <m:sty m:val="p"/>
+          </m:rPr>
+          <m:t>=</m:t>
+        </m:r>
+        <m:r>
+          <m:t>2.13</m:t>
+        </m:r>
+      </m:oMath>
+      <w:r>
+        <w:t xml:space="preserve">, 95% CI</w:t>
+      </w:r>
+      <w:r>
+        <w:t xml:space="preserve"> </w:t>
+      </w:r>
+      <m:oMath>
+        <m:r>
+          <m:rPr>
+            <m:sty m:val="p"/>
+          </m:rPr>
+          <m:t>[</m:t>
+        </m:r>
+        <m:r>
           <m:rPr>
             <m:sty m:val="p"/>
           </m:rPr>
           <m:t>−</m:t>
         </m:r>
         <m:r>
-          <m:t>3.76</m:t>
+          <m:t>1.08</m:t>
+        </m:r>
+        <m:r>
+          <m:rPr>
+            <m:sty m:val="p"/>
+          </m:rPr>
+          <m:t>,</m:t>
+        </m:r>
+        <m:r>
+          <m:t>5.35</m:t>
         </m:r>
         <m:r>
           <m:rPr>
@@ -1257,22 +1865,7 @@
       </w:r>
       <m:oMath>
         <m:r>
-          <m:t>t</m:t>
-        </m:r>
-        <m:r>
-          <m:rPr>
-            <m:sty m:val="p"/>
-          </m:rPr>
-          <m:t>(</m:t>
-        </m:r>
-        <m:r>
-          <m:t>1494</m:t>
-        </m:r>
-        <m:r>
-          <m:rPr>
-            <m:sty m:val="p"/>
-          </m:rPr>
-          <m:t>)</m:t>
+          <m:t>p</m:t>
         </m:r>
         <m:r>
           <m:rPr>
@@ -1281,1038 +1874,7 @@
           <m:t>=</m:t>
         </m:r>
         <m:r>
-          <m:rPr>
-            <m:sty m:val="p"/>
-          </m:rPr>
-          <m:t>−</m:t>
-        </m:r>
-        <m:r>
-          <m:t>4.63</m:t>
-        </m:r>
-      </m:oMath>
-      <w:r>
-        <w:t xml:space="preserve">,</w:t>
-      </w:r>
-      <w:r>
-        <w:t xml:space="preserve"> </w:t>
-      </w:r>
-      <m:oMath>
-        <m:r>
-          <m:t>p</m:t>
-        </m:r>
-        <m:r>
-          <m:rPr>
-            <m:sty m:val="p"/>
-          </m:rPr>
-          <m:t>&lt;</m:t>
-        </m:r>
-        <m:r>
-          <m:t>.001</m:t>
-        </m:r>
-      </m:oMath>
-      <w:r>
-        <w:t xml:space="preserve">, while they were not significantly different in the multi-consistent condition,</w:t>
-      </w:r>
-      <w:r>
-        <w:t xml:space="preserve"> </w:t>
-      </w:r>
-      <m:oMath>
-        <m:r>
-          <m:t>b</m:t>
-        </m:r>
-        <m:r>
-          <m:rPr>
-            <m:sty m:val="p"/>
-          </m:rPr>
-          <m:t>=</m:t>
-        </m:r>
-        <m:r>
-          <m:t>1.24</m:t>
-        </m:r>
-      </m:oMath>
-      <w:r>
-        <w:t xml:space="preserve">, 95% CI</w:t>
-      </w:r>
-      <w:r>
-        <w:t xml:space="preserve"> </w:t>
-      </w:r>
-      <m:oMath>
-        <m:r>
-          <m:rPr>
-            <m:sty m:val="p"/>
-          </m:rPr>
-          <m:t>[</m:t>
-        </m:r>
-        <m:r>
-          <m:rPr>
-            <m:sty m:val="p"/>
-          </m:rPr>
-          <m:t>−</m:t>
-        </m:r>
-        <m:r>
-          <m:t>1.53</m:t>
-        </m:r>
-        <m:r>
-          <m:rPr>
-            <m:sty m:val="p"/>
-          </m:rPr>
-          <m:t>,</m:t>
-        </m:r>
-        <m:r>
-          <m:t>4.02</m:t>
-        </m:r>
-        <m:r>
-          <m:rPr>
-            <m:sty m:val="p"/>
-          </m:rPr>
-          <m:t>]</m:t>
-        </m:r>
-      </m:oMath>
-      <w:r>
-        <w:t xml:space="preserve">,</w:t>
-      </w:r>
-      <w:r>
-        <w:t xml:space="preserve"> </w:t>
-      </w:r>
-      <m:oMath>
-        <m:r>
-          <m:t>t</m:t>
-        </m:r>
-        <m:r>
-          <m:rPr>
-            <m:sty m:val="p"/>
-          </m:rPr>
-          <m:t>(</m:t>
-        </m:r>
-        <m:r>
-          <m:t>1494</m:t>
-        </m:r>
-        <m:r>
-          <m:rPr>
-            <m:sty m:val="p"/>
-          </m:rPr>
-          <m:t>)</m:t>
-        </m:r>
-        <m:r>
-          <m:rPr>
-            <m:sty m:val="p"/>
-          </m:rPr>
-          <m:t>=</m:t>
-        </m:r>
-        <m:r>
-          <m:t>0.88</m:t>
-        </m:r>
-      </m:oMath>
-      <w:r>
-        <w:t xml:space="preserve">,</w:t>
-      </w:r>
-      <w:r>
-        <w:t xml:space="preserve"> </w:t>
-      </w:r>
-      <m:oMath>
-        <m:r>
-          <m:t>p</m:t>
-        </m:r>
-        <m:r>
-          <m:rPr>
-            <m:sty m:val="p"/>
-          </m:rPr>
-          <m:t>=</m:t>
-        </m:r>
-        <m:r>
-          <m:t>.380</m:t>
-        </m:r>
-      </m:oMath>
-      <w:r>
-        <w:t xml:space="preserve">; (3) confidence in the effect size estimate was significantly lower in the multi-inconsistent condition,</w:t>
-      </w:r>
-      <w:r>
-        <w:t xml:space="preserve"> </w:t>
-      </w:r>
-      <m:oMath>
-        <m:r>
-          <m:t>b</m:t>
-        </m:r>
-        <m:r>
-          <m:rPr>
-            <m:sty m:val="p"/>
-          </m:rPr>
-          <m:t>=</m:t>
-        </m:r>
-        <m:r>
-          <m:rPr>
-            <m:sty m:val="p"/>
-          </m:rPr>
-          <m:t>−</m:t>
-        </m:r>
-        <m:r>
-          <m:t>9.09</m:t>
-        </m:r>
-      </m:oMath>
-      <w:r>
-        <w:t xml:space="preserve">, 95% CI</w:t>
-      </w:r>
-      <w:r>
-        <w:t xml:space="preserve"> </w:t>
-      </w:r>
-      <m:oMath>
-        <m:r>
-          <m:rPr>
-            <m:sty m:val="p"/>
-          </m:rPr>
-          <m:t>[</m:t>
-        </m:r>
-        <m:r>
-          <m:rPr>
-            <m:sty m:val="p"/>
-          </m:rPr>
-          <m:t>−</m:t>
-        </m:r>
-        <m:r>
-          <m:t>12.11</m:t>
-        </m:r>
-        <m:r>
-          <m:rPr>
-            <m:sty m:val="p"/>
-          </m:rPr>
-          <m:t>,</m:t>
-        </m:r>
-        <m:r>
-          <m:rPr>
-            <m:sty m:val="p"/>
-          </m:rPr>
-          <m:t>−</m:t>
-        </m:r>
-        <m:r>
-          <m:t>6.07</m:t>
-        </m:r>
-        <m:r>
-          <m:rPr>
-            <m:sty m:val="p"/>
-          </m:rPr>
-          <m:t>]</m:t>
-        </m:r>
-      </m:oMath>
-      <w:r>
-        <w:t xml:space="preserve">,</w:t>
-      </w:r>
-      <w:r>
-        <w:t xml:space="preserve"> </w:t>
-      </w:r>
-      <m:oMath>
-        <m:r>
-          <m:t>t</m:t>
-        </m:r>
-        <m:r>
-          <m:rPr>
-            <m:sty m:val="p"/>
-          </m:rPr>
-          <m:t>(</m:t>
-        </m:r>
-        <m:r>
-          <m:t>1494</m:t>
-        </m:r>
-        <m:r>
-          <m:rPr>
-            <m:sty m:val="p"/>
-          </m:rPr>
-          <m:t>)</m:t>
-        </m:r>
-        <m:r>
-          <m:rPr>
-            <m:sty m:val="p"/>
-          </m:rPr>
-          <m:t>=</m:t>
-        </m:r>
-        <m:r>
-          <m:rPr>
-            <m:sty m:val="p"/>
-          </m:rPr>
-          <m:t>−</m:t>
-        </m:r>
-        <m:r>
-          <m:t>5.90</m:t>
-        </m:r>
-      </m:oMath>
-      <w:r>
-        <w:t xml:space="preserve">,</w:t>
-      </w:r>
-      <w:r>
-        <w:t xml:space="preserve"> </w:t>
-      </w:r>
-      <m:oMath>
-        <m:r>
-          <m:t>p</m:t>
-        </m:r>
-        <m:r>
-          <m:rPr>
-            <m:sty m:val="p"/>
-          </m:rPr>
-          <m:t>&lt;</m:t>
-        </m:r>
-        <m:r>
-          <m:t>.001</m:t>
-        </m:r>
-      </m:oMath>
-      <w:r>
-        <w:t xml:space="preserve">, while it was not significantly different in the multi-consistent condition,</w:t>
-      </w:r>
-      <w:r>
-        <w:t xml:space="preserve"> </w:t>
-      </w:r>
-      <m:oMath>
-        <m:r>
-          <m:t>b</m:t>
-        </m:r>
-        <m:r>
-          <m:rPr>
-            <m:sty m:val="p"/>
-          </m:rPr>
-          <m:t>=</m:t>
-        </m:r>
-        <m:r>
-          <m:t>0.49</m:t>
-        </m:r>
-      </m:oMath>
-      <w:r>
-        <w:t xml:space="preserve">, 95% CI</w:t>
-      </w:r>
-      <w:r>
-        <w:t xml:space="preserve"> </w:t>
-      </w:r>
-      <m:oMath>
-        <m:r>
-          <m:rPr>
-            <m:sty m:val="p"/>
-          </m:rPr>
-          <m:t>[</m:t>
-        </m:r>
-        <m:r>
-          <m:rPr>
-            <m:sty m:val="p"/>
-          </m:rPr>
-          <m:t>−</m:t>
-        </m:r>
-        <m:r>
-          <m:t>2.53</m:t>
-        </m:r>
-        <m:r>
-          <m:rPr>
-            <m:sty m:val="p"/>
-          </m:rPr>
-          <m:t>,</m:t>
-        </m:r>
-        <m:r>
-          <m:t>3.52</m:t>
-        </m:r>
-        <m:r>
-          <m:rPr>
-            <m:sty m:val="p"/>
-          </m:rPr>
-          <m:t>]</m:t>
-        </m:r>
-      </m:oMath>
-      <w:r>
-        <w:t xml:space="preserve">,</w:t>
-      </w:r>
-      <w:r>
-        <w:t xml:space="preserve"> </w:t>
-      </w:r>
-      <m:oMath>
-        <m:r>
-          <m:t>t</m:t>
-        </m:r>
-        <m:r>
-          <m:rPr>
-            <m:sty m:val="p"/>
-          </m:rPr>
-          <m:t>(</m:t>
-        </m:r>
-        <m:r>
-          <m:t>1494</m:t>
-        </m:r>
-        <m:r>
-          <m:rPr>
-            <m:sty m:val="p"/>
-          </m:rPr>
-          <m:t>)</m:t>
-        </m:r>
-        <m:r>
-          <m:rPr>
-            <m:sty m:val="p"/>
-          </m:rPr>
-          <m:t>=</m:t>
-        </m:r>
-        <m:r>
-          <m:t>0.32</m:t>
-        </m:r>
-      </m:oMath>
-      <w:r>
-        <w:t xml:space="preserve">,</w:t>
-      </w:r>
-      <w:r>
-        <w:t xml:space="preserve"> </w:t>
-      </w:r>
-      <m:oMath>
-        <m:r>
-          <m:t>p</m:t>
-        </m:r>
-        <m:r>
-          <m:rPr>
-            <m:sty m:val="p"/>
-          </m:rPr>
-          <m:t>=</m:t>
-        </m:r>
-        <m:r>
-          <m:t>.749</m:t>
-        </m:r>
-      </m:oMath>
-      <w:r>
-        <w:t xml:space="preserve">; (4) ratings of bias were significantly greater in the multi-inconsistent condition,</w:t>
-      </w:r>
-      <w:r>
-        <w:t xml:space="preserve"> </w:t>
-      </w:r>
-      <m:oMath>
-        <m:r>
-          <m:t>b</m:t>
-        </m:r>
-        <m:r>
-          <m:rPr>
-            <m:sty m:val="p"/>
-          </m:rPr>
-          <m:t>=</m:t>
-        </m:r>
-        <m:r>
-          <m:t>6.68</m:t>
-        </m:r>
-      </m:oMath>
-      <w:r>
-        <w:t xml:space="preserve">, 95% CI</w:t>
-      </w:r>
-      <w:r>
-        <w:t xml:space="preserve"> </w:t>
-      </w:r>
-      <m:oMath>
-        <m:r>
-          <m:rPr>
-            <m:sty m:val="p"/>
-          </m:rPr>
-          <m:t>[</m:t>
-        </m:r>
-        <m:r>
-          <m:t>3.48</m:t>
-        </m:r>
-        <m:r>
-          <m:rPr>
-            <m:sty m:val="p"/>
-          </m:rPr>
-          <m:t>,</m:t>
-        </m:r>
-        <m:r>
-          <m:t>9.89</m:t>
-        </m:r>
-        <m:r>
-          <m:rPr>
-            <m:sty m:val="p"/>
-          </m:rPr>
-          <m:t>]</m:t>
-        </m:r>
-      </m:oMath>
-      <w:r>
-        <w:t xml:space="preserve">,</w:t>
-      </w:r>
-      <w:r>
-        <w:t xml:space="preserve"> </w:t>
-      </w:r>
-      <m:oMath>
-        <m:r>
-          <m:t>t</m:t>
-        </m:r>
-        <m:r>
-          <m:rPr>
-            <m:sty m:val="p"/>
-          </m:rPr>
-          <m:t>(</m:t>
-        </m:r>
-        <m:r>
-          <m:t>1494</m:t>
-        </m:r>
-        <m:r>
-          <m:rPr>
-            <m:sty m:val="p"/>
-          </m:rPr>
-          <m:t>)</m:t>
-        </m:r>
-        <m:r>
-          <m:rPr>
-            <m:sty m:val="p"/>
-          </m:rPr>
-          <m:t>=</m:t>
-        </m:r>
-        <m:r>
-          <m:t>4.09</m:t>
-        </m:r>
-      </m:oMath>
-      <w:r>
-        <w:t xml:space="preserve">,</w:t>
-      </w:r>
-      <w:r>
-        <w:t xml:space="preserve"> </w:t>
-      </w:r>
-      <m:oMath>
-        <m:r>
-          <m:t>p</m:t>
-        </m:r>
-        <m:r>
-          <m:rPr>
-            <m:sty m:val="p"/>
-          </m:rPr>
-          <m:t>&lt;</m:t>
-        </m:r>
-        <m:r>
-          <m:t>.001</m:t>
-        </m:r>
-      </m:oMath>
-      <w:r>
-        <w:t xml:space="preserve">, while they were not significantly different in the multi-consistent condition,</w:t>
-      </w:r>
-      <w:r>
-        <w:t xml:space="preserve"> </w:t>
-      </w:r>
-      <m:oMath>
-        <m:r>
-          <m:t>b</m:t>
-        </m:r>
-        <m:r>
-          <m:rPr>
-            <m:sty m:val="p"/>
-          </m:rPr>
-          <m:t>=</m:t>
-        </m:r>
-        <m:r>
-          <m:t>2.13</m:t>
-        </m:r>
-      </m:oMath>
-      <w:r>
-        <w:t xml:space="preserve">, 95% CI</w:t>
-      </w:r>
-      <w:r>
-        <w:t xml:space="preserve"> </w:t>
-      </w:r>
-      <m:oMath>
-        <m:r>
-          <m:rPr>
-            <m:sty m:val="p"/>
-          </m:rPr>
-          <m:t>[</m:t>
-        </m:r>
-        <m:r>
-          <m:rPr>
-            <m:sty m:val="p"/>
-          </m:rPr>
-          <m:t>−</m:t>
-        </m:r>
-        <m:r>
-          <m:t>1.08</m:t>
-        </m:r>
-        <m:r>
-          <m:rPr>
-            <m:sty m:val="p"/>
-          </m:rPr>
-          <m:t>,</m:t>
-        </m:r>
-        <m:r>
-          <m:t>5.35</m:t>
-        </m:r>
-        <m:r>
-          <m:rPr>
-            <m:sty m:val="p"/>
-          </m:rPr>
-          <m:t>]</m:t>
-        </m:r>
-      </m:oMath>
-      <w:r>
-        <w:t xml:space="preserve">,</w:t>
-      </w:r>
-      <w:r>
-        <w:t xml:space="preserve"> </w:t>
-      </w:r>
-      <m:oMath>
-        <m:r>
-          <m:t>t</m:t>
-        </m:r>
-        <m:r>
-          <m:rPr>
-            <m:sty m:val="p"/>
-          </m:rPr>
-          <m:t>(</m:t>
-        </m:r>
-        <m:r>
-          <m:t>1494</m:t>
-        </m:r>
-        <m:r>
-          <m:rPr>
-            <m:sty m:val="p"/>
-          </m:rPr>
-          <m:t>)</m:t>
-        </m:r>
-        <m:r>
-          <m:rPr>
-            <m:sty m:val="p"/>
-          </m:rPr>
-          <m:t>=</m:t>
-        </m:r>
-        <m:r>
-          <m:t>1.30</m:t>
-        </m:r>
-      </m:oMath>
-      <w:r>
-        <w:t xml:space="preserve">,</w:t>
-      </w:r>
-      <w:r>
-        <w:t xml:space="preserve"> </w:t>
-      </w:r>
-      <m:oMath>
-        <m:r>
-          <m:t>p</m:t>
-        </m:r>
-        <m:r>
-          <m:rPr>
-            <m:sty m:val="p"/>
-          </m:rPr>
-          <m:t>=</m:t>
-        </m:r>
-        <m:r>
           <m:t>.192</m:t>
-        </m:r>
-      </m:oMath>
-      <w:r>
-        <w:t xml:space="preserve">; and (5) ratings of error were significantly greater in both the multi-consistent condition,</w:t>
-      </w:r>
-      <w:r>
-        <w:t xml:space="preserve"> </w:t>
-      </w:r>
-      <m:oMath>
-        <m:r>
-          <m:t>b</m:t>
-        </m:r>
-        <m:r>
-          <m:rPr>
-            <m:sty m:val="p"/>
-          </m:rPr>
-          <m:t>=</m:t>
-        </m:r>
-        <m:r>
-          <m:t>3.59</m:t>
-        </m:r>
-      </m:oMath>
-      <w:r>
-        <w:t xml:space="preserve">, 95% CI</w:t>
-      </w:r>
-      <w:r>
-        <w:t xml:space="preserve"> </w:t>
-      </w:r>
-      <m:oMath>
-        <m:r>
-          <m:rPr>
-            <m:sty m:val="p"/>
-          </m:rPr>
-          <m:t>[</m:t>
-        </m:r>
-        <m:r>
-          <m:t>0.68</m:t>
-        </m:r>
-        <m:r>
-          <m:rPr>
-            <m:sty m:val="p"/>
-          </m:rPr>
-          <m:t>,</m:t>
-        </m:r>
-        <m:r>
-          <m:t>6.51</m:t>
-        </m:r>
-        <m:r>
-          <m:rPr>
-            <m:sty m:val="p"/>
-          </m:rPr>
-          <m:t>]</m:t>
-        </m:r>
-      </m:oMath>
-      <w:r>
-        <w:t xml:space="preserve">,</w:t>
-      </w:r>
-      <w:r>
-        <w:t xml:space="preserve"> </w:t>
-      </w:r>
-      <m:oMath>
-        <m:r>
-          <m:t>t</m:t>
-        </m:r>
-        <m:r>
-          <m:rPr>
-            <m:sty m:val="p"/>
-          </m:rPr>
-          <m:t>(</m:t>
-        </m:r>
-        <m:r>
-          <m:t>1494</m:t>
-        </m:r>
-        <m:r>
-          <m:rPr>
-            <m:sty m:val="p"/>
-          </m:rPr>
-          <m:t>)</m:t>
-        </m:r>
-        <m:r>
-          <m:rPr>
-            <m:sty m:val="p"/>
-          </m:rPr>
-          <m:t>=</m:t>
-        </m:r>
-        <m:r>
-          <m:t>2.42</m:t>
-        </m:r>
-      </m:oMath>
-      <w:r>
-        <w:t xml:space="preserve">,</w:t>
-      </w:r>
-      <w:r>
-        <w:t xml:space="preserve"> </w:t>
-      </w:r>
-      <m:oMath>
-        <m:r>
-          <m:t>p</m:t>
-        </m:r>
-        <m:r>
-          <m:rPr>
-            <m:sty m:val="p"/>
-          </m:rPr>
-          <m:t>=</m:t>
-        </m:r>
-        <m:r>
-          <m:t>.016</m:t>
-        </m:r>
-      </m:oMath>
-      <w:r>
-        <w:t xml:space="preserve">, and the multi-inconsistent condition,</w:t>
-      </w:r>
-      <w:r>
-        <w:t xml:space="preserve"> </w:t>
-      </w:r>
-      <m:oMath>
-        <m:r>
-          <m:t>b</m:t>
-        </m:r>
-        <m:r>
-          <m:rPr>
-            <m:sty m:val="p"/>
-          </m:rPr>
-          <m:t>=</m:t>
-        </m:r>
-        <m:r>
-          <m:t>5.89</m:t>
-        </m:r>
-      </m:oMath>
-      <w:r>
-        <w:t xml:space="preserve">, 95% CI</w:t>
-      </w:r>
-      <w:r>
-        <w:t xml:space="preserve"> </w:t>
-      </w:r>
-      <m:oMath>
-        <m:r>
-          <m:rPr>
-            <m:sty m:val="p"/>
-          </m:rPr>
-          <m:t>[</m:t>
-        </m:r>
-        <m:r>
-          <m:t>2.98</m:t>
-        </m:r>
-        <m:r>
-          <m:rPr>
-            <m:sty m:val="p"/>
-          </m:rPr>
-          <m:t>,</m:t>
-        </m:r>
-        <m:r>
-          <m:t>8.80</m:t>
-        </m:r>
-        <m:r>
-          <m:rPr>
-            <m:sty m:val="p"/>
-          </m:rPr>
-          <m:t>]</m:t>
-        </m:r>
-      </m:oMath>
-      <w:r>
-        <w:t xml:space="preserve">,</w:t>
-      </w:r>
-      <w:r>
-        <w:t xml:space="preserve"> </w:t>
-      </w:r>
-      <m:oMath>
-        <m:r>
-          <m:t>t</m:t>
-        </m:r>
-        <m:r>
-          <m:rPr>
-            <m:sty m:val="p"/>
-          </m:rPr>
-          <m:t>(</m:t>
-        </m:r>
-        <m:r>
-          <m:t>1494</m:t>
-        </m:r>
-        <m:r>
-          <m:rPr>
-            <m:sty m:val="p"/>
-          </m:rPr>
-          <m:t>)</m:t>
-        </m:r>
-        <m:r>
-          <m:rPr>
-            <m:sty m:val="p"/>
-          </m:rPr>
-          <m:t>=</m:t>
-        </m:r>
-        <m:r>
-          <m:t>3.97</m:t>
-        </m:r>
-      </m:oMath>
-      <w:r>
-        <w:t xml:space="preserve">,</w:t>
-      </w:r>
-      <w:r>
-        <w:t xml:space="preserve"> </w:t>
-      </w:r>
-      <m:oMath>
-        <m:r>
-          <m:t>p</m:t>
-        </m:r>
-        <m:r>
-          <m:rPr>
-            <m:sty m:val="p"/>
-          </m:rPr>
-          <m:t>&lt;</m:t>
-        </m:r>
-        <m:r>
-          <m:t>.001</m:t>
-        </m:r>
-      </m:oMath>
-      <w:r>
-        <w:t xml:space="preserve">. For our exploratory measure of discretion, we found that ratings of researcher degrees of freedom were significantly greater in both the multi-consistent condition,</w:t>
-      </w:r>
-      <w:r>
-        <w:t xml:space="preserve"> </w:t>
-      </w:r>
-      <m:oMath>
-        <m:r>
-          <m:t>b</m:t>
-        </m:r>
-        <m:r>
-          <m:rPr>
-            <m:sty m:val="p"/>
-          </m:rPr>
-          <m:t>=</m:t>
-        </m:r>
-        <m:r>
-          <m:t>5.14</m:t>
-        </m:r>
-      </m:oMath>
-      <w:r>
-        <w:t xml:space="preserve">, 95% CI</w:t>
-      </w:r>
-      <w:r>
-        <w:t xml:space="preserve"> </w:t>
-      </w:r>
-      <m:oMath>
-        <m:r>
-          <m:rPr>
-            <m:sty m:val="p"/>
-          </m:rPr>
-          <m:t>[</m:t>
-        </m:r>
-        <m:r>
-          <m:t>2.37</m:t>
-        </m:r>
-        <m:r>
-          <m:rPr>
-            <m:sty m:val="p"/>
-          </m:rPr>
-          <m:t>,</m:t>
-        </m:r>
-        <m:r>
-          <m:t>7.91</m:t>
-        </m:r>
-        <m:r>
-          <m:rPr>
-            <m:sty m:val="p"/>
-          </m:rPr>
-          <m:t>]</m:t>
-        </m:r>
-      </m:oMath>
-      <w:r>
-        <w:t xml:space="preserve">,</w:t>
-      </w:r>
-      <w:r>
-        <w:t xml:space="preserve"> </w:t>
-      </w:r>
-      <m:oMath>
-        <m:r>
-          <m:t>t</m:t>
-        </m:r>
-        <m:r>
-          <m:rPr>
-            <m:sty m:val="p"/>
-          </m:rPr>
-          <m:t>(</m:t>
-        </m:r>
-        <m:r>
-          <m:t>1494</m:t>
-        </m:r>
-        <m:r>
-          <m:rPr>
-            <m:sty m:val="p"/>
-          </m:rPr>
-          <m:t>)</m:t>
-        </m:r>
-        <m:r>
-          <m:rPr>
-            <m:sty m:val="p"/>
-          </m:rPr>
-          <m:t>=</m:t>
-        </m:r>
-        <m:r>
-          <m:t>3.64</m:t>
-        </m:r>
-      </m:oMath>
-      <w:r>
-        <w:t xml:space="preserve">,</w:t>
-      </w:r>
-      <w:r>
-        <w:t xml:space="preserve"> </w:t>
-      </w:r>
-      <m:oMath>
-        <m:r>
-          <m:t>p</m:t>
-        </m:r>
-        <m:r>
-          <m:rPr>
-            <m:sty m:val="p"/>
-          </m:rPr>
-          <m:t>&lt;</m:t>
-        </m:r>
-        <m:r>
-          <m:t>.001</m:t>
-        </m:r>
-      </m:oMath>
-      <w:r>
-        <w:t xml:space="preserve">, and the multi-inconsistent condition,</w:t>
-      </w:r>
-      <w:r>
-        <w:t xml:space="preserve"> </w:t>
-      </w:r>
-      <m:oMath>
-        <m:r>
-          <m:t>b</m:t>
-        </m:r>
-        <m:r>
-          <m:rPr>
-            <m:sty m:val="p"/>
-          </m:rPr>
-          <m:t>=</m:t>
-        </m:r>
-        <m:r>
-          <m:t>9.22</m:t>
-        </m:r>
-      </m:oMath>
-      <w:r>
-        <w:t xml:space="preserve">, 95% CI</w:t>
-      </w:r>
-      <w:r>
-        <w:t xml:space="preserve"> </w:t>
-      </w:r>
-      <m:oMath>
-        <m:r>
-          <m:rPr>
-            <m:sty m:val="p"/>
-          </m:rPr>
-          <m:t>[</m:t>
-        </m:r>
-        <m:r>
-          <m:t>6.46</m:t>
-        </m:r>
-        <m:r>
-          <m:rPr>
-            <m:sty m:val="p"/>
-          </m:rPr>
-          <m:t>,</m:t>
-        </m:r>
-        <m:r>
-          <m:t>11.98</m:t>
-        </m:r>
-        <m:r>
-          <m:rPr>
-            <m:sty m:val="p"/>
-          </m:rPr>
-          <m:t>]</m:t>
-        </m:r>
-      </m:oMath>
-      <w:r>
-        <w:t xml:space="preserve">,</w:t>
-      </w:r>
-      <w:r>
-        <w:t xml:space="preserve"> </w:t>
-      </w:r>
-      <m:oMath>
-        <m:r>
-          <m:t>t</m:t>
-        </m:r>
-        <m:r>
-          <m:rPr>
-            <m:sty m:val="p"/>
-          </m:rPr>
-          <m:t>(</m:t>
-        </m:r>
-        <m:r>
-          <m:t>1494</m:t>
-        </m:r>
-        <m:r>
-          <m:rPr>
-            <m:sty m:val="p"/>
-          </m:rPr>
-          <m:t>)</m:t>
-        </m:r>
-        <m:r>
-          <m:rPr>
-            <m:sty m:val="p"/>
-          </m:rPr>
-          <m:t>=</m:t>
-        </m:r>
-        <m:r>
-          <m:t>6.54</m:t>
-        </m:r>
-      </m:oMath>
-      <w:r>
-        <w:t xml:space="preserve">,</w:t>
-      </w:r>
-      <w:r>
-        <w:t xml:space="preserve"> </w:t>
-      </w:r>
-      <m:oMath>
-        <m:r>
-          <m:t>p</m:t>
-        </m:r>
-        <m:r>
-          <m:rPr>
-            <m:sty m:val="p"/>
-          </m:rPr>
-          <m:t>&lt;</m:t>
-        </m:r>
-        <m:r>
-          <m:t>.001</m:t>
         </m:r>
       </m:oMath>
       <w:r>
@@ -2435,41 +1997,6 @@
             <m:sty m:val="p"/>
           </m:rPr>
           <m:t>]</m:t>
-        </m:r>
-      </m:oMath>
-      <w:r>
-        <w:t xml:space="preserve">,</w:t>
-      </w:r>
-      <w:r>
-        <w:t xml:space="preserve"> </w:t>
-      </w:r>
-      <m:oMath>
-        <m:r>
-          <m:t>t</m:t>
-        </m:r>
-        <m:r>
-          <m:rPr>
-            <m:sty m:val="p"/>
-          </m:rPr>
-          <m:t>(</m:t>
-        </m:r>
-        <m:r>
-          <m:t>498</m:t>
-        </m:r>
-        <m:r>
-          <m:rPr>
-            <m:sty m:val="p"/>
-          </m:rPr>
-          <m:t>)</m:t>
-        </m:r>
-        <m:r>
-          <m:rPr>
-            <m:sty m:val="p"/>
-          </m:rPr>
-          <m:t>=</m:t>
-        </m:r>
-        <m:r>
-          <m:t>4.24</m:t>
         </m:r>
       </m:oMath>
       <w:r>
@@ -5167,6 +4694,41 @@
               <w:pStyle w:val="Compact"/>
               <w:jc w:val="left"/>
             </w:pPr>
+            <m:oMath>
+              <m:r>
+                <m:t> </m:t>
+              </m:r>
+              <m:r>
+                <m:t> </m:t>
+              </m:r>
+              <m:r>
+                <m:t> </m:t>
+              </m:r>
+              <m:r>
+                <m:t> </m:t>
+              </m:r>
+              <m:r>
+                <m:t> </m:t>
+              </m:r>
+              <m:r>
+                <m:t> </m:t>
+              </m:r>
+              <m:r>
+                <m:t> </m:t>
+              </m:r>
+              <m:r>
+                <m:t> </m:t>
+              </m:r>
+              <m:r>
+                <m:t> </m:t>
+              </m:r>
+              <m:r>
+                <m:t> </m:t>
+              </m:r>
+            </m:oMath>
+            <w:r>
+              <w:t xml:space="preserve"> </w:t>
+            </w:r>
             <w:r>
               <w:drawing>
                 <wp:inline>
@@ -5177,7 +4739,7 @@
                     <a:graphicData uri="http://schemas.openxmlformats.org/drawingml/2006/picture">
                       <pic:pic>
                         <pic:nvPicPr>
-                          <pic:cNvPr descr="/var/folders/rg/8wh58gn94ks8gt4z05j3xx3w0000gn/T//RtmpZLbEbl/file3dda1731b0f3.png" id="0" name="Picture"/>
+                          <pic:cNvPr descr="/var/folders/rg/8wh58gn94ks8gt4z05j3xx3w0000gn/T//RtmpvcVdsX/file6a6d6636628d.png" id="0" name="Picture"/>
                           <pic:cNvPicPr>
                             <a:picLocks noChangeArrowheads="1" noChangeAspect="1"/>
                           </pic:cNvPicPr>
@@ -5217,6 +4779,41 @@
               <w:pStyle w:val="Compact"/>
               <w:jc w:val="left"/>
             </w:pPr>
+            <m:oMath>
+              <m:r>
+                <m:t> </m:t>
+              </m:r>
+              <m:r>
+                <m:t> </m:t>
+              </m:r>
+              <m:r>
+                <m:t> </m:t>
+              </m:r>
+              <m:r>
+                <m:t> </m:t>
+              </m:r>
+              <m:r>
+                <m:t> </m:t>
+              </m:r>
+              <m:r>
+                <m:t> </m:t>
+              </m:r>
+              <m:r>
+                <m:t> </m:t>
+              </m:r>
+              <m:r>
+                <m:t> </m:t>
+              </m:r>
+              <m:r>
+                <m:t> </m:t>
+              </m:r>
+              <m:r>
+                <m:t> </m:t>
+              </m:r>
+            </m:oMath>
+            <w:r>
+              <w:t xml:space="preserve"> </w:t>
+            </w:r>
             <w:r>
               <w:drawing>
                 <wp:inline>
@@ -5227,7 +4824,7 @@
                     <a:graphicData uri="http://schemas.openxmlformats.org/drawingml/2006/picture">
                       <pic:pic>
                         <pic:nvPicPr>
-                          <pic:cNvPr descr="/var/folders/rg/8wh58gn94ks8gt4z05j3xx3w0000gn/T//RtmpZLbEbl/file3dda3f582d6a.png" id="0" name="Picture"/>
+                          <pic:cNvPr descr="/var/folders/rg/8wh58gn94ks8gt4z05j3xx3w0000gn/T//RtmpvcVdsX/file6a6d7c804b67.png" id="0" name="Picture"/>
                           <pic:cNvPicPr>
                             <a:picLocks noChangeArrowheads="1" noChangeAspect="1"/>
                           </pic:cNvPicPr>
@@ -5270,7 +4867,7 @@
               <w:jc w:val="left"/>
             </w:pPr>
             <w:r>
-              <w:t xml:space="preserve">2. Credibility</w:t>
+              <w:t xml:space="preserve">2. Credibility of the results</w:t>
             </w:r>
           </w:p>
         </w:tc>
@@ -5280,6 +4877,41 @@
               <w:pStyle w:val="Compact"/>
               <w:jc w:val="left"/>
             </w:pPr>
+            <m:oMath>
+              <m:r>
+                <m:t> </m:t>
+              </m:r>
+              <m:r>
+                <m:t> </m:t>
+              </m:r>
+              <m:r>
+                <m:t> </m:t>
+              </m:r>
+              <m:r>
+                <m:t> </m:t>
+              </m:r>
+              <m:r>
+                <m:t> </m:t>
+              </m:r>
+              <m:r>
+                <m:t> </m:t>
+              </m:r>
+              <m:r>
+                <m:t> </m:t>
+              </m:r>
+              <m:r>
+                <m:t> </m:t>
+              </m:r>
+              <m:r>
+                <m:t> </m:t>
+              </m:r>
+              <m:r>
+                <m:t> </m:t>
+              </m:r>
+            </m:oMath>
+            <w:r>
+              <w:t xml:space="preserve"> </w:t>
+            </w:r>
             <w:r>
               <w:drawing>
                 <wp:inline>
@@ -5290,7 +4922,7 @@
                     <a:graphicData uri="http://schemas.openxmlformats.org/drawingml/2006/picture">
                       <pic:pic>
                         <pic:nvPicPr>
-                          <pic:cNvPr descr="/var/folders/rg/8wh58gn94ks8gt4z05j3xx3w0000gn/T//RtmpZLbEbl/file3dda360daaa3.png" id="0" name="Picture"/>
+                          <pic:cNvPr descr="/var/folders/rg/8wh58gn94ks8gt4z05j3xx3w0000gn/T//RtmpvcVdsX/file6a6d4ad6970c.png" id="0" name="Picture"/>
                           <pic:cNvPicPr>
                             <a:picLocks noChangeArrowheads="1" noChangeAspect="1"/>
                           </pic:cNvPicPr>
@@ -5330,6 +4962,41 @@
               <w:pStyle w:val="Compact"/>
               <w:jc w:val="left"/>
             </w:pPr>
+            <m:oMath>
+              <m:r>
+                <m:t> </m:t>
+              </m:r>
+              <m:r>
+                <m:t> </m:t>
+              </m:r>
+              <m:r>
+                <m:t> </m:t>
+              </m:r>
+              <m:r>
+                <m:t> </m:t>
+              </m:r>
+              <m:r>
+                <m:t> </m:t>
+              </m:r>
+              <m:r>
+                <m:t> </m:t>
+              </m:r>
+              <m:r>
+                <m:t> </m:t>
+              </m:r>
+              <m:r>
+                <m:t> </m:t>
+              </m:r>
+              <m:r>
+                <m:t> </m:t>
+              </m:r>
+              <m:r>
+                <m:t> </m:t>
+              </m:r>
+            </m:oMath>
+            <w:r>
+              <w:t xml:space="preserve"> </w:t>
+            </w:r>
             <w:r>
               <w:drawing>
                 <wp:inline>
@@ -5340,7 +5007,7 @@
                     <a:graphicData uri="http://schemas.openxmlformats.org/drawingml/2006/picture">
                       <pic:pic>
                         <pic:nvPicPr>
-                          <pic:cNvPr descr="/var/folders/rg/8wh58gn94ks8gt4z05j3xx3w0000gn/T//RtmpZLbEbl/file3dda3b3dcf0e.png" id="0" name="Picture"/>
+                          <pic:cNvPr descr="/var/folders/rg/8wh58gn94ks8gt4z05j3xx3w0000gn/T//RtmpvcVdsX/file6a6d4e56bb36.png" id="0" name="Picture"/>
                           <pic:cNvPicPr>
                             <a:picLocks noChangeArrowheads="1" noChangeAspect="1"/>
                           </pic:cNvPicPr>
@@ -5383,7 +5050,7 @@
               <w:jc w:val="left"/>
             </w:pPr>
             <w:r>
-              <w:t xml:space="preserve">3. Confidence</w:t>
+              <w:t xml:space="preserve">3. Confidence in precise estimate</w:t>
             </w:r>
           </w:p>
         </w:tc>
@@ -5393,6 +5060,41 @@
               <w:pStyle w:val="Compact"/>
               <w:jc w:val="left"/>
             </w:pPr>
+            <m:oMath>
+              <m:r>
+                <m:t> </m:t>
+              </m:r>
+              <m:r>
+                <m:t> </m:t>
+              </m:r>
+              <m:r>
+                <m:t> </m:t>
+              </m:r>
+              <m:r>
+                <m:t> </m:t>
+              </m:r>
+              <m:r>
+                <m:t> </m:t>
+              </m:r>
+              <m:r>
+                <m:t> </m:t>
+              </m:r>
+              <m:r>
+                <m:t> </m:t>
+              </m:r>
+              <m:r>
+                <m:t> </m:t>
+              </m:r>
+              <m:r>
+                <m:t> </m:t>
+              </m:r>
+              <m:r>
+                <m:t> </m:t>
+              </m:r>
+            </m:oMath>
+            <w:r>
+              <w:t xml:space="preserve"> </w:t>
+            </w:r>
             <w:r>
               <w:drawing>
                 <wp:inline>
@@ -5403,7 +5105,7 @@
                     <a:graphicData uri="http://schemas.openxmlformats.org/drawingml/2006/picture">
                       <pic:pic>
                         <pic:nvPicPr>
-                          <pic:cNvPr descr="/var/folders/rg/8wh58gn94ks8gt4z05j3xx3w0000gn/T//RtmpZLbEbl/file3dda56e4be84.png" id="0" name="Picture"/>
+                          <pic:cNvPr descr="/var/folders/rg/8wh58gn94ks8gt4z05j3xx3w0000gn/T//RtmpvcVdsX/file6a6d201cfe68.png" id="0" name="Picture"/>
                           <pic:cNvPicPr>
                             <a:picLocks noChangeArrowheads="1" noChangeAspect="1"/>
                           </pic:cNvPicPr>
@@ -5443,6 +5145,41 @@
               <w:pStyle w:val="Compact"/>
               <w:jc w:val="left"/>
             </w:pPr>
+            <m:oMath>
+              <m:r>
+                <m:t> </m:t>
+              </m:r>
+              <m:r>
+                <m:t> </m:t>
+              </m:r>
+              <m:r>
+                <m:t> </m:t>
+              </m:r>
+              <m:r>
+                <m:t> </m:t>
+              </m:r>
+              <m:r>
+                <m:t> </m:t>
+              </m:r>
+              <m:r>
+                <m:t> </m:t>
+              </m:r>
+              <m:r>
+                <m:t> </m:t>
+              </m:r>
+              <m:r>
+                <m:t> </m:t>
+              </m:r>
+              <m:r>
+                <m:t> </m:t>
+              </m:r>
+              <m:r>
+                <m:t> </m:t>
+              </m:r>
+            </m:oMath>
+            <w:r>
+              <w:t xml:space="preserve"> </w:t>
+            </w:r>
             <w:r>
               <w:drawing>
                 <wp:inline>
@@ -5453,7 +5190,7 @@
                     <a:graphicData uri="http://schemas.openxmlformats.org/drawingml/2006/picture">
                       <pic:pic>
                         <pic:nvPicPr>
-                          <pic:cNvPr descr="/var/folders/rg/8wh58gn94ks8gt4z05j3xx3w0000gn/T//RtmpZLbEbl/file3dda4397f8ad.png" id="0" name="Picture"/>
+                          <pic:cNvPr descr="/var/folders/rg/8wh58gn94ks8gt4z05j3xx3w0000gn/T//RtmpvcVdsX/file6a6d4f826e50.png" id="0" name="Picture"/>
                           <pic:cNvPicPr>
                             <a:picLocks noChangeArrowheads="1" noChangeAspect="1"/>
                           </pic:cNvPicPr>
@@ -5496,7 +5233,7 @@
               <w:jc w:val="left"/>
             </w:pPr>
             <w:r>
-              <w:t xml:space="preserve">4. Bias</w:t>
+              <w:t xml:space="preserve">4. Researcher bias</w:t>
             </w:r>
           </w:p>
         </w:tc>
@@ -5506,6 +5243,41 @@
               <w:pStyle w:val="Compact"/>
               <w:jc w:val="left"/>
             </w:pPr>
+            <m:oMath>
+              <m:r>
+                <m:t> </m:t>
+              </m:r>
+              <m:r>
+                <m:t> </m:t>
+              </m:r>
+              <m:r>
+                <m:t> </m:t>
+              </m:r>
+              <m:r>
+                <m:t> </m:t>
+              </m:r>
+              <m:r>
+                <m:t> </m:t>
+              </m:r>
+              <m:r>
+                <m:t> </m:t>
+              </m:r>
+              <m:r>
+                <m:t> </m:t>
+              </m:r>
+              <m:r>
+                <m:t> </m:t>
+              </m:r>
+              <m:r>
+                <m:t> </m:t>
+              </m:r>
+              <m:r>
+                <m:t> </m:t>
+              </m:r>
+            </m:oMath>
+            <w:r>
+              <w:t xml:space="preserve"> </w:t>
+            </w:r>
             <w:r>
               <w:drawing>
                 <wp:inline>
@@ -5516,7 +5288,7 @@
                     <a:graphicData uri="http://schemas.openxmlformats.org/drawingml/2006/picture">
                       <pic:pic>
                         <pic:nvPicPr>
-                          <pic:cNvPr descr="/var/folders/rg/8wh58gn94ks8gt4z05j3xx3w0000gn/T//RtmpZLbEbl/file3dda2e474886.png" id="0" name="Picture"/>
+                          <pic:cNvPr descr="/var/folders/rg/8wh58gn94ks8gt4z05j3xx3w0000gn/T//RtmpvcVdsX/file6a6d7c186ef7.png" id="0" name="Picture"/>
                           <pic:cNvPicPr>
                             <a:picLocks noChangeArrowheads="1" noChangeAspect="1"/>
                           </pic:cNvPicPr>
@@ -5556,6 +5328,41 @@
               <w:pStyle w:val="Compact"/>
               <w:jc w:val="left"/>
             </w:pPr>
+            <m:oMath>
+              <m:r>
+                <m:t> </m:t>
+              </m:r>
+              <m:r>
+                <m:t> </m:t>
+              </m:r>
+              <m:r>
+                <m:t> </m:t>
+              </m:r>
+              <m:r>
+                <m:t> </m:t>
+              </m:r>
+              <m:r>
+                <m:t> </m:t>
+              </m:r>
+              <m:r>
+                <m:t> </m:t>
+              </m:r>
+              <m:r>
+                <m:t> </m:t>
+              </m:r>
+              <m:r>
+                <m:t> </m:t>
+              </m:r>
+              <m:r>
+                <m:t> </m:t>
+              </m:r>
+              <m:r>
+                <m:t> </m:t>
+              </m:r>
+            </m:oMath>
+            <w:r>
+              <w:t xml:space="preserve"> </w:t>
+            </w:r>
             <w:r>
               <w:drawing>
                 <wp:inline>
@@ -5566,7 +5373,7 @@
                     <a:graphicData uri="http://schemas.openxmlformats.org/drawingml/2006/picture">
                       <pic:pic>
                         <pic:nvPicPr>
-                          <pic:cNvPr descr="/var/folders/rg/8wh58gn94ks8gt4z05j3xx3w0000gn/T//RtmpZLbEbl/file3dda49ea6d26.png" id="0" name="Picture"/>
+                          <pic:cNvPr descr="/var/folders/rg/8wh58gn94ks8gt4z05j3xx3w0000gn/T//RtmpvcVdsX/file6a6d281d59c7.png" id="0" name="Picture"/>
                           <pic:cNvPicPr>
                             <a:picLocks noChangeArrowheads="1" noChangeAspect="1"/>
                           </pic:cNvPicPr>
@@ -5609,7 +5416,7 @@
               <w:jc w:val="left"/>
             </w:pPr>
             <w:r>
-              <w:t xml:space="preserve">5. Error</w:t>
+              <w:t xml:space="preserve">5. Researcher error</w:t>
             </w:r>
           </w:p>
         </w:tc>
@@ -5619,6 +5426,41 @@
               <w:pStyle w:val="Compact"/>
               <w:jc w:val="left"/>
             </w:pPr>
+            <m:oMath>
+              <m:r>
+                <m:t> </m:t>
+              </m:r>
+              <m:r>
+                <m:t> </m:t>
+              </m:r>
+              <m:r>
+                <m:t> </m:t>
+              </m:r>
+              <m:r>
+                <m:t> </m:t>
+              </m:r>
+              <m:r>
+                <m:t> </m:t>
+              </m:r>
+              <m:r>
+                <m:t> </m:t>
+              </m:r>
+              <m:r>
+                <m:t> </m:t>
+              </m:r>
+              <m:r>
+                <m:t> </m:t>
+              </m:r>
+              <m:r>
+                <m:t> </m:t>
+              </m:r>
+              <m:r>
+                <m:t> </m:t>
+              </m:r>
+            </m:oMath>
+            <w:r>
+              <w:t xml:space="preserve"> </w:t>
+            </w:r>
             <w:r>
               <w:drawing>
                 <wp:inline>
@@ -5629,7 +5471,7 @@
                     <a:graphicData uri="http://schemas.openxmlformats.org/drawingml/2006/picture">
                       <pic:pic>
                         <pic:nvPicPr>
-                          <pic:cNvPr descr="/var/folders/rg/8wh58gn94ks8gt4z05j3xx3w0000gn/T//RtmpZLbEbl/file3dda3da3ffb3.png" id="0" name="Picture"/>
+                          <pic:cNvPr descr="/var/folders/rg/8wh58gn94ks8gt4z05j3xx3w0000gn/T//RtmpvcVdsX/file6a6d1ef12c64.png" id="0" name="Picture"/>
                           <pic:cNvPicPr>
                             <a:picLocks noChangeArrowheads="1" noChangeAspect="1"/>
                           </pic:cNvPicPr>
@@ -5669,6 +5511,41 @@
               <w:pStyle w:val="Compact"/>
               <w:jc w:val="left"/>
             </w:pPr>
+            <m:oMath>
+              <m:r>
+                <m:t> </m:t>
+              </m:r>
+              <m:r>
+                <m:t> </m:t>
+              </m:r>
+              <m:r>
+                <m:t> </m:t>
+              </m:r>
+              <m:r>
+                <m:t> </m:t>
+              </m:r>
+              <m:r>
+                <m:t> </m:t>
+              </m:r>
+              <m:r>
+                <m:t> </m:t>
+              </m:r>
+              <m:r>
+                <m:t> </m:t>
+              </m:r>
+              <m:r>
+                <m:t> </m:t>
+              </m:r>
+              <m:r>
+                <m:t> </m:t>
+              </m:r>
+              <m:r>
+                <m:t> </m:t>
+              </m:r>
+            </m:oMath>
+            <w:r>
+              <w:t xml:space="preserve"> </w:t>
+            </w:r>
             <w:r>
               <w:drawing>
                 <wp:inline>
@@ -5679,7 +5556,7 @@
                     <a:graphicData uri="http://schemas.openxmlformats.org/drawingml/2006/picture">
                       <pic:pic>
                         <pic:nvPicPr>
-                          <pic:cNvPr descr="/var/folders/rg/8wh58gn94ks8gt4z05j3xx3w0000gn/T//RtmpZLbEbl/file3dda59e86062.png" id="0" name="Picture"/>
+                          <pic:cNvPr descr="/var/folders/rg/8wh58gn94ks8gt4z05j3xx3w0000gn/T//RtmpvcVdsX/file6a6d6b99691a.png" id="0" name="Picture"/>
                           <pic:cNvPicPr>
                             <a:picLocks noChangeArrowheads="1" noChangeAspect="1"/>
                           </pic:cNvPicPr>
@@ -5722,7 +5599,7 @@
               <w:jc w:val="left"/>
             </w:pPr>
             <w:r>
-              <w:t xml:space="preserve">6. Discretion</w:t>
+              <w:t xml:space="preserve">6. Researcher discretion</w:t>
             </w:r>
           </w:p>
         </w:tc>
@@ -5732,6 +5609,20 @@
               <w:pStyle w:val="Compact"/>
               <w:jc w:val="left"/>
             </w:pPr>
+            <m:oMath>
+              <m:r>
+                <m:t> </m:t>
+              </m:r>
+              <m:r>
+                <m:t> </m:t>
+              </m:r>
+              <m:r>
+                <m:t> </m:t>
+              </m:r>
+            </m:oMath>
+            <w:r>
+              <w:t xml:space="preserve"> </w:t>
+            </w:r>
             <w:r>
               <w:t xml:space="preserve">No prediction</w:t>
             </w:r>
@@ -5743,6 +5634,20 @@
               <w:pStyle w:val="Compact"/>
               <w:jc w:val="left"/>
             </w:pPr>
+            <m:oMath>
+              <m:r>
+                <m:t> </m:t>
+              </m:r>
+              <m:r>
+                <m:t> </m:t>
+              </m:r>
+              <m:r>
+                <m:t> </m:t>
+              </m:r>
+            </m:oMath>
+            <w:r>
+              <w:t xml:space="preserve"> </w:t>
+            </w:r>
             <w:r>
               <w:t xml:space="preserve">No prediction</w:t>
             </w:r>
@@ -5799,7 +5704,7 @@
           <w:iCs/>
           <w:i/>
         </w:rPr>
-        <w:t xml:space="preserve">Estimates and 95% Confidence Intervals for all outcomes</w:t>
+        <w:t xml:space="preserve">Estimates relative to the single-analyst condition</w:t>
       </w:r>
       <w:r>
         <w:t xml:space="preserve"> </w:t>

</xml_diff>

<commit_message>
incorporated Benoît's feedback on talk pt.1
</commit_message>
<xml_diff>
--- a/manuscript/manuscript.docx
+++ b/manuscript/manuscript.docx
@@ -4739,7 +4739,7 @@
                     <a:graphicData uri="http://schemas.openxmlformats.org/drawingml/2006/picture">
                       <pic:pic>
                         <pic:nvPicPr>
-                          <pic:cNvPr descr="/var/folders/rg/8wh58gn94ks8gt4z05j3xx3w0000gn/T//RtmpvcVdsX/file6a6d6636628d.png" id="0" name="Picture"/>
+                          <pic:cNvPr descr="/var/folders/rg/8wh58gn94ks8gt4z05j3xx3w0000gn/T//RtmpizUVak/file8ed82356137b.png" id="0" name="Picture"/>
                           <pic:cNvPicPr>
                             <a:picLocks noChangeArrowheads="1" noChangeAspect="1"/>
                           </pic:cNvPicPr>
@@ -4824,7 +4824,7 @@
                     <a:graphicData uri="http://schemas.openxmlformats.org/drawingml/2006/picture">
                       <pic:pic>
                         <pic:nvPicPr>
-                          <pic:cNvPr descr="/var/folders/rg/8wh58gn94ks8gt4z05j3xx3w0000gn/T//RtmpvcVdsX/file6a6d7c804b67.png" id="0" name="Picture"/>
+                          <pic:cNvPr descr="/var/folders/rg/8wh58gn94ks8gt4z05j3xx3w0000gn/T//RtmpizUVak/file8ed86819025c.png" id="0" name="Picture"/>
                           <pic:cNvPicPr>
                             <a:picLocks noChangeArrowheads="1" noChangeAspect="1"/>
                           </pic:cNvPicPr>
@@ -4922,7 +4922,7 @@
                     <a:graphicData uri="http://schemas.openxmlformats.org/drawingml/2006/picture">
                       <pic:pic>
                         <pic:nvPicPr>
-                          <pic:cNvPr descr="/var/folders/rg/8wh58gn94ks8gt4z05j3xx3w0000gn/T//RtmpvcVdsX/file6a6d4ad6970c.png" id="0" name="Picture"/>
+                          <pic:cNvPr descr="/var/folders/rg/8wh58gn94ks8gt4z05j3xx3w0000gn/T//RtmpizUVak/file8ed841ea1b68.png" id="0" name="Picture"/>
                           <pic:cNvPicPr>
                             <a:picLocks noChangeArrowheads="1" noChangeAspect="1"/>
                           </pic:cNvPicPr>
@@ -5007,7 +5007,7 @@
                     <a:graphicData uri="http://schemas.openxmlformats.org/drawingml/2006/picture">
                       <pic:pic>
                         <pic:nvPicPr>
-                          <pic:cNvPr descr="/var/folders/rg/8wh58gn94ks8gt4z05j3xx3w0000gn/T//RtmpvcVdsX/file6a6d4e56bb36.png" id="0" name="Picture"/>
+                          <pic:cNvPr descr="/var/folders/rg/8wh58gn94ks8gt4z05j3xx3w0000gn/T//RtmpizUVak/file8ed870ad6aa6.png" id="0" name="Picture"/>
                           <pic:cNvPicPr>
                             <a:picLocks noChangeArrowheads="1" noChangeAspect="1"/>
                           </pic:cNvPicPr>
@@ -5105,7 +5105,7 @@
                     <a:graphicData uri="http://schemas.openxmlformats.org/drawingml/2006/picture">
                       <pic:pic>
                         <pic:nvPicPr>
-                          <pic:cNvPr descr="/var/folders/rg/8wh58gn94ks8gt4z05j3xx3w0000gn/T//RtmpvcVdsX/file6a6d201cfe68.png" id="0" name="Picture"/>
+                          <pic:cNvPr descr="/var/folders/rg/8wh58gn94ks8gt4z05j3xx3w0000gn/T//RtmpizUVak/file8ed8934f215.png" id="0" name="Picture"/>
                           <pic:cNvPicPr>
                             <a:picLocks noChangeArrowheads="1" noChangeAspect="1"/>
                           </pic:cNvPicPr>
@@ -5190,7 +5190,7 @@
                     <a:graphicData uri="http://schemas.openxmlformats.org/drawingml/2006/picture">
                       <pic:pic>
                         <pic:nvPicPr>
-                          <pic:cNvPr descr="/var/folders/rg/8wh58gn94ks8gt4z05j3xx3w0000gn/T//RtmpvcVdsX/file6a6d4f826e50.png" id="0" name="Picture"/>
+                          <pic:cNvPr descr="/var/folders/rg/8wh58gn94ks8gt4z05j3xx3w0000gn/T//RtmpizUVak/file8ed87301456b.png" id="0" name="Picture"/>
                           <pic:cNvPicPr>
                             <a:picLocks noChangeArrowheads="1" noChangeAspect="1"/>
                           </pic:cNvPicPr>
@@ -5288,7 +5288,7 @@
                     <a:graphicData uri="http://schemas.openxmlformats.org/drawingml/2006/picture">
                       <pic:pic>
                         <pic:nvPicPr>
-                          <pic:cNvPr descr="/var/folders/rg/8wh58gn94ks8gt4z05j3xx3w0000gn/T//RtmpvcVdsX/file6a6d7c186ef7.png" id="0" name="Picture"/>
+                          <pic:cNvPr descr="/var/folders/rg/8wh58gn94ks8gt4z05j3xx3w0000gn/T//RtmpizUVak/file8ed85874aec9.png" id="0" name="Picture"/>
                           <pic:cNvPicPr>
                             <a:picLocks noChangeArrowheads="1" noChangeAspect="1"/>
                           </pic:cNvPicPr>
@@ -5373,7 +5373,7 @@
                     <a:graphicData uri="http://schemas.openxmlformats.org/drawingml/2006/picture">
                       <pic:pic>
                         <pic:nvPicPr>
-                          <pic:cNvPr descr="/var/folders/rg/8wh58gn94ks8gt4z05j3xx3w0000gn/T//RtmpvcVdsX/file6a6d281d59c7.png" id="0" name="Picture"/>
+                          <pic:cNvPr descr="/var/folders/rg/8wh58gn94ks8gt4z05j3xx3w0000gn/T//RtmpizUVak/file8ed8547f3b7d.png" id="0" name="Picture"/>
                           <pic:cNvPicPr>
                             <a:picLocks noChangeArrowheads="1" noChangeAspect="1"/>
                           </pic:cNvPicPr>
@@ -5471,7 +5471,7 @@
                     <a:graphicData uri="http://schemas.openxmlformats.org/drawingml/2006/picture">
                       <pic:pic>
                         <pic:nvPicPr>
-                          <pic:cNvPr descr="/var/folders/rg/8wh58gn94ks8gt4z05j3xx3w0000gn/T//RtmpvcVdsX/file6a6d1ef12c64.png" id="0" name="Picture"/>
+                          <pic:cNvPr descr="/var/folders/rg/8wh58gn94ks8gt4z05j3xx3w0000gn/T//RtmpizUVak/file8ed86d1ab6e1.png" id="0" name="Picture"/>
                           <pic:cNvPicPr>
                             <a:picLocks noChangeArrowheads="1" noChangeAspect="1"/>
                           </pic:cNvPicPr>
@@ -5556,7 +5556,7 @@
                     <a:graphicData uri="http://schemas.openxmlformats.org/drawingml/2006/picture">
                       <pic:pic>
                         <pic:nvPicPr>
-                          <pic:cNvPr descr="/var/folders/rg/8wh58gn94ks8gt4z05j3xx3w0000gn/T//RtmpvcVdsX/file6a6d6b99691a.png" id="0" name="Picture"/>
+                          <pic:cNvPr descr="/var/folders/rg/8wh58gn94ks8gt4z05j3xx3w0000gn/T//RtmpizUVak/file8ed874dca5bc.png" id="0" name="Picture"/>
                           <pic:cNvPicPr>
                             <a:picLocks noChangeArrowheads="1" noChangeAspect="1"/>
                           </pic:cNvPicPr>

</xml_diff>

<commit_message>
incorporated feedback Benoît pt.2 (added slide with rationale + benefits)
</commit_message>
<xml_diff>
--- a/manuscript/manuscript.docx
+++ b/manuscript/manuscript.docx
@@ -4739,7 +4739,7 @@
                     <a:graphicData uri="http://schemas.openxmlformats.org/drawingml/2006/picture">
                       <pic:pic>
                         <pic:nvPicPr>
-                          <pic:cNvPr descr="/var/folders/rg/8wh58gn94ks8gt4z05j3xx3w0000gn/T//RtmpizUVak/file8ed82356137b.png" id="0" name="Picture"/>
+                          <pic:cNvPr descr="/var/folders/rg/8wh58gn94ks8gt4z05j3xx3w0000gn/T//RtmpLnSAzK/file9d4363d0074e.png" id="0" name="Picture"/>
                           <pic:cNvPicPr>
                             <a:picLocks noChangeArrowheads="1" noChangeAspect="1"/>
                           </pic:cNvPicPr>
@@ -4824,7 +4824,7 @@
                     <a:graphicData uri="http://schemas.openxmlformats.org/drawingml/2006/picture">
                       <pic:pic>
                         <pic:nvPicPr>
-                          <pic:cNvPr descr="/var/folders/rg/8wh58gn94ks8gt4z05j3xx3w0000gn/T//RtmpizUVak/file8ed86819025c.png" id="0" name="Picture"/>
+                          <pic:cNvPr descr="/var/folders/rg/8wh58gn94ks8gt4z05j3xx3w0000gn/T//RtmpLnSAzK/file9d436e8fc513.png" id="0" name="Picture"/>
                           <pic:cNvPicPr>
                             <a:picLocks noChangeArrowheads="1" noChangeAspect="1"/>
                           </pic:cNvPicPr>
@@ -4922,7 +4922,7 @@
                     <a:graphicData uri="http://schemas.openxmlformats.org/drawingml/2006/picture">
                       <pic:pic>
                         <pic:nvPicPr>
-                          <pic:cNvPr descr="/var/folders/rg/8wh58gn94ks8gt4z05j3xx3w0000gn/T//RtmpizUVak/file8ed841ea1b68.png" id="0" name="Picture"/>
+                          <pic:cNvPr descr="/var/folders/rg/8wh58gn94ks8gt4z05j3xx3w0000gn/T//RtmpLnSAzK/file9d4320d39b1a.png" id="0" name="Picture"/>
                           <pic:cNvPicPr>
                             <a:picLocks noChangeArrowheads="1" noChangeAspect="1"/>
                           </pic:cNvPicPr>
@@ -5007,7 +5007,7 @@
                     <a:graphicData uri="http://schemas.openxmlformats.org/drawingml/2006/picture">
                       <pic:pic>
                         <pic:nvPicPr>
-                          <pic:cNvPr descr="/var/folders/rg/8wh58gn94ks8gt4z05j3xx3w0000gn/T//RtmpizUVak/file8ed870ad6aa6.png" id="0" name="Picture"/>
+                          <pic:cNvPr descr="/var/folders/rg/8wh58gn94ks8gt4z05j3xx3w0000gn/T//RtmpLnSAzK/file9d43246bd8cc.png" id="0" name="Picture"/>
                           <pic:cNvPicPr>
                             <a:picLocks noChangeArrowheads="1" noChangeAspect="1"/>
                           </pic:cNvPicPr>
@@ -5105,7 +5105,7 @@
                     <a:graphicData uri="http://schemas.openxmlformats.org/drawingml/2006/picture">
                       <pic:pic>
                         <pic:nvPicPr>
-                          <pic:cNvPr descr="/var/folders/rg/8wh58gn94ks8gt4z05j3xx3w0000gn/T//RtmpizUVak/file8ed8934f215.png" id="0" name="Picture"/>
+                          <pic:cNvPr descr="/var/folders/rg/8wh58gn94ks8gt4z05j3xx3w0000gn/T//RtmpLnSAzK/file9d4324664bc2.png" id="0" name="Picture"/>
                           <pic:cNvPicPr>
                             <a:picLocks noChangeArrowheads="1" noChangeAspect="1"/>
                           </pic:cNvPicPr>
@@ -5190,7 +5190,7 @@
                     <a:graphicData uri="http://schemas.openxmlformats.org/drawingml/2006/picture">
                       <pic:pic>
                         <pic:nvPicPr>
-                          <pic:cNvPr descr="/var/folders/rg/8wh58gn94ks8gt4z05j3xx3w0000gn/T//RtmpizUVak/file8ed87301456b.png" id="0" name="Picture"/>
+                          <pic:cNvPr descr="/var/folders/rg/8wh58gn94ks8gt4z05j3xx3w0000gn/T//RtmpLnSAzK/file9d4337f7c039.png" id="0" name="Picture"/>
                           <pic:cNvPicPr>
                             <a:picLocks noChangeArrowheads="1" noChangeAspect="1"/>
                           </pic:cNvPicPr>
@@ -5288,7 +5288,7 @@
                     <a:graphicData uri="http://schemas.openxmlformats.org/drawingml/2006/picture">
                       <pic:pic>
                         <pic:nvPicPr>
-                          <pic:cNvPr descr="/var/folders/rg/8wh58gn94ks8gt4z05j3xx3w0000gn/T//RtmpizUVak/file8ed85874aec9.png" id="0" name="Picture"/>
+                          <pic:cNvPr descr="/var/folders/rg/8wh58gn94ks8gt4z05j3xx3w0000gn/T//RtmpLnSAzK/file9d436a6cfae3.png" id="0" name="Picture"/>
                           <pic:cNvPicPr>
                             <a:picLocks noChangeArrowheads="1" noChangeAspect="1"/>
                           </pic:cNvPicPr>
@@ -5373,7 +5373,7 @@
                     <a:graphicData uri="http://schemas.openxmlformats.org/drawingml/2006/picture">
                       <pic:pic>
                         <pic:nvPicPr>
-                          <pic:cNvPr descr="/var/folders/rg/8wh58gn94ks8gt4z05j3xx3w0000gn/T//RtmpizUVak/file8ed8547f3b7d.png" id="0" name="Picture"/>
+                          <pic:cNvPr descr="/var/folders/rg/8wh58gn94ks8gt4z05j3xx3w0000gn/T//RtmpLnSAzK/file9d4318cb83ab.png" id="0" name="Picture"/>
                           <pic:cNvPicPr>
                             <a:picLocks noChangeArrowheads="1" noChangeAspect="1"/>
                           </pic:cNvPicPr>
@@ -5471,7 +5471,7 @@
                     <a:graphicData uri="http://schemas.openxmlformats.org/drawingml/2006/picture">
                       <pic:pic>
                         <pic:nvPicPr>
-                          <pic:cNvPr descr="/var/folders/rg/8wh58gn94ks8gt4z05j3xx3w0000gn/T//RtmpizUVak/file8ed86d1ab6e1.png" id="0" name="Picture"/>
+                          <pic:cNvPr descr="/var/folders/rg/8wh58gn94ks8gt4z05j3xx3w0000gn/T//RtmpLnSAzK/file9d4359315c44.png" id="0" name="Picture"/>
                           <pic:cNvPicPr>
                             <a:picLocks noChangeArrowheads="1" noChangeAspect="1"/>
                           </pic:cNvPicPr>
@@ -5556,7 +5556,7 @@
                     <a:graphicData uri="http://schemas.openxmlformats.org/drawingml/2006/picture">
                       <pic:pic>
                         <pic:nvPicPr>
-                          <pic:cNvPr descr="/var/folders/rg/8wh58gn94ks8gt4z05j3xx3w0000gn/T//RtmpizUVak/file8ed874dca5bc.png" id="0" name="Picture"/>
+                          <pic:cNvPr descr="/var/folders/rg/8wh58gn94ks8gt4z05j3xx3w0000gn/T//RtmpLnSAzK/file9d4337a0a21b.png" id="0" name="Picture"/>
                           <pic:cNvPicPr>
                             <a:picLocks noChangeArrowheads="1" noChangeAspect="1"/>
                           </pic:cNvPicPr>

</xml_diff>

<commit_message>
first draft ORA project summary, fixed code mistake manuscript, minor changes GSPA poster+abstract
</commit_message>
<xml_diff>
--- a/manuscript/manuscript.docx
+++ b/manuscript/manuscript.docx
@@ -1030,7 +1030,7 @@
           <m:t>−</m:t>
         </m:r>
         <m:r>
-          <m:t>9.09</m:t>
+          <m:t>6.54</m:t>
         </m:r>
       </m:oMath>
       <w:r>
@@ -1053,7 +1053,7 @@
           <m:t>−</m:t>
         </m:r>
         <m:r>
-          <m:t>12.11</m:t>
+          <m:t>9.31</m:t>
         </m:r>
         <m:r>
           <m:rPr>
@@ -1068,7 +1068,7 @@
           <m:t>−</m:t>
         </m:r>
         <m:r>
-          <m:t>6.07</m:t>
+          <m:t>3.76</m:t>
         </m:r>
         <m:r>
           <m:rPr>
@@ -4739,7 +4739,7 @@
                     <a:graphicData uri="http://schemas.openxmlformats.org/drawingml/2006/picture">
                       <pic:pic>
                         <pic:nvPicPr>
-                          <pic:cNvPr descr="/var/folders/rg/8wh58gn94ks8gt4z05j3xx3w0000gn/T//RtmpLnSAzK/file9d4363d0074e.png" id="0" name="Picture"/>
+                          <pic:cNvPr descr="/var/folders/rg/8wh58gn94ks8gt4z05j3xx3w0000gn/T//RtmpL7plRW/file5590743916e4.png" id="0" name="Picture"/>
                           <pic:cNvPicPr>
                             <a:picLocks noChangeArrowheads="1" noChangeAspect="1"/>
                           </pic:cNvPicPr>
@@ -4824,7 +4824,7 @@
                     <a:graphicData uri="http://schemas.openxmlformats.org/drawingml/2006/picture">
                       <pic:pic>
                         <pic:nvPicPr>
-                          <pic:cNvPr descr="/var/folders/rg/8wh58gn94ks8gt4z05j3xx3w0000gn/T//RtmpLnSAzK/file9d436e8fc513.png" id="0" name="Picture"/>
+                          <pic:cNvPr descr="/var/folders/rg/8wh58gn94ks8gt4z05j3xx3w0000gn/T//RtmpL7plRW/file5590500e0e58.png" id="0" name="Picture"/>
                           <pic:cNvPicPr>
                             <a:picLocks noChangeArrowheads="1" noChangeAspect="1"/>
                           </pic:cNvPicPr>
@@ -4922,7 +4922,7 @@
                     <a:graphicData uri="http://schemas.openxmlformats.org/drawingml/2006/picture">
                       <pic:pic>
                         <pic:nvPicPr>
-                          <pic:cNvPr descr="/var/folders/rg/8wh58gn94ks8gt4z05j3xx3w0000gn/T//RtmpLnSAzK/file9d4320d39b1a.png" id="0" name="Picture"/>
+                          <pic:cNvPr descr="/var/folders/rg/8wh58gn94ks8gt4z05j3xx3w0000gn/T//RtmpL7plRW/file55904acfdc77.png" id="0" name="Picture"/>
                           <pic:cNvPicPr>
                             <a:picLocks noChangeArrowheads="1" noChangeAspect="1"/>
                           </pic:cNvPicPr>
@@ -5007,7 +5007,7 @@
                     <a:graphicData uri="http://schemas.openxmlformats.org/drawingml/2006/picture">
                       <pic:pic>
                         <pic:nvPicPr>
-                          <pic:cNvPr descr="/var/folders/rg/8wh58gn94ks8gt4z05j3xx3w0000gn/T//RtmpLnSAzK/file9d43246bd8cc.png" id="0" name="Picture"/>
+                          <pic:cNvPr descr="/var/folders/rg/8wh58gn94ks8gt4z05j3xx3w0000gn/T//RtmpL7plRW/file559014932f00.png" id="0" name="Picture"/>
                           <pic:cNvPicPr>
                             <a:picLocks noChangeArrowheads="1" noChangeAspect="1"/>
                           </pic:cNvPicPr>
@@ -5105,7 +5105,7 @@
                     <a:graphicData uri="http://schemas.openxmlformats.org/drawingml/2006/picture">
                       <pic:pic>
                         <pic:nvPicPr>
-                          <pic:cNvPr descr="/var/folders/rg/8wh58gn94ks8gt4z05j3xx3w0000gn/T//RtmpLnSAzK/file9d4324664bc2.png" id="0" name="Picture"/>
+                          <pic:cNvPr descr="/var/folders/rg/8wh58gn94ks8gt4z05j3xx3w0000gn/T//RtmpL7plRW/file55904af2b38d.png" id="0" name="Picture"/>
                           <pic:cNvPicPr>
                             <a:picLocks noChangeArrowheads="1" noChangeAspect="1"/>
                           </pic:cNvPicPr>
@@ -5190,7 +5190,7 @@
                     <a:graphicData uri="http://schemas.openxmlformats.org/drawingml/2006/picture">
                       <pic:pic>
                         <pic:nvPicPr>
-                          <pic:cNvPr descr="/var/folders/rg/8wh58gn94ks8gt4z05j3xx3w0000gn/T//RtmpLnSAzK/file9d4337f7c039.png" id="0" name="Picture"/>
+                          <pic:cNvPr descr="/var/folders/rg/8wh58gn94ks8gt4z05j3xx3w0000gn/T//RtmpL7plRW/file55903ea146c.png" id="0" name="Picture"/>
                           <pic:cNvPicPr>
                             <a:picLocks noChangeArrowheads="1" noChangeAspect="1"/>
                           </pic:cNvPicPr>
@@ -5288,7 +5288,7 @@
                     <a:graphicData uri="http://schemas.openxmlformats.org/drawingml/2006/picture">
                       <pic:pic>
                         <pic:nvPicPr>
-                          <pic:cNvPr descr="/var/folders/rg/8wh58gn94ks8gt4z05j3xx3w0000gn/T//RtmpLnSAzK/file9d436a6cfae3.png" id="0" name="Picture"/>
+                          <pic:cNvPr descr="/var/folders/rg/8wh58gn94ks8gt4z05j3xx3w0000gn/T//RtmpL7plRW/file55907ce2c075.png" id="0" name="Picture"/>
                           <pic:cNvPicPr>
                             <a:picLocks noChangeArrowheads="1" noChangeAspect="1"/>
                           </pic:cNvPicPr>
@@ -5373,7 +5373,7 @@
                     <a:graphicData uri="http://schemas.openxmlformats.org/drawingml/2006/picture">
                       <pic:pic>
                         <pic:nvPicPr>
-                          <pic:cNvPr descr="/var/folders/rg/8wh58gn94ks8gt4z05j3xx3w0000gn/T//RtmpLnSAzK/file9d4318cb83ab.png" id="0" name="Picture"/>
+                          <pic:cNvPr descr="/var/folders/rg/8wh58gn94ks8gt4z05j3xx3w0000gn/T//RtmpL7plRW/file5590ac98161.png" id="0" name="Picture"/>
                           <pic:cNvPicPr>
                             <a:picLocks noChangeArrowheads="1" noChangeAspect="1"/>
                           </pic:cNvPicPr>
@@ -5471,7 +5471,7 @@
                     <a:graphicData uri="http://schemas.openxmlformats.org/drawingml/2006/picture">
                       <pic:pic>
                         <pic:nvPicPr>
-                          <pic:cNvPr descr="/var/folders/rg/8wh58gn94ks8gt4z05j3xx3w0000gn/T//RtmpLnSAzK/file9d4359315c44.png" id="0" name="Picture"/>
+                          <pic:cNvPr descr="/var/folders/rg/8wh58gn94ks8gt4z05j3xx3w0000gn/T//RtmpL7plRW/file5590334d0ccf.png" id="0" name="Picture"/>
                           <pic:cNvPicPr>
                             <a:picLocks noChangeArrowheads="1" noChangeAspect="1"/>
                           </pic:cNvPicPr>
@@ -5556,7 +5556,7 @@
                     <a:graphicData uri="http://schemas.openxmlformats.org/drawingml/2006/picture">
                       <pic:pic>
                         <pic:nvPicPr>
-                          <pic:cNvPr descr="/var/folders/rg/8wh58gn94ks8gt4z05j3xx3w0000gn/T//RtmpLnSAzK/file9d4337a0a21b.png" id="0" name="Picture"/>
+                          <pic:cNvPr descr="/var/folders/rg/8wh58gn94ks8gt4z05j3xx3w0000gn/T//RtmpL7plRW/file55907840459.png" id="0" name="Picture"/>
                           <pic:cNvPicPr>
                             <a:picLocks noChangeArrowheads="1" noChangeAspect="1"/>
                           </pic:cNvPicPr>

</xml_diff>

<commit_message>
added abstract for SPSP JDM preconference
</commit_message>
<xml_diff>
--- a/manuscript/manuscript.docx
+++ b/manuscript/manuscript.docx
@@ -194,7 +194,7 @@
         <w:pStyle w:val="Textkrper"/>
       </w:pPr>
       <w:r>
-        <w:t xml:space="preserve">A recent movement towards crowd science has emerged in the behavioral sciences. One of the aims of crowd science is to increase the credibility of scientific research. Does it meet this promise in reality? We run an experiment to study the effects of scientific findings emerging from a crowd of researchers (vs. a typical research collaboration) on lay consumers’ posterior beliefs and ratings of credibility, confidence in an aggregate effect size estimate, bias, and error. We focus on crowdsourced data analysis, also known as the</w:t>
+        <w:t xml:space="preserve">A recent movement towards crowd science has emerged in the behavioral sciences. One of the aims of crowd science is to increase the credibility of scientific research. Does it meet this promise in reality? We run an experiment to study the effects of scientific findings emerging from a crowd of researchers (vs. a typical research collaboration) on lay consumers’ posterior beliefs, confidence in an aggregate effect size estimate, and ratings of credibility, bias, and error. We focus on crowdsourced data analysis, also known as the</w:t>
       </w:r>
       <w:r>
         <w:t xml:space="preserve"> </w:t>
@@ -893,42 +893,40 @@
         <w:t xml:space="preserve"> </w:t>
       </w:r>
       <m:oMath>
-        <m:r>
-          <m:rPr>
-            <m:sty m:val="p"/>
-          </m:rPr>
-          <m:t>[</m:t>
-        </m:r>
-        <m:r>
-          <m:rPr>
-            <m:sty m:val="p"/>
-          </m:rPr>
-          <m:t>−</m:t>
-        </m:r>
-        <m:r>
-          <m:t>25.59</m:t>
-        </m:r>
-        <m:r>
-          <m:rPr>
-            <m:sty m:val="p"/>
-          </m:rPr>
-          <m:t>,</m:t>
-        </m:r>
-        <m:r>
-          <m:rPr>
-            <m:sty m:val="p"/>
-          </m:rPr>
-          <m:t>−</m:t>
-        </m:r>
-        <m:r>
-          <m:t>20.00</m:t>
-        </m:r>
-        <m:r>
-          <m:rPr>
-            <m:sty m:val="p"/>
-          </m:rPr>
-          <m:t>]</m:t>
-        </m:r>
+        <m:d>
+          <m:dPr>
+            <m:begChr m:val="["/>
+            <m:endChr m:val="]"/>
+            <m:sepChr m:val=""/>
+            <m:grow/>
+          </m:dPr>
+          <m:e>
+            <m:r>
+              <m:rPr>
+                <m:sty m:val="p"/>
+              </m:rPr>
+              <m:t>−</m:t>
+            </m:r>
+            <m:r>
+              <m:t>25.59</m:t>
+            </m:r>
+            <m:r>
+              <m:rPr>
+                <m:sty m:val="p"/>
+              </m:rPr>
+              <m:t>,</m:t>
+            </m:r>
+            <m:r>
+              <m:rPr>
+                <m:sty m:val="p"/>
+              </m:rPr>
+              <m:t>−</m:t>
+            </m:r>
+            <m:r>
+              <m:t>20.00</m:t>
+            </m:r>
+          </m:e>
+        </m:d>
       </m:oMath>
       <w:r>
         <w:t xml:space="preserve">,</w:t>
@@ -983,42 +981,40 @@
         <w:t xml:space="preserve"> </w:t>
       </w:r>
       <m:oMath>
-        <m:r>
-          <m:rPr>
-            <m:sty m:val="p"/>
-          </m:rPr>
-          <m:t>[</m:t>
-        </m:r>
-        <m:r>
-          <m:rPr>
-            <m:sty m:val="p"/>
-          </m:rPr>
-          <m:t>−</m:t>
-        </m:r>
-        <m:r>
-          <m:t>9.31</m:t>
-        </m:r>
-        <m:r>
-          <m:rPr>
-            <m:sty m:val="p"/>
-          </m:rPr>
-          <m:t>,</m:t>
-        </m:r>
-        <m:r>
-          <m:rPr>
-            <m:sty m:val="p"/>
-          </m:rPr>
-          <m:t>−</m:t>
-        </m:r>
-        <m:r>
-          <m:t>3.76</m:t>
-        </m:r>
-        <m:r>
-          <m:rPr>
-            <m:sty m:val="p"/>
-          </m:rPr>
-          <m:t>]</m:t>
-        </m:r>
+        <m:d>
+          <m:dPr>
+            <m:begChr m:val="["/>
+            <m:endChr m:val="]"/>
+            <m:sepChr m:val=""/>
+            <m:grow/>
+          </m:dPr>
+          <m:e>
+            <m:r>
+              <m:rPr>
+                <m:sty m:val="p"/>
+              </m:rPr>
+              <m:t>−</m:t>
+            </m:r>
+            <m:r>
+              <m:t>9.31</m:t>
+            </m:r>
+            <m:r>
+              <m:rPr>
+                <m:sty m:val="p"/>
+              </m:rPr>
+              <m:t>,</m:t>
+            </m:r>
+            <m:r>
+              <m:rPr>
+                <m:sty m:val="p"/>
+              </m:rPr>
+              <m:t>−</m:t>
+            </m:r>
+            <m:r>
+              <m:t>3.76</m:t>
+            </m:r>
+          </m:e>
+        </m:d>
       </m:oMath>
       <w:r>
         <w:t xml:space="preserve">,</w:t>
@@ -1073,42 +1069,40 @@
         <w:t xml:space="preserve"> </w:t>
       </w:r>
       <m:oMath>
-        <m:r>
-          <m:rPr>
-            <m:sty m:val="p"/>
-          </m:rPr>
-          <m:t>[</m:t>
-        </m:r>
-        <m:r>
-          <m:rPr>
-            <m:sty m:val="p"/>
-          </m:rPr>
-          <m:t>−</m:t>
-        </m:r>
-        <m:r>
-          <m:t>12.11</m:t>
-        </m:r>
-        <m:r>
-          <m:rPr>
-            <m:sty m:val="p"/>
-          </m:rPr>
-          <m:t>,</m:t>
-        </m:r>
-        <m:r>
-          <m:rPr>
-            <m:sty m:val="p"/>
-          </m:rPr>
-          <m:t>−</m:t>
-        </m:r>
-        <m:r>
-          <m:t>6.07</m:t>
-        </m:r>
-        <m:r>
-          <m:rPr>
-            <m:sty m:val="p"/>
-          </m:rPr>
-          <m:t>]</m:t>
-        </m:r>
+        <m:d>
+          <m:dPr>
+            <m:begChr m:val="["/>
+            <m:endChr m:val="]"/>
+            <m:sepChr m:val=""/>
+            <m:grow/>
+          </m:dPr>
+          <m:e>
+            <m:r>
+              <m:rPr>
+                <m:sty m:val="p"/>
+              </m:rPr>
+              <m:t>−</m:t>
+            </m:r>
+            <m:r>
+              <m:t>12.11</m:t>
+            </m:r>
+            <m:r>
+              <m:rPr>
+                <m:sty m:val="p"/>
+              </m:rPr>
+              <m:t>,</m:t>
+            </m:r>
+            <m:r>
+              <m:rPr>
+                <m:sty m:val="p"/>
+              </m:rPr>
+              <m:t>−</m:t>
+            </m:r>
+            <m:r>
+              <m:t>6.07</m:t>
+            </m:r>
+          </m:e>
+        </m:d>
       </m:oMath>
       <w:r>
         <w:t xml:space="preserve">,</w:t>
@@ -1157,30 +1151,28 @@
         <w:t xml:space="preserve"> </w:t>
       </w:r>
       <m:oMath>
-        <m:r>
-          <m:rPr>
-            <m:sty m:val="p"/>
-          </m:rPr>
-          <m:t>[</m:t>
-        </m:r>
-        <m:r>
-          <m:t>3.48</m:t>
-        </m:r>
-        <m:r>
-          <m:rPr>
-            <m:sty m:val="p"/>
-          </m:rPr>
-          <m:t>,</m:t>
-        </m:r>
-        <m:r>
-          <m:t>9.89</m:t>
-        </m:r>
-        <m:r>
-          <m:rPr>
-            <m:sty m:val="p"/>
-          </m:rPr>
-          <m:t>]</m:t>
-        </m:r>
+        <m:d>
+          <m:dPr>
+            <m:begChr m:val="["/>
+            <m:endChr m:val="]"/>
+            <m:sepChr m:val=""/>
+            <m:grow/>
+          </m:dPr>
+          <m:e>
+            <m:r>
+              <m:t>3.48</m:t>
+            </m:r>
+            <m:r>
+              <m:rPr>
+                <m:sty m:val="p"/>
+              </m:rPr>
+              <m:t>,</m:t>
+            </m:r>
+            <m:r>
+              <m:t>9.89</m:t>
+            </m:r>
+          </m:e>
+        </m:d>
       </m:oMath>
       <w:r>
         <w:t xml:space="preserve">,</w:t>
@@ -1229,30 +1221,28 @@
         <w:t xml:space="preserve"> </w:t>
       </w:r>
       <m:oMath>
-        <m:r>
-          <m:rPr>
-            <m:sty m:val="p"/>
-          </m:rPr>
-          <m:t>[</m:t>
-        </m:r>
-        <m:r>
-          <m:t>2.98</m:t>
-        </m:r>
-        <m:r>
-          <m:rPr>
-            <m:sty m:val="p"/>
-          </m:rPr>
-          <m:t>,</m:t>
-        </m:r>
-        <m:r>
-          <m:t>8.80</m:t>
-        </m:r>
-        <m:r>
-          <m:rPr>
-            <m:sty m:val="p"/>
-          </m:rPr>
-          <m:t>]</m:t>
-        </m:r>
+        <m:d>
+          <m:dPr>
+            <m:begChr m:val="["/>
+            <m:endChr m:val="]"/>
+            <m:sepChr m:val=""/>
+            <m:grow/>
+          </m:dPr>
+          <m:e>
+            <m:r>
+              <m:t>2.98</m:t>
+            </m:r>
+            <m:r>
+              <m:rPr>
+                <m:sty m:val="p"/>
+              </m:rPr>
+              <m:t>,</m:t>
+            </m:r>
+            <m:r>
+              <m:t>8.80</m:t>
+            </m:r>
+          </m:e>
+        </m:d>
       </m:oMath>
       <w:r>
         <w:t xml:space="preserve">,</w:t>
@@ -1301,30 +1291,28 @@
         <w:t xml:space="preserve"> </w:t>
       </w:r>
       <m:oMath>
-        <m:r>
-          <m:rPr>
-            <m:sty m:val="p"/>
-          </m:rPr>
-          <m:t>[</m:t>
-        </m:r>
-        <m:r>
-          <m:t>6.46</m:t>
-        </m:r>
-        <m:r>
-          <m:rPr>
-            <m:sty m:val="p"/>
-          </m:rPr>
-          <m:t>,</m:t>
-        </m:r>
-        <m:r>
-          <m:t>11.98</m:t>
-        </m:r>
-        <m:r>
-          <m:rPr>
-            <m:sty m:val="p"/>
-          </m:rPr>
-          <m:t>]</m:t>
-        </m:r>
+        <m:d>
+          <m:dPr>
+            <m:begChr m:val="["/>
+            <m:endChr m:val="]"/>
+            <m:sepChr m:val=""/>
+            <m:grow/>
+          </m:dPr>
+          <m:e>
+            <m:r>
+              <m:t>6.46</m:t>
+            </m:r>
+            <m:r>
+              <m:rPr>
+                <m:sty m:val="p"/>
+              </m:rPr>
+              <m:t>,</m:t>
+            </m:r>
+            <m:r>
+              <m:t>11.98</m:t>
+            </m:r>
+          </m:e>
+        </m:d>
       </m:oMath>
       <w:r>
         <w:t xml:space="preserve">,</w:t>
@@ -1385,42 +1373,40 @@
         <w:t xml:space="preserve"> </w:t>
       </w:r>
       <m:oMath>
-        <m:r>
-          <m:rPr>
-            <m:sty m:val="p"/>
-          </m:rPr>
-          <m:t>[</m:t>
-        </m:r>
-        <m:r>
-          <m:rPr>
-            <m:sty m:val="p"/>
-          </m:rPr>
-          <m:t>−</m:t>
-        </m:r>
-        <m:r>
-          <m:t>8.51</m:t>
-        </m:r>
-        <m:r>
-          <m:rPr>
-            <m:sty m:val="p"/>
-          </m:rPr>
-          <m:t>,</m:t>
-        </m:r>
-        <m:r>
-          <m:rPr>
-            <m:sty m:val="p"/>
-          </m:rPr>
-          <m:t>−</m:t>
-        </m:r>
-        <m:r>
-          <m:t>2.91</m:t>
-        </m:r>
-        <m:r>
-          <m:rPr>
-            <m:sty m:val="p"/>
-          </m:rPr>
-          <m:t>]</m:t>
-        </m:r>
+        <m:d>
+          <m:dPr>
+            <m:begChr m:val="["/>
+            <m:endChr m:val="]"/>
+            <m:sepChr m:val=""/>
+            <m:grow/>
+          </m:dPr>
+          <m:e>
+            <m:r>
+              <m:rPr>
+                <m:sty m:val="p"/>
+              </m:rPr>
+              <m:t>−</m:t>
+            </m:r>
+            <m:r>
+              <m:t>8.51</m:t>
+            </m:r>
+            <m:r>
+              <m:rPr>
+                <m:sty m:val="p"/>
+              </m:rPr>
+              <m:t>,</m:t>
+            </m:r>
+            <m:r>
+              <m:rPr>
+                <m:sty m:val="p"/>
+              </m:rPr>
+              <m:t>−</m:t>
+            </m:r>
+            <m:r>
+              <m:t>2.91</m:t>
+            </m:r>
+          </m:e>
+        </m:d>
       </m:oMath>
       <w:r>
         <w:t xml:space="preserve">,</w:t>
@@ -1469,30 +1455,28 @@
         <w:t xml:space="preserve"> </w:t>
       </w:r>
       <m:oMath>
-        <m:r>
-          <m:rPr>
-            <m:sty m:val="p"/>
-          </m:rPr>
-          <m:t>[</m:t>
-        </m:r>
-        <m:r>
-          <m:t>0.68</m:t>
-        </m:r>
-        <m:r>
-          <m:rPr>
-            <m:sty m:val="p"/>
-          </m:rPr>
-          <m:t>,</m:t>
-        </m:r>
-        <m:r>
-          <m:t>6.51</m:t>
-        </m:r>
-        <m:r>
-          <m:rPr>
-            <m:sty m:val="p"/>
-          </m:rPr>
-          <m:t>]</m:t>
-        </m:r>
+        <m:d>
+          <m:dPr>
+            <m:begChr m:val="["/>
+            <m:endChr m:val="]"/>
+            <m:sepChr m:val=""/>
+            <m:grow/>
+          </m:dPr>
+          <m:e>
+            <m:r>
+              <m:t>0.68</m:t>
+            </m:r>
+            <m:r>
+              <m:rPr>
+                <m:sty m:val="p"/>
+              </m:rPr>
+              <m:t>,</m:t>
+            </m:r>
+            <m:r>
+              <m:t>6.51</m:t>
+            </m:r>
+          </m:e>
+        </m:d>
       </m:oMath>
       <w:r>
         <w:t xml:space="preserve">,</w:t>
@@ -1541,30 +1525,28 @@
         <w:t xml:space="preserve"> </w:t>
       </w:r>
       <m:oMath>
-        <m:r>
-          <m:rPr>
-            <m:sty m:val="p"/>
-          </m:rPr>
-          <m:t>[</m:t>
-        </m:r>
-        <m:r>
-          <m:t>2.37</m:t>
-        </m:r>
-        <m:r>
-          <m:rPr>
-            <m:sty m:val="p"/>
-          </m:rPr>
-          <m:t>,</m:t>
-        </m:r>
-        <m:r>
-          <m:t>7.91</m:t>
-        </m:r>
-        <m:r>
-          <m:rPr>
-            <m:sty m:val="p"/>
-          </m:rPr>
-          <m:t>]</m:t>
-        </m:r>
+        <m:d>
+          <m:dPr>
+            <m:begChr m:val="["/>
+            <m:endChr m:val="]"/>
+            <m:sepChr m:val=""/>
+            <m:grow/>
+          </m:dPr>
+          <m:e>
+            <m:r>
+              <m:t>2.37</m:t>
+            </m:r>
+            <m:r>
+              <m:rPr>
+                <m:sty m:val="p"/>
+              </m:rPr>
+              <m:t>,</m:t>
+            </m:r>
+            <m:r>
+              <m:t>7.91</m:t>
+            </m:r>
+          </m:e>
+        </m:d>
       </m:oMath>
       <w:r>
         <w:t xml:space="preserve">,</w:t>
@@ -1613,36 +1595,34 @@
         <w:t xml:space="preserve"> </w:t>
       </w:r>
       <m:oMath>
-        <m:r>
-          <m:rPr>
-            <m:sty m:val="p"/>
-          </m:rPr>
-          <m:t>[</m:t>
-        </m:r>
-        <m:r>
-          <m:rPr>
-            <m:sty m:val="p"/>
-          </m:rPr>
-          <m:t>−</m:t>
-        </m:r>
-        <m:r>
-          <m:t>1.53</m:t>
-        </m:r>
-        <m:r>
-          <m:rPr>
-            <m:sty m:val="p"/>
-          </m:rPr>
-          <m:t>,</m:t>
-        </m:r>
-        <m:r>
-          <m:t>4.02</m:t>
-        </m:r>
-        <m:r>
-          <m:rPr>
-            <m:sty m:val="p"/>
-          </m:rPr>
-          <m:t>]</m:t>
-        </m:r>
+        <m:d>
+          <m:dPr>
+            <m:begChr m:val="["/>
+            <m:endChr m:val="]"/>
+            <m:sepChr m:val=""/>
+            <m:grow/>
+          </m:dPr>
+          <m:e>
+            <m:r>
+              <m:rPr>
+                <m:sty m:val="p"/>
+              </m:rPr>
+              <m:t>−</m:t>
+            </m:r>
+            <m:r>
+              <m:t>1.53</m:t>
+            </m:r>
+            <m:r>
+              <m:rPr>
+                <m:sty m:val="p"/>
+              </m:rPr>
+              <m:t>,</m:t>
+            </m:r>
+            <m:r>
+              <m:t>4.02</m:t>
+            </m:r>
+          </m:e>
+        </m:d>
       </m:oMath>
       <w:r>
         <w:t xml:space="preserve">,</w:t>
@@ -1691,36 +1671,34 @@
         <w:t xml:space="preserve"> </w:t>
       </w:r>
       <m:oMath>
-        <m:r>
-          <m:rPr>
-            <m:sty m:val="p"/>
-          </m:rPr>
-          <m:t>[</m:t>
-        </m:r>
-        <m:r>
-          <m:rPr>
-            <m:sty m:val="p"/>
-          </m:rPr>
-          <m:t>−</m:t>
-        </m:r>
-        <m:r>
-          <m:t>2.53</m:t>
-        </m:r>
-        <m:r>
-          <m:rPr>
-            <m:sty m:val="p"/>
-          </m:rPr>
-          <m:t>,</m:t>
-        </m:r>
-        <m:r>
-          <m:t>3.52</m:t>
-        </m:r>
-        <m:r>
-          <m:rPr>
-            <m:sty m:val="p"/>
-          </m:rPr>
-          <m:t>]</m:t>
-        </m:r>
+        <m:d>
+          <m:dPr>
+            <m:begChr m:val="["/>
+            <m:endChr m:val="]"/>
+            <m:sepChr m:val=""/>
+            <m:grow/>
+          </m:dPr>
+          <m:e>
+            <m:r>
+              <m:rPr>
+                <m:sty m:val="p"/>
+              </m:rPr>
+              <m:t>−</m:t>
+            </m:r>
+            <m:r>
+              <m:t>2.53</m:t>
+            </m:r>
+            <m:r>
+              <m:rPr>
+                <m:sty m:val="p"/>
+              </m:rPr>
+              <m:t>,</m:t>
+            </m:r>
+            <m:r>
+              <m:t>3.52</m:t>
+            </m:r>
+          </m:e>
+        </m:d>
       </m:oMath>
       <w:r>
         <w:t xml:space="preserve">,</w:t>
@@ -1769,36 +1747,34 @@
         <w:t xml:space="preserve"> </w:t>
       </w:r>
       <m:oMath>
-        <m:r>
-          <m:rPr>
-            <m:sty m:val="p"/>
-          </m:rPr>
-          <m:t>[</m:t>
-        </m:r>
-        <m:r>
-          <m:rPr>
-            <m:sty m:val="p"/>
-          </m:rPr>
-          <m:t>−</m:t>
-        </m:r>
-        <m:r>
-          <m:t>1.08</m:t>
-        </m:r>
-        <m:r>
-          <m:rPr>
-            <m:sty m:val="p"/>
-          </m:rPr>
-          <m:t>,</m:t>
-        </m:r>
-        <m:r>
-          <m:t>5.35</m:t>
-        </m:r>
-        <m:r>
-          <m:rPr>
-            <m:sty m:val="p"/>
-          </m:rPr>
-          <m:t>]</m:t>
-        </m:r>
+        <m:d>
+          <m:dPr>
+            <m:begChr m:val="["/>
+            <m:endChr m:val="]"/>
+            <m:sepChr m:val=""/>
+            <m:grow/>
+          </m:dPr>
+          <m:e>
+            <m:r>
+              <m:rPr>
+                <m:sty m:val="p"/>
+              </m:rPr>
+              <m:t>−</m:t>
+            </m:r>
+            <m:r>
+              <m:t>1.08</m:t>
+            </m:r>
+            <m:r>
+              <m:rPr>
+                <m:sty m:val="p"/>
+              </m:rPr>
+              <m:t>,</m:t>
+            </m:r>
+            <m:r>
+              <m:t>5.35</m:t>
+            </m:r>
+          </m:e>
+        </m:d>
       </m:oMath>
       <w:r>
         <w:t xml:space="preserve">,</w:t>
@@ -1901,30 +1877,28 @@
         <w:t xml:space="preserve"> </w:t>
       </w:r>
       <m:oMath>
-        <m:r>
-          <m:rPr>
-            <m:sty m:val="p"/>
-          </m:rPr>
-          <m:t>[</m:t>
-        </m:r>
-        <m:r>
-          <m:t>2.55</m:t>
-        </m:r>
-        <m:r>
-          <m:rPr>
-            <m:sty m:val="p"/>
-          </m:rPr>
-          <m:t>,</m:t>
-        </m:r>
-        <m:r>
-          <m:t>6.95</m:t>
-        </m:r>
-        <m:r>
-          <m:rPr>
-            <m:sty m:val="p"/>
-          </m:rPr>
-          <m:t>]</m:t>
-        </m:r>
+        <m:d>
+          <m:dPr>
+            <m:begChr m:val="["/>
+            <m:endChr m:val="]"/>
+            <m:sepChr m:val=""/>
+            <m:grow/>
+          </m:dPr>
+          <m:e>
+            <m:r>
+              <m:t>2.55</m:t>
+            </m:r>
+            <m:r>
+              <m:rPr>
+                <m:sty m:val="p"/>
+              </m:rPr>
+              <m:t>,</m:t>
+            </m:r>
+            <m:r>
+              <m:t>6.95</m:t>
+            </m:r>
+          </m:e>
+        </m:d>
       </m:oMath>
       <w:r>
         <w:t xml:space="preserve">,</w:t>
@@ -2135,7 +2109,7 @@
         <w:t xml:space="preserve"> </w:t>
       </w:r>
       <w:r>
-        <w:t xml:space="preserve">(Version 4.0.5; R Core Team, 2021)</w:t>
+        <w:t xml:space="preserve">(Version 4.1.2; R Core Team, 2021)</w:t>
       </w:r>
       <w:r>
         <w:t xml:space="preserve"> </w:t>
@@ -2157,7 +2131,7 @@
         <w:t xml:space="preserve"> </w:t>
       </w:r>
       <w:r>
-        <w:t xml:space="preserve">(Version 0.7.10.9000; Robinson, Hayes, &amp; Couch, 2021)</w:t>
+        <w:t xml:space="preserve">(Version 0.7.10; Robinson, Hayes, &amp; Couch, 2021)</w:t>
       </w:r>
       <w:r>
         <w:t xml:space="preserve">,</w:t>
@@ -2214,7 +2188,7 @@
         <w:t xml:space="preserve"> </w:t>
       </w:r>
       <w:r>
-        <w:t xml:space="preserve">(Version 1.4.2; Hester, 2020)</w:t>
+        <w:t xml:space="preserve">(Version 1.5.0; Hester, 2020)</w:t>
       </w:r>
       <w:r>
         <w:t xml:space="preserve">,</w:t>
@@ -2328,7 +2302,7 @@
         <w:t xml:space="preserve"> </w:t>
       </w:r>
       <w:r>
-        <w:t xml:space="preserve">(Version 1.4.0; Wickham &amp; Hester, 2020)</w:t>
+        <w:t xml:space="preserve">(Version 2.0.2; Wickham &amp; Hester, 2020)</w:t>
       </w:r>
       <w:r>
         <w:t xml:space="preserve">,</w:t>
@@ -3764,81 +3738,26 @@
       </w:hyperlink>
     </w:p>
     <w:bookmarkEnd w:id="66"/>
-    <w:bookmarkStart w:id="68" w:name="ref-munoz2018"/>
+    <w:bookmarkStart w:id="68" w:name="ref-R-here"/>
     <w:p>
       <w:pPr>
         <w:pStyle w:val="Literaturverzeichnis"/>
       </w:pPr>
       <w:r>
-        <w:t xml:space="preserve">Muñoz, J., &amp; Young, C. (2018). We</w:t>
-      </w:r>
-      <w:r>
-        <w:t xml:space="preserve"> </w:t>
-      </w:r>
-      <w:r>
-        <w:t xml:space="preserve">Ran</w:t>
-      </w:r>
-      <w:r>
-        <w:t xml:space="preserve"> </w:t>
-      </w:r>
-      <w:r>
-        <w:t xml:space="preserve">9</w:t>
-      </w:r>
-      <w:r>
-        <w:t xml:space="preserve"> </w:t>
-      </w:r>
-      <w:r>
-        <w:t xml:space="preserve">Billion Regressions</w:t>
-      </w:r>
-      <w:r>
-        <w:t xml:space="preserve">: Eliminating</w:t>
-      </w:r>
-      <w:r>
-        <w:t xml:space="preserve"> </w:t>
-      </w:r>
-      <w:r>
-        <w:t xml:space="preserve">False Positives</w:t>
-      </w:r>
-      <w:r>
-        <w:t xml:space="preserve"> </w:t>
-      </w:r>
-      <w:r>
-        <w:t xml:space="preserve">through</w:t>
-      </w:r>
-      <w:r>
-        <w:t xml:space="preserve"> </w:t>
-      </w:r>
-      <w:r>
-        <w:t xml:space="preserve">Computational Model Robustness</w:t>
-      </w:r>
-      <w:r>
-        <w:t xml:space="preserve">.</w:t>
-      </w:r>
-      <w:r>
-        <w:t xml:space="preserve"> </w:t>
-      </w:r>
-      <w:r>
-        <w:rPr>
-          <w:iCs/>
-          <w:i/>
-        </w:rPr>
-        <w:t xml:space="preserve">Sociological Methodology</w:t>
-      </w:r>
-      <w:r>
-        <w:t xml:space="preserve">,</w:t>
-      </w:r>
-      <w:r>
-        <w:t xml:space="preserve"> </w:t>
-      </w:r>
-      <w:r>
-        <w:rPr>
-          <w:iCs/>
-          <w:i/>
-        </w:rPr>
-        <w:t xml:space="preserve">48</w:t>
-      </w:r>
-      <w:r>
-        <w:t xml:space="preserve">(1), 1–33.</w:t>
+        <w:t xml:space="preserve">Müller, K. (2020).</w:t>
+      </w:r>
+      <w:r>
+        <w:t xml:space="preserve"> </w:t>
+      </w:r>
+      <w:r>
+        <w:rPr>
+          <w:iCs/>
+          <w:i/>
+        </w:rPr>
+        <w:t xml:space="preserve">Here: A simpler way to find your files</w:t>
+      </w:r>
+      <w:r>
+        <w:t xml:space="preserve">. Retrieved from</w:t>
       </w:r>
       <w:r>
         <w:t xml:space="preserve"> </w:t>
@@ -3848,31 +3767,86 @@
           <w:rPr>
             <w:rStyle w:val="Hyperlink"/>
           </w:rPr>
-          <w:t xml:space="preserve">https://doi.org/10.1177/0081175018777988</w:t>
+          <w:t xml:space="preserve">https://CRAN.R-project.org/package=here</w:t>
         </w:r>
       </w:hyperlink>
     </w:p>
     <w:bookmarkEnd w:id="68"/>
-    <w:bookmarkStart w:id="70" w:name="ref-R-here"/>
+    <w:bookmarkStart w:id="70" w:name="ref-munoz2018"/>
     <w:p>
       <w:pPr>
         <w:pStyle w:val="Literaturverzeichnis"/>
       </w:pPr>
       <w:r>
-        <w:t xml:space="preserve">Müller, K. (2020).</w:t>
-      </w:r>
-      <w:r>
-        <w:t xml:space="preserve"> </w:t>
-      </w:r>
-      <w:r>
-        <w:rPr>
-          <w:iCs/>
-          <w:i/>
-        </w:rPr>
-        <w:t xml:space="preserve">Here: A simpler way to find your files</w:t>
-      </w:r>
-      <w:r>
-        <w:t xml:space="preserve">. Retrieved from</w:t>
+        <w:t xml:space="preserve">Muñoz, J., &amp; Young, C. (2018). We</w:t>
+      </w:r>
+      <w:r>
+        <w:t xml:space="preserve"> </w:t>
+      </w:r>
+      <w:r>
+        <w:t xml:space="preserve">Ran</w:t>
+      </w:r>
+      <w:r>
+        <w:t xml:space="preserve"> </w:t>
+      </w:r>
+      <w:r>
+        <w:t xml:space="preserve">9</w:t>
+      </w:r>
+      <w:r>
+        <w:t xml:space="preserve"> </w:t>
+      </w:r>
+      <w:r>
+        <w:t xml:space="preserve">Billion Regressions</w:t>
+      </w:r>
+      <w:r>
+        <w:t xml:space="preserve">: Eliminating</w:t>
+      </w:r>
+      <w:r>
+        <w:t xml:space="preserve"> </w:t>
+      </w:r>
+      <w:r>
+        <w:t xml:space="preserve">False Positives</w:t>
+      </w:r>
+      <w:r>
+        <w:t xml:space="preserve"> </w:t>
+      </w:r>
+      <w:r>
+        <w:t xml:space="preserve">through</w:t>
+      </w:r>
+      <w:r>
+        <w:t xml:space="preserve"> </w:t>
+      </w:r>
+      <w:r>
+        <w:t xml:space="preserve">Computational Model Robustness</w:t>
+      </w:r>
+      <w:r>
+        <w:t xml:space="preserve">.</w:t>
+      </w:r>
+      <w:r>
+        <w:t xml:space="preserve"> </w:t>
+      </w:r>
+      <w:r>
+        <w:rPr>
+          <w:iCs/>
+          <w:i/>
+        </w:rPr>
+        <w:t xml:space="preserve">Sociological Methodology</w:t>
+      </w:r>
+      <w:r>
+        <w:t xml:space="preserve">,</w:t>
+      </w:r>
+      <w:r>
+        <w:t xml:space="preserve"> </w:t>
+      </w:r>
+      <w:r>
+        <w:rPr>
+          <w:iCs/>
+          <w:i/>
+        </w:rPr>
+        <w:t xml:space="preserve">48</w:t>
+      </w:r>
+      <w:r>
+        <w:t xml:space="preserve">(1), 1–33.</w:t>
       </w:r>
       <w:r>
         <w:t xml:space="preserve"> </w:t>
@@ -3882,7 +3856,7 @@
           <w:rPr>
             <w:rStyle w:val="Hyperlink"/>
           </w:rPr>
-          <w:t xml:space="preserve">https://CRAN.R-project.org/package=here</w:t>
+          <w:t xml:space="preserve">https://doi.org/10.1177/0081175018777988</w:t>
         </w:r>
       </w:hyperlink>
     </w:p>
@@ -4735,12 +4709,20 @@
     <w:tbl>
       <w:tblPr>
         <w:tblStyle w:val="Table"/>
-        <w:tblW w:type="pct" w:w="0.0"/>
+        <w:tblW w:type="auto" w:w="0"/>
         <w:tblLook w:firstRow="1" w:lastRow="0" w:firstColumn="0" w:lastColumn="0" w:noHBand="0" w:noVBand="0" w:val="0020"/>
       </w:tblPr>
-      <w:tblGrid/>
+      <w:tblGrid>
+        <w:gridCol w:w="2640"/>
+        <w:gridCol w:w="2640"/>
+        <w:gridCol w:w="2640"/>
+      </w:tblGrid>
       <w:tr>
+        <w:trPr>
+          <w:tblHeader w:val="true"/>
+        </w:trPr>
         <w:tc>
+          <w:tcPr/>
           <w:p>
             <w:pPr>
               <w:pStyle w:val="Compact"/>
@@ -4752,6 +4734,7 @@
           </w:p>
         </w:tc>
         <w:tc>
+          <w:tcPr/>
           <w:p>
             <w:pPr>
               <w:pStyle w:val="Compact"/>
@@ -4763,6 +4746,7 @@
           </w:p>
         </w:tc>
         <w:tc>
+          <w:tcPr/>
           <w:p>
             <w:pPr>
               <w:pStyle w:val="Compact"/>
@@ -4776,6 +4760,7 @@
       </w:tr>
       <w:tr>
         <w:tc>
+          <w:tcPr/>
           <w:p>
             <w:pPr>
               <w:pStyle w:val="Compact"/>
@@ -4787,6 +4772,7 @@
           </w:p>
         </w:tc>
         <w:tc>
+          <w:tcPr/>
           <w:p>
             <w:pPr>
               <w:pStyle w:val="Compact"/>
@@ -4837,7 +4823,7 @@
                     <a:graphicData uri="http://schemas.openxmlformats.org/drawingml/2006/picture">
                       <pic:pic>
                         <pic:nvPicPr>
-                          <pic:cNvPr descr="/var/folders/rg/8wh58gn94ks8gt4z05j3xx3w0000gn/T//RtmplHUI3d/file6290348d0a1e.png" id="0" name="Picture"/>
+                          <pic:cNvPr descr="/var/folders/rg/8wh58gn94ks8gt4z05j3xx3w0000gn/T//RtmppajPbW/fileab0571e74b9e.png" id="0" name="Picture"/>
                           <pic:cNvPicPr>
                             <a:picLocks noChangeArrowheads="1" noChangeAspect="1"/>
                           </pic:cNvPicPr>
@@ -4872,6 +4858,7 @@
           </w:p>
         </w:tc>
         <w:tc>
+          <w:tcPr/>
           <w:p>
             <w:pPr>
               <w:pStyle w:val="Compact"/>
@@ -4922,7 +4909,7 @@
                     <a:graphicData uri="http://schemas.openxmlformats.org/drawingml/2006/picture">
                       <pic:pic>
                         <pic:nvPicPr>
-                          <pic:cNvPr descr="/var/folders/rg/8wh58gn94ks8gt4z05j3xx3w0000gn/T//RtmplHUI3d/file629017935286.png" id="0" name="Picture"/>
+                          <pic:cNvPr descr="/var/folders/rg/8wh58gn94ks8gt4z05j3xx3w0000gn/T//RtmppajPbW/fileab05815ac7e.png" id="0" name="Picture"/>
                           <pic:cNvPicPr>
                             <a:picLocks noChangeArrowheads="1" noChangeAspect="1"/>
                           </pic:cNvPicPr>
@@ -4959,6 +4946,7 @@
       </w:tr>
       <w:tr>
         <w:tc>
+          <w:tcPr/>
           <w:p>
             <w:pPr>
               <w:pStyle w:val="Compact"/>
@@ -4970,6 +4958,7 @@
           </w:p>
         </w:tc>
         <w:tc>
+          <w:tcPr/>
           <w:p>
             <w:pPr>
               <w:pStyle w:val="Compact"/>
@@ -5020,7 +5009,7 @@
                     <a:graphicData uri="http://schemas.openxmlformats.org/drawingml/2006/picture">
                       <pic:pic>
                         <pic:nvPicPr>
-                          <pic:cNvPr descr="/var/folders/rg/8wh58gn94ks8gt4z05j3xx3w0000gn/T//RtmplHUI3d/file6290490ee781.png" id="0" name="Picture"/>
+                          <pic:cNvPr descr="/var/folders/rg/8wh58gn94ks8gt4z05j3xx3w0000gn/T//RtmppajPbW/fileab0546ef8857.png" id="0" name="Picture"/>
                           <pic:cNvPicPr>
                             <a:picLocks noChangeArrowheads="1" noChangeAspect="1"/>
                           </pic:cNvPicPr>
@@ -5055,6 +5044,7 @@
           </w:p>
         </w:tc>
         <w:tc>
+          <w:tcPr/>
           <w:p>
             <w:pPr>
               <w:pStyle w:val="Compact"/>
@@ -5105,7 +5095,7 @@
                     <a:graphicData uri="http://schemas.openxmlformats.org/drawingml/2006/picture">
                       <pic:pic>
                         <pic:nvPicPr>
-                          <pic:cNvPr descr="/var/folders/rg/8wh58gn94ks8gt4z05j3xx3w0000gn/T//RtmplHUI3d/file62907180eb9f.png" id="0" name="Picture"/>
+                          <pic:cNvPr descr="/var/folders/rg/8wh58gn94ks8gt4z05j3xx3w0000gn/T//RtmppajPbW/fileab0517e02c23.png" id="0" name="Picture"/>
                           <pic:cNvPicPr>
                             <a:picLocks noChangeArrowheads="1" noChangeAspect="1"/>
                           </pic:cNvPicPr>
@@ -5142,6 +5132,7 @@
       </w:tr>
       <w:tr>
         <w:tc>
+          <w:tcPr/>
           <w:p>
             <w:pPr>
               <w:pStyle w:val="Compact"/>
@@ -5153,6 +5144,7 @@
           </w:p>
         </w:tc>
         <w:tc>
+          <w:tcPr/>
           <w:p>
             <w:pPr>
               <w:pStyle w:val="Compact"/>
@@ -5203,7 +5195,7 @@
                     <a:graphicData uri="http://schemas.openxmlformats.org/drawingml/2006/picture">
                       <pic:pic>
                         <pic:nvPicPr>
-                          <pic:cNvPr descr="/var/folders/rg/8wh58gn94ks8gt4z05j3xx3w0000gn/T//RtmplHUI3d/file629046ed4df0.png" id="0" name="Picture"/>
+                          <pic:cNvPr descr="/var/folders/rg/8wh58gn94ks8gt4z05j3xx3w0000gn/T//RtmppajPbW/fileab057e71ba13.png" id="0" name="Picture"/>
                           <pic:cNvPicPr>
                             <a:picLocks noChangeArrowheads="1" noChangeAspect="1"/>
                           </pic:cNvPicPr>
@@ -5238,6 +5230,7 @@
           </w:p>
         </w:tc>
         <w:tc>
+          <w:tcPr/>
           <w:p>
             <w:pPr>
               <w:pStyle w:val="Compact"/>
@@ -5288,7 +5281,7 @@
                     <a:graphicData uri="http://schemas.openxmlformats.org/drawingml/2006/picture">
                       <pic:pic>
                         <pic:nvPicPr>
-                          <pic:cNvPr descr="/var/folders/rg/8wh58gn94ks8gt4z05j3xx3w0000gn/T//RtmplHUI3d/file6290597ebf1.png" id="0" name="Picture"/>
+                          <pic:cNvPr descr="/var/folders/rg/8wh58gn94ks8gt4z05j3xx3w0000gn/T//RtmppajPbW/fileab055c6f763f.png" id="0" name="Picture"/>
                           <pic:cNvPicPr>
                             <a:picLocks noChangeArrowheads="1" noChangeAspect="1"/>
                           </pic:cNvPicPr>
@@ -5325,6 +5318,7 @@
       </w:tr>
       <w:tr>
         <w:tc>
+          <w:tcPr/>
           <w:p>
             <w:pPr>
               <w:pStyle w:val="Compact"/>
@@ -5336,6 +5330,7 @@
           </w:p>
         </w:tc>
         <w:tc>
+          <w:tcPr/>
           <w:p>
             <w:pPr>
               <w:pStyle w:val="Compact"/>
@@ -5386,7 +5381,7 @@
                     <a:graphicData uri="http://schemas.openxmlformats.org/drawingml/2006/picture">
                       <pic:pic>
                         <pic:nvPicPr>
-                          <pic:cNvPr descr="/var/folders/rg/8wh58gn94ks8gt4z05j3xx3w0000gn/T//RtmplHUI3d/file629039031e15.png" id="0" name="Picture"/>
+                          <pic:cNvPr descr="/var/folders/rg/8wh58gn94ks8gt4z05j3xx3w0000gn/T//RtmppajPbW/fileab0519bc5182.png" id="0" name="Picture"/>
                           <pic:cNvPicPr>
                             <a:picLocks noChangeArrowheads="1" noChangeAspect="1"/>
                           </pic:cNvPicPr>
@@ -5421,6 +5416,7 @@
           </w:p>
         </w:tc>
         <w:tc>
+          <w:tcPr/>
           <w:p>
             <w:pPr>
               <w:pStyle w:val="Compact"/>
@@ -5471,7 +5467,7 @@
                     <a:graphicData uri="http://schemas.openxmlformats.org/drawingml/2006/picture">
                       <pic:pic>
                         <pic:nvPicPr>
-                          <pic:cNvPr descr="/var/folders/rg/8wh58gn94ks8gt4z05j3xx3w0000gn/T//RtmplHUI3d/file62907bac11f0.png" id="0" name="Picture"/>
+                          <pic:cNvPr descr="/var/folders/rg/8wh58gn94ks8gt4z05j3xx3w0000gn/T//RtmppajPbW/fileab051a8b3b01.png" id="0" name="Picture"/>
                           <pic:cNvPicPr>
                             <a:picLocks noChangeArrowheads="1" noChangeAspect="1"/>
                           </pic:cNvPicPr>
@@ -5508,6 +5504,7 @@
       </w:tr>
       <w:tr>
         <w:tc>
+          <w:tcPr/>
           <w:p>
             <w:pPr>
               <w:pStyle w:val="Compact"/>
@@ -5519,6 +5516,7 @@
           </w:p>
         </w:tc>
         <w:tc>
+          <w:tcPr/>
           <w:p>
             <w:pPr>
               <w:pStyle w:val="Compact"/>
@@ -5569,7 +5567,7 @@
                     <a:graphicData uri="http://schemas.openxmlformats.org/drawingml/2006/picture">
                       <pic:pic>
                         <pic:nvPicPr>
-                          <pic:cNvPr descr="/var/folders/rg/8wh58gn94ks8gt4z05j3xx3w0000gn/T//RtmplHUI3d/file62905dcde2fe.png" id="0" name="Picture"/>
+                          <pic:cNvPr descr="/var/folders/rg/8wh58gn94ks8gt4z05j3xx3w0000gn/T//RtmppajPbW/fileab052acecc44.png" id="0" name="Picture"/>
                           <pic:cNvPicPr>
                             <a:picLocks noChangeArrowheads="1" noChangeAspect="1"/>
                           </pic:cNvPicPr>
@@ -5604,6 +5602,7 @@
           </w:p>
         </w:tc>
         <w:tc>
+          <w:tcPr/>
           <w:p>
             <w:pPr>
               <w:pStyle w:val="Compact"/>
@@ -5654,7 +5653,7 @@
                     <a:graphicData uri="http://schemas.openxmlformats.org/drawingml/2006/picture">
                       <pic:pic>
                         <pic:nvPicPr>
-                          <pic:cNvPr descr="/var/folders/rg/8wh58gn94ks8gt4z05j3xx3w0000gn/T//RtmplHUI3d/file629077f1c1ce.png" id="0" name="Picture"/>
+                          <pic:cNvPr descr="/var/folders/rg/8wh58gn94ks8gt4z05j3xx3w0000gn/T//RtmppajPbW/fileab056ec49a50.png" id="0" name="Picture"/>
                           <pic:cNvPicPr>
                             <a:picLocks noChangeArrowheads="1" noChangeAspect="1"/>
                           </pic:cNvPicPr>
@@ -5691,6 +5690,7 @@
       </w:tr>
       <w:tr>
         <w:tc>
+          <w:tcPr/>
           <w:p>
             <w:pPr>
               <w:pStyle w:val="Compact"/>
@@ -5702,6 +5702,7 @@
           </w:p>
         </w:tc>
         <w:tc>
+          <w:tcPr/>
           <w:p>
             <w:pPr>
               <w:pStyle w:val="Compact"/>
@@ -5727,6 +5728,7 @@
           </w:p>
         </w:tc>
         <w:tc>
+          <w:tcPr/>
           <w:p>
             <w:pPr>
               <w:pStyle w:val="Compact"/>
@@ -5800,7 +5802,7 @@
     <w:tbl>
       <w:tblPr>
         <w:tblStyle w:val="Table"/>
-        <w:tblW w:type="pct" w:w="5000.0"/>
+        <w:tblW w:type="pct" w:w="5000"/>
         <w:tblLook w:firstRow="1" w:lastRow="0" w:firstColumn="0" w:lastColumn="0" w:noHBand="0" w:noVBand="0" w:val="0020"/>
       </w:tblPr>
       <w:tblGrid>
@@ -5808,7 +5810,11 @@
         <w:gridCol w:w="3960"/>
       </w:tblGrid>
       <w:tr>
+        <w:trPr>
+          <w:tblHeader w:val="true"/>
+        </w:trPr>
         <w:tc>
+          <w:tcPr/>
           <w:p>
             <w:pPr>
               <w:pStyle w:val="Compact"/>
@@ -5820,6 +5826,7 @@
           </w:p>
         </w:tc>
         <w:tc>
+          <w:tcPr/>
           <w:p>
             <w:pPr>
               <w:pStyle w:val="Compact"/>
@@ -5833,6 +5840,7 @@
       </w:tr>
       <w:tr>
         <w:tc>
+          <w:tcPr/>
           <w:p>
             <w:pPr>
               <w:pStyle w:val="Compact"/>
@@ -5844,6 +5852,7 @@
           </w:p>
         </w:tc>
         <w:tc>
+          <w:tcPr/>
           <w:p>
             <w:pPr>
               <w:pStyle w:val="Compact"/>
@@ -5863,6 +5872,7 @@
       </w:tr>
       <w:tr>
         <w:tc>
+          <w:tcPr/>
           <w:p>
             <w:pPr>
               <w:pStyle w:val="Compact"/>
@@ -5874,6 +5884,7 @@
           </w:p>
         </w:tc>
         <w:tc>
+          <w:tcPr/>
           <w:p>
             <w:pPr>
               <w:pStyle w:val="Compact"/>
@@ -5911,6 +5922,7 @@
       </w:tr>
       <w:tr>
         <w:tc>
+          <w:tcPr/>
           <w:p>
             <w:pPr>
               <w:pStyle w:val="Compact"/>
@@ -5922,6 +5934,7 @@
           </w:p>
         </w:tc>
         <w:tc>
+          <w:tcPr/>
           <w:p>
             <w:pPr>
               <w:pStyle w:val="Compact"/>
@@ -5941,6 +5954,7 @@
       </w:tr>
       <w:tr>
         <w:tc>
+          <w:tcPr/>
           <w:p>
             <w:pPr>
               <w:pStyle w:val="Compact"/>
@@ -5952,6 +5966,7 @@
           </w:p>
         </w:tc>
         <w:tc>
+          <w:tcPr/>
           <w:p>
             <w:pPr>
               <w:pStyle w:val="Compact"/>
@@ -5971,6 +5986,7 @@
       </w:tr>
       <w:tr>
         <w:tc>
+          <w:tcPr/>
           <w:p>
             <w:pPr>
               <w:pStyle w:val="Compact"/>
@@ -5982,6 +5998,7 @@
           </w:p>
         </w:tc>
         <w:tc>
+          <w:tcPr/>
           <w:p>
             <w:pPr>
               <w:pStyle w:val="Compact"/>
@@ -6001,6 +6018,7 @@
       </w:tr>
       <w:tr>
         <w:tc>
+          <w:tcPr/>
           <w:p>
             <w:pPr>
               <w:pStyle w:val="Compact"/>
@@ -6012,6 +6030,7 @@
           </w:p>
         </w:tc>
         <w:tc>
+          <w:tcPr/>
           <w:p>
             <w:pPr>
               <w:pStyle w:val="Compact"/>
@@ -6031,6 +6050,7 @@
       </w:tr>
       <w:tr>
         <w:tc>
+          <w:tcPr/>
           <w:p>
             <w:pPr>
               <w:pStyle w:val="Compact"/>
@@ -6042,6 +6062,7 @@
           </w:p>
         </w:tc>
         <w:tc>
+          <w:tcPr/>
           <w:p>
             <w:pPr>
               <w:pStyle w:val="Compact"/>
@@ -6061,6 +6082,7 @@
       </w:tr>
       <w:tr>
         <w:tc>
+          <w:tcPr/>
           <w:p>
             <w:pPr>
               <w:pStyle w:val="Compact"/>
@@ -6072,6 +6094,7 @@
           </w:p>
         </w:tc>
         <w:tc>
+          <w:tcPr/>
           <w:p>
             <w:pPr>
               <w:pStyle w:val="Compact"/>
@@ -6188,7 +6211,7 @@
         <w:t xml:space="preserve"> </w:t>
       </w:r>
       <w:r>
-        <w:t xml:space="preserve">Figure 1 displays coefficient estimates (and 95% confidence intervals) of posterior beliefs, credibility, confidence, bias, error, and discretion in the two multi-analyst conditions, compared to the single-analyst condition (and controlling for prior beliefs). Green/red/gray error bars indicate positive/negative/insignificant findings, respectively.</w:t>
+        <w:t xml:space="preserve">We regressed all outcomes on prior beliefs and condition (with the single estimate condition as the reference category). Figure 1 displays coefficient estimates (and 95% confidence intervals) of posterior beliefs, credibility, confidence, bias, error, and discretion in the two crowd conditions – the consistent crowd and the inconsistent crowd – compared to the single-analyst condition and controlling for prior beliefs. Green/red/gray error bars indicate positive/negative/insignificant findings, respectively.</w:t>
       </w:r>
     </w:p>
     <w:p>
@@ -6292,11 +6315,11 @@
     <w:bookmarkEnd w:id="120"/>
     <w:bookmarkEnd w:id="121"/>
     <w:sectPr>
-      <w:headerReference w:type="even" r:id="rId10"/>
-      <w:headerReference w:type="default" r:id="rId9"/>
-      <w:headerReference w:type="first" r:id="rId11"/>
-      <w:pgSz w:w="12240" w:h="15840"/>
-      <w:pgMar w:top="1417" w:right="1417" w:bottom="1134" w:left="1417" w:header="720" w:footer="720" w:gutter="0"/>
+      <w:headerReference r:id="rId10" w:type="even"/>
+      <w:headerReference r:id="rId9" w:type="default"/>
+      <w:headerReference r:id="rId11" w:type="first"/>
+      <w:pgSz w:h="15840" w:w="12240"/>
+      <w:pgMar w:bottom="1134" w:footer="720" w:gutter="0" w:header="720" w:left="1417" w:right="1417" w:top="1417"/>
       <w:cols w:space="720"/>
       <w:titlePg/>
       <w:docGrid w:linePitch="326"/>
@@ -6536,8 +6559,8 @@
 </file>
 
 <file path=word/numbering.xml><?xml version="1.0" encoding="utf-8"?>
-<w:numbering xmlns:wpc="http://schemas.microsoft.com/office/word/2010/wordprocessingCanvas" xmlns:cx="http://schemas.microsoft.com/office/drawing/2014/chartex" xmlns:cx1="http://schemas.microsoft.com/office/drawing/2015/9/8/chartex" xmlns:cx2="http://schemas.microsoft.com/office/drawing/2015/10/21/chartex" xmlns:cx3="http://schemas.microsoft.com/office/drawing/2016/5/9/chartex" xmlns:cx4="http://schemas.microsoft.com/office/drawing/2016/5/10/chartex" xmlns:cx5="http://schemas.microsoft.com/office/drawing/2016/5/11/chartex" xmlns:cx6="http://schemas.microsoft.com/office/drawing/2016/5/12/chartex" xmlns:cx7="http://schemas.microsoft.com/office/drawing/2016/5/13/chartex" xmlns:cx8="http://schemas.microsoft.com/office/drawing/2016/5/14/chartex" xmlns:mc="http://schemas.openxmlformats.org/markup-compatibility/2006" xmlns:aink="http://schemas.microsoft.com/office/drawing/2016/ink" xmlns:am3d="http://schemas.microsoft.com/office/drawing/2017/model3d" xmlns:o="urn:schemas-microsoft-com:office:office" xmlns:r="http://schemas.openxmlformats.org/officeDocument/2006/relationships" xmlns:m="http://schemas.openxmlformats.org/officeDocument/2006/math" xmlns:v="urn:schemas-microsoft-com:vml" xmlns:wp14="http://schemas.microsoft.com/office/word/2010/wordprocessingDrawing" xmlns:wp="http://schemas.openxmlformats.org/drawingml/2006/wordprocessingDrawing" xmlns:w10="urn:schemas-microsoft-com:office:word" xmlns:w="http://schemas.openxmlformats.org/wordprocessingml/2006/main" xmlns:w14="http://schemas.microsoft.com/office/word/2010/wordml" xmlns:w15="http://schemas.microsoft.com/office/word/2012/wordml" xmlns:w16cid="http://schemas.microsoft.com/office/word/2016/wordml/cid" xmlns:w16se="http://schemas.microsoft.com/office/word/2015/wordml/symex" xmlns:wpg="http://schemas.microsoft.com/office/word/2010/wordprocessingGroup" xmlns:wpi="http://schemas.microsoft.com/office/word/2010/wordprocessingInk" xmlns:wne="http://schemas.microsoft.com/office/word/2006/wordml" xmlns:wps="http://schemas.microsoft.com/office/word/2010/wordprocessingShape" mc:Ignorable="w14 w15 w16se w16cid wp14">
-  <w:abstractNum w:abstractNumId="0" w15:restartNumberingAfterBreak="0">
+<w:numbering xmlns:aink="http://schemas.microsoft.com/office/drawing/2016/ink" xmlns:am3d="http://schemas.microsoft.com/office/drawing/2017/model3d" xmlns:cx="http://schemas.microsoft.com/office/drawing/2014/chartex" xmlns:cx1="http://schemas.microsoft.com/office/drawing/2015/9/8/chartex" xmlns:cx2="http://schemas.microsoft.com/office/drawing/2015/10/21/chartex" xmlns:cx3="http://schemas.microsoft.com/office/drawing/2016/5/9/chartex" xmlns:cx4="http://schemas.microsoft.com/office/drawing/2016/5/10/chartex" xmlns:cx5="http://schemas.microsoft.com/office/drawing/2016/5/11/chartex" xmlns:cx6="http://schemas.microsoft.com/office/drawing/2016/5/12/chartex" xmlns:cx7="http://schemas.microsoft.com/office/drawing/2016/5/13/chartex" xmlns:cx8="http://schemas.microsoft.com/office/drawing/2016/5/14/chartex" xmlns:m="http://schemas.openxmlformats.org/officeDocument/2006/math" xmlns:mc="http://schemas.openxmlformats.org/markup-compatibility/2006" xmlns:o="urn:schemas-microsoft-com:office:office" xmlns:r="http://schemas.openxmlformats.org/officeDocument/2006/relationships" xmlns:v="urn:schemas-microsoft-com:vml" xmlns:w="http://schemas.openxmlformats.org/wordprocessingml/2006/main" xmlns:w10="urn:schemas-microsoft-com:office:word" xmlns:w14="http://schemas.microsoft.com/office/word/2010/wordml" xmlns:w15="http://schemas.microsoft.com/office/word/2012/wordml" xmlns:w16cid="http://schemas.microsoft.com/office/word/2016/wordml/cid" xmlns:w16se="http://schemas.microsoft.com/office/word/2015/wordml/symex" xmlns:wne="http://schemas.microsoft.com/office/word/2006/wordml" xmlns:wp="http://schemas.openxmlformats.org/drawingml/2006/wordprocessingDrawing" xmlns:wp14="http://schemas.microsoft.com/office/word/2010/wordprocessingDrawing" xmlns:wpc="http://schemas.microsoft.com/office/word/2010/wordprocessingCanvas" xmlns:wpg="http://schemas.microsoft.com/office/word/2010/wordprocessingGroup" xmlns:wpi="http://schemas.microsoft.com/office/word/2010/wordprocessingInk" xmlns:wps="http://schemas.microsoft.com/office/word/2010/wordprocessingShape" mc:Ignorable="w14 w15 w16se w16cid wp14">
+  <w:abstractNum w15:restartNumberingAfterBreak="0" w:abstractNumId="0">
     <w:nsid w:val="EA454B4C"/>
     <w:multiLevelType w:val="multilevel"/>
     <w:tmpl w:val="9E9C40B6"/>
@@ -6547,9 +6570,9 @@
       <w:lvlJc w:val="left"/>
       <w:pPr>
         <w:tabs>
-          <w:tab w:val="num" w:pos="0"/>
+          <w:tab w:pos="0" w:val="num"/>
         </w:tabs>
-        <w:ind w:left="480" w:hanging="480"/>
+        <w:ind w:hanging="480" w:left="480"/>
       </w:pPr>
     </w:lvl>
     <w:lvl w:ilvl="1">
@@ -6558,9 +6581,9 @@
       <w:lvlJc w:val="left"/>
       <w:pPr>
         <w:tabs>
-          <w:tab w:val="num" w:pos="720"/>
+          <w:tab w:pos="720" w:val="num"/>
         </w:tabs>
-        <w:ind w:left="1200" w:hanging="480"/>
+        <w:ind w:hanging="480" w:left="1200"/>
       </w:pPr>
     </w:lvl>
     <w:lvl w:ilvl="2">
@@ -6569,9 +6592,9 @@
       <w:lvlJc w:val="left"/>
       <w:pPr>
         <w:tabs>
-          <w:tab w:val="num" w:pos="1440"/>
+          <w:tab w:pos="1440" w:val="num"/>
         </w:tabs>
-        <w:ind w:left="1920" w:hanging="480"/>
+        <w:ind w:hanging="480" w:left="1920"/>
       </w:pPr>
     </w:lvl>
     <w:lvl w:ilvl="3">
@@ -6580,9 +6603,9 @@
       <w:lvlJc w:val="left"/>
       <w:pPr>
         <w:tabs>
-          <w:tab w:val="num" w:pos="2160"/>
+          <w:tab w:pos="2160" w:val="num"/>
         </w:tabs>
-        <w:ind w:left="2640" w:hanging="480"/>
+        <w:ind w:hanging="480" w:left="2640"/>
       </w:pPr>
     </w:lvl>
     <w:lvl w:ilvl="4">
@@ -6591,9 +6614,9 @@
       <w:lvlJc w:val="left"/>
       <w:pPr>
         <w:tabs>
-          <w:tab w:val="num" w:pos="2880"/>
+          <w:tab w:pos="2880" w:val="num"/>
         </w:tabs>
-        <w:ind w:left="3360" w:hanging="480"/>
+        <w:ind w:hanging="480" w:left="3360"/>
       </w:pPr>
     </w:lvl>
     <w:lvl w:ilvl="5">
@@ -6602,9 +6625,9 @@
       <w:lvlJc w:val="left"/>
       <w:pPr>
         <w:tabs>
-          <w:tab w:val="num" w:pos="3600"/>
+          <w:tab w:pos="3600" w:val="num"/>
         </w:tabs>
-        <w:ind w:left="4080" w:hanging="480"/>
+        <w:ind w:hanging="480" w:left="4080"/>
       </w:pPr>
     </w:lvl>
     <w:lvl w:ilvl="6">
@@ -6613,9 +6636,9 @@
       <w:lvlJc w:val="left"/>
       <w:pPr>
         <w:tabs>
-          <w:tab w:val="num" w:pos="4320"/>
+          <w:tab w:pos="4320" w:val="num"/>
         </w:tabs>
-        <w:ind w:left="4800" w:hanging="480"/>
+        <w:ind w:hanging="480" w:left="4800"/>
       </w:pPr>
     </w:lvl>
     <w:lvl w:ilvl="7">
@@ -6624,9 +6647,9 @@
       <w:lvlJc w:val="left"/>
       <w:pPr>
         <w:tabs>
-          <w:tab w:val="num" w:pos="5040"/>
+          <w:tab w:pos="5040" w:val="num"/>
         </w:tabs>
-        <w:ind w:left="5520" w:hanging="480"/>
+        <w:ind w:hanging="480" w:left="5520"/>
       </w:pPr>
     </w:lvl>
     <w:lvl w:ilvl="8">
@@ -6635,13 +6658,13 @@
       <w:lvlJc w:val="left"/>
       <w:pPr>
         <w:tabs>
-          <w:tab w:val="num" w:pos="5760"/>
+          <w:tab w:pos="5760" w:val="num"/>
         </w:tabs>
-        <w:ind w:left="6240" w:hanging="480"/>
+        <w:ind w:hanging="480" w:left="6240"/>
       </w:pPr>
     </w:lvl>
   </w:abstractNum>
-  <w:abstractNum w:abstractNumId="1" w15:restartNumberingAfterBreak="0">
+  <w:abstractNum w15:restartNumberingAfterBreak="0" w:abstractNumId="1">
     <w:nsid w:val="FFFFFF7C"/>
     <w:multiLevelType w:val="singleLevel"/>
     <w:tmpl w:val="EC6A2DF6"/>
@@ -6652,13 +6675,13 @@
       <w:lvlJc w:val="left"/>
       <w:pPr>
         <w:tabs>
-          <w:tab w:val="num" w:pos="1492"/>
+          <w:tab w:pos="1492" w:val="num"/>
         </w:tabs>
-        <w:ind w:left="1492" w:hanging="360"/>
+        <w:ind w:hanging="360" w:left="1492"/>
       </w:pPr>
     </w:lvl>
   </w:abstractNum>
-  <w:abstractNum w:abstractNumId="2" w15:restartNumberingAfterBreak="0">
+  <w:abstractNum w15:restartNumberingAfterBreak="0" w:abstractNumId="2">
     <w:nsid w:val="FFFFFF7D"/>
     <w:multiLevelType w:val="singleLevel"/>
     <w:tmpl w:val="8C621322"/>
@@ -6669,13 +6692,13 @@
       <w:lvlJc w:val="left"/>
       <w:pPr>
         <w:tabs>
-          <w:tab w:val="num" w:pos="1209"/>
+          <w:tab w:pos="1209" w:val="num"/>
         </w:tabs>
-        <w:ind w:left="1209" w:hanging="360"/>
+        <w:ind w:hanging="360" w:left="1209"/>
       </w:pPr>
     </w:lvl>
   </w:abstractNum>
-  <w:abstractNum w:abstractNumId="3" w15:restartNumberingAfterBreak="0">
+  <w:abstractNum w15:restartNumberingAfterBreak="0" w:abstractNumId="3">
     <w:nsid w:val="FFFFFF7E"/>
     <w:multiLevelType w:val="singleLevel"/>
     <w:tmpl w:val="62BAE314"/>
@@ -6686,13 +6709,13 @@
       <w:lvlJc w:val="left"/>
       <w:pPr>
         <w:tabs>
-          <w:tab w:val="num" w:pos="926"/>
+          <w:tab w:pos="926" w:val="num"/>
         </w:tabs>
-        <w:ind w:left="926" w:hanging="360"/>
+        <w:ind w:hanging="360" w:left="926"/>
       </w:pPr>
     </w:lvl>
   </w:abstractNum>
-  <w:abstractNum w:abstractNumId="4" w15:restartNumberingAfterBreak="0">
+  <w:abstractNum w15:restartNumberingAfterBreak="0" w:abstractNumId="4">
     <w:nsid w:val="FFFFFF7F"/>
     <w:multiLevelType w:val="singleLevel"/>
     <w:tmpl w:val="24507FF6"/>
@@ -6703,13 +6726,13 @@
       <w:lvlJc w:val="left"/>
       <w:pPr>
         <w:tabs>
-          <w:tab w:val="num" w:pos="643"/>
+          <w:tab w:pos="643" w:val="num"/>
         </w:tabs>
-        <w:ind w:left="643" w:hanging="360"/>
+        <w:ind w:hanging="360" w:left="643"/>
       </w:pPr>
     </w:lvl>
   </w:abstractNum>
-  <w:abstractNum w:abstractNumId="5" w15:restartNumberingAfterBreak="0">
+  <w:abstractNum w15:restartNumberingAfterBreak="0" w:abstractNumId="5">
     <w:nsid w:val="FFFFFF80"/>
     <w:multiLevelType w:val="singleLevel"/>
     <w:tmpl w:val="D4C896B2"/>
@@ -6720,16 +6743,16 @@
       <w:lvlJc w:val="left"/>
       <w:pPr>
         <w:tabs>
-          <w:tab w:val="num" w:pos="1492"/>
+          <w:tab w:pos="1492" w:val="num"/>
         </w:tabs>
-        <w:ind w:left="1492" w:hanging="360"/>
+        <w:ind w:hanging="360" w:left="1492"/>
       </w:pPr>
       <w:rPr>
         <w:rFonts w:ascii="Symbol" w:hAnsi="Symbol" w:hint="default"/>
       </w:rPr>
     </w:lvl>
   </w:abstractNum>
-  <w:abstractNum w:abstractNumId="6" w15:restartNumberingAfterBreak="0">
+  <w:abstractNum w15:restartNumberingAfterBreak="0" w:abstractNumId="6">
     <w:nsid w:val="FFFFFF81"/>
     <w:multiLevelType w:val="singleLevel"/>
     <w:tmpl w:val="B6B486D6"/>
@@ -6740,16 +6763,16 @@
       <w:lvlJc w:val="left"/>
       <w:pPr>
         <w:tabs>
-          <w:tab w:val="num" w:pos="1209"/>
+          <w:tab w:pos="1209" w:val="num"/>
         </w:tabs>
-        <w:ind w:left="1209" w:hanging="360"/>
+        <w:ind w:hanging="360" w:left="1209"/>
       </w:pPr>
       <w:rPr>
         <w:rFonts w:ascii="Symbol" w:hAnsi="Symbol" w:hint="default"/>
       </w:rPr>
     </w:lvl>
   </w:abstractNum>
-  <w:abstractNum w:abstractNumId="7" w15:restartNumberingAfterBreak="0">
+  <w:abstractNum w15:restartNumberingAfterBreak="0" w:abstractNumId="7">
     <w:nsid w:val="FFFFFF82"/>
     <w:multiLevelType w:val="singleLevel"/>
     <w:tmpl w:val="4282EB32"/>
@@ -6760,16 +6783,16 @@
       <w:lvlJc w:val="left"/>
       <w:pPr>
         <w:tabs>
-          <w:tab w:val="num" w:pos="926"/>
+          <w:tab w:pos="926" w:val="num"/>
         </w:tabs>
-        <w:ind w:left="926" w:hanging="360"/>
+        <w:ind w:hanging="360" w:left="926"/>
       </w:pPr>
       <w:rPr>
         <w:rFonts w:ascii="Symbol" w:hAnsi="Symbol" w:hint="default"/>
       </w:rPr>
     </w:lvl>
   </w:abstractNum>
-  <w:abstractNum w:abstractNumId="8" w15:restartNumberingAfterBreak="0">
+  <w:abstractNum w15:restartNumberingAfterBreak="0" w:abstractNumId="8">
     <w:nsid w:val="FFFFFF83"/>
     <w:multiLevelType w:val="singleLevel"/>
     <w:tmpl w:val="7B8633C2"/>
@@ -6780,16 +6803,16 @@
       <w:lvlJc w:val="left"/>
       <w:pPr>
         <w:tabs>
-          <w:tab w:val="num" w:pos="643"/>
+          <w:tab w:pos="643" w:val="num"/>
         </w:tabs>
-        <w:ind w:left="643" w:hanging="360"/>
+        <w:ind w:hanging="360" w:left="643"/>
       </w:pPr>
       <w:rPr>
         <w:rFonts w:ascii="Symbol" w:hAnsi="Symbol" w:hint="default"/>
       </w:rPr>
     </w:lvl>
   </w:abstractNum>
-  <w:abstractNum w:abstractNumId="9" w15:restartNumberingAfterBreak="0">
+  <w:abstractNum w15:restartNumberingAfterBreak="0" w:abstractNumId="9">
     <w:nsid w:val="FFFFFF88"/>
     <w:multiLevelType w:val="singleLevel"/>
     <w:tmpl w:val="8D1AAEEA"/>
@@ -6800,13 +6823,13 @@
       <w:lvlJc w:val="left"/>
       <w:pPr>
         <w:tabs>
-          <w:tab w:val="num" w:pos="360"/>
+          <w:tab w:pos="360" w:val="num"/>
         </w:tabs>
-        <w:ind w:left="360" w:hanging="360"/>
+        <w:ind w:hanging="360" w:left="360"/>
       </w:pPr>
     </w:lvl>
   </w:abstractNum>
-  <w:abstractNum w:abstractNumId="10" w15:restartNumberingAfterBreak="0">
+  <w:abstractNum w15:restartNumberingAfterBreak="0" w:abstractNumId="10">
     <w:nsid w:val="FFFFFF89"/>
     <w:multiLevelType w:val="singleLevel"/>
     <w:tmpl w:val="1E585DB0"/>
@@ -6817,16 +6840,16 @@
       <w:lvlJc w:val="left"/>
       <w:pPr>
         <w:tabs>
-          <w:tab w:val="num" w:pos="360"/>
+          <w:tab w:pos="360" w:val="num"/>
         </w:tabs>
-        <w:ind w:left="360" w:hanging="360"/>
+        <w:ind w:hanging="360" w:left="360"/>
       </w:pPr>
       <w:rPr>
         <w:rFonts w:ascii="Symbol" w:hAnsi="Symbol" w:hint="default"/>
       </w:rPr>
     </w:lvl>
   </w:abstractNum>
-  <w:abstractNum w:abstractNumId="11" w15:restartNumberingAfterBreak="0">
+  <w:abstractNum w15:restartNumberingAfterBreak="0" w:abstractNumId="11">
     <w:nsid w:val="170CD2DE"/>
     <w:multiLevelType w:val="multilevel"/>
     <w:tmpl w:val="9FD2E3F2"/>
@@ -6836,9 +6859,9 @@
       <w:lvlJc w:val="left"/>
       <w:pPr>
         <w:tabs>
-          <w:tab w:val="num" w:pos="0"/>
+          <w:tab w:pos="0" w:val="num"/>
         </w:tabs>
-        <w:ind w:left="480" w:hanging="480"/>
+        <w:ind w:hanging="480" w:left="480"/>
       </w:pPr>
     </w:lvl>
     <w:lvl w:ilvl="1">
@@ -6847,9 +6870,9 @@
       <w:lvlJc w:val="left"/>
       <w:pPr>
         <w:tabs>
-          <w:tab w:val="num" w:pos="720"/>
+          <w:tab w:pos="720" w:val="num"/>
         </w:tabs>
-        <w:ind w:left="1200" w:hanging="480"/>
+        <w:ind w:hanging="480" w:left="1200"/>
       </w:pPr>
     </w:lvl>
     <w:lvl w:ilvl="2">
@@ -6858,9 +6881,9 @@
       <w:lvlJc w:val="left"/>
       <w:pPr>
         <w:tabs>
-          <w:tab w:val="num" w:pos="1440"/>
+          <w:tab w:pos="1440" w:val="num"/>
         </w:tabs>
-        <w:ind w:left="1920" w:hanging="480"/>
+        <w:ind w:hanging="480" w:left="1920"/>
       </w:pPr>
     </w:lvl>
     <w:lvl w:ilvl="3">
@@ -6869,9 +6892,9 @@
       <w:lvlJc w:val="left"/>
       <w:pPr>
         <w:tabs>
-          <w:tab w:val="num" w:pos="2160"/>
+          <w:tab w:pos="2160" w:val="num"/>
         </w:tabs>
-        <w:ind w:left="2640" w:hanging="480"/>
+        <w:ind w:hanging="480" w:left="2640"/>
       </w:pPr>
     </w:lvl>
     <w:lvl w:ilvl="4">
@@ -6880,9 +6903,9 @@
       <w:lvlJc w:val="left"/>
       <w:pPr>
         <w:tabs>
-          <w:tab w:val="num" w:pos="2880"/>
+          <w:tab w:pos="2880" w:val="num"/>
         </w:tabs>
-        <w:ind w:left="3360" w:hanging="480"/>
+        <w:ind w:hanging="480" w:left="3360"/>
       </w:pPr>
     </w:lvl>
     <w:lvl w:ilvl="5">
@@ -6891,9 +6914,9 @@
       <w:lvlJc w:val="left"/>
       <w:pPr>
         <w:tabs>
-          <w:tab w:val="num" w:pos="3600"/>
+          <w:tab w:pos="3600" w:val="num"/>
         </w:tabs>
-        <w:ind w:left="4080" w:hanging="480"/>
+        <w:ind w:hanging="480" w:left="4080"/>
       </w:pPr>
     </w:lvl>
     <w:lvl w:ilvl="6">
@@ -6902,9 +6925,9 @@
       <w:lvlJc w:val="left"/>
       <w:pPr>
         <w:tabs>
-          <w:tab w:val="num" w:pos="4320"/>
+          <w:tab w:pos="4320" w:val="num"/>
         </w:tabs>
-        <w:ind w:left="4800" w:hanging="480"/>
+        <w:ind w:hanging="480" w:left="4800"/>
       </w:pPr>
     </w:lvl>
     <w:lvl w:ilvl="7">
@@ -6913,9 +6936,9 @@
       <w:lvlJc w:val="left"/>
       <w:pPr>
         <w:tabs>
-          <w:tab w:val="num" w:pos="5040"/>
+          <w:tab w:pos="5040" w:val="num"/>
         </w:tabs>
-        <w:ind w:left="5520" w:hanging="480"/>
+        <w:ind w:hanging="480" w:left="5520"/>
       </w:pPr>
     </w:lvl>
     <w:lvl w:ilvl="8">
@@ -6924,13 +6947,13 @@
       <w:lvlJc w:val="left"/>
       <w:pPr>
         <w:tabs>
-          <w:tab w:val="num" w:pos="5760"/>
+          <w:tab w:pos="5760" w:val="num"/>
         </w:tabs>
-        <w:ind w:left="6240" w:hanging="480"/>
+        <w:ind w:hanging="480" w:left="6240"/>
       </w:pPr>
     </w:lvl>
   </w:abstractNum>
-  <w:abstractNum w:abstractNumId="12" w15:restartNumberingAfterBreak="0">
+  <w:abstractNum w15:restartNumberingAfterBreak="0" w:abstractNumId="12">
     <w:nsid w:val="2C1AE401"/>
     <w:multiLevelType w:val="multilevel"/>
     <w:tmpl w:val="63C869CA"/>
@@ -6940,9 +6963,9 @@
       <w:lvlJc w:val="left"/>
       <w:pPr>
         <w:tabs>
-          <w:tab w:val="num" w:pos="0"/>
+          <w:tab w:pos="0" w:val="num"/>
         </w:tabs>
-        <w:ind w:left="480" w:hanging="480"/>
+        <w:ind w:hanging="480" w:left="480"/>
       </w:pPr>
     </w:lvl>
     <w:lvl w:ilvl="1">
@@ -6951,9 +6974,9 @@
       <w:lvlJc w:val="left"/>
       <w:pPr>
         <w:tabs>
-          <w:tab w:val="num" w:pos="720"/>
+          <w:tab w:pos="720" w:val="num"/>
         </w:tabs>
-        <w:ind w:left="1200" w:hanging="480"/>
+        <w:ind w:hanging="480" w:left="1200"/>
       </w:pPr>
     </w:lvl>
     <w:lvl w:ilvl="2">
@@ -6962,9 +6985,9 @@
       <w:lvlJc w:val="left"/>
       <w:pPr>
         <w:tabs>
-          <w:tab w:val="num" w:pos="1440"/>
+          <w:tab w:pos="1440" w:val="num"/>
         </w:tabs>
-        <w:ind w:left="1920" w:hanging="480"/>
+        <w:ind w:hanging="480" w:left="1920"/>
       </w:pPr>
     </w:lvl>
     <w:lvl w:ilvl="3">
@@ -6973,9 +6996,9 @@
       <w:lvlJc w:val="left"/>
       <w:pPr>
         <w:tabs>
-          <w:tab w:val="num" w:pos="2160"/>
+          <w:tab w:pos="2160" w:val="num"/>
         </w:tabs>
-        <w:ind w:left="2640" w:hanging="480"/>
+        <w:ind w:hanging="480" w:left="2640"/>
       </w:pPr>
     </w:lvl>
     <w:lvl w:ilvl="4">
@@ -6984,9 +7007,9 @@
       <w:lvlJc w:val="left"/>
       <w:pPr>
         <w:tabs>
-          <w:tab w:val="num" w:pos="2880"/>
+          <w:tab w:pos="2880" w:val="num"/>
         </w:tabs>
-        <w:ind w:left="3360" w:hanging="480"/>
+        <w:ind w:hanging="480" w:left="3360"/>
       </w:pPr>
     </w:lvl>
     <w:lvl w:ilvl="5">
@@ -6995,9 +7018,9 @@
       <w:lvlJc w:val="left"/>
       <w:pPr>
         <w:tabs>
-          <w:tab w:val="num" w:pos="3600"/>
+          <w:tab w:pos="3600" w:val="num"/>
         </w:tabs>
-        <w:ind w:left="4080" w:hanging="480"/>
+        <w:ind w:hanging="480" w:left="4080"/>
       </w:pPr>
     </w:lvl>
     <w:lvl w:ilvl="6">
@@ -7006,9 +7029,9 @@
       <w:lvlJc w:val="left"/>
       <w:pPr>
         <w:tabs>
-          <w:tab w:val="num" w:pos="4320"/>
+          <w:tab w:pos="4320" w:val="num"/>
         </w:tabs>
-        <w:ind w:left="4800" w:hanging="480"/>
+        <w:ind w:hanging="480" w:left="4800"/>
       </w:pPr>
     </w:lvl>
     <w:lvl w:ilvl="7">
@@ -7017,9 +7040,9 @@
       <w:lvlJc w:val="left"/>
       <w:pPr>
         <w:tabs>
-          <w:tab w:val="num" w:pos="5040"/>
+          <w:tab w:pos="5040" w:val="num"/>
         </w:tabs>
-        <w:ind w:left="5520" w:hanging="480"/>
+        <w:ind w:hanging="480" w:left="5520"/>
       </w:pPr>
     </w:lvl>
     <w:lvl w:ilvl="8">
@@ -7028,14 +7051,14 @@
       <w:lvlJc w:val="left"/>
       <w:pPr>
         <w:tabs>
-          <w:tab w:val="num" w:pos="5760"/>
+          <w:tab w:pos="5760" w:val="num"/>
         </w:tabs>
-        <w:ind w:left="6240" w:hanging="480"/>
+        <w:ind w:hanging="480" w:left="6240"/>
       </w:pPr>
     </w:lvl>
   </w:abstractNum>
   <w:abstractNum w:abstractNumId="990">
-    <w:nsid w:val="2c1ae401"/>
+    <w:nsid w:val="A990"/>
     <w:multiLevelType w:val="multilevel"/>
     <w:lvl w:ilvl="0">
       <w:numFmt w:val="bullet"/>
@@ -7169,10 +7192,10 @@
   <w:docDefaults>
     <w:rPrDefault>
       <w:rPr>
-        <w:rFonts w:asciiTheme="minorHAnsi" w:eastAsiaTheme="minorHAnsi" w:hAnsiTheme="minorHAnsi" w:cstheme="minorBidi"/>
+        <w:rFonts w:asciiTheme="minorHAnsi" w:cstheme="minorBidi" w:eastAsiaTheme="minorHAnsi" w:hAnsiTheme="minorHAnsi"/>
         <w:sz w:val="24"/>
         <w:szCs w:val="24"/>
-        <w:lang w:val="en-US" w:eastAsia="en-US" w:bidi="ar-SA"/>
+        <w:lang w:bidi="ar-SA" w:eastAsia="en-US" w:val="en-US"/>
       </w:rPr>
     </w:rPrDefault>
     <w:pPrDefault>
@@ -7181,7 +7204,7 @@
       </w:pPr>
     </w:pPrDefault>
   </w:docDefaults>
-  <w:latentStyles w:defLockedState="0" w:defUIPriority="0" w:defSemiHidden="0" w:defUnhideWhenUsed="0" w:defQFormat="0" w:count="375">
+  <w:latentStyles w:count="375" w:defLockedState="0" w:defQFormat="0" w:defSemiHidden="0" w:defUIPriority="0" w:defUnhideWhenUsed="0">
     <w:lsdException w:name="heading 6" w:semiHidden="1" w:unhideWhenUsed="1"/>
     <w:lsdException w:name="index 3" w:semiHidden="1" w:unhideWhenUsed="1"/>
     <w:lsdException w:name="index 4" w:semiHidden="1" w:unhideWhenUsed="1"/>
@@ -7517,18 +7540,18 @@
     <w:lsdException w:name="Hashtag" w:semiHidden="1" w:uiPriority="99" w:unhideWhenUsed="1"/>
     <w:lsdException w:name="Unresolved Mention" w:semiHidden="1" w:uiPriority="99" w:unhideWhenUsed="1"/>
   </w:latentStyles>
-  <w:style w:type="paragraph" w:default="1" w:styleId="Standard">
+  <w:style w:default="1" w:styleId="Standard" w:type="paragraph">
     <w:name w:val="Normal"/>
     <w:qFormat/>
     <w:rsid w:val="00572FF5"/>
     <w:pPr>
-      <w:spacing w:before="120" w:after="240" w:line="480" w:lineRule="auto"/>
+      <w:spacing w:after="240" w:before="120" w:line="480" w:lineRule="auto"/>
     </w:pPr>
     <w:rPr>
       <w:rFonts w:ascii="Times New Roman" w:hAnsi="Times New Roman"/>
     </w:rPr>
   </w:style>
-  <w:style w:type="paragraph" w:styleId="berschrift1">
+  <w:style w:styleId="berschrift1" w:type="paragraph">
     <w:name w:val="heading 1"/>
     <w:basedOn w:val="Standard"/>
     <w:next w:val="Textkrper"/>
@@ -7538,18 +7561,18 @@
     <w:pPr>
       <w:keepNext/>
       <w:keepLines/>
-      <w:spacing w:before="480" w:after="0"/>
+      <w:spacing w:after="0" w:before="480"/>
       <w:jc w:val="center"/>
       <w:outlineLvl w:val="0"/>
     </w:pPr>
     <w:rPr>
-      <w:rFonts w:eastAsiaTheme="majorEastAsia" w:cstheme="majorBidi"/>
+      <w:rFonts w:cstheme="majorBidi" w:eastAsiaTheme="majorEastAsia"/>
       <w:b/>
       <w:bCs/>
       <w:szCs w:val="32"/>
     </w:rPr>
   </w:style>
-  <w:style w:type="paragraph" w:styleId="berschrift2">
+  <w:style w:styleId="berschrift2" w:type="paragraph">
     <w:name w:val="heading 2"/>
     <w:basedOn w:val="berschrift1"/>
     <w:next w:val="Textkrper"/>
@@ -7566,7 +7589,7 @@
       <w:bCs w:val="0"/>
     </w:rPr>
   </w:style>
-  <w:style w:type="paragraph" w:styleId="berschrift3">
+  <w:style w:styleId="berschrift3" w:type="paragraph">
     <w:name w:val="heading 3"/>
     <w:basedOn w:val="berschrift2"/>
     <w:next w:val="Standard"/>
@@ -7575,7 +7598,7 @@
     <w:qFormat/>
     <w:rsid w:val="007F2EC5"/>
     <w:pPr>
-      <w:framePr w:wrap="around" w:vAnchor="text" w:hAnchor="text" w:y="1"/>
+      <w:framePr w:hAnchor="text" w:vAnchor="text" w:wrap="around" w:y="1"/>
       <w:spacing w:before="0" w:line="240" w:lineRule="auto"/>
       <w:ind w:firstLine="680"/>
       <w:outlineLvl w:val="2"/>
@@ -7585,7 +7608,7 @@
       <w:szCs w:val="28"/>
     </w:rPr>
   </w:style>
-  <w:style w:type="paragraph" w:styleId="berschrift4">
+  <w:style w:styleId="berschrift4" w:type="paragraph">
     <w:name w:val="heading 4"/>
     <w:basedOn w:val="berschrift3"/>
     <w:next w:val="Textkrper"/>
@@ -7602,7 +7625,7 @@
       <w:i/>
     </w:rPr>
   </w:style>
-  <w:style w:type="paragraph" w:styleId="berschrift5">
+  <w:style w:styleId="berschrift5" w:type="paragraph">
     <w:name w:val="heading 5"/>
     <w:basedOn w:val="berschrift4"/>
     <w:next w:val="Textkrper"/>
@@ -7619,7 +7642,7 @@
       <w:iCs/>
     </w:rPr>
   </w:style>
-  <w:style w:type="paragraph" w:styleId="berschrift6">
+  <w:style w:styleId="berschrift6" w:type="paragraph">
     <w:name w:val="heading 6"/>
     <w:basedOn w:val="Standard"/>
     <w:next w:val="Textkrper"/>
@@ -7629,15 +7652,15 @@
     <w:pPr>
       <w:keepNext/>
       <w:keepLines/>
-      <w:spacing w:before="200" w:after="0"/>
+      <w:spacing w:after="0" w:before="200"/>
       <w:outlineLvl w:val="5"/>
     </w:pPr>
     <w:rPr>
-      <w:rFonts w:asciiTheme="majorHAnsi" w:eastAsiaTheme="majorEastAsia" w:hAnsiTheme="majorHAnsi" w:cstheme="majorBidi"/>
-      <w:color w:val="4F81BD" w:themeColor="accent1"/>
+      <w:rFonts w:asciiTheme="majorHAnsi" w:cstheme="majorBidi" w:eastAsiaTheme="majorEastAsia" w:hAnsiTheme="majorHAnsi"/>
+      <w:color w:themeColor="accent1" w:val="4F81BD"/>
     </w:rPr>
   </w:style>
-  <w:style w:type="paragraph" w:styleId="berschrift7">
+  <w:style w:styleId="berschrift7" w:type="paragraph">
     <w:name w:val="heading 7"/>
     <w:basedOn w:val="Standard"/>
     <w:next w:val="Textkrper"/>
@@ -7647,15 +7670,15 @@
     <w:pPr>
       <w:keepNext/>
       <w:keepLines/>
-      <w:spacing w:before="200" w:after="0"/>
+      <w:spacing w:after="0" w:before="200"/>
       <w:outlineLvl w:val="6"/>
     </w:pPr>
     <w:rPr>
-      <w:rFonts w:asciiTheme="majorHAnsi" w:eastAsiaTheme="majorEastAsia" w:hAnsiTheme="majorHAnsi" w:cstheme="majorBidi"/>
-      <w:color w:val="4F81BD" w:themeColor="accent1"/>
+      <w:rFonts w:asciiTheme="majorHAnsi" w:cstheme="majorBidi" w:eastAsiaTheme="majorEastAsia" w:hAnsiTheme="majorHAnsi"/>
+      <w:color w:themeColor="accent1" w:val="4F81BD"/>
     </w:rPr>
   </w:style>
-  <w:style w:type="paragraph" w:styleId="berschrift8">
+  <w:style w:styleId="berschrift8" w:type="paragraph">
     <w:name w:val="heading 8"/>
     <w:basedOn w:val="Standard"/>
     <w:next w:val="Textkrper"/>
@@ -7665,15 +7688,15 @@
     <w:pPr>
       <w:keepNext/>
       <w:keepLines/>
-      <w:spacing w:before="200" w:after="0"/>
+      <w:spacing w:after="0" w:before="200"/>
       <w:outlineLvl w:val="7"/>
     </w:pPr>
     <w:rPr>
-      <w:rFonts w:asciiTheme="majorHAnsi" w:eastAsiaTheme="majorEastAsia" w:hAnsiTheme="majorHAnsi" w:cstheme="majorBidi"/>
-      <w:color w:val="4F81BD" w:themeColor="accent1"/>
+      <w:rFonts w:asciiTheme="majorHAnsi" w:cstheme="majorBidi" w:eastAsiaTheme="majorEastAsia" w:hAnsiTheme="majorHAnsi"/>
+      <w:color w:themeColor="accent1" w:val="4F81BD"/>
     </w:rPr>
   </w:style>
-  <w:style w:type="paragraph" w:styleId="berschrift9">
+  <w:style w:styleId="berschrift9" w:type="paragraph">
     <w:name w:val="heading 9"/>
     <w:basedOn w:val="Standard"/>
     <w:next w:val="Textkrper"/>
@@ -7683,42 +7706,42 @@
     <w:pPr>
       <w:keepNext/>
       <w:keepLines/>
-      <w:spacing w:before="200" w:after="0"/>
+      <w:spacing w:after="0" w:before="200"/>
       <w:outlineLvl w:val="8"/>
     </w:pPr>
     <w:rPr>
-      <w:rFonts w:asciiTheme="majorHAnsi" w:eastAsiaTheme="majorEastAsia" w:hAnsiTheme="majorHAnsi" w:cstheme="majorBidi"/>
-      <w:color w:val="4F81BD" w:themeColor="accent1"/>
+      <w:rFonts w:asciiTheme="majorHAnsi" w:cstheme="majorBidi" w:eastAsiaTheme="majorEastAsia" w:hAnsiTheme="majorHAnsi"/>
+      <w:color w:themeColor="accent1" w:val="4F81BD"/>
     </w:rPr>
   </w:style>
-  <w:style w:type="character" w:default="1" w:styleId="Absatz-Standardschriftart">
+  <w:style w:default="1" w:styleId="Absatz-Standardschriftart" w:type="character">
     <w:name w:val="Default Paragraph Font"/>
     <w:uiPriority w:val="1"/>
     <w:semiHidden/>
     <w:unhideWhenUsed/>
   </w:style>
-  <w:style w:type="table" w:default="1" w:styleId="NormaleTabelle">
+  <w:style w:default="1" w:styleId="NormaleTabelle" w:type="table">
     <w:name w:val="Normal Table"/>
     <w:uiPriority w:val="99"/>
     <w:semiHidden/>
     <w:unhideWhenUsed/>
     <w:tblPr>
-      <w:tblInd w:w="0" w:type="dxa"/>
+      <w:tblInd w:type="dxa" w:w="0"/>
       <w:tblCellMar>
-        <w:top w:w="0" w:type="dxa"/>
-        <w:left w:w="108" w:type="dxa"/>
-        <w:bottom w:w="0" w:type="dxa"/>
-        <w:right w:w="108" w:type="dxa"/>
+        <w:top w:type="dxa" w:w="0"/>
+        <w:left w:type="dxa" w:w="108"/>
+        <w:bottom w:type="dxa" w:w="0"/>
+        <w:right w:type="dxa" w:w="108"/>
       </w:tblCellMar>
     </w:tblPr>
   </w:style>
-  <w:style w:type="numbering" w:default="1" w:styleId="KeineListe">
+  <w:style w:default="1" w:styleId="KeineListe" w:type="numbering">
     <w:name w:val="No List"/>
     <w:uiPriority w:val="99"/>
     <w:semiHidden/>
     <w:unhideWhenUsed/>
   </w:style>
-  <w:style w:type="paragraph" w:styleId="Textkrper">
+  <w:style w:styleId="Textkrper" w:type="paragraph">
     <w:name w:val="Body Text"/>
     <w:basedOn w:val="Standard"/>
     <w:link w:val="TextkrperZchn"/>
@@ -7729,13 +7752,13 @@
       <w:ind w:firstLine="680"/>
     </w:pPr>
   </w:style>
-  <w:style w:type="paragraph" w:customStyle="1" w:styleId="FirstParagraph">
+  <w:style w:customStyle="1" w:styleId="FirstParagraph" w:type="paragraph">
     <w:name w:val="First Paragraph"/>
     <w:basedOn w:val="Textkrper"/>
     <w:next w:val="Textkrper"/>
     <w:qFormat/>
   </w:style>
-  <w:style w:type="paragraph" w:customStyle="1" w:styleId="Compact">
+  <w:style w:customStyle="1" w:styleId="Compact" w:type="paragraph">
     <w:name w:val="Compact"/>
     <w:basedOn w:val="Textkrper"/>
     <w:qFormat/>
@@ -7745,7 +7768,7 @@
       <w:ind w:firstLine="0"/>
     </w:pPr>
   </w:style>
-  <w:style w:type="paragraph" w:styleId="Titel">
+  <w:style w:styleId="Titel" w:type="paragraph">
     <w:name w:val="Title"/>
     <w:basedOn w:val="Standard"/>
     <w:next w:val="Textkrper"/>
@@ -7758,12 +7781,12 @@
       <w:jc w:val="center"/>
     </w:pPr>
     <w:rPr>
-      <w:rFonts w:eastAsiaTheme="majorEastAsia" w:cstheme="majorBidi"/>
+      <w:rFonts w:cstheme="majorBidi" w:eastAsiaTheme="majorEastAsia"/>
       <w:bCs/>
       <w:szCs w:val="36"/>
     </w:rPr>
   </w:style>
-  <w:style w:type="paragraph" w:styleId="Untertitel">
+  <w:style w:styleId="Untertitel" w:type="paragraph">
     <w:name w:val="Subtitle"/>
     <w:basedOn w:val="Titel"/>
     <w:next w:val="Textkrper"/>
@@ -7776,7 +7799,7 @@
       <w:szCs w:val="30"/>
     </w:rPr>
   </w:style>
-  <w:style w:type="paragraph" w:customStyle="1" w:styleId="Author">
+  <w:style w:customStyle="1" w:styleId="Author" w:type="paragraph">
     <w:name w:val="Author"/>
     <w:basedOn w:val="Titel"/>
     <w:next w:val="Textkrper"/>
@@ -7786,7 +7809,7 @@
       <w:spacing w:before="0"/>
     </w:pPr>
   </w:style>
-  <w:style w:type="paragraph" w:styleId="Datum">
+  <w:style w:styleId="Datum" w:type="paragraph">
     <w:name w:val="Date"/>
     <w:next w:val="Textkrper"/>
     <w:qFormat/>
@@ -7796,7 +7819,7 @@
       <w:jc w:val="center"/>
     </w:pPr>
   </w:style>
-  <w:style w:type="paragraph" w:customStyle="1" w:styleId="Abstract">
+  <w:style w:customStyle="1" w:styleId="Abstract" w:type="paragraph">
     <w:name w:val="Abstract"/>
     <w:basedOn w:val="Standard"/>
     <w:next w:val="Textkrper"/>
@@ -7805,23 +7828,23 @@
     <w:pPr>
       <w:keepNext/>
       <w:keepLines/>
-      <w:spacing w:before="300" w:after="300"/>
+      <w:spacing w:after="300" w:before="300"/>
     </w:pPr>
     <w:rPr>
       <w:szCs w:val="20"/>
     </w:rPr>
   </w:style>
-  <w:style w:type="paragraph" w:styleId="Literaturverzeichnis">
+  <w:style w:styleId="Literaturverzeichnis" w:type="paragraph">
     <w:name w:val="Bibliography"/>
     <w:aliases w:val="refs"/>
     <w:basedOn w:val="Standard"/>
     <w:qFormat/>
     <w:rsid w:val="00572FF5"/>
     <w:pPr>
-      <w:ind w:left="680" w:hanging="680"/>
+      <w:ind w:hanging="680" w:left="680"/>
     </w:pPr>
   </w:style>
-  <w:style w:type="paragraph" w:styleId="Blocktext">
+  <w:style w:styleId="Blocktext" w:type="paragraph">
     <w:name w:val="Block Text"/>
     <w:basedOn w:val="Textkrper"/>
     <w:next w:val="Textkrper"/>
@@ -7829,16 +7852,16 @@
     <w:unhideWhenUsed/>
     <w:qFormat/>
     <w:pPr>
-      <w:spacing w:before="100" w:after="100"/>
+      <w:spacing w:after="100" w:before="100"/>
     </w:pPr>
     <w:rPr>
-      <w:rFonts w:asciiTheme="majorHAnsi" w:eastAsiaTheme="majorEastAsia" w:hAnsiTheme="majorHAnsi" w:cstheme="majorBidi"/>
+      <w:rFonts w:asciiTheme="majorHAnsi" w:cstheme="majorBidi" w:eastAsiaTheme="majorEastAsia" w:hAnsiTheme="majorHAnsi"/>
       <w:bCs/>
       <w:sz w:val="20"/>
       <w:szCs w:val="20"/>
     </w:rPr>
   </w:style>
-  <w:style w:type="paragraph" w:styleId="Funotentext">
+  <w:style w:styleId="Funotentext" w:type="paragraph">
     <w:name w:val="footnote text"/>
     <w:basedOn w:val="Standard"/>
     <w:uiPriority w:val="9"/>
@@ -7849,7 +7872,7 @@
       <w:spacing w:before="0"/>
     </w:pPr>
   </w:style>
-  <w:style w:type="table" w:customStyle="1" w:styleId="Table">
+  <w:style w:customStyle="1" w:styleId="Table" w:type="table">
     <w:name w:val="Table"/>
     <w:basedOn w:val="NormaleTabelle"/>
     <w:uiPriority w:val="99"/>
@@ -7862,8 +7885,8 @@
     </w:rPr>
     <w:tblPr>
       <w:tblBorders>
-        <w:top w:val="single" w:sz="12" w:space="0" w:color="auto"/>
-        <w:bottom w:val="single" w:sz="4" w:space="0" w:color="auto"/>
+        <w:top w:color="auto" w:space="0" w:sz="12" w:val="single"/>
+        <w:bottom w:color="auto" w:space="0" w:sz="4" w:val="single"/>
       </w:tblBorders>
     </w:tblPr>
     <w:tcPr>
@@ -7873,8 +7896,8 @@
       <w:tblPr/>
       <w:tcPr>
         <w:tcBorders>
-          <w:top w:val="single" w:sz="8" w:space="0" w:color="auto"/>
-          <w:bottom w:val="single" w:sz="4" w:space="0" w:color="auto"/>
+          <w:top w:color="auto" w:space="0" w:sz="8" w:val="single"/>
+          <w:bottom w:color="auto" w:space="0" w:sz="4" w:val="single"/>
         </w:tcBorders>
       </w:tcPr>
     </w:tblStylePr>
@@ -7882,12 +7905,12 @@
       <w:tblPr/>
       <w:tcPr>
         <w:tcBorders>
-          <w:bottom w:val="single" w:sz="4" w:space="0" w:color="auto"/>
+          <w:bottom w:color="auto" w:space="0" w:sz="4" w:val="single"/>
         </w:tcBorders>
       </w:tcPr>
     </w:tblStylePr>
   </w:style>
-  <w:style w:type="paragraph" w:customStyle="1" w:styleId="DefinitionTerm">
+  <w:style w:customStyle="1" w:styleId="DefinitionTerm" w:type="paragraph">
     <w:name w:val="Definition Term"/>
     <w:basedOn w:val="Standard"/>
     <w:next w:val="Definition"/>
@@ -7900,11 +7923,11 @@
       <w:b/>
     </w:rPr>
   </w:style>
-  <w:style w:type="paragraph" w:customStyle="1" w:styleId="Definition">
+  <w:style w:customStyle="1" w:styleId="Definition" w:type="paragraph">
     <w:name w:val="Definition"/>
     <w:basedOn w:val="Standard"/>
   </w:style>
-  <w:style w:type="paragraph" w:styleId="Beschriftung">
+  <w:style w:styleId="Beschriftung" w:type="paragraph">
     <w:name w:val="caption"/>
     <w:basedOn w:val="Standard"/>
     <w:link w:val="BeschriftungZchn"/>
@@ -7915,7 +7938,7 @@
       <w:i/>
     </w:rPr>
   </w:style>
-  <w:style w:type="paragraph" w:customStyle="1" w:styleId="TableCaption">
+  <w:style w:customStyle="1" w:styleId="TableCaption" w:type="paragraph">
     <w:name w:val="Table Caption"/>
     <w:basedOn w:val="Beschriftung"/>
     <w:rsid w:val="00006D3F"/>
@@ -7923,7 +7946,7 @@
       <w:keepNext/>
     </w:pPr>
   </w:style>
-  <w:style w:type="paragraph" w:customStyle="1" w:styleId="ImageCaption">
+  <w:style w:customStyle="1" w:styleId="ImageCaption" w:type="paragraph">
     <w:name w:val="Image Caption"/>
     <w:basedOn w:val="Beschriftung"/>
     <w:rsid w:val="00421B26"/>
@@ -7931,23 +7954,23 @@
       <w:i w:val="0"/>
     </w:rPr>
   </w:style>
-  <w:style w:type="paragraph" w:customStyle="1" w:styleId="Figure">
+  <w:style w:customStyle="1" w:styleId="Figure" w:type="paragraph">
     <w:name w:val="Figure"/>
     <w:basedOn w:val="Standard"/>
   </w:style>
-  <w:style w:type="paragraph" w:customStyle="1" w:styleId="CaptionedFigure">
+  <w:style w:customStyle="1" w:styleId="CaptionedFigure" w:type="paragraph">
     <w:name w:val="Captioned Figure"/>
     <w:basedOn w:val="Figure"/>
     <w:pPr>
       <w:keepNext/>
     </w:pPr>
   </w:style>
-  <w:style w:type="character" w:customStyle="1" w:styleId="BeschriftungZchn">
+  <w:style w:customStyle="1" w:styleId="BeschriftungZchn" w:type="character">
     <w:name w:val="Beschriftung Zchn"/>
     <w:basedOn w:val="Absatz-Standardschriftart"/>
     <w:link w:val="Beschriftung"/>
   </w:style>
-  <w:style w:type="character" w:customStyle="1" w:styleId="VerbatimChar">
+  <w:style w:customStyle="1" w:styleId="VerbatimChar" w:type="character">
     <w:name w:val="Verbatim Char"/>
     <w:basedOn w:val="BeschriftungZchn"/>
     <w:link w:val="SourceCode"/>
@@ -7956,21 +7979,21 @@
       <w:sz w:val="22"/>
     </w:rPr>
   </w:style>
-  <w:style w:type="character" w:styleId="Funotenzeichen">
+  <w:style w:styleId="Funotenzeichen" w:type="character">
     <w:name w:val="footnote reference"/>
     <w:basedOn w:val="BeschriftungZchn"/>
     <w:rPr>
       <w:vertAlign w:val="superscript"/>
     </w:rPr>
   </w:style>
-  <w:style w:type="character" w:styleId="Hyperlink">
+  <w:style w:styleId="Hyperlink" w:type="character">
     <w:name w:val="Hyperlink"/>
     <w:basedOn w:val="BeschriftungZchn"/>
     <w:rPr>
-      <w:color w:val="4F81BD" w:themeColor="accent1"/>
+      <w:color w:themeColor="accent1" w:val="4F81BD"/>
     </w:rPr>
   </w:style>
-  <w:style w:type="paragraph" w:styleId="Inhaltsverzeichnisberschrift">
+  <w:style w:styleId="Inhaltsverzeichnisberschrift" w:type="paragraph">
     <w:name w:val="TOC Heading"/>
     <w:basedOn w:val="berschrift1"/>
     <w:next w:val="Textkrper"/>
@@ -7979,23 +8002,23 @@
     <w:qFormat/>
     <w:rsid w:val="00006D3F"/>
     <w:pPr>
-      <w:spacing w:before="240" w:after="240"/>
+      <w:spacing w:after="240" w:before="240"/>
       <w:outlineLvl w:val="9"/>
     </w:pPr>
     <w:rPr>
       <w:bCs w:val="0"/>
     </w:rPr>
   </w:style>
-  <w:style w:type="paragraph" w:customStyle="1" w:styleId="SourceCode">
+  <w:style w:customStyle="1" w:styleId="SourceCode" w:type="paragraph">
     <w:name w:val="Source Code"/>
     <w:basedOn w:val="Standard"/>
     <w:link w:val="VerbatimChar"/>
     <w:pPr>
-      <w:shd w:val="clear" w:color="auto" w:fill="F8F8F8"/>
+      <w:shd w:color="auto" w:fill="F8F8F8" w:val="clear"/>
       <w:wordWrap w:val="0"/>
     </w:pPr>
   </w:style>
-  <w:style w:type="character" w:customStyle="1" w:styleId="KeywordTok">
+  <w:style w:customStyle="1" w:styleId="KeywordTok" w:type="character">
     <w:name w:val="KeywordTok"/>
     <w:basedOn w:val="VerbatimChar"/>
     <w:rPr>
@@ -8003,119 +8026,119 @@
       <w:b/>
       <w:color w:val="204A87"/>
       <w:sz w:val="22"/>
-      <w:shd w:val="clear" w:color="auto" w:fill="F8F8F8"/>
+      <w:shd w:color="auto" w:fill="F8F8F8" w:val="clear"/>
     </w:rPr>
   </w:style>
-  <w:style w:type="character" w:customStyle="1" w:styleId="DataTypeTok">
+  <w:style w:customStyle="1" w:styleId="DataTypeTok" w:type="character">
     <w:name w:val="DataTypeTok"/>
     <w:basedOn w:val="VerbatimChar"/>
     <w:rPr>
       <w:rFonts w:ascii="Consolas" w:hAnsi="Consolas"/>
       <w:color w:val="204A87"/>
       <w:sz w:val="22"/>
-      <w:shd w:val="clear" w:color="auto" w:fill="F8F8F8"/>
+      <w:shd w:color="auto" w:fill="F8F8F8" w:val="clear"/>
     </w:rPr>
   </w:style>
-  <w:style w:type="character" w:customStyle="1" w:styleId="DecValTok">
+  <w:style w:customStyle="1" w:styleId="DecValTok" w:type="character">
     <w:name w:val="DecValTok"/>
     <w:basedOn w:val="VerbatimChar"/>
     <w:rPr>
       <w:rFonts w:ascii="Consolas" w:hAnsi="Consolas"/>
       <w:color w:val="0000CF"/>
       <w:sz w:val="22"/>
-      <w:shd w:val="clear" w:color="auto" w:fill="F8F8F8"/>
+      <w:shd w:color="auto" w:fill="F8F8F8" w:val="clear"/>
     </w:rPr>
   </w:style>
-  <w:style w:type="character" w:customStyle="1" w:styleId="BaseNTok">
+  <w:style w:customStyle="1" w:styleId="BaseNTok" w:type="character">
     <w:name w:val="BaseNTok"/>
     <w:basedOn w:val="VerbatimChar"/>
     <w:rPr>
       <w:rFonts w:ascii="Consolas" w:hAnsi="Consolas"/>
       <w:color w:val="0000CF"/>
       <w:sz w:val="22"/>
-      <w:shd w:val="clear" w:color="auto" w:fill="F8F8F8"/>
+      <w:shd w:color="auto" w:fill="F8F8F8" w:val="clear"/>
     </w:rPr>
   </w:style>
-  <w:style w:type="character" w:customStyle="1" w:styleId="FloatTok">
+  <w:style w:customStyle="1" w:styleId="FloatTok" w:type="character">
     <w:name w:val="FloatTok"/>
     <w:basedOn w:val="VerbatimChar"/>
     <w:rPr>
       <w:rFonts w:ascii="Consolas" w:hAnsi="Consolas"/>
       <w:color w:val="0000CF"/>
       <w:sz w:val="22"/>
-      <w:shd w:val="clear" w:color="auto" w:fill="F8F8F8"/>
+      <w:shd w:color="auto" w:fill="F8F8F8" w:val="clear"/>
     </w:rPr>
   </w:style>
-  <w:style w:type="character" w:customStyle="1" w:styleId="ConstantTok">
+  <w:style w:customStyle="1" w:styleId="ConstantTok" w:type="character">
     <w:name w:val="ConstantTok"/>
     <w:basedOn w:val="VerbatimChar"/>
     <w:rPr>
       <w:rFonts w:ascii="Consolas" w:hAnsi="Consolas"/>
       <w:color w:val="000000"/>
       <w:sz w:val="22"/>
-      <w:shd w:val="clear" w:color="auto" w:fill="F8F8F8"/>
+      <w:shd w:color="auto" w:fill="F8F8F8" w:val="clear"/>
     </w:rPr>
   </w:style>
-  <w:style w:type="character" w:customStyle="1" w:styleId="CharTok">
+  <w:style w:customStyle="1" w:styleId="CharTok" w:type="character">
     <w:name w:val="CharTok"/>
     <w:basedOn w:val="VerbatimChar"/>
     <w:rPr>
       <w:rFonts w:ascii="Consolas" w:hAnsi="Consolas"/>
       <w:color w:val="4E9A06"/>
       <w:sz w:val="22"/>
-      <w:shd w:val="clear" w:color="auto" w:fill="F8F8F8"/>
+      <w:shd w:color="auto" w:fill="F8F8F8" w:val="clear"/>
     </w:rPr>
   </w:style>
-  <w:style w:type="character" w:customStyle="1" w:styleId="SpecialCharTok">
+  <w:style w:customStyle="1" w:styleId="SpecialCharTok" w:type="character">
     <w:name w:val="SpecialCharTok"/>
     <w:basedOn w:val="VerbatimChar"/>
     <w:rPr>
       <w:rFonts w:ascii="Consolas" w:hAnsi="Consolas"/>
       <w:color w:val="000000"/>
       <w:sz w:val="22"/>
-      <w:shd w:val="clear" w:color="auto" w:fill="F8F8F8"/>
+      <w:shd w:color="auto" w:fill="F8F8F8" w:val="clear"/>
     </w:rPr>
   </w:style>
-  <w:style w:type="character" w:customStyle="1" w:styleId="StringTok">
+  <w:style w:customStyle="1" w:styleId="StringTok" w:type="character">
     <w:name w:val="StringTok"/>
     <w:basedOn w:val="VerbatimChar"/>
     <w:rPr>
       <w:rFonts w:ascii="Consolas" w:hAnsi="Consolas"/>
       <w:color w:val="4E9A06"/>
       <w:sz w:val="22"/>
-      <w:shd w:val="clear" w:color="auto" w:fill="F8F8F8"/>
+      <w:shd w:color="auto" w:fill="F8F8F8" w:val="clear"/>
     </w:rPr>
   </w:style>
-  <w:style w:type="character" w:customStyle="1" w:styleId="VerbatimStringTok">
+  <w:style w:customStyle="1" w:styleId="VerbatimStringTok" w:type="character">
     <w:name w:val="VerbatimStringTok"/>
     <w:basedOn w:val="VerbatimChar"/>
     <w:rPr>
       <w:rFonts w:ascii="Consolas" w:hAnsi="Consolas"/>
       <w:color w:val="4E9A06"/>
       <w:sz w:val="22"/>
-      <w:shd w:val="clear" w:color="auto" w:fill="F8F8F8"/>
+      <w:shd w:color="auto" w:fill="F8F8F8" w:val="clear"/>
     </w:rPr>
   </w:style>
-  <w:style w:type="character" w:customStyle="1" w:styleId="SpecialStringTok">
+  <w:style w:customStyle="1" w:styleId="SpecialStringTok" w:type="character">
     <w:name w:val="SpecialStringTok"/>
     <w:basedOn w:val="VerbatimChar"/>
     <w:rPr>
       <w:rFonts w:ascii="Consolas" w:hAnsi="Consolas"/>
       <w:color w:val="4E9A06"/>
       <w:sz w:val="22"/>
-      <w:shd w:val="clear" w:color="auto" w:fill="F8F8F8"/>
+      <w:shd w:color="auto" w:fill="F8F8F8" w:val="clear"/>
     </w:rPr>
   </w:style>
-  <w:style w:type="character" w:customStyle="1" w:styleId="ImportTok">
+  <w:style w:customStyle="1" w:styleId="ImportTok" w:type="character">
     <w:name w:val="ImportTok"/>
     <w:basedOn w:val="VerbatimChar"/>
     <w:rPr>
       <w:rFonts w:ascii="Consolas" w:hAnsi="Consolas"/>
       <w:sz w:val="22"/>
-      <w:shd w:val="clear" w:color="auto" w:fill="F8F8F8"/>
+      <w:shd w:color="auto" w:fill="F8F8F8" w:val="clear"/>
     </w:rPr>
   </w:style>
-  <w:style w:type="character" w:customStyle="1" w:styleId="CommentTok">
+  <w:style w:customStyle="1" w:styleId="CommentTok" w:type="character">
     <w:name w:val="CommentTok"/>
     <w:basedOn w:val="VerbatimChar"/>
     <w:rPr>
@@ -8123,10 +8146,10 @@
       <w:i/>
       <w:color w:val="8F5902"/>
       <w:sz w:val="22"/>
-      <w:shd w:val="clear" w:color="auto" w:fill="F8F8F8"/>
+      <w:shd w:color="auto" w:fill="F8F8F8" w:val="clear"/>
     </w:rPr>
   </w:style>
-  <w:style w:type="character" w:customStyle="1" w:styleId="DocumentationTok">
+  <w:style w:customStyle="1" w:styleId="DocumentationTok" w:type="character">
     <w:name w:val="DocumentationTok"/>
     <w:basedOn w:val="VerbatimChar"/>
     <w:rPr>
@@ -8135,10 +8158,10 @@
       <w:i/>
       <w:color w:val="8F5902"/>
       <w:sz w:val="22"/>
-      <w:shd w:val="clear" w:color="auto" w:fill="F8F8F8"/>
+      <w:shd w:color="auto" w:fill="F8F8F8" w:val="clear"/>
     </w:rPr>
   </w:style>
-  <w:style w:type="character" w:customStyle="1" w:styleId="AnnotationTok">
+  <w:style w:customStyle="1" w:styleId="AnnotationTok" w:type="character">
     <w:name w:val="AnnotationTok"/>
     <w:basedOn w:val="VerbatimChar"/>
     <w:rPr>
@@ -8147,10 +8170,10 @@
       <w:i/>
       <w:color w:val="8F5902"/>
       <w:sz w:val="22"/>
-      <w:shd w:val="clear" w:color="auto" w:fill="F8F8F8"/>
+      <w:shd w:color="auto" w:fill="F8F8F8" w:val="clear"/>
     </w:rPr>
   </w:style>
-  <w:style w:type="character" w:customStyle="1" w:styleId="CommentVarTok">
+  <w:style w:customStyle="1" w:styleId="CommentVarTok" w:type="character">
     <w:name w:val="CommentVarTok"/>
     <w:basedOn w:val="VerbatimChar"/>
     <w:rPr>
@@ -8159,40 +8182,40 @@
       <w:i/>
       <w:color w:val="8F5902"/>
       <w:sz w:val="22"/>
-      <w:shd w:val="clear" w:color="auto" w:fill="F8F8F8"/>
+      <w:shd w:color="auto" w:fill="F8F8F8" w:val="clear"/>
     </w:rPr>
   </w:style>
-  <w:style w:type="character" w:customStyle="1" w:styleId="OtherTok">
+  <w:style w:customStyle="1" w:styleId="OtherTok" w:type="character">
     <w:name w:val="OtherTok"/>
     <w:basedOn w:val="VerbatimChar"/>
     <w:rPr>
       <w:rFonts w:ascii="Consolas" w:hAnsi="Consolas"/>
       <w:color w:val="8F5902"/>
       <w:sz w:val="22"/>
-      <w:shd w:val="clear" w:color="auto" w:fill="F8F8F8"/>
+      <w:shd w:color="auto" w:fill="F8F8F8" w:val="clear"/>
     </w:rPr>
   </w:style>
-  <w:style w:type="character" w:customStyle="1" w:styleId="FunctionTok">
+  <w:style w:customStyle="1" w:styleId="FunctionTok" w:type="character">
     <w:name w:val="FunctionTok"/>
     <w:basedOn w:val="VerbatimChar"/>
     <w:rPr>
       <w:rFonts w:ascii="Consolas" w:hAnsi="Consolas"/>
       <w:color w:val="000000"/>
       <w:sz w:val="22"/>
-      <w:shd w:val="clear" w:color="auto" w:fill="F8F8F8"/>
+      <w:shd w:color="auto" w:fill="F8F8F8" w:val="clear"/>
     </w:rPr>
   </w:style>
-  <w:style w:type="character" w:customStyle="1" w:styleId="VariableTok">
+  <w:style w:customStyle="1" w:styleId="VariableTok" w:type="character">
     <w:name w:val="VariableTok"/>
     <w:basedOn w:val="VerbatimChar"/>
     <w:rPr>
       <w:rFonts w:ascii="Consolas" w:hAnsi="Consolas"/>
       <w:color w:val="000000"/>
       <w:sz w:val="22"/>
-      <w:shd w:val="clear" w:color="auto" w:fill="F8F8F8"/>
+      <w:shd w:color="auto" w:fill="F8F8F8" w:val="clear"/>
     </w:rPr>
   </w:style>
-  <w:style w:type="character" w:customStyle="1" w:styleId="ControlFlowTok">
+  <w:style w:customStyle="1" w:styleId="ControlFlowTok" w:type="character">
     <w:name w:val="ControlFlowTok"/>
     <w:basedOn w:val="VerbatimChar"/>
     <w:rPr>
@@ -8200,10 +8223,10 @@
       <w:b/>
       <w:color w:val="204A87"/>
       <w:sz w:val="22"/>
-      <w:shd w:val="clear" w:color="auto" w:fill="F8F8F8"/>
+      <w:shd w:color="auto" w:fill="F8F8F8" w:val="clear"/>
     </w:rPr>
   </w:style>
-  <w:style w:type="character" w:customStyle="1" w:styleId="OperatorTok">
+  <w:style w:customStyle="1" w:styleId="OperatorTok" w:type="character">
     <w:name w:val="OperatorTok"/>
     <w:basedOn w:val="VerbatimChar"/>
     <w:rPr>
@@ -8211,28 +8234,28 @@
       <w:b/>
       <w:color w:val="CE5C00"/>
       <w:sz w:val="22"/>
-      <w:shd w:val="clear" w:color="auto" w:fill="F8F8F8"/>
+      <w:shd w:color="auto" w:fill="F8F8F8" w:val="clear"/>
     </w:rPr>
   </w:style>
-  <w:style w:type="character" w:customStyle="1" w:styleId="BuiltInTok">
+  <w:style w:customStyle="1" w:styleId="BuiltInTok" w:type="character">
     <w:name w:val="BuiltInTok"/>
     <w:basedOn w:val="VerbatimChar"/>
     <w:rPr>
       <w:rFonts w:ascii="Consolas" w:hAnsi="Consolas"/>
       <w:sz w:val="22"/>
-      <w:shd w:val="clear" w:color="auto" w:fill="F8F8F8"/>
+      <w:shd w:color="auto" w:fill="F8F8F8" w:val="clear"/>
     </w:rPr>
   </w:style>
-  <w:style w:type="character" w:customStyle="1" w:styleId="ExtensionTok">
+  <w:style w:customStyle="1" w:styleId="ExtensionTok" w:type="character">
     <w:name w:val="ExtensionTok"/>
     <w:basedOn w:val="VerbatimChar"/>
     <w:rPr>
       <w:rFonts w:ascii="Consolas" w:hAnsi="Consolas"/>
       <w:sz w:val="22"/>
-      <w:shd w:val="clear" w:color="auto" w:fill="F8F8F8"/>
+      <w:shd w:color="auto" w:fill="F8F8F8" w:val="clear"/>
     </w:rPr>
   </w:style>
-  <w:style w:type="character" w:customStyle="1" w:styleId="PreprocessorTok">
+  <w:style w:customStyle="1" w:styleId="PreprocessorTok" w:type="character">
     <w:name w:val="PreprocessorTok"/>
     <w:basedOn w:val="VerbatimChar"/>
     <w:rPr>
@@ -8240,29 +8263,29 @@
       <w:i/>
       <w:color w:val="8F5902"/>
       <w:sz w:val="22"/>
-      <w:shd w:val="clear" w:color="auto" w:fill="F8F8F8"/>
+      <w:shd w:color="auto" w:fill="F8F8F8" w:val="clear"/>
     </w:rPr>
   </w:style>
-  <w:style w:type="character" w:customStyle="1" w:styleId="AttributeTok">
+  <w:style w:customStyle="1" w:styleId="AttributeTok" w:type="character">
     <w:name w:val="AttributeTok"/>
     <w:basedOn w:val="VerbatimChar"/>
     <w:rPr>
       <w:rFonts w:ascii="Consolas" w:hAnsi="Consolas"/>
       <w:color w:val="C4A000"/>
       <w:sz w:val="22"/>
-      <w:shd w:val="clear" w:color="auto" w:fill="F8F8F8"/>
+      <w:shd w:color="auto" w:fill="F8F8F8" w:val="clear"/>
     </w:rPr>
   </w:style>
-  <w:style w:type="character" w:customStyle="1" w:styleId="RegionMarkerTok">
+  <w:style w:customStyle="1" w:styleId="RegionMarkerTok" w:type="character">
     <w:name w:val="RegionMarkerTok"/>
     <w:basedOn w:val="VerbatimChar"/>
     <w:rPr>
       <w:rFonts w:ascii="Consolas" w:hAnsi="Consolas"/>
       <w:sz w:val="22"/>
-      <w:shd w:val="clear" w:color="auto" w:fill="F8F8F8"/>
+      <w:shd w:color="auto" w:fill="F8F8F8" w:val="clear"/>
     </w:rPr>
   </w:style>
-  <w:style w:type="character" w:customStyle="1" w:styleId="InformationTok">
+  <w:style w:customStyle="1" w:styleId="InformationTok" w:type="character">
     <w:name w:val="InformationTok"/>
     <w:basedOn w:val="VerbatimChar"/>
     <w:rPr>
@@ -8271,10 +8294,10 @@
       <w:i/>
       <w:color w:val="8F5902"/>
       <w:sz w:val="22"/>
-      <w:shd w:val="clear" w:color="auto" w:fill="F8F8F8"/>
+      <w:shd w:color="auto" w:fill="F8F8F8" w:val="clear"/>
     </w:rPr>
   </w:style>
-  <w:style w:type="character" w:customStyle="1" w:styleId="WarningTok">
+  <w:style w:customStyle="1" w:styleId="WarningTok" w:type="character">
     <w:name w:val="WarningTok"/>
     <w:basedOn w:val="VerbatimChar"/>
     <w:rPr>
@@ -8283,20 +8306,20 @@
       <w:i/>
       <w:color w:val="8F5902"/>
       <w:sz w:val="22"/>
-      <w:shd w:val="clear" w:color="auto" w:fill="F8F8F8"/>
+      <w:shd w:color="auto" w:fill="F8F8F8" w:val="clear"/>
     </w:rPr>
   </w:style>
-  <w:style w:type="character" w:customStyle="1" w:styleId="AlertTok">
+  <w:style w:customStyle="1" w:styleId="AlertTok" w:type="character">
     <w:name w:val="AlertTok"/>
     <w:basedOn w:val="VerbatimChar"/>
     <w:rPr>
       <w:rFonts w:ascii="Consolas" w:hAnsi="Consolas"/>
       <w:color w:val="EF2929"/>
       <w:sz w:val="22"/>
-      <w:shd w:val="clear" w:color="auto" w:fill="F8F8F8"/>
+      <w:shd w:color="auto" w:fill="F8F8F8" w:val="clear"/>
     </w:rPr>
   </w:style>
-  <w:style w:type="character" w:customStyle="1" w:styleId="ErrorTok">
+  <w:style w:customStyle="1" w:styleId="ErrorTok" w:type="character">
     <w:name w:val="ErrorTok"/>
     <w:basedOn w:val="VerbatimChar"/>
     <w:rPr>
@@ -8304,19 +8327,19 @@
       <w:b/>
       <w:color w:val="A40000"/>
       <w:sz w:val="22"/>
-      <w:shd w:val="clear" w:color="auto" w:fill="F8F8F8"/>
+      <w:shd w:color="auto" w:fill="F8F8F8" w:val="clear"/>
     </w:rPr>
   </w:style>
-  <w:style w:type="character" w:customStyle="1" w:styleId="NormalTok">
+  <w:style w:customStyle="1" w:styleId="NormalTok" w:type="character">
     <w:name w:val="NormalTok"/>
     <w:basedOn w:val="VerbatimChar"/>
     <w:rPr>
       <w:rFonts w:ascii="Consolas" w:hAnsi="Consolas"/>
       <w:sz w:val="22"/>
-      <w:shd w:val="clear" w:color="auto" w:fill="F8F8F8"/>
+      <w:shd w:color="auto" w:fill="F8F8F8" w:val="clear"/>
     </w:rPr>
   </w:style>
-  <w:style w:type="paragraph" w:styleId="Kopfzeile">
+  <w:style w:styleId="Kopfzeile" w:type="paragraph">
     <w:name w:val="header"/>
     <w:basedOn w:val="Standard"/>
     <w:link w:val="KopfzeileZchn"/>
@@ -8325,20 +8348,20 @@
     <w:rsid w:val="00AF36ED"/>
     <w:pPr>
       <w:tabs>
-        <w:tab w:val="center" w:pos="4536"/>
-        <w:tab w:val="right" w:pos="9072"/>
+        <w:tab w:pos="4536" w:val="center"/>
+        <w:tab w:pos="9072" w:val="right"/>
       </w:tabs>
       <w:spacing w:after="0"/>
     </w:pPr>
   </w:style>
-  <w:style w:type="character" w:customStyle="1" w:styleId="KopfzeileZchn">
+  <w:style w:customStyle="1" w:styleId="KopfzeileZchn" w:type="character">
     <w:name w:val="Kopfzeile Zchn"/>
     <w:basedOn w:val="Absatz-Standardschriftart"/>
     <w:link w:val="Kopfzeile"/>
     <w:uiPriority w:val="99"/>
     <w:rsid w:val="00AF36ED"/>
   </w:style>
-  <w:style w:type="paragraph" w:styleId="Fuzeile">
+  <w:style w:styleId="Fuzeile" w:type="paragraph">
     <w:name w:val="footer"/>
     <w:basedOn w:val="Standard"/>
     <w:link w:val="FuzeileZchn"/>
@@ -8346,26 +8369,26 @@
     <w:rsid w:val="00AF36ED"/>
     <w:pPr>
       <w:tabs>
-        <w:tab w:val="center" w:pos="4536"/>
-        <w:tab w:val="right" w:pos="9072"/>
+        <w:tab w:pos="4536" w:val="center"/>
+        <w:tab w:pos="9072" w:val="right"/>
       </w:tabs>
       <w:spacing w:after="0"/>
     </w:pPr>
   </w:style>
-  <w:style w:type="character" w:customStyle="1" w:styleId="FuzeileZchn">
+  <w:style w:customStyle="1" w:styleId="FuzeileZchn" w:type="character">
     <w:name w:val="Fußzeile Zchn"/>
     <w:basedOn w:val="Absatz-Standardschriftart"/>
     <w:link w:val="Fuzeile"/>
     <w:rsid w:val="00AF36ED"/>
   </w:style>
-  <w:style w:type="character" w:styleId="Seitenzahl">
+  <w:style w:styleId="Seitenzahl" w:type="character">
     <w:name w:val="page number"/>
     <w:basedOn w:val="Absatz-Standardschriftart"/>
     <w:semiHidden/>
     <w:unhideWhenUsed/>
     <w:rsid w:val="00AF36ED"/>
   </w:style>
-  <w:style w:type="paragraph" w:customStyle="1" w:styleId="h1-pagebreak">
+  <w:style w:customStyle="1" w:styleId="h1-pagebreak" w:type="paragraph">
     <w:name w:val="h1-pagebreak"/>
     <w:basedOn w:val="berschrift1"/>
     <w:qFormat/>
@@ -8377,7 +8400,7 @@
       <w:b w:val="0"/>
     </w:rPr>
   </w:style>
-  <w:style w:type="character" w:customStyle="1" w:styleId="TextkrperZchn">
+  <w:style w:customStyle="1" w:styleId="TextkrperZchn" w:type="character">
     <w:name w:val="Textkörper Zchn"/>
     <w:basedOn w:val="Absatz-Standardschriftart"/>
     <w:link w:val="Textkrper"/>
@@ -8386,7 +8409,7 @@
       <w:rFonts w:ascii="Times New Roman" w:hAnsi="Times New Roman"/>
     </w:rPr>
   </w:style>
-  <w:style w:type="table" w:styleId="Tabellenraster">
+  <w:style w:styleId="Tabellenraster" w:type="table">
     <w:name w:val="Table Grid"/>
     <w:basedOn w:val="NormaleTabelle"/>
     <w:rsid w:val="00006D3F"/>
@@ -8395,16 +8418,16 @@
     </w:pPr>
     <w:tblPr>
       <w:tblBorders>
-        <w:top w:val="single" w:sz="4" w:space="0" w:color="auto"/>
-        <w:left w:val="single" w:sz="4" w:space="0" w:color="auto"/>
-        <w:bottom w:val="single" w:sz="4" w:space="0" w:color="auto"/>
-        <w:right w:val="single" w:sz="4" w:space="0" w:color="auto"/>
-        <w:insideH w:val="single" w:sz="4" w:space="0" w:color="auto"/>
-        <w:insideV w:val="single" w:sz="4" w:space="0" w:color="auto"/>
+        <w:top w:color="auto" w:space="0" w:sz="4" w:val="single"/>
+        <w:left w:color="auto" w:space="0" w:sz="4" w:val="single"/>
+        <w:bottom w:color="auto" w:space="0" w:sz="4" w:val="single"/>
+        <w:right w:color="auto" w:space="0" w:sz="4" w:val="single"/>
+        <w:insideH w:color="auto" w:space="0" w:sz="4" w:val="single"/>
+        <w:insideV w:color="auto" w:space="0" w:sz="4" w:val="single"/>
       </w:tblBorders>
     </w:tblPr>
   </w:style>
-  <w:style w:type="table" w:styleId="Gitternetztabelle1hell">
+  <w:style w:styleId="Gitternetztabelle1hell" w:type="table">
     <w:name w:val="Grid Table 1 Light"/>
     <w:basedOn w:val="NormaleTabelle"/>
     <w:rsid w:val="00006D3F"/>
@@ -8415,12 +8438,12 @@
       <w:tblStyleRowBandSize w:val="1"/>
       <w:tblStyleColBandSize w:val="1"/>
       <w:tblBorders>
-        <w:top w:val="single" w:sz="4" w:space="0" w:color="999999" w:themeColor="text1" w:themeTint="66"/>
-        <w:left w:val="single" w:sz="4" w:space="0" w:color="999999" w:themeColor="text1" w:themeTint="66"/>
-        <w:bottom w:val="single" w:sz="4" w:space="0" w:color="999999" w:themeColor="text1" w:themeTint="66"/>
-        <w:right w:val="single" w:sz="4" w:space="0" w:color="999999" w:themeColor="text1" w:themeTint="66"/>
-        <w:insideH w:val="single" w:sz="4" w:space="0" w:color="999999" w:themeColor="text1" w:themeTint="66"/>
-        <w:insideV w:val="single" w:sz="4" w:space="0" w:color="999999" w:themeColor="text1" w:themeTint="66"/>
+        <w:top w:color="999999" w:space="0" w:sz="4" w:themeColor="text1" w:themeTint="66" w:val="single"/>
+        <w:left w:color="999999" w:space="0" w:sz="4" w:themeColor="text1" w:themeTint="66" w:val="single"/>
+        <w:bottom w:color="999999" w:space="0" w:sz="4" w:themeColor="text1" w:themeTint="66" w:val="single"/>
+        <w:right w:color="999999" w:space="0" w:sz="4" w:themeColor="text1" w:themeTint="66" w:val="single"/>
+        <w:insideH w:color="999999" w:space="0" w:sz="4" w:themeColor="text1" w:themeTint="66" w:val="single"/>
+        <w:insideV w:color="999999" w:space="0" w:sz="4" w:themeColor="text1" w:themeTint="66" w:val="single"/>
       </w:tblBorders>
     </w:tblPr>
     <w:tblStylePr w:type="firstRow">
@@ -8431,7 +8454,7 @@
       <w:tblPr/>
       <w:tcPr>
         <w:tcBorders>
-          <w:bottom w:val="single" w:sz="12" w:space="0" w:color="666666" w:themeColor="text1" w:themeTint="99"/>
+          <w:bottom w:color="666666" w:space="0" w:sz="12" w:themeColor="text1" w:themeTint="99" w:val="single"/>
         </w:tcBorders>
       </w:tcPr>
     </w:tblStylePr>
@@ -8443,7 +8466,7 @@
       <w:tblPr/>
       <w:tcPr>
         <w:tcBorders>
-          <w:top w:val="double" w:sz="2" w:space="0" w:color="666666" w:themeColor="text1" w:themeTint="99"/>
+          <w:top w:color="666666" w:space="0" w:sz="2" w:themeColor="text1" w:themeTint="99" w:val="double"/>
         </w:tcBorders>
       </w:tcPr>
     </w:tblStylePr>
@@ -8460,7 +8483,7 @@
       </w:rPr>
     </w:tblStylePr>
   </w:style>
-  <w:style w:type="table" w:styleId="EinfacheTabelle2">
+  <w:style w:styleId="EinfacheTabelle2" w:type="table">
     <w:name w:val="Plain Table 2"/>
     <w:basedOn w:val="NormaleTabelle"/>
     <w:rsid w:val="00006D3F"/>
@@ -8471,8 +8494,8 @@
       <w:tblStyleRowBandSize w:val="1"/>
       <w:tblStyleColBandSize w:val="1"/>
       <w:tblBorders>
-        <w:top w:val="single" w:sz="4" w:space="0" w:color="7F7F7F" w:themeColor="text1" w:themeTint="80"/>
-        <w:bottom w:val="single" w:sz="4" w:space="0" w:color="7F7F7F" w:themeColor="text1" w:themeTint="80"/>
+        <w:top w:color="7F7F7F" w:space="0" w:sz="4" w:themeColor="text1" w:themeTint="80" w:val="single"/>
+        <w:bottom w:color="7F7F7F" w:space="0" w:sz="4" w:themeColor="text1" w:themeTint="80" w:val="single"/>
       </w:tblBorders>
     </w:tblPr>
     <w:tblStylePr w:type="firstRow">
@@ -8483,7 +8506,7 @@
       <w:tblPr/>
       <w:tcPr>
         <w:tcBorders>
-          <w:bottom w:val="single" w:sz="4" w:space="0" w:color="7F7F7F" w:themeColor="text1" w:themeTint="80"/>
+          <w:bottom w:color="7F7F7F" w:space="0" w:sz="4" w:themeColor="text1" w:themeTint="80" w:val="single"/>
         </w:tcBorders>
       </w:tcPr>
     </w:tblStylePr>
@@ -8495,7 +8518,7 @@
       <w:tblPr/>
       <w:tcPr>
         <w:tcBorders>
-          <w:top w:val="single" w:sz="4" w:space="0" w:color="7F7F7F" w:themeColor="text1" w:themeTint="80"/>
+          <w:top w:color="7F7F7F" w:space="0" w:sz="4" w:themeColor="text1" w:themeTint="80" w:val="single"/>
         </w:tcBorders>
       </w:tcPr>
     </w:tblStylePr>
@@ -8515,8 +8538,8 @@
       <w:tblPr/>
       <w:tcPr>
         <w:tcBorders>
-          <w:left w:val="single" w:sz="4" w:space="0" w:color="7F7F7F" w:themeColor="text1" w:themeTint="80"/>
-          <w:right w:val="single" w:sz="4" w:space="0" w:color="7F7F7F" w:themeColor="text1" w:themeTint="80"/>
+          <w:left w:color="7F7F7F" w:space="0" w:sz="4" w:themeColor="text1" w:themeTint="80" w:val="single"/>
+          <w:right w:color="7F7F7F" w:space="0" w:sz="4" w:themeColor="text1" w:themeTint="80" w:val="single"/>
         </w:tcBorders>
       </w:tcPr>
     </w:tblStylePr>
@@ -8524,8 +8547,8 @@
       <w:tblPr/>
       <w:tcPr>
         <w:tcBorders>
-          <w:left w:val="single" w:sz="4" w:space="0" w:color="7F7F7F" w:themeColor="text1" w:themeTint="80"/>
-          <w:right w:val="single" w:sz="4" w:space="0" w:color="7F7F7F" w:themeColor="text1" w:themeTint="80"/>
+          <w:left w:color="7F7F7F" w:space="0" w:sz="4" w:themeColor="text1" w:themeTint="80" w:val="single"/>
+          <w:right w:color="7F7F7F" w:space="0" w:sz="4" w:themeColor="text1" w:themeTint="80" w:val="single"/>
         </w:tcBorders>
       </w:tcPr>
     </w:tblStylePr>
@@ -8533,13 +8556,13 @@
       <w:tblPr/>
       <w:tcPr>
         <w:tcBorders>
-          <w:top w:val="single" w:sz="4" w:space="0" w:color="7F7F7F" w:themeColor="text1" w:themeTint="80"/>
-          <w:bottom w:val="single" w:sz="4" w:space="0" w:color="7F7F7F" w:themeColor="text1" w:themeTint="80"/>
+          <w:top w:color="7F7F7F" w:space="0" w:sz="4" w:themeColor="text1" w:themeTint="80" w:val="single"/>
+          <w:bottom w:color="7F7F7F" w:space="0" w:sz="4" w:themeColor="text1" w:themeTint="80" w:val="single"/>
         </w:tcBorders>
       </w:tcPr>
     </w:tblStylePr>
   </w:style>
-  <w:style w:type="table" w:styleId="EinfacheTabelle1">
+  <w:style w:styleId="EinfacheTabelle1" w:type="table">
     <w:name w:val="Plain Table 1"/>
     <w:basedOn w:val="NormaleTabelle"/>
     <w:rsid w:val="00006D3F"/>
@@ -8550,12 +8573,12 @@
       <w:tblStyleRowBandSize w:val="1"/>
       <w:tblStyleColBandSize w:val="1"/>
       <w:tblBorders>
-        <w:top w:val="single" w:sz="4" w:space="0" w:color="BFBFBF" w:themeColor="background1" w:themeShade="BF"/>
-        <w:left w:val="single" w:sz="4" w:space="0" w:color="BFBFBF" w:themeColor="background1" w:themeShade="BF"/>
-        <w:bottom w:val="single" w:sz="4" w:space="0" w:color="BFBFBF" w:themeColor="background1" w:themeShade="BF"/>
-        <w:right w:val="single" w:sz="4" w:space="0" w:color="BFBFBF" w:themeColor="background1" w:themeShade="BF"/>
-        <w:insideH w:val="single" w:sz="4" w:space="0" w:color="BFBFBF" w:themeColor="background1" w:themeShade="BF"/>
-        <w:insideV w:val="single" w:sz="4" w:space="0" w:color="BFBFBF" w:themeColor="background1" w:themeShade="BF"/>
+        <w:top w:color="BFBFBF" w:space="0" w:sz="4" w:themeColor="background1" w:themeShade="BF" w:val="single"/>
+        <w:left w:color="BFBFBF" w:space="0" w:sz="4" w:themeColor="background1" w:themeShade="BF" w:val="single"/>
+        <w:bottom w:color="BFBFBF" w:space="0" w:sz="4" w:themeColor="background1" w:themeShade="BF" w:val="single"/>
+        <w:right w:color="BFBFBF" w:space="0" w:sz="4" w:themeColor="background1" w:themeShade="BF" w:val="single"/>
+        <w:insideH w:color="BFBFBF" w:space="0" w:sz="4" w:themeColor="background1" w:themeShade="BF" w:val="single"/>
+        <w:insideV w:color="BFBFBF" w:space="0" w:sz="4" w:themeColor="background1" w:themeShade="BF" w:val="single"/>
       </w:tblBorders>
     </w:tblPr>
     <w:tblStylePr w:type="firstRow">
@@ -8572,7 +8595,7 @@
       <w:tblPr/>
       <w:tcPr>
         <w:tcBorders>
-          <w:top w:val="double" w:sz="4" w:space="0" w:color="BFBFBF" w:themeColor="background1" w:themeShade="BF"/>
+          <w:top w:color="BFBFBF" w:space="0" w:sz="4" w:themeColor="background1" w:themeShade="BF" w:val="double"/>
         </w:tcBorders>
       </w:tcPr>
     </w:tblStylePr>
@@ -8591,17 +8614,17 @@
     <w:tblStylePr w:type="band1Vert">
       <w:tblPr/>
       <w:tcPr>
-        <w:shd w:val="clear" w:color="auto" w:fill="F2F2F2" w:themeFill="background1" w:themeFillShade="F2"/>
+        <w:shd w:color="auto" w:fill="F2F2F2" w:themeFill="background1" w:themeFillShade="F2" w:val="clear"/>
       </w:tcPr>
     </w:tblStylePr>
     <w:tblStylePr w:type="band1Horz">
       <w:tblPr/>
       <w:tcPr>
-        <w:shd w:val="clear" w:color="auto" w:fill="F2F2F2" w:themeFill="background1" w:themeFillShade="F2"/>
+        <w:shd w:color="auto" w:fill="F2F2F2" w:themeFill="background1" w:themeFillShade="F2" w:val="clear"/>
       </w:tcPr>
     </w:tblStylePr>
   </w:style>
-  <w:style w:type="character" w:styleId="Buchtitel">
+  <w:style w:styleId="Buchtitel" w:type="character">
     <w:name w:val="Book Title"/>
     <w:basedOn w:val="Absatz-Standardschriftart"/>
     <w:rsid w:val="00F14702"/>
@@ -8613,7 +8636,7 @@
       <w:spacing w:val="5"/>
     </w:rPr>
   </w:style>
-  <w:style w:type="paragraph" w:customStyle="1" w:styleId="h1-titlepage">
+  <w:style w:customStyle="1" w:styleId="h1-titlepage" w:type="paragraph">
     <w:name w:val="h1-titlepage"/>
     <w:basedOn w:val="h1-pagebreak"/>
     <w:qFormat/>

</xml_diff>

<commit_message>
turned off incremental slides count
</commit_message>
<xml_diff>
--- a/manuscript/manuscript.docx
+++ b/manuscript/manuscript.docx
@@ -4823,7 +4823,7 @@
                     <a:graphicData uri="http://schemas.openxmlformats.org/drawingml/2006/picture">
                       <pic:pic>
                         <pic:nvPicPr>
-                          <pic:cNvPr descr="/var/folders/rg/8wh58gn94ks8gt4z05j3xx3w0000gn/T//RtmppajPbW/fileab0571e74b9e.png" id="0" name="Picture"/>
+                          <pic:cNvPr descr="/var/folders/rg/8wh58gn94ks8gt4z05j3xx3w0000gn/T//RtmpkBZcZP/filebda8348a6f14.png" id="0" name="Picture"/>
                           <pic:cNvPicPr>
                             <a:picLocks noChangeArrowheads="1" noChangeAspect="1"/>
                           </pic:cNvPicPr>
@@ -4909,7 +4909,7 @@
                     <a:graphicData uri="http://schemas.openxmlformats.org/drawingml/2006/picture">
                       <pic:pic>
                         <pic:nvPicPr>
-                          <pic:cNvPr descr="/var/folders/rg/8wh58gn94ks8gt4z05j3xx3w0000gn/T//RtmppajPbW/fileab05815ac7e.png" id="0" name="Picture"/>
+                          <pic:cNvPr descr="/var/folders/rg/8wh58gn94ks8gt4z05j3xx3w0000gn/T//RtmpkBZcZP/filebda86c82a4fe.png" id="0" name="Picture"/>
                           <pic:cNvPicPr>
                             <a:picLocks noChangeArrowheads="1" noChangeAspect="1"/>
                           </pic:cNvPicPr>
@@ -5009,7 +5009,7 @@
                     <a:graphicData uri="http://schemas.openxmlformats.org/drawingml/2006/picture">
                       <pic:pic>
                         <pic:nvPicPr>
-                          <pic:cNvPr descr="/var/folders/rg/8wh58gn94ks8gt4z05j3xx3w0000gn/T//RtmppajPbW/fileab0546ef8857.png" id="0" name="Picture"/>
+                          <pic:cNvPr descr="/var/folders/rg/8wh58gn94ks8gt4z05j3xx3w0000gn/T//RtmpkBZcZP/filebda8751e5759.png" id="0" name="Picture"/>
                           <pic:cNvPicPr>
                             <a:picLocks noChangeArrowheads="1" noChangeAspect="1"/>
                           </pic:cNvPicPr>
@@ -5095,7 +5095,7 @@
                     <a:graphicData uri="http://schemas.openxmlformats.org/drawingml/2006/picture">
                       <pic:pic>
                         <pic:nvPicPr>
-                          <pic:cNvPr descr="/var/folders/rg/8wh58gn94ks8gt4z05j3xx3w0000gn/T//RtmppajPbW/fileab0517e02c23.png" id="0" name="Picture"/>
+                          <pic:cNvPr descr="/var/folders/rg/8wh58gn94ks8gt4z05j3xx3w0000gn/T//RtmpkBZcZP/filebda81af8d021.png" id="0" name="Picture"/>
                           <pic:cNvPicPr>
                             <a:picLocks noChangeArrowheads="1" noChangeAspect="1"/>
                           </pic:cNvPicPr>
@@ -5195,7 +5195,7 @@
                     <a:graphicData uri="http://schemas.openxmlformats.org/drawingml/2006/picture">
                       <pic:pic>
                         <pic:nvPicPr>
-                          <pic:cNvPr descr="/var/folders/rg/8wh58gn94ks8gt4z05j3xx3w0000gn/T//RtmppajPbW/fileab057e71ba13.png" id="0" name="Picture"/>
+                          <pic:cNvPr descr="/var/folders/rg/8wh58gn94ks8gt4z05j3xx3w0000gn/T//RtmpkBZcZP/filebda84528345c.png" id="0" name="Picture"/>
                           <pic:cNvPicPr>
                             <a:picLocks noChangeArrowheads="1" noChangeAspect="1"/>
                           </pic:cNvPicPr>
@@ -5281,7 +5281,7 @@
                     <a:graphicData uri="http://schemas.openxmlformats.org/drawingml/2006/picture">
                       <pic:pic>
                         <pic:nvPicPr>
-                          <pic:cNvPr descr="/var/folders/rg/8wh58gn94ks8gt4z05j3xx3w0000gn/T//RtmppajPbW/fileab055c6f763f.png" id="0" name="Picture"/>
+                          <pic:cNvPr descr="/var/folders/rg/8wh58gn94ks8gt4z05j3xx3w0000gn/T//RtmpkBZcZP/filebda85285a77c.png" id="0" name="Picture"/>
                           <pic:cNvPicPr>
                             <a:picLocks noChangeArrowheads="1" noChangeAspect="1"/>
                           </pic:cNvPicPr>
@@ -5381,7 +5381,7 @@
                     <a:graphicData uri="http://schemas.openxmlformats.org/drawingml/2006/picture">
                       <pic:pic>
                         <pic:nvPicPr>
-                          <pic:cNvPr descr="/var/folders/rg/8wh58gn94ks8gt4z05j3xx3w0000gn/T//RtmppajPbW/fileab0519bc5182.png" id="0" name="Picture"/>
+                          <pic:cNvPr descr="/var/folders/rg/8wh58gn94ks8gt4z05j3xx3w0000gn/T//RtmpkBZcZP/filebda844b6e837.png" id="0" name="Picture"/>
                           <pic:cNvPicPr>
                             <a:picLocks noChangeArrowheads="1" noChangeAspect="1"/>
                           </pic:cNvPicPr>
@@ -5467,7 +5467,7 @@
                     <a:graphicData uri="http://schemas.openxmlformats.org/drawingml/2006/picture">
                       <pic:pic>
                         <pic:nvPicPr>
-                          <pic:cNvPr descr="/var/folders/rg/8wh58gn94ks8gt4z05j3xx3w0000gn/T//RtmppajPbW/fileab051a8b3b01.png" id="0" name="Picture"/>
+                          <pic:cNvPr descr="/var/folders/rg/8wh58gn94ks8gt4z05j3xx3w0000gn/T//RtmpkBZcZP/filebda84447961f.png" id="0" name="Picture"/>
                           <pic:cNvPicPr>
                             <a:picLocks noChangeArrowheads="1" noChangeAspect="1"/>
                           </pic:cNvPicPr>
@@ -5567,7 +5567,7 @@
                     <a:graphicData uri="http://schemas.openxmlformats.org/drawingml/2006/picture">
                       <pic:pic>
                         <pic:nvPicPr>
-                          <pic:cNvPr descr="/var/folders/rg/8wh58gn94ks8gt4z05j3xx3w0000gn/T//RtmppajPbW/fileab052acecc44.png" id="0" name="Picture"/>
+                          <pic:cNvPr descr="/var/folders/rg/8wh58gn94ks8gt4z05j3xx3w0000gn/T//RtmpkBZcZP/filebda837d0f03e.png" id="0" name="Picture"/>
                           <pic:cNvPicPr>
                             <a:picLocks noChangeArrowheads="1" noChangeAspect="1"/>
                           </pic:cNvPicPr>
@@ -5653,7 +5653,7 @@
                     <a:graphicData uri="http://schemas.openxmlformats.org/drawingml/2006/picture">
                       <pic:pic>
                         <pic:nvPicPr>
-                          <pic:cNvPr descr="/var/folders/rg/8wh58gn94ks8gt4z05j3xx3w0000gn/T//RtmppajPbW/fileab056ec49a50.png" id="0" name="Picture"/>
+                          <pic:cNvPr descr="/var/folders/rg/8wh58gn94ks8gt4z05j3xx3w0000gn/T//RtmpkBZcZP/filebda8764c9312.png" id="0" name="Picture"/>
                           <pic:cNvPicPr>
                             <a:picLocks noChangeArrowheads="1" noChangeAspect="1"/>
                           </pic:cNvPicPr>

</xml_diff>

<commit_message>
changed poster in prep for round 2 GSPA (removed anonymity)
</commit_message>
<xml_diff>
--- a/manuscript/manuscript.docx
+++ b/manuscript/manuscript.docx
@@ -2188,7 +2188,7 @@
         <w:t xml:space="preserve"> </w:t>
       </w:r>
       <w:r>
-        <w:t xml:space="preserve">(Version 1.5.0; Hester, 2020)</w:t>
+        <w:t xml:space="preserve">(Version 1.5.1; Hester, 2020)</w:t>
       </w:r>
       <w:r>
         <w:t xml:space="preserve">,</w:t>
@@ -4823,7 +4823,7 @@
                     <a:graphicData uri="http://schemas.openxmlformats.org/drawingml/2006/picture">
                       <pic:pic>
                         <pic:nvPicPr>
-                          <pic:cNvPr descr="/var/folders/rg/8wh58gn94ks8gt4z05j3xx3w0000gn/T//RtmpkBZcZP/filebda8348a6f14.png" id="0" name="Picture"/>
+                          <pic:cNvPr descr="/var/folders/rg/8wh58gn94ks8gt4z05j3xx3w0000gn/T//RtmpY1Imye/fileea595190b427.png" id="0" name="Picture"/>
                           <pic:cNvPicPr>
                             <a:picLocks noChangeArrowheads="1" noChangeAspect="1"/>
                           </pic:cNvPicPr>
@@ -4909,7 +4909,7 @@
                     <a:graphicData uri="http://schemas.openxmlformats.org/drawingml/2006/picture">
                       <pic:pic>
                         <pic:nvPicPr>
-                          <pic:cNvPr descr="/var/folders/rg/8wh58gn94ks8gt4z05j3xx3w0000gn/T//RtmpkBZcZP/filebda86c82a4fe.png" id="0" name="Picture"/>
+                          <pic:cNvPr descr="/var/folders/rg/8wh58gn94ks8gt4z05j3xx3w0000gn/T//RtmpY1Imye/fileea5973239646.png" id="0" name="Picture"/>
                           <pic:cNvPicPr>
                             <a:picLocks noChangeArrowheads="1" noChangeAspect="1"/>
                           </pic:cNvPicPr>
@@ -5009,7 +5009,7 @@
                     <a:graphicData uri="http://schemas.openxmlformats.org/drawingml/2006/picture">
                       <pic:pic>
                         <pic:nvPicPr>
-                          <pic:cNvPr descr="/var/folders/rg/8wh58gn94ks8gt4z05j3xx3w0000gn/T//RtmpkBZcZP/filebda8751e5759.png" id="0" name="Picture"/>
+                          <pic:cNvPr descr="/var/folders/rg/8wh58gn94ks8gt4z05j3xx3w0000gn/T//RtmpY1Imye/fileea59255f08b8.png" id="0" name="Picture"/>
                           <pic:cNvPicPr>
                             <a:picLocks noChangeArrowheads="1" noChangeAspect="1"/>
                           </pic:cNvPicPr>
@@ -5095,7 +5095,7 @@
                     <a:graphicData uri="http://schemas.openxmlformats.org/drawingml/2006/picture">
                       <pic:pic>
                         <pic:nvPicPr>
-                          <pic:cNvPr descr="/var/folders/rg/8wh58gn94ks8gt4z05j3xx3w0000gn/T//RtmpkBZcZP/filebda81af8d021.png" id="0" name="Picture"/>
+                          <pic:cNvPr descr="/var/folders/rg/8wh58gn94ks8gt4z05j3xx3w0000gn/T//RtmpY1Imye/fileea592357b33.png" id="0" name="Picture"/>
                           <pic:cNvPicPr>
                             <a:picLocks noChangeArrowheads="1" noChangeAspect="1"/>
                           </pic:cNvPicPr>
@@ -5195,7 +5195,7 @@
                     <a:graphicData uri="http://schemas.openxmlformats.org/drawingml/2006/picture">
                       <pic:pic>
                         <pic:nvPicPr>
-                          <pic:cNvPr descr="/var/folders/rg/8wh58gn94ks8gt4z05j3xx3w0000gn/T//RtmpkBZcZP/filebda84528345c.png" id="0" name="Picture"/>
+                          <pic:cNvPr descr="/var/folders/rg/8wh58gn94ks8gt4z05j3xx3w0000gn/T//RtmpY1Imye/fileea5952b5267.png" id="0" name="Picture"/>
                           <pic:cNvPicPr>
                             <a:picLocks noChangeArrowheads="1" noChangeAspect="1"/>
                           </pic:cNvPicPr>
@@ -5281,7 +5281,7 @@
                     <a:graphicData uri="http://schemas.openxmlformats.org/drawingml/2006/picture">
                       <pic:pic>
                         <pic:nvPicPr>
-                          <pic:cNvPr descr="/var/folders/rg/8wh58gn94ks8gt4z05j3xx3w0000gn/T//RtmpkBZcZP/filebda85285a77c.png" id="0" name="Picture"/>
+                          <pic:cNvPr descr="/var/folders/rg/8wh58gn94ks8gt4z05j3xx3w0000gn/T//RtmpY1Imye/fileea595f2eead7.png" id="0" name="Picture"/>
                           <pic:cNvPicPr>
                             <a:picLocks noChangeArrowheads="1" noChangeAspect="1"/>
                           </pic:cNvPicPr>
@@ -5381,7 +5381,7 @@
                     <a:graphicData uri="http://schemas.openxmlformats.org/drawingml/2006/picture">
                       <pic:pic>
                         <pic:nvPicPr>
-                          <pic:cNvPr descr="/var/folders/rg/8wh58gn94ks8gt4z05j3xx3w0000gn/T//RtmpkBZcZP/filebda844b6e837.png" id="0" name="Picture"/>
+                          <pic:cNvPr descr="/var/folders/rg/8wh58gn94ks8gt4z05j3xx3w0000gn/T//RtmpY1Imye/fileea5913bfa13.png" id="0" name="Picture"/>
                           <pic:cNvPicPr>
                             <a:picLocks noChangeArrowheads="1" noChangeAspect="1"/>
                           </pic:cNvPicPr>
@@ -5467,7 +5467,7 @@
                     <a:graphicData uri="http://schemas.openxmlformats.org/drawingml/2006/picture">
                       <pic:pic>
                         <pic:nvPicPr>
-                          <pic:cNvPr descr="/var/folders/rg/8wh58gn94ks8gt4z05j3xx3w0000gn/T//RtmpkBZcZP/filebda84447961f.png" id="0" name="Picture"/>
+                          <pic:cNvPr descr="/var/folders/rg/8wh58gn94ks8gt4z05j3xx3w0000gn/T//RtmpY1Imye/fileea5989ef607.png" id="0" name="Picture"/>
                           <pic:cNvPicPr>
                             <a:picLocks noChangeArrowheads="1" noChangeAspect="1"/>
                           </pic:cNvPicPr>
@@ -5567,7 +5567,7 @@
                     <a:graphicData uri="http://schemas.openxmlformats.org/drawingml/2006/picture">
                       <pic:pic>
                         <pic:nvPicPr>
-                          <pic:cNvPr descr="/var/folders/rg/8wh58gn94ks8gt4z05j3xx3w0000gn/T//RtmpkBZcZP/filebda837d0f03e.png" id="0" name="Picture"/>
+                          <pic:cNvPr descr="/var/folders/rg/8wh58gn94ks8gt4z05j3xx3w0000gn/T//RtmpY1Imye/fileea597c2a49fc.png" id="0" name="Picture"/>
                           <pic:cNvPicPr>
                             <a:picLocks noChangeArrowheads="1" noChangeAspect="1"/>
                           </pic:cNvPicPr>
@@ -5653,7 +5653,7 @@
                     <a:graphicData uri="http://schemas.openxmlformats.org/drawingml/2006/picture">
                       <pic:pic>
                         <pic:nvPicPr>
-                          <pic:cNvPr descr="/var/folders/rg/8wh58gn94ks8gt4z05j3xx3w0000gn/T//RtmpkBZcZP/filebda8764c9312.png" id="0" name="Picture"/>
+                          <pic:cNvPr descr="/var/folders/rg/8wh58gn94ks8gt4z05j3xx3w0000gn/T//RtmpY1Imye/fileea593c5f7f13.png" id="0" name="Picture"/>
                           <pic:cNvPicPr>
                             <a:picLocks noChangeArrowheads="1" noChangeAspect="1"/>
                           </pic:cNvPicPr>

</xml_diff>

<commit_message>
minor edits prior to paper swap
</commit_message>
<xml_diff>
--- a/manuscript/manuscript.docx
+++ b/manuscript/manuscript.docx
@@ -266,7 +266,7 @@
         <w:t xml:space="preserve"> </w:t>
       </w:r>
       <w:r>
-        <w:t xml:space="preserve">2,222</w:t>
+        <w:t xml:space="preserve">2,249</w:t>
       </w:r>
     </w:p>
     <w:p>
@@ -456,7 +456,10 @@
         <w:t xml:space="preserve">(2021, p. 311)</w:t>
       </w:r>
       <w:r>
-        <w:t xml:space="preserve">, offers the hopeful view that crowdsourcing is a new way to</w:t>
+        <w:t xml:space="preserve"> </w:t>
+      </w:r>
+      <w:r>
+        <w:t xml:space="preserve">offers the hopeful view that crowdsourcing is a new way to</w:t>
       </w:r>
       <w:r>
         <w:t xml:space="preserve"> </w:t>
@@ -763,7 +766,7 @@
         <w:br/>
       </w:r>
       <w:r>
-        <w:t xml:space="preserve">Afterwards, participants rated (1) their posterior beliefs, (2) the credibility of the results, (3) their confidence in the effect size estimate, and how likely it is that the estimate was influenced by (4) bias, (5) error, and (6) researcher degrees of freedom. All questions were answered on a slider from 0% (not likely/credible/confident at all) to 100% (extremely likely/credible/confident).</w:t>
+        <w:t xml:space="preserve">Afterwards, participants rated (1) their posterior beliefs, (2) the credibility of the results, (3) their confidence in the effect size estimate, and how likely it is that the estimate was influenced by (4) researcher bias, (5) researcher error, and (6) researcher degrees of freedom. All questions were answered on a slider from 0% (not likely/credible/confident at all) to 100% (extremely likely/credible/confident).</w:t>
       </w:r>
     </w:p>
     <w:bookmarkEnd w:id="26"/>
@@ -2081,7 +2084,28 @@
         <w:br/>
       </w:r>
       <w:r>
-        <w:t xml:space="preserve">From the proliferation of big team science and large-scale replication initiatives to preregistration and registered reports, several scientific fields have undergone significant reform with the well-intended goal of improving the reliability of scientific research. However, as with any real-world intervention, scientific reform can have unintended consequences. Here, we focus on the effects of crowdsourcing data analysis, and find that the multi-analyst approach may have an unintended consequence. While partly instituted with the goal of improving the credibility of scientific research, lay consumers appear to resist the variability and lack of consensus that often comes with multi-analyst research. To our surprise, even when results generated by independent analysts are highly consistent and lead to the same qualitative conclusion, we find no improvement in lay perceptions of scientific findings. Instead, consumers of consistent, slightly variable, crowd estimates are less likely to believe in the reported phenomenon and more likely to think that the findings stem from error and researcher degrees of freedom. In the future, it is important for crowd scientists to consider how to tackle science skepticism and effectively communicate variable estimates.</w:t>
+        <w:t xml:space="preserve">From the proliferation of big team science and large-scale replication initiatives to preregistration and registered reports, several scientific fields have undergone significant reform with the well-intended goal of improving the reliability of scientific research. However, as with any real-world intervention, scientific reform can have unintended consequences. Thus,</w:t>
+      </w:r>
+      <w:r>
+        <w:t xml:space="preserve"> </w:t>
+      </w:r>
+      <w:r>
+        <w:t xml:space="preserve">“</w:t>
+      </w:r>
+      <w:r>
+        <w:t xml:space="preserve">interventions to change the current system should not be accepted without proper scrutiny, even when they are reasonable and well intended</w:t>
+      </w:r>
+      <w:r>
+        <w:t xml:space="preserve">”</w:t>
+      </w:r>
+      <w:r>
+        <w:t xml:space="preserve"> </w:t>
+      </w:r>
+      <w:r>
+        <w:t xml:space="preserve">(Ioannidis, 2014: p.5)</w:t>
+      </w:r>
+      <w:r>
+        <w:t xml:space="preserve">. Here, we focus on the effects of crowdsourcing data analysis, and find that the multi-analyst approach may have an unintended consequence. While partly instituted with the goal of improving the credibility of scientific research, lay consumers appear to resist the variability and lack of consensus that often comes with multi-analyst research. To our surprise, even when results generated by independent analysts are highly consistent and lead to the same qualitative conclusion, we find no improvement in lay perceptions of scientific findings. Instead, consumers of consistent, slightly variable, crowd estimates are less likely to believe in the reported phenomenon and more likely to think that the findings stem from error and researcher degrees of freedom. In the future, it is important for crowd scientists to consider how to tackle science skepticism and effectively communicate variable estimates.</w:t>
       </w:r>
     </w:p>
     <w:p>
@@ -2439,7 +2463,7 @@
     </w:p>
     <w:bookmarkEnd w:id="32"/>
     <w:bookmarkEnd w:id="33"/>
-    <w:bookmarkStart w:id="102" w:name="references"/>
+    <w:bookmarkStart w:id="104" w:name="references"/>
     <w:p>
       <w:pPr>
         <w:pStyle w:val="berschrift1"/>
@@ -2448,7 +2472,7 @@
         <w:t xml:space="preserve">References</w:t>
       </w:r>
     </w:p>
-    <w:bookmarkStart w:id="101" w:name="refs"/>
+    <w:bookmarkStart w:id="103" w:name="refs"/>
     <w:bookmarkStart w:id="35" w:name="ref-aczel2020"/>
     <w:p>
       <w:pPr>
@@ -3593,12 +3617,68 @@
       </w:hyperlink>
     </w:p>
     <w:bookmarkEnd w:id="62"/>
-    <w:bookmarkStart w:id="64" w:name="ref-jick1979"/>
+    <w:bookmarkStart w:id="64" w:name="ref-ioannidis2014"/>
     <w:p>
       <w:pPr>
         <w:pStyle w:val="Literaturverzeichnis"/>
       </w:pPr>
       <w:r>
+        <w:t xml:space="preserve">Ioannidis, J. P. A. (2014). How to</w:t>
+      </w:r>
+      <w:r>
+        <w:t xml:space="preserve"> </w:t>
+      </w:r>
+      <w:r>
+        <w:t xml:space="preserve">Make More Published Research True</w:t>
+      </w:r>
+      <w:r>
+        <w:t xml:space="preserve">.</w:t>
+      </w:r>
+      <w:r>
+        <w:t xml:space="preserve"> </w:t>
+      </w:r>
+      <w:r>
+        <w:rPr>
+          <w:iCs/>
+          <w:i/>
+        </w:rPr>
+        <w:t xml:space="preserve">PLOS Medicine</w:t>
+      </w:r>
+      <w:r>
+        <w:t xml:space="preserve">,</w:t>
+      </w:r>
+      <w:r>
+        <w:t xml:space="preserve"> </w:t>
+      </w:r>
+      <w:r>
+        <w:rPr>
+          <w:iCs/>
+          <w:i/>
+        </w:rPr>
+        <w:t xml:space="preserve">11</w:t>
+      </w:r>
+      <w:r>
+        <w:t xml:space="preserve">(10), e1001747.</w:t>
+      </w:r>
+      <w:r>
+        <w:t xml:space="preserve"> </w:t>
+      </w:r>
+      <w:hyperlink r:id="rId63">
+        <w:r>
+          <w:rPr>
+            <w:rStyle w:val="Hyperlink"/>
+          </w:rPr>
+          <w:t xml:space="preserve">https://doi.org/10.1371/journal.pmed.1001747</w:t>
+        </w:r>
+      </w:hyperlink>
+    </w:p>
+    <w:bookmarkEnd w:id="64"/>
+    <w:bookmarkStart w:id="66" w:name="ref-jick1979"/>
+    <w:p>
+      <w:pPr>
+        <w:pStyle w:val="Literaturverzeichnis"/>
+      </w:pPr>
+      <w:r>
         <w:t xml:space="preserve">Jick, T. D. (1979). Mixing</w:t>
       </w:r>
       <w:r>
@@ -3660,7 +3740,7 @@
       <w:r>
         <w:t xml:space="preserve"> </w:t>
       </w:r>
-      <w:hyperlink r:id="rId63">
+      <w:hyperlink r:id="rId65">
         <w:r>
           <w:rPr>
             <w:rStyle w:val="Hyperlink"/>
@@ -3669,8 +3749,8 @@
         </w:r>
       </w:hyperlink>
     </w:p>
-    <w:bookmarkEnd w:id="64"/>
-    <w:bookmarkStart w:id="66" w:name="ref-miller2016"/>
+    <w:bookmarkEnd w:id="66"/>
+    <w:bookmarkStart w:id="68" w:name="ref-miller2016"/>
     <w:p>
       <w:pPr>
         <w:pStyle w:val="Literaturverzeichnis"/>
@@ -3728,7 +3808,7 @@
       <w:r>
         <w:t xml:space="preserve"> </w:t>
       </w:r>
-      <w:hyperlink r:id="rId65">
+      <w:hyperlink r:id="rId67">
         <w:r>
           <w:rPr>
             <w:rStyle w:val="Hyperlink"/>
@@ -3737,8 +3817,8 @@
         </w:r>
       </w:hyperlink>
     </w:p>
-    <w:bookmarkEnd w:id="66"/>
-    <w:bookmarkStart w:id="68" w:name="ref-R-here"/>
+    <w:bookmarkEnd w:id="68"/>
+    <w:bookmarkStart w:id="70" w:name="ref-R-here"/>
     <w:p>
       <w:pPr>
         <w:pStyle w:val="Literaturverzeichnis"/>
@@ -3762,7 +3842,7 @@
       <w:r>
         <w:t xml:space="preserve"> </w:t>
       </w:r>
-      <w:hyperlink r:id="rId67">
+      <w:hyperlink r:id="rId69">
         <w:r>
           <w:rPr>
             <w:rStyle w:val="Hyperlink"/>
@@ -3771,8 +3851,8 @@
         </w:r>
       </w:hyperlink>
     </w:p>
-    <w:bookmarkEnd w:id="68"/>
-    <w:bookmarkStart w:id="70" w:name="ref-munoz2018"/>
+    <w:bookmarkEnd w:id="70"/>
+    <w:bookmarkStart w:id="72" w:name="ref-munoz2018"/>
     <w:p>
       <w:pPr>
         <w:pStyle w:val="Literaturverzeichnis"/>
@@ -3851,7 +3931,7 @@
       <w:r>
         <w:t xml:space="preserve"> </w:t>
       </w:r>
-      <w:hyperlink r:id="rId69">
+      <w:hyperlink r:id="rId71">
         <w:r>
           <w:rPr>
             <w:rStyle w:val="Hyperlink"/>
@@ -3860,8 +3940,8 @@
         </w:r>
       </w:hyperlink>
     </w:p>
-    <w:bookmarkEnd w:id="70"/>
-    <w:bookmarkStart w:id="71" w:name="ref-R-icons"/>
+    <w:bookmarkEnd w:id="72"/>
+    <w:bookmarkStart w:id="73" w:name="ref-R-icons"/>
     <w:p>
       <w:pPr>
         <w:pStyle w:val="Literaturverzeichnis"/>
@@ -3883,8 +3963,8 @@
         <w:t xml:space="preserve">.</w:t>
       </w:r>
     </w:p>
-    <w:bookmarkEnd w:id="71"/>
-    <w:bookmarkStart w:id="73" w:name="ref-R-rsvg"/>
+    <w:bookmarkEnd w:id="73"/>
+    <w:bookmarkStart w:id="75" w:name="ref-R-rsvg"/>
     <w:p>
       <w:pPr>
         <w:pStyle w:val="Literaturverzeichnis"/>
@@ -3908,7 +3988,7 @@
       <w:r>
         <w:t xml:space="preserve"> </w:t>
       </w:r>
-      <w:hyperlink r:id="rId72">
+      <w:hyperlink r:id="rId74">
         <w:r>
           <w:rPr>
             <w:rStyle w:val="Hyperlink"/>
@@ -3917,8 +3997,8 @@
         </w:r>
       </w:hyperlink>
     </w:p>
-    <w:bookmarkEnd w:id="73"/>
-    <w:bookmarkStart w:id="75" w:name="ref-pashler2012"/>
+    <w:bookmarkEnd w:id="75"/>
+    <w:bookmarkStart w:id="77" w:name="ref-pashler2012"/>
     <w:p>
       <w:pPr>
         <w:pStyle w:val="Literaturverzeichnis"/>
@@ -4021,7 +4101,7 @@
       <w:r>
         <w:t xml:space="preserve"> </w:t>
       </w:r>
-      <w:hyperlink r:id="rId74">
+      <w:hyperlink r:id="rId76">
         <w:r>
           <w:rPr>
             <w:rStyle w:val="Hyperlink"/>
@@ -4030,8 +4110,8 @@
         </w:r>
       </w:hyperlink>
     </w:p>
-    <w:bookmarkEnd w:id="75"/>
-    <w:bookmarkStart w:id="77" w:name="ref-R-base"/>
+    <w:bookmarkEnd w:id="77"/>
+    <w:bookmarkStart w:id="79" w:name="ref-R-base"/>
     <w:p>
       <w:pPr>
         <w:pStyle w:val="Literaturverzeichnis"/>
@@ -4055,7 +4135,7 @@
       <w:r>
         <w:t xml:space="preserve"> </w:t>
       </w:r>
-      <w:hyperlink r:id="rId76">
+      <w:hyperlink r:id="rId78">
         <w:r>
           <w:rPr>
             <w:rStyle w:val="Hyperlink"/>
@@ -4064,8 +4144,8 @@
         </w:r>
       </w:hyperlink>
     </w:p>
-    <w:bookmarkEnd w:id="77"/>
-    <w:bookmarkStart w:id="78" w:name="ref-R-broom"/>
+    <w:bookmarkEnd w:id="79"/>
+    <w:bookmarkStart w:id="80" w:name="ref-R-broom"/>
     <w:p>
       <w:pPr>
         <w:pStyle w:val="Literaturverzeichnis"/>
@@ -4087,8 +4167,8 @@
         <w:t xml:space="preserve">.</w:t>
       </w:r>
     </w:p>
-    <w:bookmarkEnd w:id="78"/>
-    <w:bookmarkStart w:id="80" w:name="ref-schweinsberg2021"/>
+    <w:bookmarkEnd w:id="80"/>
+    <w:bookmarkStart w:id="82" w:name="ref-schweinsberg2021"/>
     <w:p>
       <w:pPr>
         <w:pStyle w:val="Literaturverzeichnis"/>
@@ -4125,7 +4205,7 @@
       <w:r>
         <w:t xml:space="preserve"> </w:t>
       </w:r>
-      <w:hyperlink r:id="rId79">
+      <w:hyperlink r:id="rId81">
         <w:r>
           <w:rPr>
             <w:rStyle w:val="Hyperlink"/>
@@ -4134,8 +4214,8 @@
         </w:r>
       </w:hyperlink>
     </w:p>
-    <w:bookmarkEnd w:id="80"/>
-    <w:bookmarkStart w:id="82" w:name="ref-silberzahn2015"/>
+    <w:bookmarkEnd w:id="82"/>
+    <w:bookmarkStart w:id="84" w:name="ref-silberzahn2015"/>
     <w:p>
       <w:pPr>
         <w:pStyle w:val="Literaturverzeichnis"/>
@@ -4172,7 +4252,7 @@
       <w:r>
         <w:t xml:space="preserve"> </w:t>
       </w:r>
-      <w:hyperlink r:id="rId81">
+      <w:hyperlink r:id="rId83">
         <w:r>
           <w:rPr>
             <w:rStyle w:val="Hyperlink"/>
@@ -4181,8 +4261,8 @@
         </w:r>
       </w:hyperlink>
     </w:p>
-    <w:bookmarkEnd w:id="82"/>
-    <w:bookmarkStart w:id="84" w:name="ref-silberzahn2018"/>
+    <w:bookmarkEnd w:id="84"/>
+    <w:bookmarkStart w:id="86" w:name="ref-silberzahn2018"/>
     <w:p>
       <w:pPr>
         <w:pStyle w:val="Literaturverzeichnis"/>
@@ -4258,7 +4338,7 @@
       <w:r>
         <w:t xml:space="preserve"> </w:t>
       </w:r>
-      <w:hyperlink r:id="rId83">
+      <w:hyperlink r:id="rId85">
         <w:r>
           <w:rPr>
             <w:rStyle w:val="Hyperlink"/>
@@ -4267,8 +4347,8 @@
         </w:r>
       </w:hyperlink>
     </w:p>
-    <w:bookmarkEnd w:id="84"/>
-    <w:bookmarkStart w:id="86" w:name="ref-steegen2016"/>
+    <w:bookmarkEnd w:id="86"/>
+    <w:bookmarkStart w:id="88" w:name="ref-steegen2016"/>
     <w:p>
       <w:pPr>
         <w:pStyle w:val="Literaturverzeichnis"/>
@@ -4326,7 +4406,7 @@
       <w:r>
         <w:t xml:space="preserve"> </w:t>
       </w:r>
-      <w:hyperlink r:id="rId85">
+      <w:hyperlink r:id="rId87">
         <w:r>
           <w:rPr>
             <w:rStyle w:val="Hyperlink"/>
@@ -4335,8 +4415,8 @@
         </w:r>
       </w:hyperlink>
     </w:p>
-    <w:bookmarkEnd w:id="86"/>
-    <w:bookmarkStart w:id="88" w:name="ref-turner2017"/>
+    <w:bookmarkEnd w:id="88"/>
+    <w:bookmarkStart w:id="90" w:name="ref-turner2017"/>
     <w:p>
       <w:pPr>
         <w:pStyle w:val="Literaturverzeichnis"/>
@@ -4424,7 +4504,7 @@
       <w:r>
         <w:t xml:space="preserve"> </w:t>
       </w:r>
-      <w:hyperlink r:id="rId87">
+      <w:hyperlink r:id="rId89">
         <w:r>
           <w:rPr>
             <w:rStyle w:val="Hyperlink"/>
@@ -4433,8 +4513,8 @@
         </w:r>
       </w:hyperlink>
     </w:p>
-    <w:bookmarkEnd w:id="88"/>
-    <w:bookmarkStart w:id="90" w:name="ref-uhlmann2019"/>
+    <w:bookmarkEnd w:id="90"/>
+    <w:bookmarkStart w:id="92" w:name="ref-uhlmann2019"/>
     <w:p>
       <w:pPr>
         <w:pStyle w:val="Literaturverzeichnis"/>
@@ -4489,7 +4569,7 @@
       <w:r>
         <w:t xml:space="preserve"> </w:t>
       </w:r>
-      <w:hyperlink r:id="rId89">
+      <w:hyperlink r:id="rId91">
         <w:r>
           <w:rPr>
             <w:rStyle w:val="Hyperlink"/>
@@ -4498,8 +4578,8 @@
         </w:r>
       </w:hyperlink>
     </w:p>
-    <w:bookmarkEnd w:id="90"/>
-    <w:bookmarkStart w:id="92" w:name="ref-R-ggplot2"/>
+    <w:bookmarkEnd w:id="92"/>
+    <w:bookmarkStart w:id="94" w:name="ref-R-ggplot2"/>
     <w:p>
       <w:pPr>
         <w:pStyle w:val="Literaturverzeichnis"/>
@@ -4523,7 +4603,7 @@
       <w:r>
         <w:t xml:space="preserve"> </w:t>
       </w:r>
-      <w:hyperlink r:id="rId91">
+      <w:hyperlink r:id="rId93">
         <w:r>
           <w:rPr>
             <w:rStyle w:val="Hyperlink"/>
@@ -4532,8 +4612,8 @@
         </w:r>
       </w:hyperlink>
     </w:p>
-    <w:bookmarkEnd w:id="92"/>
-    <w:bookmarkStart w:id="94" w:name="ref-R-dplyr"/>
+    <w:bookmarkEnd w:id="94"/>
+    <w:bookmarkStart w:id="96" w:name="ref-R-dplyr"/>
     <w:p>
       <w:pPr>
         <w:pStyle w:val="Literaturverzeichnis"/>
@@ -4557,7 +4637,7 @@
       <w:r>
         <w:t xml:space="preserve"> </w:t>
       </w:r>
-      <w:hyperlink r:id="rId93">
+      <w:hyperlink r:id="rId95">
         <w:r>
           <w:rPr>
             <w:rStyle w:val="Hyperlink"/>
@@ -4566,8 +4646,8 @@
         </w:r>
       </w:hyperlink>
     </w:p>
-    <w:bookmarkEnd w:id="94"/>
-    <w:bookmarkStart w:id="96" w:name="ref-R-readr"/>
+    <w:bookmarkEnd w:id="96"/>
+    <w:bookmarkStart w:id="98" w:name="ref-R-readr"/>
     <w:p>
       <w:pPr>
         <w:pStyle w:val="Literaturverzeichnis"/>
@@ -4591,7 +4671,7 @@
       <w:r>
         <w:t xml:space="preserve"> </w:t>
       </w:r>
-      <w:hyperlink r:id="rId95">
+      <w:hyperlink r:id="rId97">
         <w:r>
           <w:rPr>
             <w:rStyle w:val="Hyperlink"/>
@@ -4600,8 +4680,8 @@
         </w:r>
       </w:hyperlink>
     </w:p>
-    <w:bookmarkEnd w:id="96"/>
-    <w:bookmarkStart w:id="98" w:name="ref-R-rmarkdown_a"/>
+    <w:bookmarkEnd w:id="98"/>
+    <w:bookmarkStart w:id="100" w:name="ref-R-rmarkdown_a"/>
     <w:p>
       <w:pPr>
         <w:pStyle w:val="Literaturverzeichnis"/>
@@ -4625,7 +4705,7 @@
       <w:r>
         <w:t xml:space="preserve"> </w:t>
       </w:r>
-      <w:hyperlink r:id="rId97">
+      <w:hyperlink r:id="rId99">
         <w:r>
           <w:rPr>
             <w:rStyle w:val="Hyperlink"/>
@@ -4634,8 +4714,8 @@
         </w:r>
       </w:hyperlink>
     </w:p>
-    <w:bookmarkEnd w:id="98"/>
-    <w:bookmarkStart w:id="100" w:name="ref-R-rmarkdown_b"/>
+    <w:bookmarkEnd w:id="100"/>
+    <w:bookmarkStart w:id="102" w:name="ref-R-rmarkdown_b"/>
     <w:p>
       <w:pPr>
         <w:pStyle w:val="Literaturverzeichnis"/>
@@ -4659,7 +4739,7 @@
       <w:r>
         <w:t xml:space="preserve"> </w:t>
       </w:r>
-      <w:hyperlink r:id="rId99">
+      <w:hyperlink r:id="rId101">
         <w:r>
           <w:rPr>
             <w:rStyle w:val="Hyperlink"/>
@@ -4668,15 +4748,15 @@
         </w:r>
       </w:hyperlink>
     </w:p>
-    <w:bookmarkEnd w:id="100"/>
-    <w:bookmarkEnd w:id="101"/>
+    <w:bookmarkEnd w:id="102"/>
+    <w:bookmarkEnd w:id="103"/>
     <w:p>
       <w:r>
         <w:br w:type="page"/>
       </w:r>
     </w:p>
-    <w:bookmarkEnd w:id="102"/>
-    <w:bookmarkStart w:id="116" w:name="tables"/>
+    <w:bookmarkEnd w:id="104"/>
+    <w:bookmarkStart w:id="118" w:name="tables"/>
     <w:p>
       <w:pPr>
         <w:pStyle w:val="berschrift1"/>
@@ -4685,7 +4765,7 @@
         <w:t xml:space="preserve">Tables</w:t>
       </w:r>
     </w:p>
-    <w:bookmarkStart w:id="113" w:name="table-1"/>
+    <w:bookmarkStart w:id="115" w:name="table-1"/>
     <w:p>
       <w:pPr>
         <w:pStyle w:val="berschrift2"/>
@@ -4823,13 +4903,13 @@
                     <a:graphicData uri="http://schemas.openxmlformats.org/drawingml/2006/picture">
                       <pic:pic>
                         <pic:nvPicPr>
-                          <pic:cNvPr descr="/var/folders/rg/8wh58gn94ks8gt4z05j3xx3w0000gn/T//RtmpY1Imye/fileea595190b427.png" id="0" name="Picture"/>
+                          <pic:cNvPr descr="/var/folders/rg/8wh58gn94ks8gt4z05j3xx3w0000gn/T//RtmpywivTH/file941c25d32073.png" id="0" name="Picture"/>
                           <pic:cNvPicPr>
                             <a:picLocks noChangeArrowheads="1" noChangeAspect="1"/>
                           </pic:cNvPicPr>
                         </pic:nvPicPr>
                         <pic:blipFill>
-                          <a:blip r:embed="rId103"/>
+                          <a:blip r:embed="rId105"/>
                           <a:stretch>
                             <a:fillRect/>
                           </a:stretch>
@@ -4909,13 +4989,13 @@
                     <a:graphicData uri="http://schemas.openxmlformats.org/drawingml/2006/picture">
                       <pic:pic>
                         <pic:nvPicPr>
-                          <pic:cNvPr descr="/var/folders/rg/8wh58gn94ks8gt4z05j3xx3w0000gn/T//RtmpY1Imye/fileea5973239646.png" id="0" name="Picture"/>
+                          <pic:cNvPr descr="/var/folders/rg/8wh58gn94ks8gt4z05j3xx3w0000gn/T//RtmpywivTH/file941c47f7716b.png" id="0" name="Picture"/>
                           <pic:cNvPicPr>
                             <a:picLocks noChangeArrowheads="1" noChangeAspect="1"/>
                           </pic:cNvPicPr>
                         </pic:nvPicPr>
                         <pic:blipFill>
-                          <a:blip r:embed="rId104"/>
+                          <a:blip r:embed="rId106"/>
                           <a:stretch>
                             <a:fillRect/>
                           </a:stretch>
@@ -5009,13 +5089,13 @@
                     <a:graphicData uri="http://schemas.openxmlformats.org/drawingml/2006/picture">
                       <pic:pic>
                         <pic:nvPicPr>
-                          <pic:cNvPr descr="/var/folders/rg/8wh58gn94ks8gt4z05j3xx3w0000gn/T//RtmpY1Imye/fileea59255f08b8.png" id="0" name="Picture"/>
+                          <pic:cNvPr descr="/var/folders/rg/8wh58gn94ks8gt4z05j3xx3w0000gn/T//RtmpywivTH/file941c46374cb6.png" id="0" name="Picture"/>
                           <pic:cNvPicPr>
                             <a:picLocks noChangeArrowheads="1" noChangeAspect="1"/>
                           </pic:cNvPicPr>
                         </pic:nvPicPr>
                         <pic:blipFill>
-                          <a:blip r:embed="rId105"/>
+                          <a:blip r:embed="rId107"/>
                           <a:stretch>
                             <a:fillRect/>
                           </a:stretch>
@@ -5095,13 +5175,13 @@
                     <a:graphicData uri="http://schemas.openxmlformats.org/drawingml/2006/picture">
                       <pic:pic>
                         <pic:nvPicPr>
-                          <pic:cNvPr descr="/var/folders/rg/8wh58gn94ks8gt4z05j3xx3w0000gn/T//RtmpY1Imye/fileea592357b33.png" id="0" name="Picture"/>
+                          <pic:cNvPr descr="/var/folders/rg/8wh58gn94ks8gt4z05j3xx3w0000gn/T//RtmpywivTH/file941c588d64bd.png" id="0" name="Picture"/>
                           <pic:cNvPicPr>
                             <a:picLocks noChangeArrowheads="1" noChangeAspect="1"/>
                           </pic:cNvPicPr>
                         </pic:nvPicPr>
                         <pic:blipFill>
-                          <a:blip r:embed="rId106"/>
+                          <a:blip r:embed="rId108"/>
                           <a:stretch>
                             <a:fillRect/>
                           </a:stretch>
@@ -5195,13 +5275,13 @@
                     <a:graphicData uri="http://schemas.openxmlformats.org/drawingml/2006/picture">
                       <pic:pic>
                         <pic:nvPicPr>
-                          <pic:cNvPr descr="/var/folders/rg/8wh58gn94ks8gt4z05j3xx3w0000gn/T//RtmpY1Imye/fileea5952b5267.png" id="0" name="Picture"/>
+                          <pic:cNvPr descr="/var/folders/rg/8wh58gn94ks8gt4z05j3xx3w0000gn/T//RtmpywivTH/file941c2ad0e1b6.png" id="0" name="Picture"/>
                           <pic:cNvPicPr>
                             <a:picLocks noChangeArrowheads="1" noChangeAspect="1"/>
                           </pic:cNvPicPr>
                         </pic:nvPicPr>
                         <pic:blipFill>
-                          <a:blip r:embed="rId107"/>
+                          <a:blip r:embed="rId109"/>
                           <a:stretch>
                             <a:fillRect/>
                           </a:stretch>
@@ -5281,13 +5361,13 @@
                     <a:graphicData uri="http://schemas.openxmlformats.org/drawingml/2006/picture">
                       <pic:pic>
                         <pic:nvPicPr>
-                          <pic:cNvPr descr="/var/folders/rg/8wh58gn94ks8gt4z05j3xx3w0000gn/T//RtmpY1Imye/fileea595f2eead7.png" id="0" name="Picture"/>
+                          <pic:cNvPr descr="/var/folders/rg/8wh58gn94ks8gt4z05j3xx3w0000gn/T//RtmpywivTH/file941c779289af.png" id="0" name="Picture"/>
                           <pic:cNvPicPr>
                             <a:picLocks noChangeArrowheads="1" noChangeAspect="1"/>
                           </pic:cNvPicPr>
                         </pic:nvPicPr>
                         <pic:blipFill>
-                          <a:blip r:embed="rId108"/>
+                          <a:blip r:embed="rId110"/>
                           <a:stretch>
                             <a:fillRect/>
                           </a:stretch>
@@ -5381,13 +5461,13 @@
                     <a:graphicData uri="http://schemas.openxmlformats.org/drawingml/2006/picture">
                       <pic:pic>
                         <pic:nvPicPr>
-                          <pic:cNvPr descr="/var/folders/rg/8wh58gn94ks8gt4z05j3xx3w0000gn/T//RtmpY1Imye/fileea5913bfa13.png" id="0" name="Picture"/>
+                          <pic:cNvPr descr="/var/folders/rg/8wh58gn94ks8gt4z05j3xx3w0000gn/T//RtmpywivTH/file941c358d7d7d.png" id="0" name="Picture"/>
                           <pic:cNvPicPr>
                             <a:picLocks noChangeArrowheads="1" noChangeAspect="1"/>
                           </pic:cNvPicPr>
                         </pic:nvPicPr>
                         <pic:blipFill>
-                          <a:blip r:embed="rId109"/>
+                          <a:blip r:embed="rId111"/>
                           <a:stretch>
                             <a:fillRect/>
                           </a:stretch>
@@ -5467,13 +5547,13 @@
                     <a:graphicData uri="http://schemas.openxmlformats.org/drawingml/2006/picture">
                       <pic:pic>
                         <pic:nvPicPr>
-                          <pic:cNvPr descr="/var/folders/rg/8wh58gn94ks8gt4z05j3xx3w0000gn/T//RtmpY1Imye/fileea5989ef607.png" id="0" name="Picture"/>
+                          <pic:cNvPr descr="/var/folders/rg/8wh58gn94ks8gt4z05j3xx3w0000gn/T//RtmpywivTH/file941c5c29b502.png" id="0" name="Picture"/>
                           <pic:cNvPicPr>
                             <a:picLocks noChangeArrowheads="1" noChangeAspect="1"/>
                           </pic:cNvPicPr>
                         </pic:nvPicPr>
                         <pic:blipFill>
-                          <a:blip r:embed="rId110"/>
+                          <a:blip r:embed="rId112"/>
                           <a:stretch>
                             <a:fillRect/>
                           </a:stretch>
@@ -5567,13 +5647,13 @@
                     <a:graphicData uri="http://schemas.openxmlformats.org/drawingml/2006/picture">
                       <pic:pic>
                         <pic:nvPicPr>
-                          <pic:cNvPr descr="/var/folders/rg/8wh58gn94ks8gt4z05j3xx3w0000gn/T//RtmpY1Imye/fileea597c2a49fc.png" id="0" name="Picture"/>
+                          <pic:cNvPr descr="/var/folders/rg/8wh58gn94ks8gt4z05j3xx3w0000gn/T//RtmpywivTH/file941c362ac593.png" id="0" name="Picture"/>
                           <pic:cNvPicPr>
                             <a:picLocks noChangeArrowheads="1" noChangeAspect="1"/>
                           </pic:cNvPicPr>
                         </pic:nvPicPr>
                         <pic:blipFill>
-                          <a:blip r:embed="rId111"/>
+                          <a:blip r:embed="rId113"/>
                           <a:stretch>
                             <a:fillRect/>
                           </a:stretch>
@@ -5653,13 +5733,13 @@
                     <a:graphicData uri="http://schemas.openxmlformats.org/drawingml/2006/picture">
                       <pic:pic>
                         <pic:nvPicPr>
-                          <pic:cNvPr descr="/var/folders/rg/8wh58gn94ks8gt4z05j3xx3w0000gn/T//RtmpY1Imye/fileea593c5f7f13.png" id="0" name="Picture"/>
+                          <pic:cNvPr descr="/var/folders/rg/8wh58gn94ks8gt4z05j3xx3w0000gn/T//RtmpywivTH/file941c321151ad.png" id="0" name="Picture"/>
                           <pic:cNvPicPr>
                             <a:picLocks noChangeArrowheads="1" noChangeAspect="1"/>
                           </pic:cNvPicPr>
                         </pic:nvPicPr>
                         <pic:blipFill>
-                          <a:blip r:embed="rId112"/>
+                          <a:blip r:embed="rId114"/>
                           <a:stretch>
                             <a:fillRect/>
                           </a:stretch>
@@ -5775,8 +5855,8 @@
         <w:br w:type="page"/>
       </w:r>
     </w:p>
-    <w:bookmarkEnd w:id="113"/>
-    <w:bookmarkStart w:id="114" w:name="table-2"/>
+    <w:bookmarkEnd w:id="115"/>
+    <w:bookmarkStart w:id="116" w:name="table-2"/>
     <w:p>
       <w:pPr>
         <w:pStyle w:val="berschrift2"/>
@@ -5785,8 +5865,8 @@
         <w:t xml:space="preserve">Table 2</w:t>
       </w:r>
     </w:p>
-    <w:bookmarkEnd w:id="114"/>
-    <w:bookmarkStart w:id="115" w:name="X6e1ff75dbb55b570977d470923ee93666c6462a"/>
+    <w:bookmarkEnd w:id="116"/>
+    <w:bookmarkStart w:id="117" w:name="X6e1ff75dbb55b570977d470923ee93666c6462a"/>
     <w:p>
       <w:pPr>
         <w:pStyle w:val="berschrift2"/>
@@ -6118,9 +6198,9 @@
         <w:br w:type="page"/>
       </w:r>
     </w:p>
-    <w:bookmarkEnd w:id="115"/>
-    <w:bookmarkEnd w:id="116"/>
-    <w:bookmarkStart w:id="121" w:name="figures"/>
+    <w:bookmarkEnd w:id="117"/>
+    <w:bookmarkEnd w:id="118"/>
+    <w:bookmarkStart w:id="123" w:name="figures"/>
     <w:p>
       <w:pPr>
         <w:pStyle w:val="berschrift1"/>
@@ -6129,7 +6209,7 @@
         <w:t xml:space="preserve">Figures</w:t>
       </w:r>
     </w:p>
-    <w:bookmarkStart w:id="118" w:name="figure-1"/>
+    <w:bookmarkStart w:id="120" w:name="figure-1"/>
     <w:p>
       <w:pPr>
         <w:pStyle w:val="berschrift2"/>
@@ -6166,97 +6246,6 @@
                 <pic:pic>
                   <pic:nvPicPr>
                     <pic:cNvPr descr="/Users/shilaan/Library/Mobile%20Documents/com~apple~CloudDocs/R/Many-Analysts/poster/Figure1c.jpg" id="0" name="Picture"/>
-                    <pic:cNvPicPr>
-                      <a:picLocks noChangeArrowheads="1" noChangeAspect="1"/>
-                    </pic:cNvPicPr>
-                  </pic:nvPicPr>
-                  <pic:blipFill>
-                    <a:blip r:embed="rId117"/>
-                    <a:stretch>
-                      <a:fillRect/>
-                    </a:stretch>
-                  </pic:blipFill>
-                  <pic:spPr bwMode="auto">
-                    <a:xfrm>
-                      <a:off x="0" y="0"/>
-                      <a:ext cx="5969000" cy="4263571"/>
-                    </a:xfrm>
-                    <a:prstGeom prst="rect">
-                      <a:avLst/>
-                    </a:prstGeom>
-                    <a:noFill/>
-                    <a:ln w="9525">
-                      <a:noFill/>
-                      <a:headEnd/>
-                      <a:tailEnd/>
-                    </a:ln>
-                  </pic:spPr>
-                </pic:pic>
-              </a:graphicData>
-            </a:graphic>
-          </wp:inline>
-        </w:drawing>
-      </w:r>
-      <w:r>
-        <w:t xml:space="preserve"> </w:t>
-      </w:r>
-      <w:r>
-        <w:rPr>
-          <w:iCs/>
-          <w:i/>
-        </w:rPr>
-        <w:t xml:space="preserve">Note.</w:t>
-      </w:r>
-      <w:r>
-        <w:t xml:space="preserve"> </w:t>
-      </w:r>
-      <w:r>
-        <w:t xml:space="preserve">We regressed all outcomes on prior beliefs and condition (with the single estimate condition as the reference category). Figure 1 displays coefficient estimates (and 95% confidence intervals) of posterior beliefs, credibility, confidence, bias, error, and discretion in the two crowd conditions – the consistent crowd and the inconsistent crowd – compared to the single-analyst condition and controlling for prior beliefs. Green/red/gray error bars indicate positive/negative/insignificant findings, respectively.</w:t>
-      </w:r>
-    </w:p>
-    <w:p>
-      <w:r>
-        <w:br w:type="page"/>
-      </w:r>
-    </w:p>
-    <w:bookmarkEnd w:id="118"/>
-    <w:bookmarkStart w:id="120" w:name="figure-2"/>
-    <w:p>
-      <w:pPr>
-        <w:pStyle w:val="berschrift2"/>
-      </w:pPr>
-      <w:r>
-        <w:t xml:space="preserve">Figure 2</w:t>
-      </w:r>
-    </w:p>
-    <w:p>
-      <w:pPr>
-        <w:pStyle w:val="FirstParagraph"/>
-      </w:pPr>
-      <w:r>
-        <w:rPr>
-          <w:iCs/>
-          <w:i/>
-        </w:rPr>
-        <w:t xml:space="preserve">Individual data points, quartiles, and distributions of prior and posterior beliefs in the single estimate, consistent crowd, and inconsistent crowd conditions</w:t>
-      </w:r>
-      <w:r>
-        <w:br/>
-      </w:r>
-      <w:r>
-        <w:t xml:space="preserve"> </w:t>
-      </w:r>
-      <w:r>
-        <w:drawing>
-          <wp:inline>
-            <wp:extent cx="5969000" cy="4263571"/>
-            <wp:effectExtent b="0" l="0" r="0" t="0"/>
-            <wp:docPr descr="" title="" id="1" name="Picture"/>
-            <a:graphic>
-              <a:graphicData uri="http://schemas.openxmlformats.org/drawingml/2006/picture">
-                <pic:pic>
-                  <pic:nvPicPr>
-                    <pic:cNvPr descr="/Users/shilaan/Library/Mobile%20Documents/com~apple~CloudDocs/R/Many-Analysts/poster/Figure2b.jpg" id="0" name="Picture"/>
                     <pic:cNvPicPr>
                       <a:picLocks noChangeArrowheads="1" noChangeAspect="1"/>
                     </pic:cNvPicPr>
@@ -6299,6 +6288,97 @@
         <w:t xml:space="preserve">Note.</w:t>
       </w:r>
       <w:r>
+        <w:t xml:space="preserve"> </w:t>
+      </w:r>
+      <w:r>
+        <w:t xml:space="preserve">We regressed all outcomes on prior beliefs and condition (with the single estimate condition as the reference category). Figure 1 displays coefficient estimates (and 95% confidence intervals) of posterior beliefs, credibility, confidence, bias, error, and discretion in the two crowd conditions – the consistent crowd and the inconsistent crowd – compared to the single-analyst condition and controlling for prior beliefs. Green/red/gray error bars indicate positive/negative/insignificant findings, respectively.</w:t>
+      </w:r>
+    </w:p>
+    <w:p>
+      <w:r>
+        <w:br w:type="page"/>
+      </w:r>
+    </w:p>
+    <w:bookmarkEnd w:id="120"/>
+    <w:bookmarkStart w:id="122" w:name="figure-2"/>
+    <w:p>
+      <w:pPr>
+        <w:pStyle w:val="berschrift2"/>
+      </w:pPr>
+      <w:r>
+        <w:t xml:space="preserve">Figure 2</w:t>
+      </w:r>
+    </w:p>
+    <w:p>
+      <w:pPr>
+        <w:pStyle w:val="FirstParagraph"/>
+      </w:pPr>
+      <w:r>
+        <w:rPr>
+          <w:iCs/>
+          <w:i/>
+        </w:rPr>
+        <w:t xml:space="preserve">Individual data points, quartiles, and distributions of prior and posterior beliefs in the single estimate, consistent crowd, and inconsistent crowd conditions</w:t>
+      </w:r>
+      <w:r>
+        <w:br/>
+      </w:r>
+      <w:r>
+        <w:t xml:space="preserve"> </w:t>
+      </w:r>
+      <w:r>
+        <w:drawing>
+          <wp:inline>
+            <wp:extent cx="5969000" cy="4263571"/>
+            <wp:effectExtent b="0" l="0" r="0" t="0"/>
+            <wp:docPr descr="" title="" id="1" name="Picture"/>
+            <a:graphic>
+              <a:graphicData uri="http://schemas.openxmlformats.org/drawingml/2006/picture">
+                <pic:pic>
+                  <pic:nvPicPr>
+                    <pic:cNvPr descr="/Users/shilaan/Library/Mobile%20Documents/com~apple~CloudDocs/R/Many-Analysts/poster/Figure2b.jpg" id="0" name="Picture"/>
+                    <pic:cNvPicPr>
+                      <a:picLocks noChangeArrowheads="1" noChangeAspect="1"/>
+                    </pic:cNvPicPr>
+                  </pic:nvPicPr>
+                  <pic:blipFill>
+                    <a:blip r:embed="rId121"/>
+                    <a:stretch>
+                      <a:fillRect/>
+                    </a:stretch>
+                  </pic:blipFill>
+                  <pic:spPr bwMode="auto">
+                    <a:xfrm>
+                      <a:off x="0" y="0"/>
+                      <a:ext cx="5969000" cy="4263571"/>
+                    </a:xfrm>
+                    <a:prstGeom prst="rect">
+                      <a:avLst/>
+                    </a:prstGeom>
+                    <a:noFill/>
+                    <a:ln w="9525">
+                      <a:noFill/>
+                      <a:headEnd/>
+                      <a:tailEnd/>
+                    </a:ln>
+                  </pic:spPr>
+                </pic:pic>
+              </a:graphicData>
+            </a:graphic>
+          </wp:inline>
+        </w:drawing>
+      </w:r>
+      <w:r>
+        <w:t xml:space="preserve"> </w:t>
+      </w:r>
+      <w:r>
+        <w:rPr>
+          <w:iCs/>
+          <w:i/>
+        </w:rPr>
+        <w:t xml:space="preserve">Note.</w:t>
+      </w:r>
+      <w:r>
         <w:rPr>
           <w:iCs/>
           <w:i/>
@@ -6312,8 +6392,8 @@
         <w:t xml:space="preserve">Prior beliefs are displayed in blue; posterior beliefs are displayed in orange. The respective boxes display the lower quartiles, medians, and upper quartiles of prior and posterior beliefs by condition.</w:t>
       </w:r>
     </w:p>
-    <w:bookmarkEnd w:id="120"/>
-    <w:bookmarkEnd w:id="121"/>
+    <w:bookmarkEnd w:id="122"/>
+    <w:bookmarkEnd w:id="123"/>
     <w:sectPr>
       <w:headerReference r:id="rId10" w:type="even"/>
       <w:headerReference r:id="rId9" w:type="default"/>

</xml_diff>